<commit_message>
feat(Acerca De): se actualiza CV
</commit_message>
<xml_diff>
--- a/src/assets/documents/EspinolaNeriAgustin.docx
+++ b/src/assets/documents/EspinolaNeriAgustin.docx
@@ -1,6 +1,6 @@
 
 <file path=word/document.xml><?xml version="1.0" encoding="utf-8"?>
-<w:document xmlns:wpc="http://schemas.microsoft.com/office/word/2010/wordprocessingCanvas" xmlns:cx="http://schemas.microsoft.com/office/drawing/2014/chartex" xmlns:cx1="http://schemas.microsoft.com/office/drawing/2015/9/8/chartex" xmlns:cx2="http://schemas.microsoft.com/office/drawing/2015/10/21/chartex" xmlns:cx3="http://schemas.microsoft.com/office/drawing/2016/5/9/chartex" xmlns:cx4="http://schemas.microsoft.com/office/drawing/2016/5/10/chartex" xmlns:cx5="http://schemas.microsoft.com/office/drawing/2016/5/11/chartex" xmlns:cx6="http://schemas.microsoft.com/office/drawing/2016/5/12/chartex" xmlns:cx7="http://schemas.microsoft.com/office/drawing/2016/5/13/chartex" xmlns:cx8="http://schemas.microsoft.com/office/drawing/2016/5/14/chartex" xmlns:mc="http://schemas.openxmlformats.org/markup-compatibility/2006" xmlns:aink="http://schemas.microsoft.com/office/drawing/2016/ink" xmlns:am3d="http://schemas.microsoft.com/office/drawing/2017/model3d" xmlns:o="urn:schemas-microsoft-com:office:office" xmlns:r="http://schemas.openxmlformats.org/officeDocument/2006/relationships" xmlns:m="http://schemas.openxmlformats.org/officeDocument/2006/math" xmlns:v="urn:schemas-microsoft-com:vml" xmlns:wp14="http://schemas.microsoft.com/office/word/2010/wordprocessingDrawing" xmlns:wp="http://schemas.openxmlformats.org/drawingml/2006/wordprocessingDrawing" xmlns:w10="urn:schemas-microsoft-com:office:word" xmlns:w="http://schemas.openxmlformats.org/wordprocessingml/2006/main" xmlns:w14="http://schemas.microsoft.com/office/word/2010/wordml" xmlns:w15="http://schemas.microsoft.com/office/word/2012/wordml" xmlns:w16cid="http://schemas.microsoft.com/office/word/2016/wordml/cid" xmlns:w16se="http://schemas.microsoft.com/office/word/2015/wordml/symex" xmlns:wpg="http://schemas.microsoft.com/office/word/2010/wordprocessingGroup" xmlns:wpi="http://schemas.microsoft.com/office/word/2010/wordprocessingInk" xmlns:wne="http://schemas.microsoft.com/office/word/2006/wordml" xmlns:wps="http://schemas.microsoft.com/office/word/2010/wordprocessingShape" xmlns:a="http://schemas.openxmlformats.org/drawingml/2006/main" xmlns:pic="http://schemas.openxmlformats.org/drawingml/2006/picture" xmlns:a14="http://schemas.microsoft.com/office/drawing/2010/main" mc:Ignorable="w14 w15 w16se w16cid wp14">
+<w:document xmlns:wpc="http://schemas.microsoft.com/office/word/2010/wordprocessingCanvas" xmlns:cx="http://schemas.microsoft.com/office/drawing/2014/chartex" xmlns:cx1="http://schemas.microsoft.com/office/drawing/2015/9/8/chartex" xmlns:cx2="http://schemas.microsoft.com/office/drawing/2015/10/21/chartex" xmlns:cx3="http://schemas.microsoft.com/office/drawing/2016/5/9/chartex" xmlns:cx4="http://schemas.microsoft.com/office/drawing/2016/5/10/chartex" xmlns:cx5="http://schemas.microsoft.com/office/drawing/2016/5/11/chartex" xmlns:cx6="http://schemas.microsoft.com/office/drawing/2016/5/12/chartex" xmlns:cx7="http://schemas.microsoft.com/office/drawing/2016/5/13/chartex" xmlns:cx8="http://schemas.microsoft.com/office/drawing/2016/5/14/chartex" xmlns:mc="http://schemas.openxmlformats.org/markup-compatibility/2006" xmlns:aink="http://schemas.microsoft.com/office/drawing/2016/ink" xmlns:am3d="http://schemas.microsoft.com/office/drawing/2017/model3d" xmlns:o="urn:schemas-microsoft-com:office:office" xmlns:r="http://schemas.openxmlformats.org/officeDocument/2006/relationships" xmlns:m="http://schemas.openxmlformats.org/officeDocument/2006/math" xmlns:v="urn:schemas-microsoft-com:vml" xmlns:wp14="http://schemas.microsoft.com/office/word/2010/wordprocessingDrawing" xmlns:wp="http://schemas.openxmlformats.org/drawingml/2006/wordprocessingDrawing" xmlns:w10="urn:schemas-microsoft-com:office:word" xmlns:w="http://schemas.openxmlformats.org/wordprocessingml/2006/main" xmlns:w14="http://schemas.microsoft.com/office/word/2010/wordml" xmlns:w15="http://schemas.microsoft.com/office/word/2012/wordml" xmlns:w16cex="http://schemas.microsoft.com/office/word/2018/wordml/cex" xmlns:w16cid="http://schemas.microsoft.com/office/word/2016/wordml/cid" xmlns:w16="http://schemas.microsoft.com/office/word/2018/wordml" xmlns:w16se="http://schemas.microsoft.com/office/word/2015/wordml/symex" xmlns:wpg="http://schemas.microsoft.com/office/word/2010/wordprocessingGroup" xmlns:wpi="http://schemas.microsoft.com/office/word/2010/wordprocessingInk" xmlns:wne="http://schemas.microsoft.com/office/word/2006/wordml" xmlns:wps="http://schemas.microsoft.com/office/word/2010/wordprocessingShape" xmlns:a="http://schemas.openxmlformats.org/drawingml/2006/main" xmlns:pic="http://schemas.openxmlformats.org/drawingml/2006/picture" xmlns:a14="http://schemas.microsoft.com/office/drawing/2010/main" mc:Ignorable="w14 w15 w16se w16cid w16 w16cex wp14">
   <w:body>
     <w:tbl>
       <w:tblPr>
@@ -30,7 +30,14 @@
           </w:tcPr>
           <w:p>
             <w:pPr>
-              <w:pStyle w:val="Normal"/>
+              <w:tabs>
+                <w:tab w:val="left" w:pos="990"/>
+              </w:tabs>
+              <w:jc w:val="center"/>
+            </w:pPr>
+          </w:p>
+          <w:p>
+            <w:pPr>
               <w:tabs>
                 <w:tab w:val="left" w:pos="990"/>
               </w:tabs>
@@ -38,10 +45,10 @@
             </w:pPr>
             <w:r>
               <w:drawing>
-                <wp:inline wp14:editId="12DC4BA9" wp14:anchorId="583145C5">
-                  <wp:extent cx="2555641" cy="2817439"/>
-                  <wp:effectExtent l="0" t="0" r="0" b="0"/>
-                  <wp:docPr id="707523470" name="" title=""/>
+                <wp:inline wp14:editId="6CB852DF" wp14:anchorId="583145C5">
+                  <wp:extent cx="2528792" cy="2817439"/>
+                  <wp:effectExtent l="0" t="0" r="5080" b="2540"/>
+                  <wp:docPr id="707523470" name="Imagen 707523470" title=""/>
                   <wp:cNvGraphicFramePr>
                     <a:graphicFrameLocks noChangeAspect="1"/>
                   </wp:cNvGraphicFramePr>
@@ -49,14 +56,14 @@
                     <a:graphicData uri="http://schemas.openxmlformats.org/drawingml/2006/picture">
                       <pic:pic>
                         <pic:nvPicPr>
-                          <pic:cNvPr id="0" name=""/>
+                          <pic:cNvPr id="0" name="Imagen 707523470"/>
                           <pic:cNvPicPr/>
                         </pic:nvPicPr>
                         <pic:blipFill>
-                          <a:blip r:embed="R02d4bea956684efd">
-                            <a:extLst>
-                              <a:ext xmlns:a="http://schemas.openxmlformats.org/drawingml/2006/main" uri="{28A0092B-C50C-407E-A947-70E740481C1C}">
-                                <a14:useLocalDpi val="0"/>
+                          <a:blip r:embed="Rcfe9a92882444aa9">
+                            <a:extLst xmlns:a="http://schemas.openxmlformats.org/drawingml/2006/main">
+                              <a:ext uri="{28A0092B-C50C-407E-A947-70E740481C1C}">
+                                <a14:useLocalDpi xmlns:a14="http://schemas.microsoft.com/office/drawing/2010/main" val="0"/>
                               </a:ext>
                             </a:extLst>
                           </a:blip>
@@ -65,9 +72,9 @@
                           </a:stretch>
                         </pic:blipFill>
                         <pic:spPr>
-                          <a:xfrm>
+                          <a:xfrm rot="0" flipH="0" flipV="0">
                             <a:off x="0" y="0"/>
-                            <a:ext cx="2555641" cy="2817439"/>
+                            <a:ext cx="2528792" cy="2817439"/>
                           </a:xfrm>
                           <a:prstGeom prst="rect">
                             <a:avLst/>
@@ -143,42 +150,26 @@
             <w:r>
               <w:rPr>
                 <w:rFonts w:ascii="Bembo" w:hAnsi="Bembo"/>
-                <w:spacing w:val="0"/>
-                <w:w w:val="41"/>
                 <w:sz w:val="22"/>
                 <w:szCs w:val="22"/>
               </w:rPr>
-              <w:t>Argentino.</w:t>
+              <w:t>Argentino. Soltero. Nacido el 09/05/1989. CUIL 2</w:t>
             </w:r>
             <w:r>
               <w:rPr>
                 <w:rFonts w:ascii="Bembo" w:hAnsi="Bembo"/>
-                <w:spacing w:val="0"/>
-                <w:w w:val="41"/>
                 <w:sz w:val="22"/>
                 <w:szCs w:val="22"/>
               </w:rPr>
-              <w:t xml:space="preserve"> </w:t>
+              <w:t>0</w:t>
             </w:r>
             <w:r>
               <w:rPr>
                 <w:rFonts w:ascii="Bembo" w:hAnsi="Bembo"/>
-                <w:spacing w:val="0"/>
-                <w:w w:val="41"/>
                 <w:sz w:val="22"/>
                 <w:szCs w:val="22"/>
               </w:rPr>
-              <w:t>Soltero.</w:t>
-            </w:r>
-            <w:r>
-              <w:rPr>
-                <w:rFonts w:ascii="Bembo" w:hAnsi="Bembo"/>
-                <w:spacing w:val="0"/>
-                <w:w w:val="41"/>
-                <w:sz w:val="22"/>
-                <w:szCs w:val="22"/>
-              </w:rPr>
-              <w:t xml:space="preserve"> Nacido el 09/05/1989. CUIL 2-34472866-7</w:t>
+              <w:t>-34472866-7</w:t>
             </w:r>
           </w:p>
         </w:tc>
@@ -191,24 +182,20 @@
           </w:tcPr>
           <w:p>
             <w:pPr>
-              <w:pStyle w:val="Normal"/>
               <w:rPr>
                 <w:rFonts w:ascii="Bembo" w:hAnsi="Bembo"/>
-                <w:noProof w:val="0"/>
-                <w:lang w:val="es-ES" w:bidi="es-ES"/>
+                <w:lang w:bidi="es-ES"/>
               </w:rPr>
             </w:pPr>
             <w:r>
               <w:rPr>
-                <w:rFonts w:ascii="Bembo" w:hAnsi="Bembo" w:eastAsia="メイリオ" w:cs="Times New Roman" w:eastAsiaTheme="majorEastAsia" w:cstheme="majorBidi"/>
-                <w:b w:val="1"/>
-                <w:bCs w:val="1"/>
-                <w:caps w:val="1"/>
-                <w:noProof w:val="0"/>
-                <w:color w:val="548AB7" w:themeColor="accent1" w:themeTint="FF" w:themeShade="BF"/>
+                <w:rFonts w:ascii="Bembo" w:hAnsi="Bembo" w:eastAsiaTheme="majorEastAsia" w:cstheme="majorBidi"/>
+                <w:b/>
+                <w:bCs/>
+                <w:caps/>
+                <w:color w:val="548AB7" w:themeColor="accent1" w:themeShade="BF"/>
                 <w:sz w:val="22"/>
-                <w:szCs w:val="22"/>
-                <w:lang w:val="es-ES" w:bidi="es-ES"/>
+                <w:lang w:bidi="es-ES"/>
               </w:rPr>
               <w:t>perfil</w:t>
             </w:r>
@@ -227,12 +214,10 @@
             <w:r>
               <w:rPr>
                 <w:rFonts w:ascii="Bembo" w:hAnsi="Bembo" w:eastAsia="Bembo" w:cs="Bembo"/>
-                <w:noProof w:val="0"/>
                 <w:sz w:val="20"/>
                 <w:szCs w:val="20"/>
-                <w:lang w:val="es-ES"/>
               </w:rPr>
-              <w:t xml:space="preserve">Profesional dinámico y motivado. Me divierte tomar proyectos y gestionarlos desde el concepto hasta su finalización, diseñar estrategias de mejoras y relacionarme con mi equipo para lograr el objetivo en el menor tiempo posible. </w:t>
+              <w:t xml:space="preserve">Profesional dinámico y motivado. Me divierte tomar proyectos y gestionarlos desde el concepto hasta su finalización, diseñar estrategias de mejoras y relacionarme con mi equipo para lograr el objetivo en el mejor tiempo posible. </w:t>
             </w:r>
           </w:p>
           <w:p>
@@ -247,10 +232,8 @@
             <w:r>
               <w:rPr>
                 <w:rFonts w:ascii="Bembo" w:hAnsi="Bembo" w:eastAsia="Bembo" w:cs="Bembo"/>
-                <w:noProof w:val="0"/>
                 <w:sz w:val="20"/>
                 <w:szCs w:val="20"/>
-                <w:lang w:val="es-ES"/>
               </w:rPr>
               <w:t>Continuamente me encuentro capacitando con las nuevas tecnologías Web y Mobile tanto para mi empleo como para mi desarrollo personal. Apasionado por la Inteligencia Artificial y la robótica.</w:t>
             </w:r>
@@ -265,17 +248,18 @@
           </w:p>
           <w:sdt>
             <w:sdtPr>
+              <w:rPr>
+                <w:rFonts w:ascii="Bembo" w:hAnsi="Bembo"/>
+              </w:rPr>
               <w:id w:val="-1954003311"/>
-              <w15:appearance w15:val="hidden"/>
-              <w:temporary/>
-              <w:showingPlcHdr/>
               <w:placeholder>
                 <w:docPart w:val="75EEEF2B16CB4F47BD4CA15B17CA395D"/>
               </w:placeholder>
-              <w:rPr>
-                <w:rFonts w:ascii="Bembo" w:hAnsi="Bembo"/>
-              </w:rPr>
+              <w:temporary/>
+              <w:showingPlcHdr/>
+              <w15:appearance w15:val="hidden"/>
             </w:sdtPr>
+            <w:sdtEndPr/>
             <w:sdtContent>
               <w:p>
                 <w:pPr>
@@ -296,17 +280,18 @@
           </w:sdt>
           <w:sdt>
             <w:sdtPr>
+              <w:rPr>
+                <w:rFonts w:ascii="Bembo" w:hAnsi="Bembo"/>
+              </w:rPr>
               <w:id w:val="1111563247"/>
-              <w15:appearance w15:val="hidden"/>
-              <w:temporary/>
-              <w:showingPlcHdr/>
               <w:placeholder>
                 <w:docPart w:val="765975F7527B4F728E2E02799328643E"/>
               </w:placeholder>
-              <w:rPr>
-                <w:rFonts w:ascii="Bembo" w:hAnsi="Bembo"/>
-              </w:rPr>
+              <w:temporary/>
+              <w:showingPlcHdr/>
+              <w15:appearance w15:val="hidden"/>
             </w:sdtPr>
+            <w:sdtEndPr/>
             <w:sdtContent>
               <w:p>
                 <w:pPr>
@@ -350,17 +335,18 @@
           </w:p>
           <w:sdt>
             <w:sdtPr>
+              <w:rPr>
+                <w:rFonts w:ascii="Bembo" w:hAnsi="Bembo"/>
+              </w:rPr>
               <w:id w:val="67859272"/>
-              <w15:appearance w15:val="hidden"/>
-              <w:temporary/>
-              <w:showingPlcHdr/>
               <w:placeholder>
                 <w:docPart w:val="98E0D32DE03E47A38852E4B642919C00"/>
               </w:placeholder>
-              <w:rPr>
-                <w:rFonts w:ascii="Bembo" w:hAnsi="Bembo"/>
-              </w:rPr>
+              <w:temporary/>
+              <w:showingPlcHdr/>
+              <w15:appearance w15:val="hidden"/>
             </w:sdtPr>
+            <w:sdtEndPr/>
             <w:sdtContent>
               <w:p>
                 <w:pPr>
@@ -370,13 +356,12 @@
                 </w:pPr>
                 <w:r>
                   <w:rPr>
-                    <w:rFonts w:ascii="Bembo" w:hAnsi="Bembo" w:eastAsia="メイリオ" w:cs="Times New Roman" w:eastAsiaTheme="majorEastAsia" w:cstheme="majorBidi"/>
-                    <w:b w:val="1"/>
-                    <w:bCs w:val="1"/>
-                    <w:caps w:val="1"/>
-                    <w:color w:val="548AB7" w:themeColor="accent1" w:themeTint="FF" w:themeShade="BF"/>
+                    <w:rFonts w:ascii="Bembo" w:hAnsi="Bembo" w:eastAsiaTheme="majorEastAsia" w:cstheme="majorBidi"/>
+                    <w:b/>
+                    <w:bCs/>
+                    <w:caps/>
+                    <w:color w:val="548AB7" w:themeColor="accent1" w:themeShade="BF"/>
                     <w:sz w:val="22"/>
-                    <w:szCs w:val="22"/>
                     <w:lang w:bidi="es-ES"/>
                   </w:rPr>
                   <w:t>SITIO WEB:</w:t>
@@ -385,20 +370,16 @@
             </w:sdtContent>
           </w:sdt>
           <w:p>
-            <w:pPr>
-              <w:pStyle w:val="Normal"/>
-            </w:pPr>
-            <w:hyperlink r:id="R67ff38ace137488b">
+            <w:hyperlink r:id="R343450e364f04ec2">
               <w:r>
                 <w:rPr>
                   <w:rStyle w:val="Hipervnculo"/>
                   <w:rFonts w:ascii="Bembo" w:hAnsi="Bembo" w:eastAsia="Bembo" w:cs="Bembo"/>
-                  <w:noProof w:val="0"/>
                   <w:sz w:val="20"/>
                   <w:szCs w:val="20"/>
                   <w:lang w:val="en-US"/>
                 </w:rPr>
-                <w:t>https://nerinni.github.io/</w:t>
+                <w:t>https://soynerin.github.io/</w:t>
               </w:r>
             </w:hyperlink>
           </w:p>
@@ -412,17 +393,18 @@
           </w:p>
           <w:sdt>
             <w:sdtPr>
+              <w:rPr>
+                <w:rFonts w:ascii="Bembo" w:hAnsi="Bembo"/>
+              </w:rPr>
               <w:id w:val="-240260293"/>
-              <w15:appearance w15:val="hidden"/>
-              <w:temporary/>
-              <w:showingPlcHdr/>
               <w:placeholder>
                 <w:docPart w:val="88560468767C4F5A95C55FB72E3FF291"/>
               </w:placeholder>
-              <w:rPr>
-                <w:rFonts w:ascii="Bembo" w:hAnsi="Bembo"/>
-              </w:rPr>
+              <w:temporary/>
+              <w:showingPlcHdr/>
+              <w15:appearance w15:val="hidden"/>
             </w:sdtPr>
+            <w:sdtEndPr/>
             <w:sdtContent>
               <w:p>
                 <w:pPr>
@@ -432,13 +414,12 @@
                 </w:pPr>
                 <w:r>
                   <w:rPr>
-                    <w:rFonts w:ascii="Bembo" w:hAnsi="Bembo" w:eastAsia="メイリオ" w:cs="Times New Roman" w:eastAsiaTheme="majorEastAsia" w:cstheme="majorBidi"/>
-                    <w:b w:val="1"/>
-                    <w:bCs w:val="1"/>
-                    <w:caps w:val="1"/>
-                    <w:color w:val="548AB7" w:themeColor="accent1" w:themeTint="FF" w:themeShade="BF"/>
+                    <w:rFonts w:ascii="Bembo" w:hAnsi="Bembo" w:eastAsiaTheme="majorEastAsia" w:cstheme="majorBidi"/>
+                    <w:b/>
+                    <w:bCs/>
+                    <w:caps/>
+                    <w:color w:val="548AB7" w:themeColor="accent1" w:themeShade="BF"/>
                     <w:sz w:val="22"/>
-                    <w:szCs w:val="22"/>
                     <w:lang w:bidi="es-ES"/>
                   </w:rPr>
                   <w:t>CORREO ELECTRÓNICO:</w:t>
@@ -468,17 +449,18 @@
           </w:p>
           <w:sdt>
             <w:sdtPr>
+              <w:rPr>
+                <w:rFonts w:ascii="Bembo" w:hAnsi="Bembo"/>
+              </w:rPr>
               <w:id w:val="-1444214663"/>
-              <w15:appearance w15:val="hidden"/>
-              <w:temporary/>
-              <w:showingPlcHdr/>
               <w:placeholder>
                 <w:docPart w:val="2FCFDE8D62744B768EEF59D11DB74D25"/>
               </w:placeholder>
-              <w:rPr>
-                <w:rFonts w:ascii="Bembo" w:hAnsi="Bembo"/>
-              </w:rPr>
+              <w:temporary/>
+              <w:showingPlcHdr/>
+              <w15:appearance w15:val="hidden"/>
             </w:sdtPr>
+            <w:sdtEndPr/>
             <w:sdtContent>
               <w:p>
                 <w:pPr>
@@ -511,15 +493,25 @@
                 <w:sz w:val="20"/>
                 <w:szCs w:val="20"/>
               </w:rPr>
-              <w:t>Pádel</w:t>
+              <w:t>Pádel.</w:t>
             </w:r>
+          </w:p>
+          <w:p>
+            <w:pPr>
+              <w:pStyle w:val="Normal"/>
+              <w:rPr>
+                <w:rFonts w:ascii="Century Gothic" w:hAnsi="Century Gothic" w:eastAsia="メイリオ" w:cs="Arial"/>
+                <w:sz w:val="18"/>
+                <w:szCs w:val="18"/>
+              </w:rPr>
+            </w:pPr>
             <w:r>
               <w:rPr>
-                <w:rFonts w:ascii="Bembo" w:hAnsi="Bembo"/>
+                <w:rFonts w:ascii="Bembo" w:hAnsi="Bembo" w:eastAsia="メイリオ" w:cs="Arial"/>
                 <w:sz w:val="20"/>
                 <w:szCs w:val="20"/>
               </w:rPr>
-              <w:t>.</w:t>
+              <w:t>Dibujar.</w:t>
             </w:r>
           </w:p>
           <w:p>
@@ -584,7 +576,25 @@
                 <w:sz w:val="20"/>
                 <w:szCs w:val="20"/>
               </w:rPr>
-              <w:t xml:space="preserve">C# </w:t>
+              <w:t>C# .NET Framework v4+</w:t>
+            </w:r>
+          </w:p>
+          <w:p>
+            <w:pPr>
+              <w:pStyle w:val="Normal"/>
+              <w:rPr>
+                <w:rFonts w:ascii="Bembo" w:hAnsi="Bembo"/>
+                <w:sz w:val="20"/>
+                <w:szCs w:val="20"/>
+              </w:rPr>
+            </w:pPr>
+            <w:r>
+              <w:rPr>
+                <w:rFonts w:ascii="Bembo" w:hAnsi="Bembo"/>
+                <w:sz w:val="20"/>
+                <w:szCs w:val="20"/>
+              </w:rPr>
+              <w:t>Xamarin Forms</w:t>
             </w:r>
           </w:p>
           <w:p>
@@ -601,7 +611,7 @@
                 <w:sz w:val="20"/>
                 <w:szCs w:val="20"/>
               </w:rPr>
-              <w:t>JQuery</w:t>
+              <w:t>API REST</w:t>
             </w:r>
           </w:p>
           <w:p>
@@ -618,7 +628,7 @@
                 <w:sz w:val="20"/>
                 <w:szCs w:val="20"/>
               </w:rPr>
-              <w:t>Angular</w:t>
+              <w:t>Git | GitFlow</w:t>
             </w:r>
           </w:p>
           <w:p>
@@ -635,7 +645,7 @@
                 <w:sz w:val="20"/>
                 <w:szCs w:val="20"/>
               </w:rPr>
-              <w:t>TypeScript</w:t>
+              <w:t>HTML5 | SASS | JavaScript ES6</w:t>
             </w:r>
           </w:p>
           <w:p>
@@ -652,7 +662,7 @@
                 <w:sz w:val="20"/>
                 <w:szCs w:val="20"/>
               </w:rPr>
-              <w:t>Git</w:t>
+              <w:t>Bootstrap 4.x</w:t>
             </w:r>
           </w:p>
           <w:p>
@@ -669,11 +679,12 @@
                 <w:sz w:val="20"/>
                 <w:szCs w:val="20"/>
               </w:rPr>
-              <w:t>HTML5</w:t>
+              <w:t>Angular 8+</w:t>
             </w:r>
           </w:p>
           <w:p>
             <w:pPr>
+              <w:pStyle w:val="Normal"/>
               <w:rPr>
                 <w:rFonts w:ascii="Bembo" w:hAnsi="Bembo"/>
                 <w:sz w:val="20"/>
@@ -686,24 +697,7 @@
                 <w:sz w:val="20"/>
                 <w:szCs w:val="20"/>
               </w:rPr>
-              <w:t>CSS3</w:t>
-            </w:r>
-          </w:p>
-          <w:p>
-            <w:pPr>
-              <w:rPr>
-                <w:rFonts w:ascii="Bembo" w:hAnsi="Bembo"/>
-                <w:sz w:val="20"/>
-                <w:szCs w:val="20"/>
-              </w:rPr>
-            </w:pPr>
-            <w:r>
-              <w:rPr>
-                <w:rFonts w:ascii="Bembo" w:hAnsi="Bembo"/>
-                <w:sz w:val="20"/>
-                <w:szCs w:val="20"/>
-              </w:rPr>
-              <w:t>JavaScript</w:t>
+              <w:t>IONIC 6</w:t>
             </w:r>
           </w:p>
           <w:p>
@@ -722,6 +716,91 @@
               </w:rPr>
               <w:t>SQL (Oracle &amp; SQLite)</w:t>
             </w:r>
+          </w:p>
+          <w:p>
+            <w:pPr>
+              <w:rPr>
+                <w:rFonts w:ascii="Bembo" w:hAnsi="Bembo"/>
+                <w:sz w:val="20"/>
+                <w:szCs w:val="20"/>
+              </w:rPr>
+            </w:pPr>
+            <w:r>
+              <w:rPr>
+                <w:rFonts w:ascii="Bembo" w:hAnsi="Bembo"/>
+                <w:sz w:val="20"/>
+                <w:szCs w:val="20"/>
+              </w:rPr>
+              <w:t xml:space="preserve">SOLID </w:t>
+            </w:r>
+            <w:r>
+              <w:rPr>
+                <w:rFonts w:ascii="Bembo" w:hAnsi="Bembo"/>
+                <w:sz w:val="20"/>
+                <w:szCs w:val="20"/>
+              </w:rPr>
+              <w:t>Patterns</w:t>
+            </w:r>
+          </w:p>
+          <w:p>
+            <w:pPr>
+              <w:pStyle w:val="Normal"/>
+              <w:rPr>
+                <w:rFonts w:ascii="Bembo" w:hAnsi="Bembo"/>
+                <w:sz w:val="20"/>
+                <w:szCs w:val="20"/>
+              </w:rPr>
+            </w:pPr>
+            <w:r>
+              <w:rPr>
+                <w:rFonts w:ascii="Bembo" w:hAnsi="Bembo"/>
+                <w:sz w:val="20"/>
+                <w:szCs w:val="20"/>
+              </w:rPr>
+              <w:t>Azure DevOps</w:t>
+            </w:r>
+          </w:p>
+          <w:p>
+            <w:pPr>
+              <w:rPr>
+                <w:rFonts w:ascii="Bembo" w:hAnsi="Bembo"/>
+                <w:sz w:val="20"/>
+                <w:szCs w:val="20"/>
+              </w:rPr>
+            </w:pPr>
+          </w:p>
+          <w:p>
+            <w:pPr>
+              <w:pStyle w:val="Ttulo3"/>
+              <w:rPr>
+                <w:rFonts w:ascii="Bembo" w:hAnsi="Bembo"/>
+              </w:rPr>
+            </w:pPr>
+            <w:r>
+              <w:rPr>
+                <w:rFonts w:ascii="Bembo" w:hAnsi="Bembo"/>
+              </w:rPr>
+              <w:t>IDIOMA</w:t>
+            </w:r>
+          </w:p>
+          <w:p>
+            <w:pPr>
+              <w:pStyle w:val="Normal"/>
+            </w:pPr>
+            <w:r>
+              <w:rPr/>
+              <w:t>Inglés nivel Intermedio tanto oral como escrito.</w:t>
+            </w:r>
+          </w:p>
+          <w:p>
+            <w:pPr>
+              <w:pStyle w:val="Normal"/>
+              <w:rPr>
+                <w:rFonts w:ascii="Bembo" w:hAnsi="Bembo"/>
+                <w:sz w:val="20"/>
+                <w:szCs w:val="20"/>
+              </w:rPr>
+            </w:pPr>
           </w:p>
         </w:tc>
         <w:tc>
@@ -745,28 +824,27 @@
             <w:tcW w:w="6470" w:type="dxa"/>
             <w:tcMar/>
           </w:tcPr>
-          <w:p w14:noSpellErr="1">
-            <w:pPr>
-              <w:pStyle w:val="Normal"/>
-            </w:pPr>
-          </w:p>
+          <w:p/>
           <w:p>
             <w:pPr>
               <w:pStyle w:val="Ttulo4"/>
-              <w:bidi w:val="0"/>
-              <w:spacing w:before="0" w:beforeAutospacing="off" w:after="0" w:afterAutospacing="off" w:line="259" w:lineRule="auto"/>
-              <w:ind w:left="0" w:right="0"/>
-              <w:jc w:val="left"/>
+              <w:spacing w:line="259" w:lineRule="auto"/>
+              <w:rPr>
+                <w:rFonts w:ascii="Bembo" w:hAnsi="Bembo" w:eastAsiaTheme="majorEastAsia" w:cstheme="majorBidi"/>
+                <w:bCs/>
+                <w:caps/>
+                <w:color w:val="548AB7" w:themeColor="accent1" w:themeShade="BF"/>
+                <w:sz w:val="22"/>
+                <w:lang w:bidi="es-ES"/>
+              </w:rPr>
             </w:pPr>
             <w:r>
               <w:rPr>
-                <w:rFonts w:ascii="Bembo" w:hAnsi="Bembo" w:eastAsia="メイリオ" w:cs="Times New Roman" w:eastAsiaTheme="majorEastAsia" w:cstheme="majorBidi"/>
-                <w:b w:val="1"/>
-                <w:bCs w:val="1"/>
-                <w:caps w:val="1"/>
-                <w:color w:val="548AB7" w:themeColor="accent1" w:themeTint="FF" w:themeShade="BF"/>
+                <w:rFonts w:ascii="Bembo" w:hAnsi="Bembo" w:eastAsiaTheme="majorEastAsia" w:cstheme="majorBidi"/>
+                <w:bCs/>
+                <w:caps/>
+                <w:color w:val="548AB7" w:themeColor="accent1" w:themeShade="BF"/>
                 <w:sz w:val="22"/>
-                <w:szCs w:val="22"/>
                 <w:lang w:bidi="es-ES"/>
               </w:rPr>
               <w:t>ESTUDIOS</w:t>
@@ -774,25 +852,16 @@
           </w:p>
           <w:p>
             <w:pPr>
-              <w:pStyle w:val="Normal"/>
-              <w:bidi w:val="0"/>
-            </w:pPr>
-          </w:p>
-          <w:p>
-            <w:pPr>
               <w:pStyle w:val="Ttulo4"/>
-              <w:spacing w:before="0" w:beforeAutospacing="off" w:after="0" w:afterAutospacing="off" w:line="259" w:lineRule="auto"/>
-              <w:ind w:left="0" w:right="0"/>
-              <w:jc w:val="left"/>
+              <w:spacing w:line="259" w:lineRule="auto"/>
             </w:pPr>
             <w:r>
               <w:rPr/>
-              <w:t>Tecnicatura Superior en Desarrollo de Software</w:t>
+              <w:t xml:space="preserve">Desarrollo Front End </w:t>
             </w:r>
           </w:p>
           <w:p>
             <w:pPr>
-              <w:pStyle w:val="Normal"/>
               <w:rPr>
                 <w:rFonts w:ascii="Bembo" w:hAnsi="Bembo"/>
                 <w:sz w:val="20"/>
@@ -805,7 +874,199 @@
                 <w:sz w:val="20"/>
                 <w:szCs w:val="20"/>
               </w:rPr>
-              <w:t>2016/2019 - ISTEA (Instituto Superior Tecnológico Empresarial Argentino)</w:t>
+              <w:t>09/2020 - CODERHOUSE en 3 etapas</w:t>
+            </w:r>
+          </w:p>
+          <w:p>
+            <w:pPr>
+              <w:pStyle w:val="Prrafodelista"/>
+              <w:numPr>
+                <w:ilvl w:val="0"/>
+                <w:numId w:val="17"/>
+              </w:numPr>
+              <w:rPr>
+                <w:rFonts w:ascii="Century Gothic" w:hAnsi="Century Gothic" w:eastAsia="Century Gothic" w:cs="Century Gothic" w:asciiTheme="minorAscii" w:hAnsiTheme="minorAscii" w:eastAsiaTheme="minorAscii" w:cstheme="minorAscii"/>
+                <w:sz w:val="18"/>
+                <w:szCs w:val="18"/>
+              </w:rPr>
+            </w:pPr>
+            <w:r>
+              <w:rPr>
+                <w:rFonts w:ascii="Bembo" w:hAnsi="Bembo" w:eastAsia="メイリオ" w:cs="Arial"/>
+                <w:sz w:val="20"/>
+                <w:szCs w:val="20"/>
+              </w:rPr>
+              <w:t xml:space="preserve">HTML5 (Desarrollo Web) | </w:t>
+            </w:r>
+            <w:r>
+              <w:rPr>
+                <w:rFonts w:ascii="Century Gothic" w:hAnsi="Century Gothic" w:eastAsia="メイリオ" w:cs="Arial"/>
+                <w:b w:val="1"/>
+                <w:bCs w:val="1"/>
+                <w:color w:val="00B050"/>
+                <w:sz w:val="18"/>
+                <w:szCs w:val="18"/>
+              </w:rPr>
+              <w:t>Finalizado (12/2020)</w:t>
+            </w:r>
+          </w:p>
+          <w:p>
+            <w:pPr>
+              <w:pStyle w:val="Prrafodelista"/>
+              <w:numPr>
+                <w:ilvl w:val="1"/>
+                <w:numId w:val="17"/>
+              </w:numPr>
+              <w:rPr>
+                <w:sz w:val="20"/>
+                <w:szCs w:val="20"/>
+              </w:rPr>
+            </w:pPr>
+            <w:r>
+              <w:rPr>
+                <w:rFonts w:ascii="Century Gothic" w:hAnsi="Century Gothic" w:eastAsia="メイリオ" w:cs="Arial"/>
+                <w:sz w:val="18"/>
+                <w:szCs w:val="18"/>
+              </w:rPr>
+              <w:t xml:space="preserve">Desarrollé un sitio Web para una Productora de Seguros </w:t>
+            </w:r>
+            <w:hyperlink r:id="R9e54ad83bde54aca">
+              <w:r>
+                <w:rPr>
+                  <w:rStyle w:val="Hipervnculo"/>
+                  <w:sz w:val="18"/>
+                  <w:szCs w:val="18"/>
+                </w:rPr>
+                <w:t>LINK &gt; MEREX.PAS</w:t>
+              </w:r>
+            </w:hyperlink>
+            <w:r>
+              <w:rPr>
+                <w:rFonts w:ascii="Century Gothic" w:hAnsi="Century Gothic" w:eastAsia="メイリオ" w:cs="Arial"/>
+                <w:sz w:val="18"/>
+                <w:szCs w:val="18"/>
+              </w:rPr>
+              <w:t xml:space="preserve"> </w:t>
+            </w:r>
+          </w:p>
+          <w:p>
+            <w:pPr>
+              <w:pStyle w:val="Prrafodelista"/>
+              <w:numPr>
+                <w:ilvl w:val="0"/>
+                <w:numId w:val="17"/>
+              </w:numPr>
+              <w:rPr>
+                <w:sz w:val="20"/>
+                <w:szCs w:val="20"/>
+              </w:rPr>
+            </w:pPr>
+            <w:r>
+              <w:rPr>
+                <w:rFonts w:ascii="Century Gothic" w:hAnsi="Century Gothic" w:eastAsia="メイリオ" w:cs="Arial"/>
+                <w:sz w:val="18"/>
+                <w:szCs w:val="18"/>
+              </w:rPr>
+              <w:t xml:space="preserve">JavaScript | </w:t>
+            </w:r>
+            <w:r>
+              <w:rPr>
+                <w:rFonts w:ascii="Century Gothic" w:hAnsi="Century Gothic" w:eastAsia="メイリオ" w:cs="Arial" w:eastAsiaTheme="minorEastAsia" w:cstheme="minorBidi"/>
+                <w:b w:val="1"/>
+                <w:bCs w:val="1"/>
+                <w:color w:val="00B050"/>
+                <w:sz w:val="18"/>
+                <w:szCs w:val="18"/>
+              </w:rPr>
+              <w:t>Finalizado (02/2021)</w:t>
+            </w:r>
+          </w:p>
+          <w:p>
+            <w:pPr>
+              <w:pStyle w:val="Prrafodelista"/>
+              <w:numPr>
+                <w:ilvl w:val="1"/>
+                <w:numId w:val="17"/>
+              </w:numPr>
+              <w:rPr>
+                <w:sz w:val="20"/>
+                <w:szCs w:val="20"/>
+              </w:rPr>
+            </w:pPr>
+            <w:r>
+              <w:rPr>
+                <w:rFonts w:ascii="Century Gothic" w:hAnsi="Century Gothic" w:eastAsia="メイリオ" w:cs="Arial"/>
+                <w:sz w:val="18"/>
+                <w:szCs w:val="18"/>
+              </w:rPr>
+              <w:t xml:space="preserve">Desarrollé un sitio Web que simula una calculadora de sueldos </w:t>
+            </w:r>
+            <w:hyperlink r:id="R7a6e5cc74ae540dd">
+              <w:r>
+                <w:rPr>
+                  <w:rStyle w:val="Hipervnculo"/>
+                  <w:sz w:val="18"/>
+                  <w:szCs w:val="18"/>
+                </w:rPr>
+                <w:t>LINK &gt; Calculadora Sueldos</w:t>
+              </w:r>
+            </w:hyperlink>
+          </w:p>
+          <w:p>
+            <w:pPr>
+              <w:pStyle w:val="Prrafodelista"/>
+              <w:numPr>
+                <w:ilvl w:val="0"/>
+                <w:numId w:val="17"/>
+              </w:numPr>
+              <w:rPr>
+                <w:sz w:val="20"/>
+                <w:szCs w:val="20"/>
+              </w:rPr>
+            </w:pPr>
+            <w:r>
+              <w:rPr>
+                <w:rFonts w:ascii="Century Gothic" w:hAnsi="Century Gothic" w:eastAsia="メイリオ" w:cs="Arial"/>
+                <w:sz w:val="18"/>
+                <w:szCs w:val="18"/>
+              </w:rPr>
+              <w:t>ReatJS</w:t>
+            </w:r>
+          </w:p>
+          <w:p>
+            <w:pPr>
+              <w:pStyle w:val="Normal"/>
+              <w:rPr>
+                <w:rFonts w:ascii="Century Gothic" w:hAnsi="Century Gothic" w:eastAsia="メイリオ" w:cs="Arial"/>
+                <w:sz w:val="18"/>
+                <w:szCs w:val="18"/>
+              </w:rPr>
+            </w:pPr>
+          </w:p>
+          <w:p>
+            <w:pPr>
+              <w:pStyle w:val="Ttulo4"/>
+              <w:spacing w:line="259" w:lineRule="auto"/>
+            </w:pPr>
+            <w:r>
+              <w:t>Tecnicatura Superior en Desarrollo de Software</w:t>
+            </w:r>
+          </w:p>
+          <w:p>
+            <w:pPr>
+              <w:rPr>
+                <w:rFonts w:ascii="Bembo" w:hAnsi="Bembo"/>
+                <w:sz w:val="20"/>
+                <w:szCs w:val="20"/>
+              </w:rPr>
+            </w:pPr>
+            <w:r>
+              <w:rPr>
+                <w:rFonts w:ascii="Bembo" w:hAnsi="Bembo"/>
+                <w:sz w:val="20"/>
+                <w:szCs w:val="20"/>
+              </w:rPr>
+              <w:t>2016/2021 - ISTEA (Instituto Superior Tecnológico Empresarial Argentino)</w:t>
             </w:r>
           </w:p>
           <w:p>
@@ -828,10 +1089,6 @@
               </w:rPr>
             </w:pPr>
             <w:r>
-              <w:rPr>
-                <w:noProof w:val="0"/>
-                <w:lang w:val="es-ES"/>
-              </w:rPr>
               <w:t>Bachiller, modalidad Economía y Gestión de las Organizaciones</w:t>
             </w:r>
           </w:p>
@@ -855,17 +1112,18 @@
           </w:p>
           <w:sdt>
             <w:sdtPr>
+              <w:rPr>
+                <w:rFonts w:ascii="Bembo" w:hAnsi="Bembo"/>
+              </w:rPr>
               <w:id w:val="1001553383"/>
-              <w15:appearance w15:val="hidden"/>
-              <w:temporary/>
-              <w:showingPlcHdr/>
               <w:placeholder>
                 <w:docPart w:val="1CC12AF21D38466DB8B20AFFFF5224A8"/>
               </w:placeholder>
-              <w:rPr>
-                <w:rFonts w:ascii="Bembo" w:hAnsi="Bembo"/>
-              </w:rPr>
+              <w:temporary/>
+              <w:showingPlcHdr/>
+              <w15:appearance w15:val="hidden"/>
             </w:sdtPr>
+            <w:sdtEndPr/>
             <w:sdtContent>
               <w:p>
                 <w:pPr>
@@ -876,12 +1134,8 @@
                 </w:pPr>
                 <w:r>
                   <w:rPr>
-                    <w:rFonts w:ascii="Bembo" w:hAnsi="Bembo" w:eastAsia="メイリオ" w:cs="Times New Roman" w:eastAsiaTheme="majorEastAsia" w:cstheme="majorBidi"/>
-                    <w:b w:val="1"/>
-                    <w:bCs w:val="1"/>
-                    <w:caps w:val="1"/>
-                    <w:color w:val="548AB7" w:themeColor="accent1" w:themeTint="FF" w:themeShade="BF"/>
-                    <w:sz w:val="22"/>
+                    <w:rFonts w:ascii="Bembo" w:hAnsi="Bembo"/>
+                    <w:color w:val="548AB7" w:themeColor="accent1" w:themeShade="BF"/>
                     <w:szCs w:val="22"/>
                     <w:lang w:bidi="es-ES"/>
                   </w:rPr>
@@ -891,24 +1145,28 @@
             </w:sdtContent>
           </w:sdt>
           <w:p>
-            <w:pPr>
-              <w:pStyle w:val="Normal"/>
-              <w:rPr>
-                <w:noProof w:val="0"/>
-                <w:lang w:val="es-ES"/>
-              </w:rPr>
-            </w:pPr>
             <w:r>
               <w:rPr>
-                <w:rFonts w:ascii="Century Gothic" w:hAnsi="Century Gothic" w:eastAsia="メイリオ" w:cs="Arial" w:eastAsiaTheme="minorEastAsia" w:cstheme="minorBidi"/>
                 <w:b w:val="1"/>
                 <w:bCs w:val="1"/>
-                <w:noProof w:val="0"/>
-                <w:sz w:val="18"/>
-                <w:szCs w:val="18"/>
-                <w:lang w:val="es-ES"/>
               </w:rPr>
-              <w:t>Analista Desarrollador Web</w:t>
+              <w:t xml:space="preserve">Analista Desarrollador Web (Semi Senior avanzado) - </w:t>
+            </w:r>
+            <w:proofErr w:type="spellStart"/>
+            <w:r>
+              <w:rPr>
+                <w:b w:val="1"/>
+                <w:bCs w:val="1"/>
+              </w:rPr>
+              <w:t>OSPe</w:t>
+            </w:r>
+            <w:proofErr w:type="spellEnd"/>
+            <w:r>
+              <w:rPr>
+                <w:b w:val="1"/>
+                <w:bCs w:val="1"/>
+              </w:rPr>
+              <w:t xml:space="preserve"> (Obra Social de Petroleros)</w:t>
             </w:r>
           </w:p>
           <w:p>
@@ -917,7 +1175,6 @@
               <w:rPr>
                 <w:rFonts w:ascii="Bembo" w:hAnsi="Bembo"/>
                 <w:b w:val="0"/>
-                <w:bCs w:val="0"/>
                 <w:sz w:val="20"/>
                 <w:szCs w:val="20"/>
               </w:rPr>
@@ -926,7 +1183,6 @@
               <w:rPr>
                 <w:rFonts w:ascii="Bembo" w:hAnsi="Bembo"/>
                 <w:b w:val="0"/>
-                <w:bCs w:val="0"/>
                 <w:sz w:val="20"/>
                 <w:szCs w:val="20"/>
               </w:rPr>
@@ -934,86 +1190,285 @@
             </w:r>
           </w:p>
           <w:p>
-            <w:pPr/>
             <w:r>
               <w:rPr>
                 <w:rFonts w:ascii="Bembo" w:hAnsi="Bembo" w:eastAsia="Bembo" w:cs="Bembo"/>
-                <w:noProof w:val="0"/>
                 <w:sz w:val="20"/>
                 <w:szCs w:val="20"/>
-                <w:lang w:val="es-ES"/>
               </w:rPr>
-              <w:t xml:space="preserve">Desarrollo, diseño y mantenimiento del </w:t>
+              <w:t>Desarrollo, diseño y mantenimiento del subdomio web de la obra social OSPe - Trámites Online.</w:t>
+            </w:r>
+          </w:p>
+          <w:p>
+            <w:pPr>
+              <w:pStyle w:val="Prrafodelista"/>
+              <w:numPr>
+                <w:ilvl w:val="0"/>
+                <w:numId w:val="16"/>
+              </w:numPr>
+              <w:rPr>
+                <w:rFonts w:ascii="Bembo" w:hAnsi="Bembo" w:eastAsia="Bembo" w:cs="Bembo" w:asciiTheme="minorAscii" w:hAnsiTheme="minorAscii" w:eastAsiaTheme="minorAscii" w:cstheme="minorAscii"/>
+                <w:sz w:val="20"/>
+                <w:szCs w:val="20"/>
+              </w:rPr>
+            </w:pPr>
+            <w:r>
+              <w:rPr>
+                <w:rFonts w:ascii="Bembo" w:hAnsi="Bembo" w:eastAsia="Bembo" w:cs="Bembo"/>
+                <w:sz w:val="20"/>
+                <w:szCs w:val="20"/>
+              </w:rPr>
+              <w:t>Desarrollado en .NET Framework 4 (migrando a 4.8)</w:t>
+            </w:r>
+          </w:p>
+          <w:p>
+            <w:pPr>
+              <w:pStyle w:val="Prrafodelista"/>
+              <w:numPr>
+                <w:ilvl w:val="0"/>
+                <w:numId w:val="16"/>
+              </w:numPr>
+              <w:rPr>
+                <w:sz w:val="20"/>
+                <w:szCs w:val="20"/>
+              </w:rPr>
+            </w:pPr>
+            <w:r>
+              <w:rPr>
+                <w:rFonts w:ascii="Bembo" w:hAnsi="Bembo" w:eastAsia="Bembo" w:cs="Bembo"/>
+                <w:sz w:val="20"/>
+                <w:szCs w:val="20"/>
+              </w:rPr>
+              <w:t>Apliqué diseño completo con Bootstrap 3.5 (migrando a 4.5)</w:t>
+            </w:r>
+          </w:p>
+          <w:p>
+            <w:pPr>
+              <w:pStyle w:val="Prrafodelista"/>
+              <w:numPr>
+                <w:ilvl w:val="0"/>
+                <w:numId w:val="16"/>
+              </w:numPr>
+              <w:rPr>
+                <w:sz w:val="20"/>
+                <w:szCs w:val="20"/>
+              </w:rPr>
+            </w:pPr>
+            <w:r>
+              <w:rPr>
+                <w:rFonts w:ascii="Bembo" w:hAnsi="Bembo" w:eastAsia="Bembo" w:cs="Bembo"/>
+                <w:sz w:val="20"/>
+                <w:szCs w:val="20"/>
+              </w:rPr>
+              <w:t>Uso de SASS y JS con ES6</w:t>
+            </w:r>
+          </w:p>
+          <w:p>
+            <w:pPr>
+              <w:pStyle w:val="Prrafodelista"/>
+              <w:numPr>
+                <w:ilvl w:val="0"/>
+                <w:numId w:val="16"/>
+              </w:numPr>
+              <w:rPr>
+                <w:sz w:val="20"/>
+                <w:szCs w:val="20"/>
+              </w:rPr>
+            </w:pPr>
+            <w:r>
+              <w:rPr>
+                <w:rFonts w:ascii="Bembo" w:hAnsi="Bembo" w:eastAsia="Bembo" w:cs="Bembo"/>
+                <w:sz w:val="20"/>
+                <w:szCs w:val="20"/>
+              </w:rPr>
+              <w:t>Servicios API REST con PHP</w:t>
+            </w:r>
+          </w:p>
+          <w:p>
+            <w:pPr>
+              <w:pStyle w:val="Prrafodelista"/>
+              <w:numPr>
+                <w:ilvl w:val="0"/>
+                <w:numId w:val="16"/>
+              </w:numPr>
+              <w:rPr>
+                <w:sz w:val="20"/>
+                <w:szCs w:val="20"/>
+              </w:rPr>
+            </w:pPr>
+            <w:r>
+              <w:rPr>
+                <w:rFonts w:ascii="Bembo" w:hAnsi="Bembo" w:eastAsia="Bembo" w:cs="Bembo"/>
+                <w:sz w:val="20"/>
+                <w:szCs w:val="20"/>
+              </w:rPr>
+              <w:t>Implementé el flujo de trabajo con Git y Gitflow</w:t>
+            </w:r>
+          </w:p>
+          <w:p>
+            <w:pPr>
+              <w:pStyle w:val="Prrafodelista"/>
+              <w:numPr>
+                <w:ilvl w:val="0"/>
+                <w:numId w:val="16"/>
+              </w:numPr>
+              <w:rPr>
+                <w:sz w:val="20"/>
+                <w:szCs w:val="20"/>
+              </w:rPr>
+            </w:pPr>
+            <w:r>
+              <w:rPr>
+                <w:rFonts w:ascii="Bembo" w:hAnsi="Bembo" w:eastAsia="Bembo" w:cs="Bembo"/>
+                <w:sz w:val="20"/>
+                <w:szCs w:val="20"/>
+              </w:rPr>
+              <w:t>Implementación continua de mejoras con SOLID</w:t>
+            </w:r>
+          </w:p>
+          <w:p>
+            <w:pPr>
+              <w:pStyle w:val="Prrafodelista"/>
+              <w:numPr>
+                <w:ilvl w:val="0"/>
+                <w:numId w:val="16"/>
+              </w:numPr>
+              <w:rPr>
+                <w:sz w:val="20"/>
+                <w:szCs w:val="20"/>
+              </w:rPr>
+            </w:pPr>
+            <w:r>
+              <w:rPr>
+                <w:rFonts w:ascii="Bembo" w:hAnsi="Bembo" w:eastAsia="Bembo" w:cs="Bembo"/>
+                <w:sz w:val="20"/>
+                <w:szCs w:val="20"/>
+              </w:rPr>
+              <w:t xml:space="preserve">Creación de paquetes </w:t>
             </w:r>
             <w:proofErr w:type="spellStart"/>
             <w:r>
               <w:rPr>
                 <w:rFonts w:ascii="Bembo" w:hAnsi="Bembo" w:eastAsia="Bembo" w:cs="Bembo"/>
-                <w:noProof w:val="0"/>
                 <w:sz w:val="20"/>
                 <w:szCs w:val="20"/>
-                <w:lang w:val="es-ES"/>
               </w:rPr>
-              <w:t>subdomio</w:t>
+              <w:t>Nuget</w:t>
             </w:r>
             <w:proofErr w:type="spellEnd"/>
+          </w:p>
+          <w:p>
+            <w:pPr>
+              <w:pStyle w:val="Prrafodelista"/>
+              <w:numPr>
+                <w:ilvl w:val="0"/>
+                <w:numId w:val="16"/>
+              </w:numPr>
+              <w:rPr>
+                <w:sz w:val="20"/>
+                <w:szCs w:val="20"/>
+              </w:rPr>
+            </w:pPr>
             <w:r>
               <w:rPr>
                 <w:rFonts w:ascii="Bembo" w:hAnsi="Bembo" w:eastAsia="Bembo" w:cs="Bembo"/>
-                <w:noProof w:val="0"/>
                 <w:sz w:val="20"/>
                 <w:szCs w:val="20"/>
-                <w:lang w:val="es-ES"/>
               </w:rPr>
-              <w:t xml:space="preserve"> web de la obra social </w:t>
+              <w:t>Desarrollos de procesos en Oracle SQL</w:t>
+            </w:r>
+          </w:p>
+          <w:p>
+            <w:pPr>
+              <w:pStyle w:val="Prrafodelista"/>
+              <w:numPr>
+                <w:ilvl w:val="0"/>
+                <w:numId w:val="16"/>
+              </w:numPr>
+              <w:rPr>
+                <w:sz w:val="20"/>
+                <w:szCs w:val="20"/>
+              </w:rPr>
+            </w:pPr>
+            <w:r>
+              <w:rPr>
+                <w:rFonts w:ascii="Bembo" w:hAnsi="Bembo" w:eastAsia="Bembo" w:cs="Bembo"/>
+                <w:sz w:val="20"/>
+                <w:szCs w:val="20"/>
+              </w:rPr>
+              <w:t xml:space="preserve">Metodología de trabajo Agile; uso Azure </w:t>
             </w:r>
             <w:proofErr w:type="spellStart"/>
             <w:r>
               <w:rPr>
                 <w:rFonts w:ascii="Bembo" w:hAnsi="Bembo" w:eastAsia="Bembo" w:cs="Bembo"/>
-                <w:noProof w:val="0"/>
                 <w:sz w:val="20"/>
                 <w:szCs w:val="20"/>
-                <w:lang w:val="es-ES"/>
               </w:rPr>
-              <w:t>OSPe</w:t>
+              <w:t>Boards</w:t>
             </w:r>
             <w:proofErr w:type="spellEnd"/>
+          </w:p>
+          <w:p>
+            <w:pPr>
+              <w:pStyle w:val="Prrafodelista"/>
+              <w:numPr>
+                <w:ilvl w:val="0"/>
+                <w:numId w:val="16"/>
+              </w:numPr>
+              <w:rPr>
+                <w:sz w:val="20"/>
+                <w:szCs w:val="20"/>
+              </w:rPr>
+            </w:pPr>
             <w:r>
               <w:rPr>
                 <w:rFonts w:ascii="Bembo" w:hAnsi="Bembo" w:eastAsia="Bembo" w:cs="Bembo"/>
-                <w:noProof w:val="0"/>
                 <w:sz w:val="20"/>
                 <w:szCs w:val="20"/>
-                <w:lang w:val="es-ES"/>
               </w:rPr>
-              <w:t xml:space="preserve"> - Trámites Online.</w:t>
+              <w:t>Capacitación continua en IONIC 6+ y Angular 10+</w:t>
             </w:r>
           </w:p>
           <w:p>
-            <w:pPr/>
-            <w:r>
+            <w:pPr>
+              <w:pStyle w:val="Normal"/>
               <w:rPr>
                 <w:rFonts w:ascii="Bembo" w:hAnsi="Bembo" w:eastAsia="Bembo" w:cs="Bembo"/>
-                <w:noProof w:val="0"/>
                 <w:sz w:val="20"/>
                 <w:szCs w:val="20"/>
-                <w:lang w:val="es-ES"/>
               </w:rPr>
-              <w:t xml:space="preserve">Desarrollado con .NET Framework 4 + Bootstrap 3.x + JQuery en Visual Studio 2019 y servicios API en PHP.   </w:t>
+            </w:pPr>
+          </w:p>
+          <w:p>
+            <w:pPr>
+              <w:pStyle w:val="Ttulo4"/>
+              <w:rPr>
+                <w:rFonts w:ascii="Bembo" w:hAnsi="Bembo"/>
+                <w:sz w:val="20"/>
+                <w:szCs w:val="20"/>
+              </w:rPr>
+            </w:pPr>
+            <w:r>
+              <w:rPr/>
+              <w:t>Analista Desarrollador Mobile (Semi senior) - Hasar Sistemas</w:t>
             </w:r>
           </w:p>
           <w:p>
-            <w:pPr/>
+            <w:pPr>
+              <w:rPr>
+                <w:rFonts w:ascii="Bembo" w:hAnsi="Bembo"/>
+                <w:sz w:val="20"/>
+                <w:szCs w:val="20"/>
+              </w:rPr>
+            </w:pPr>
             <w:r>
               <w:rPr>
-                <w:rFonts w:ascii="Bembo" w:hAnsi="Bembo" w:eastAsia="Bembo" w:cs="Bembo"/>
-                <w:noProof w:val="0"/>
+                <w:rFonts w:ascii="Bembo" w:hAnsi="Bembo"/>
                 <w:sz w:val="20"/>
                 <w:szCs w:val="20"/>
-                <w:lang w:val="es-ES"/>
               </w:rPr>
-              <w:t xml:space="preserve">Azure DevOps para el control de versiones y gestión de tareas. </w:t>
+              <w:t>09/2017 – 06/2019 / Ref.: Marcelo Dulce (1154999717)</w:t>
             </w:r>
           </w:p>
           <w:p>
@@ -1027,57 +1482,354 @@
             <w:r>
               <w:rPr>
                 <w:rFonts w:ascii="Bembo" w:hAnsi="Bembo" w:eastAsia="Bembo" w:cs="Bembo"/>
-                <w:noProof w:val="0"/>
                 <w:sz w:val="20"/>
                 <w:szCs w:val="20"/>
-                <w:lang w:val="es-ES"/>
               </w:rPr>
-              <w:t xml:space="preserve">Implementé el modelo de trabajo/desarrollo con </w:t>
+              <w:t xml:space="preserve">Trabajé en el proyecto de aplicación Ruta40 desarrollado para Android con </w:t>
             </w:r>
             <w:proofErr w:type="spellStart"/>
             <w:r>
               <w:rPr>
                 <w:rFonts w:ascii="Bembo" w:hAnsi="Bembo" w:eastAsia="Bembo" w:cs="Bembo"/>
-                <w:noProof w:val="0"/>
                 <w:sz w:val="20"/>
                 <w:szCs w:val="20"/>
-                <w:lang w:val="es-ES"/>
               </w:rPr>
-              <w:t>GitFlow</w:t>
+              <w:t>Xamarin</w:t>
             </w:r>
             <w:proofErr w:type="spellEnd"/>
             <w:r>
               <w:rPr>
                 <w:rFonts w:ascii="Bembo" w:hAnsi="Bembo" w:eastAsia="Bembo" w:cs="Bembo"/>
-                <w:noProof w:val="0"/>
                 <w:sz w:val="20"/>
                 <w:szCs w:val="20"/>
-                <w:lang w:val="es-ES"/>
               </w:rPr>
-              <w:t xml:space="preserve"> y </w:t>
+              <w:t xml:space="preserve"> </w:t>
             </w:r>
             <w:proofErr w:type="spellStart"/>
             <w:r>
               <w:rPr>
                 <w:rFonts w:ascii="Bembo" w:hAnsi="Bembo" w:eastAsia="Bembo" w:cs="Bembo"/>
-                <w:noProof w:val="0"/>
                 <w:sz w:val="20"/>
                 <w:szCs w:val="20"/>
-                <w:lang w:val="es-ES"/>
               </w:rPr>
-              <w:t>SourceTree</w:t>
+              <w:t>Forms</w:t>
             </w:r>
             <w:proofErr w:type="spellEnd"/>
             <w:r>
               <w:rPr>
                 <w:rFonts w:ascii="Bembo" w:hAnsi="Bembo" w:eastAsia="Bembo" w:cs="Bembo"/>
-                <w:noProof w:val="0"/>
                 <w:sz w:val="20"/>
                 <w:szCs w:val="20"/>
-                <w:lang w:val="es-ES"/>
               </w:rPr>
-              <w:t xml:space="preserve">. </w:t>
+              <w:t xml:space="preserve"> 3.x</w:t>
             </w:r>
+          </w:p>
+          <w:p>
+            <w:pPr>
+              <w:pStyle w:val="Prrafodelista"/>
+              <w:numPr>
+                <w:ilvl w:val="0"/>
+                <w:numId w:val="15"/>
+              </w:numPr>
+              <w:rPr>
+                <w:rFonts w:ascii="Bembo" w:hAnsi="Bembo" w:eastAsia="Bembo" w:cs="Bembo" w:asciiTheme="minorAscii" w:hAnsiTheme="minorAscii" w:eastAsiaTheme="minorAscii" w:cstheme="minorAscii"/>
+                <w:sz w:val="20"/>
+                <w:szCs w:val="20"/>
+              </w:rPr>
+            </w:pPr>
+            <w:r>
+              <w:rPr>
+                <w:rFonts w:ascii="Bembo" w:hAnsi="Bembo" w:eastAsia="Bembo" w:cs="Bembo"/>
+                <w:sz w:val="20"/>
+                <w:szCs w:val="20"/>
+              </w:rPr>
+              <w:t xml:space="preserve">Desarrollo de nuevas UI </w:t>
+            </w:r>
+          </w:p>
+          <w:p>
+            <w:pPr>
+              <w:pStyle w:val="Prrafodelista"/>
+              <w:numPr>
+                <w:ilvl w:val="0"/>
+                <w:numId w:val="15"/>
+              </w:numPr>
+              <w:rPr>
+                <w:rFonts w:ascii="Bembo" w:hAnsi="Bembo" w:eastAsia="Bembo" w:cs="Bembo" w:asciiTheme="minorAscii" w:hAnsiTheme="minorAscii" w:eastAsiaTheme="minorAscii" w:cstheme="minorAscii"/>
+                <w:sz w:val="20"/>
+                <w:szCs w:val="20"/>
+              </w:rPr>
+            </w:pPr>
+            <w:r>
+              <w:rPr>
+                <w:rFonts w:ascii="Bembo" w:hAnsi="Bembo" w:eastAsia="Bembo" w:cs="Bembo"/>
+                <w:sz w:val="20"/>
+                <w:szCs w:val="20"/>
+              </w:rPr>
+              <w:t>Pruebas unitarias con TDD (con Rhino Mocks)</w:t>
+            </w:r>
+          </w:p>
+          <w:p>
+            <w:pPr>
+              <w:pStyle w:val="Prrafodelista"/>
+              <w:numPr>
+                <w:ilvl w:val="0"/>
+                <w:numId w:val="15"/>
+              </w:numPr>
+              <w:rPr>
+                <w:sz w:val="20"/>
+                <w:szCs w:val="20"/>
+              </w:rPr>
+            </w:pPr>
+            <w:r>
+              <w:rPr>
+                <w:rFonts w:ascii="Bembo" w:hAnsi="Bembo" w:eastAsia="Bembo" w:cs="Bembo"/>
+                <w:sz w:val="20"/>
+                <w:szCs w:val="20"/>
+              </w:rPr>
+              <w:t>Aplicación de MVVM</w:t>
+            </w:r>
+          </w:p>
+          <w:p>
+            <w:pPr>
+              <w:pStyle w:val="Prrafodelista"/>
+              <w:numPr>
+                <w:ilvl w:val="0"/>
+                <w:numId w:val="15"/>
+              </w:numPr>
+              <w:rPr>
+                <w:sz w:val="20"/>
+                <w:szCs w:val="20"/>
+              </w:rPr>
+            </w:pPr>
+            <w:r>
+              <w:rPr>
+                <w:rFonts w:ascii="Bembo" w:hAnsi="Bembo" w:eastAsia="Bembo" w:cs="Bembo"/>
+                <w:sz w:val="20"/>
+                <w:szCs w:val="20"/>
+              </w:rPr>
+              <w:t>Uso de SQLite</w:t>
+            </w:r>
+          </w:p>
+          <w:p>
+            <w:pPr>
+              <w:pStyle w:val="Prrafodelista"/>
+              <w:numPr>
+                <w:ilvl w:val="0"/>
+                <w:numId w:val="15"/>
+              </w:numPr>
+              <w:rPr>
+                <w:sz w:val="20"/>
+                <w:szCs w:val="20"/>
+              </w:rPr>
+            </w:pPr>
+            <w:r>
+              <w:rPr>
+                <w:rFonts w:ascii="Bembo" w:hAnsi="Bembo" w:eastAsia="Bembo" w:cs="Bembo"/>
+                <w:sz w:val="20"/>
+                <w:szCs w:val="20"/>
+              </w:rPr>
+              <w:t xml:space="preserve">Conocimientos adquiridos en DDD, </w:t>
+            </w:r>
+            <w:proofErr w:type="spellStart"/>
+            <w:r>
+              <w:rPr>
+                <w:rFonts w:ascii="Bembo" w:hAnsi="Bembo" w:eastAsia="Bembo" w:cs="Bembo"/>
+                <w:sz w:val="20"/>
+                <w:szCs w:val="20"/>
+              </w:rPr>
+              <w:t>Unit</w:t>
+            </w:r>
+            <w:proofErr w:type="spellEnd"/>
+            <w:r>
+              <w:rPr>
+                <w:rFonts w:ascii="Bembo" w:hAnsi="Bembo" w:eastAsia="Bembo" w:cs="Bembo"/>
+                <w:sz w:val="20"/>
+                <w:szCs w:val="20"/>
+              </w:rPr>
+              <w:t xml:space="preserve"> </w:t>
+            </w:r>
+            <w:proofErr w:type="spellStart"/>
+            <w:r>
+              <w:rPr>
+                <w:rFonts w:ascii="Bembo" w:hAnsi="Bembo" w:eastAsia="Bembo" w:cs="Bembo"/>
+                <w:sz w:val="20"/>
+                <w:szCs w:val="20"/>
+              </w:rPr>
+              <w:t>od</w:t>
+            </w:r>
+            <w:proofErr w:type="spellEnd"/>
+            <w:r>
+              <w:rPr>
+                <w:rFonts w:ascii="Bembo" w:hAnsi="Bembo" w:eastAsia="Bembo" w:cs="Bembo"/>
+                <w:sz w:val="20"/>
+                <w:szCs w:val="20"/>
+              </w:rPr>
+              <w:t xml:space="preserve"> </w:t>
+            </w:r>
+            <w:proofErr w:type="spellStart"/>
+            <w:r>
+              <w:rPr>
+                <w:rFonts w:ascii="Bembo" w:hAnsi="Bembo" w:eastAsia="Bembo" w:cs="Bembo"/>
+                <w:sz w:val="20"/>
+                <w:szCs w:val="20"/>
+              </w:rPr>
+              <w:t>Work</w:t>
+            </w:r>
+            <w:proofErr w:type="spellEnd"/>
+            <w:r>
+              <w:rPr>
+                <w:rFonts w:ascii="Bembo" w:hAnsi="Bembo" w:eastAsia="Bembo" w:cs="Bembo"/>
+                <w:sz w:val="20"/>
+                <w:szCs w:val="20"/>
+              </w:rPr>
+              <w:t xml:space="preserve">, </w:t>
+            </w:r>
+            <w:proofErr w:type="spellStart"/>
+            <w:r>
+              <w:rPr>
+                <w:rFonts w:ascii="Bembo" w:hAnsi="Bembo" w:eastAsia="Bembo" w:cs="Bembo"/>
+                <w:sz w:val="20"/>
+                <w:szCs w:val="20"/>
+              </w:rPr>
+              <w:t>Inversion</w:t>
+            </w:r>
+            <w:proofErr w:type="spellEnd"/>
+            <w:r>
+              <w:rPr>
+                <w:rFonts w:ascii="Bembo" w:hAnsi="Bembo" w:eastAsia="Bembo" w:cs="Bembo"/>
+                <w:sz w:val="20"/>
+                <w:szCs w:val="20"/>
+              </w:rPr>
+              <w:t xml:space="preserve"> </w:t>
+            </w:r>
+            <w:proofErr w:type="spellStart"/>
+            <w:r>
+              <w:rPr>
+                <w:rFonts w:ascii="Bembo" w:hAnsi="Bembo" w:eastAsia="Bembo" w:cs="Bembo"/>
+                <w:sz w:val="20"/>
+                <w:szCs w:val="20"/>
+              </w:rPr>
+              <w:t>of</w:t>
+            </w:r>
+            <w:proofErr w:type="spellEnd"/>
+            <w:r>
+              <w:rPr>
+                <w:rFonts w:ascii="Bembo" w:hAnsi="Bembo" w:eastAsia="Bembo" w:cs="Bembo"/>
+                <w:sz w:val="20"/>
+                <w:szCs w:val="20"/>
+              </w:rPr>
+              <w:t xml:space="preserve"> Control and </w:t>
+            </w:r>
+            <w:proofErr w:type="spellStart"/>
+            <w:r>
+              <w:rPr>
+                <w:rFonts w:ascii="Bembo" w:hAnsi="Bembo" w:eastAsia="Bembo" w:cs="Bembo"/>
+                <w:sz w:val="20"/>
+                <w:szCs w:val="20"/>
+              </w:rPr>
+              <w:t>Dependency</w:t>
+            </w:r>
+            <w:proofErr w:type="spellEnd"/>
+            <w:r>
+              <w:rPr>
+                <w:rFonts w:ascii="Bembo" w:hAnsi="Bembo" w:eastAsia="Bembo" w:cs="Bembo"/>
+                <w:sz w:val="20"/>
+                <w:szCs w:val="20"/>
+              </w:rPr>
+              <w:t xml:space="preserve"> </w:t>
+            </w:r>
+            <w:proofErr w:type="spellStart"/>
+            <w:r>
+              <w:rPr>
+                <w:rFonts w:ascii="Bembo" w:hAnsi="Bembo" w:eastAsia="Bembo" w:cs="Bembo"/>
+                <w:sz w:val="20"/>
+                <w:szCs w:val="20"/>
+              </w:rPr>
+              <w:t>Injection</w:t>
+            </w:r>
+            <w:proofErr w:type="spellEnd"/>
+            <w:r>
+              <w:rPr>
+                <w:rFonts w:ascii="Bembo" w:hAnsi="Bembo" w:eastAsia="Bembo" w:cs="Bembo"/>
+                <w:sz w:val="20"/>
+                <w:szCs w:val="20"/>
+              </w:rPr>
+              <w:t>, Lazy loading</w:t>
+            </w:r>
+          </w:p>
+          <w:p>
+            <w:pPr>
+              <w:pStyle w:val="Prrafodelista"/>
+              <w:numPr>
+                <w:ilvl w:val="0"/>
+                <w:numId w:val="15"/>
+              </w:numPr>
+              <w:rPr>
+                <w:sz w:val="20"/>
+                <w:szCs w:val="20"/>
+              </w:rPr>
+            </w:pPr>
+            <w:r>
+              <w:rPr>
+                <w:rFonts w:ascii="Bembo" w:hAnsi="Bembo" w:eastAsia="Bembo" w:cs="Bembo"/>
+                <w:sz w:val="20"/>
+                <w:szCs w:val="20"/>
+              </w:rPr>
+              <w:t>Control de versiones con Git</w:t>
+            </w:r>
+          </w:p>
+          <w:p>
+            <w:pPr>
+              <w:pStyle w:val="Prrafodelista"/>
+              <w:numPr>
+                <w:ilvl w:val="0"/>
+                <w:numId w:val="15"/>
+              </w:numPr>
+              <w:rPr>
+                <w:rFonts w:ascii="Bembo" w:hAnsi="Bembo" w:eastAsia="Bembo" w:cs="Bembo" w:asciiTheme="minorAscii" w:hAnsiTheme="minorAscii" w:eastAsiaTheme="minorAscii" w:cstheme="minorAscii"/>
+                <w:sz w:val="20"/>
+                <w:szCs w:val="20"/>
+              </w:rPr>
+            </w:pPr>
+            <w:r>
+              <w:rPr>
+                <w:rFonts w:ascii="Bembo" w:hAnsi="Bembo" w:eastAsia="Bembo" w:cs="Bembo"/>
+                <w:sz w:val="20"/>
+                <w:szCs w:val="20"/>
+              </w:rPr>
+              <w:t>Metodología de trabajo Agile; uso de Jira</w:t>
+            </w:r>
+          </w:p>
+          <w:p>
+            <w:pPr>
+              <w:pStyle w:val="Prrafodelista"/>
+              <w:numPr>
+                <w:ilvl w:val="0"/>
+                <w:numId w:val="15"/>
+              </w:numPr>
+              <w:rPr>
+                <w:sz w:val="20"/>
+                <w:szCs w:val="20"/>
+              </w:rPr>
+            </w:pPr>
+            <w:r>
+              <w:rPr>
+                <w:rFonts w:ascii="Bembo" w:hAnsi="Bembo" w:eastAsia="Bembo" w:cs="Bembo"/>
+                <w:sz w:val="20"/>
+                <w:szCs w:val="20"/>
+              </w:rPr>
+              <w:t>Capacitación en React</w:t>
+            </w:r>
+          </w:p>
+          <w:p>
+            <w:pPr>
+              <w:pStyle w:val="Normal"/>
+              <w:rPr>
+                <w:rFonts w:ascii="Bembo" w:hAnsi="Bembo" w:eastAsia="Bembo" w:cs="Bembo"/>
+                <w:sz w:val="20"/>
+                <w:szCs w:val="20"/>
+              </w:rPr>
+            </w:pPr>
           </w:p>
           <w:p>
             <w:pPr>
@@ -1090,34 +1842,28 @@
             <w:r>
               <w:rPr>
                 <w:rFonts w:ascii="Bembo" w:hAnsi="Bembo" w:eastAsia="Bembo" w:cs="Bembo"/>
-                <w:noProof w:val="0"/>
                 <w:sz w:val="20"/>
                 <w:szCs w:val="20"/>
-                <w:lang w:val="es-ES"/>
               </w:rPr>
-              <w:t xml:space="preserve">Llevo adelante un proyecto Web, implementando mejoras tales como consumo de servicios por API, creación de paquetes </w:t>
+              <w:t xml:space="preserve">En 3 oportunidades viaje a Colombia para la implementación y soporte de la aplicación </w:t>
             </w:r>
             <w:proofErr w:type="spellStart"/>
             <w:r>
               <w:rPr>
                 <w:rFonts w:ascii="Bembo" w:hAnsi="Bembo" w:eastAsia="Bembo" w:cs="Bembo"/>
-                <w:noProof w:val="0"/>
                 <w:sz w:val="20"/>
                 <w:szCs w:val="20"/>
-                <w:lang w:val="es-ES"/>
               </w:rPr>
-              <w:t>Nuget</w:t>
+              <w:t>on-site</w:t>
             </w:r>
             <w:proofErr w:type="spellEnd"/>
             <w:r>
               <w:rPr>
                 <w:rFonts w:ascii="Bembo" w:hAnsi="Bembo" w:eastAsia="Bembo" w:cs="Bembo"/>
-                <w:noProof w:val="0"/>
                 <w:sz w:val="20"/>
                 <w:szCs w:val="20"/>
-                <w:lang w:val="es-ES"/>
               </w:rPr>
-              <w:t>, actualización de librerías de clases en .NET 4.0 a 4.7</w:t>
+              <w:t xml:space="preserve"> junto con el cliente</w:t>
             </w:r>
             <w:r>
               <w:rPr>
@@ -1125,8 +1871,18 @@
                 <w:sz w:val="20"/>
                 <w:szCs w:val="20"/>
               </w:rPr>
-              <w:t xml:space="preserve"> </w:t>
+              <w:t xml:space="preserve">  </w:t>
             </w:r>
+          </w:p>
+          <w:p>
+            <w:pPr>
+              <w:pStyle w:val="Normal"/>
+              <w:rPr>
+                <w:rFonts w:ascii="Bembo" w:hAnsi="Bembo"/>
+                <w:sz w:val="20"/>
+                <w:szCs w:val="20"/>
+              </w:rPr>
+            </w:pPr>
           </w:p>
           <w:p>
             <w:pPr>
@@ -1147,98 +1903,18 @@
               </w:rPr>
             </w:pPr>
             <w:r>
-              <w:rPr>
-                <w:noProof w:val="0"/>
-                <w:lang w:val="es-ES"/>
-              </w:rPr>
-              <w:t>Analista Desarrollador Mobile</w:t>
+              <w:rPr/>
+              <w:t xml:space="preserve">Desarrollador de Aplicaciones de Escritorio para Windows – </w:t>
             </w:r>
+            <w:proofErr w:type="spellStart"/>
             <w:r>
-              <w:rPr>
-                <w:rFonts w:ascii="Bembo" w:hAnsi="Bembo"/>
-                <w:sz w:val="20"/>
-                <w:szCs w:val="20"/>
-              </w:rPr>
-              <w:t>.</w:t>
+              <w:rPr/>
+              <w:t>Capgemini</w:t>
             </w:r>
-          </w:p>
-          <w:p>
-            <w:pPr>
-              <w:rPr>
-                <w:rFonts w:ascii="Bembo" w:hAnsi="Bembo"/>
-                <w:sz w:val="20"/>
-                <w:szCs w:val="20"/>
-              </w:rPr>
-            </w:pPr>
+            <w:proofErr w:type="spellEnd"/>
             <w:r>
-              <w:rPr>
-                <w:rFonts w:ascii="Bembo" w:hAnsi="Bembo"/>
-                <w:sz w:val="20"/>
-                <w:szCs w:val="20"/>
-              </w:rPr>
-              <w:t>09/2017 – 06/2019</w:t>
-            </w:r>
-          </w:p>
-          <w:p>
-            <w:pPr>
-              <w:pStyle w:val="Normal"/>
-              <w:rPr>
-                <w:rFonts w:ascii="Bembo" w:hAnsi="Bembo"/>
-                <w:sz w:val="20"/>
-                <w:szCs w:val="20"/>
-              </w:rPr>
-            </w:pPr>
-            <w:r>
-              <w:rPr>
-                <w:rFonts w:ascii="Bembo" w:hAnsi="Bembo" w:eastAsia="Bembo" w:cs="Bembo"/>
-                <w:noProof w:val="0"/>
-                <w:sz w:val="20"/>
-                <w:szCs w:val="20"/>
-                <w:lang w:val="es-ES"/>
-              </w:rPr>
-              <w:t>Trabajé en el proyecto de aplicación Ruta40 desarrollado para Android con Xamarin Forms. En 3 oportunidades viaje a Colombia para la implementación y soporte de la aplicación on-site junto con el cliente</w:t>
-            </w:r>
-            <w:r>
-              <w:rPr>
-                <w:rFonts w:ascii="Bembo" w:hAnsi="Bembo"/>
-                <w:sz w:val="20"/>
-                <w:szCs w:val="20"/>
-              </w:rPr>
-              <w:t xml:space="preserve">  </w:t>
-            </w:r>
-          </w:p>
-          <w:p>
-            <w:pPr>
-              <w:rPr>
-                <w:rFonts w:ascii="Bembo" w:hAnsi="Bembo"/>
-                <w:sz w:val="20"/>
-                <w:szCs w:val="20"/>
-              </w:rPr>
-            </w:pPr>
-          </w:p>
-          <w:p>
-            <w:pPr>
-              <w:pStyle w:val="Ttulo4"/>
-              <w:rPr>
-                <w:rFonts w:ascii="Bembo" w:hAnsi="Bembo"/>
-                <w:sz w:val="20"/>
-                <w:szCs w:val="20"/>
-              </w:rPr>
-            </w:pPr>
-            <w:r>
-              <w:rPr>
-                <w:noProof w:val="0"/>
-                <w:lang w:val="es-ES"/>
-              </w:rPr>
-              <w:t>Desarrollador de Aplicaciones de Escritorio para Windows</w:t>
-            </w:r>
-            <w:r>
-              <w:rPr>
-                <w:rFonts w:ascii="Bembo" w:hAnsi="Bembo"/>
-                <w:sz w:val="20"/>
-                <w:szCs w:val="20"/>
-              </w:rPr>
-              <w:t>.</w:t>
+              <w:rPr/>
+              <w:t xml:space="preserve"> Argentina</w:t>
             </w:r>
           </w:p>
           <w:p>
@@ -1265,9 +1941,8 @@
           </w:p>
           <w:p>
             <w:pPr>
-              <w:pStyle w:val="Normal"/>
               <w:rPr>
-                <w:rFonts w:ascii="Bembo" w:hAnsi="Bembo"/>
+                <w:rFonts w:ascii="Bembo" w:hAnsi="Bembo" w:eastAsia="Bembo" w:cs="Bembo"/>
                 <w:sz w:val="20"/>
                 <w:szCs w:val="20"/>
               </w:rPr>
@@ -1275,10 +1950,8 @@
             <w:r>
               <w:rPr>
                 <w:rFonts w:ascii="Bembo" w:hAnsi="Bembo" w:eastAsia="Bembo" w:cs="Bembo"/>
-                <w:noProof w:val="0"/>
                 <w:sz w:val="20"/>
                 <w:szCs w:val="20"/>
-                <w:lang w:val="es-ES"/>
               </w:rPr>
               <w:t xml:space="preserve">Fui parte del equipo de trabajo de ISBAN - Santander Río. </w:t>
             </w:r>
@@ -1288,33 +1961,53 @@
             <w:r>
               <w:rPr>
                 <w:rFonts w:ascii="Bembo" w:hAnsi="Bembo" w:eastAsia="Bembo" w:cs="Bembo"/>
-                <w:noProof w:val="0"/>
                 <w:sz w:val="20"/>
                 <w:szCs w:val="20"/>
-                <w:lang w:val="es-ES"/>
               </w:rPr>
-              <w:t xml:space="preserve">Trabajé en el análisis de requerimientos, desarrollo y soporte de aplicaciones en proyectos internos del Banco con C#.NET 4.6 + WPF. </w:t>
+              <w:t>Trabajé en un proyecto migrando de VB6 a .NET Framework 3.5 con WPF.</w:t>
             </w:r>
-            <w:r>
-              <w:br/>
-            </w:r>
+          </w:p>
+          <w:p>
+            <w:pPr>
+              <w:pStyle w:val="Prrafodelista"/>
+              <w:numPr>
+                <w:ilvl w:val="0"/>
+                <w:numId w:val="14"/>
+              </w:numPr>
+              <w:rPr>
+                <w:rFonts w:ascii="Bembo" w:hAnsi="Bembo" w:eastAsia="Bembo" w:cs="Bembo" w:asciiTheme="minorAscii" w:hAnsiTheme="minorAscii" w:eastAsiaTheme="minorAscii" w:cstheme="minorAscii"/>
+                <w:sz w:val="20"/>
+                <w:szCs w:val="20"/>
+              </w:rPr>
+            </w:pPr>
             <w:r>
               <w:rPr>
                 <w:rFonts w:ascii="Bembo" w:hAnsi="Bembo" w:eastAsia="Bembo" w:cs="Bembo"/>
-                <w:noProof w:val="0"/>
-                <w:sz w:val="20"/>
-                <w:szCs w:val="20"/>
-                <w:lang w:val="es-ES"/>
-              </w:rPr>
-              <w:t>Realicé tareas de Control de Calidad, documentación de Casos de Prueba y Técnica</w:t>
-            </w:r>
-            <w:r>
-              <w:rPr>
-                <w:rFonts w:ascii="Bembo" w:hAnsi="Bembo"/>
                 <w:sz w:val="20"/>
                 <w:szCs w:val="20"/>
               </w:rPr>
-              <w:t xml:space="preserve">. </w:t>
+              <w:t>MVVM</w:t>
+            </w:r>
+          </w:p>
+          <w:p>
+            <w:pPr>
+              <w:pStyle w:val="Prrafodelista"/>
+              <w:numPr>
+                <w:ilvl w:val="0"/>
+                <w:numId w:val="14"/>
+              </w:numPr>
+              <w:rPr>
+                <w:sz w:val="20"/>
+                <w:szCs w:val="20"/>
+              </w:rPr>
+            </w:pPr>
+            <w:r>
+              <w:rPr>
+                <w:rFonts w:ascii="Bembo" w:hAnsi="Bembo" w:eastAsia="Bembo" w:cs="Bembo"/>
+                <w:sz w:val="20"/>
+                <w:szCs w:val="20"/>
+              </w:rPr>
+              <w:t>Oracle SQL</w:t>
             </w:r>
           </w:p>
           <w:p>
@@ -1326,44 +2019,34 @@
             </w:pPr>
             <w:r>
               <w:rPr>
-                <w:rFonts w:ascii="Bembo" w:hAnsi="Bembo" w:eastAsia="メイリオ" w:cs="Times New Roman" w:eastAsiaTheme="majorEastAsia" w:cstheme="majorBidi"/>
-                <w:b w:val="1"/>
-                <w:bCs w:val="1"/>
-                <w:caps w:val="1"/>
-                <w:color w:val="548AB7" w:themeColor="accent1" w:themeTint="FF" w:themeShade="BF"/>
-                <w:sz w:val="22"/>
+                <w:rFonts w:ascii="Bembo" w:hAnsi="Bembo"/>
+                <w:color w:val="548AB7" w:themeColor="accent1" w:themeShade="BF"/>
                 <w:szCs w:val="22"/>
                 <w:lang w:bidi="es-ES"/>
               </w:rPr>
-              <w:t xml:space="preserve">otros </w:t>
+              <w:t>otros conocimientos</w:t>
             </w:r>
+          </w:p>
+          <w:p>
             <w:r>
               <w:rPr>
-                <w:rFonts w:ascii="Bembo" w:hAnsi="Bembo" w:eastAsia="メイリオ" w:cs="Times New Roman" w:eastAsiaTheme="majorEastAsia" w:cstheme="majorBidi"/>
-                <w:b w:val="1"/>
-                <w:bCs w:val="1"/>
-                <w:caps w:val="1"/>
-                <w:color w:val="548AB7" w:themeColor="accent1" w:themeTint="FF" w:themeShade="BF"/>
-                <w:sz w:val="22"/>
-                <w:szCs w:val="22"/>
-                <w:lang w:bidi="es-ES"/>
+                <w:rFonts w:ascii="Bembo" w:hAnsi="Bembo" w:eastAsia="Bembo" w:cs="Bembo"/>
+                <w:szCs w:val="18"/>
               </w:rPr>
-              <w:t>conocimientos</w:t>
+              <w:t>Curso Udemy: Angular: De cero a experto creando aplicaciones (Angular 9+)</w:t>
             </w:r>
           </w:p>
           <w:p>
             <w:pPr>
-              <w:pStyle w:val="Normal"/>
+              <w:rPr>
+                <w:rFonts w:ascii="Bembo" w:hAnsi="Bembo" w:eastAsia="Bembo" w:cs="Bembo"/>
+              </w:rPr>
             </w:pPr>
             <w:r>
               <w:rPr>
                 <w:rFonts w:ascii="Bembo" w:hAnsi="Bembo" w:eastAsia="Bembo" w:cs="Bembo"/>
-                <w:noProof w:val="0"/>
-                <w:sz w:val="18"/>
-                <w:szCs w:val="18"/>
-                <w:lang w:val="es-ES"/>
               </w:rPr>
-              <w:t>Curso Udemy: Angular: De cero a experto creando aplicaciones (Angular 9+)</w:t>
+              <w:t>Curso Udemy: Git y GitHub Completo Desde Cero (Conpletado)</w:t>
             </w:r>
           </w:p>
           <w:p>
@@ -1371,43 +2054,13 @@
               <w:pStyle w:val="Normal"/>
               <w:rPr>
                 <w:rFonts w:ascii="Bembo" w:hAnsi="Bembo" w:eastAsia="Bembo" w:cs="Bembo"/>
-                <w:noProof w:val="0"/>
-                <w:sz w:val="18"/>
-                <w:szCs w:val="18"/>
-                <w:lang w:val="es-ES"/>
               </w:rPr>
             </w:pPr>
             <w:r>
               <w:rPr>
                 <w:rFonts w:ascii="Bembo" w:hAnsi="Bembo" w:eastAsia="Bembo" w:cs="Bembo"/>
-                <w:noProof w:val="0"/>
-                <w:sz w:val="18"/>
-                <w:szCs w:val="18"/>
-                <w:lang w:val="es-ES"/>
               </w:rPr>
-              <w:t>Curso Udemy: Git y GitHub Completo Desde Cero</w:t>
-            </w:r>
-          </w:p>
-          <w:p>
-            <w:pPr>
-              <w:pStyle w:val="Normal"/>
-              <w:rPr>
-                <w:rFonts w:ascii="Bembo" w:hAnsi="Bembo" w:eastAsia="Bembo" w:cs="Bembo"/>
-                <w:noProof w:val="0"/>
-                <w:sz w:val="18"/>
-                <w:szCs w:val="18"/>
-                <w:lang w:val="es-ES"/>
-              </w:rPr>
-            </w:pPr>
-            <w:r>
-              <w:rPr>
-                <w:rFonts w:ascii="Bembo" w:hAnsi="Bembo" w:eastAsia="Bembo" w:cs="Bembo"/>
-                <w:noProof w:val="0"/>
-                <w:sz w:val="18"/>
-                <w:szCs w:val="18"/>
-                <w:lang w:val="es-ES"/>
-              </w:rPr>
-              <w:t>Curso Udemy: jQuery: De cero a avanzado mediante ejercicios prácticos.</w:t>
+              <w:t>Curso Udemy: jQuery: De cero a avanzado mediante ejercicios prácticos (Conpletado)</w:t>
             </w:r>
           </w:p>
         </w:tc>
@@ -1425,18 +2078,18 @@
     </w:p>
     <w:sectPr>
       <w:headerReference w:type="default" r:id="rId11"/>
+      <w:footerReference w:type="default" r:id="rId12"/>
       <w:pgSz w:w="11906" w:h="16838" w:orient="portrait" w:code="9"/>
       <w:pgMar w:top="720" w:right="720" w:bottom="720" w:left="720" w:header="720" w:footer="720" w:gutter="0"/>
       <w:cols w:space="720"/>
       <w:docGrid w:linePitch="360"/>
-      <w:footerReference w:type="default" r:id="R631ec9a7588c46d8"/>
     </w:sectPr>
   </w:body>
 </w:document>
 </file>
 
 <file path=word/endnotes.xml><?xml version="1.0" encoding="utf-8"?>
-<w:endnotes xmlns:wpc="http://schemas.microsoft.com/office/word/2010/wordprocessingCanvas" xmlns:cx="http://schemas.microsoft.com/office/drawing/2014/chartex" xmlns:cx1="http://schemas.microsoft.com/office/drawing/2015/9/8/chartex" xmlns:cx2="http://schemas.microsoft.com/office/drawing/2015/10/21/chartex" xmlns:cx3="http://schemas.microsoft.com/office/drawing/2016/5/9/chartex" xmlns:cx4="http://schemas.microsoft.com/office/drawing/2016/5/10/chartex" xmlns:cx5="http://schemas.microsoft.com/office/drawing/2016/5/11/chartex" xmlns:cx6="http://schemas.microsoft.com/office/drawing/2016/5/12/chartex" xmlns:cx7="http://schemas.microsoft.com/office/drawing/2016/5/13/chartex" xmlns:cx8="http://schemas.microsoft.com/office/drawing/2016/5/14/chartex" xmlns:mc="http://schemas.openxmlformats.org/markup-compatibility/2006" xmlns:aink="http://schemas.microsoft.com/office/drawing/2016/ink" xmlns:am3d="http://schemas.microsoft.com/office/drawing/2017/model3d" xmlns:o="urn:schemas-microsoft-com:office:office" xmlns:r="http://schemas.openxmlformats.org/officeDocument/2006/relationships" xmlns:m="http://schemas.openxmlformats.org/officeDocument/2006/math" xmlns:v="urn:schemas-microsoft-com:vml" xmlns:wp14="http://schemas.microsoft.com/office/word/2010/wordprocessingDrawing" xmlns:wp="http://schemas.openxmlformats.org/drawingml/2006/wordprocessingDrawing" xmlns:w10="urn:schemas-microsoft-com:office:word" xmlns:w="http://schemas.openxmlformats.org/wordprocessingml/2006/main" xmlns:w14="http://schemas.microsoft.com/office/word/2010/wordml" xmlns:w15="http://schemas.microsoft.com/office/word/2012/wordml" xmlns:w16cid="http://schemas.microsoft.com/office/word/2016/wordml/cid" xmlns:w16se="http://schemas.microsoft.com/office/word/2015/wordml/symex" xmlns:wpg="http://schemas.microsoft.com/office/word/2010/wordprocessingGroup" xmlns:wpi="http://schemas.microsoft.com/office/word/2010/wordprocessingInk" xmlns:wne="http://schemas.microsoft.com/office/word/2006/wordml" xmlns:wps="http://schemas.microsoft.com/office/word/2010/wordprocessingShape" mc:Ignorable="w14 w15 w16se w16cid wp14">
+<w:endnotes xmlns:wpc="http://schemas.microsoft.com/office/word/2010/wordprocessingCanvas" xmlns:cx="http://schemas.microsoft.com/office/drawing/2014/chartex" xmlns:cx1="http://schemas.microsoft.com/office/drawing/2015/9/8/chartex" xmlns:cx2="http://schemas.microsoft.com/office/drawing/2015/10/21/chartex" xmlns:cx3="http://schemas.microsoft.com/office/drawing/2016/5/9/chartex" xmlns:cx4="http://schemas.microsoft.com/office/drawing/2016/5/10/chartex" xmlns:cx5="http://schemas.microsoft.com/office/drawing/2016/5/11/chartex" xmlns:cx6="http://schemas.microsoft.com/office/drawing/2016/5/12/chartex" xmlns:cx7="http://schemas.microsoft.com/office/drawing/2016/5/13/chartex" xmlns:cx8="http://schemas.microsoft.com/office/drawing/2016/5/14/chartex" xmlns:mc="http://schemas.openxmlformats.org/markup-compatibility/2006" xmlns:aink="http://schemas.microsoft.com/office/drawing/2016/ink" xmlns:am3d="http://schemas.microsoft.com/office/drawing/2017/model3d" xmlns:o="urn:schemas-microsoft-com:office:office" xmlns:r="http://schemas.openxmlformats.org/officeDocument/2006/relationships" xmlns:m="http://schemas.openxmlformats.org/officeDocument/2006/math" xmlns:v="urn:schemas-microsoft-com:vml" xmlns:wp14="http://schemas.microsoft.com/office/word/2010/wordprocessingDrawing" xmlns:wp="http://schemas.openxmlformats.org/drawingml/2006/wordprocessingDrawing" xmlns:w10="urn:schemas-microsoft-com:office:word" xmlns:w="http://schemas.openxmlformats.org/wordprocessingml/2006/main" xmlns:w14="http://schemas.microsoft.com/office/word/2010/wordml" xmlns:w15="http://schemas.microsoft.com/office/word/2012/wordml" xmlns:w16cex="http://schemas.microsoft.com/office/word/2018/wordml/cex" xmlns:w16cid="http://schemas.microsoft.com/office/word/2016/wordml/cid" xmlns:w16="http://schemas.microsoft.com/office/word/2018/wordml" xmlns:w16se="http://schemas.microsoft.com/office/word/2015/wordml/symex" xmlns:wpg="http://schemas.microsoft.com/office/word/2010/wordprocessingGroup" xmlns:wpi="http://schemas.microsoft.com/office/word/2010/wordprocessingInk" xmlns:wne="http://schemas.microsoft.com/office/word/2006/wordml" xmlns:wps="http://schemas.microsoft.com/office/word/2010/wordprocessingShape" mc:Ignorable="w14 w15 w16se w16cid w16 w16cex wp14">
   <w:endnote w:type="separator" w:id="-1">
     <w:p>
       <w:r>
@@ -1454,12 +2107,10 @@
 </w:endnotes>
 </file>
 
-<file path=word/footer.xml><?xml version="1.0" encoding="utf-8"?>
-<w:ftr xmlns:w14="http://schemas.microsoft.com/office/word/2010/wordml" xmlns:w="http://schemas.openxmlformats.org/wordprocessingml/2006/main">
+<file path=word/footer1.xml><?xml version="1.0" encoding="utf-8"?>
+<w:ftr xmlns:wpc="http://schemas.microsoft.com/office/word/2010/wordprocessingCanvas" xmlns:cx="http://schemas.microsoft.com/office/drawing/2014/chartex" xmlns:cx1="http://schemas.microsoft.com/office/drawing/2015/9/8/chartex" xmlns:cx2="http://schemas.microsoft.com/office/drawing/2015/10/21/chartex" xmlns:cx3="http://schemas.microsoft.com/office/drawing/2016/5/9/chartex" xmlns:cx4="http://schemas.microsoft.com/office/drawing/2016/5/10/chartex" xmlns:cx5="http://schemas.microsoft.com/office/drawing/2016/5/11/chartex" xmlns:cx6="http://schemas.microsoft.com/office/drawing/2016/5/12/chartex" xmlns:cx7="http://schemas.microsoft.com/office/drawing/2016/5/13/chartex" xmlns:cx8="http://schemas.microsoft.com/office/drawing/2016/5/14/chartex" xmlns:mc="http://schemas.openxmlformats.org/markup-compatibility/2006" xmlns:aink="http://schemas.microsoft.com/office/drawing/2016/ink" xmlns:am3d="http://schemas.microsoft.com/office/drawing/2017/model3d" xmlns:o="urn:schemas-microsoft-com:office:office" xmlns:r="http://schemas.openxmlformats.org/officeDocument/2006/relationships" xmlns:m="http://schemas.openxmlformats.org/officeDocument/2006/math" xmlns:v="urn:schemas-microsoft-com:vml" xmlns:wp14="http://schemas.microsoft.com/office/word/2010/wordprocessingDrawing" xmlns:wp="http://schemas.openxmlformats.org/drawingml/2006/wordprocessingDrawing" xmlns:w10="urn:schemas-microsoft-com:office:word" xmlns:w="http://schemas.openxmlformats.org/wordprocessingml/2006/main" xmlns:w14="http://schemas.microsoft.com/office/word/2010/wordml" xmlns:w15="http://schemas.microsoft.com/office/word/2012/wordml" xmlns:w16cex="http://schemas.microsoft.com/office/word/2018/wordml/cex" xmlns:w16cid="http://schemas.microsoft.com/office/word/2016/wordml/cid" xmlns:w16="http://schemas.microsoft.com/office/word/2018/wordml" xmlns:w16se="http://schemas.microsoft.com/office/word/2015/wordml/symex" xmlns:wpg="http://schemas.microsoft.com/office/word/2010/wordprocessingGroup" xmlns:wpi="http://schemas.microsoft.com/office/word/2010/wordprocessingInk" xmlns:wne="http://schemas.microsoft.com/office/word/2006/wordml" xmlns:wps="http://schemas.microsoft.com/office/word/2010/wordprocessingShape" mc:Ignorable="w14 w15 w16se w16cid w16 w16cex wp14">
   <w:tbl>
     <w:tblPr>
-      <w:tblStyle w:val="Tablanormal"/>
-      <w:bidiVisual w:val="0"/>
       <w:tblW w:w="0" w:type="auto"/>
       <w:tblLayout w:type="fixed"/>
       <w:tblLook w:val="06A0" w:firstRow="1" w:lastRow="0" w:firstColumn="1" w:lastColumn="0" w:noHBand="1" w:noVBand="1"/>
@@ -1473,26 +2124,21 @@
       <w:tc>
         <w:tcPr>
           <w:tcW w:w="3585" w:type="dxa"/>
-          <w:tcMar/>
         </w:tcPr>
         <w:p>
           <w:pPr>
             <w:pStyle w:val="Encabezado"/>
-            <w:bidi w:val="0"/>
             <w:ind w:left="-115"/>
-            <w:jc w:val="left"/>
           </w:pPr>
         </w:p>
       </w:tc>
       <w:tc>
         <w:tcPr>
           <w:tcW w:w="3585" w:type="dxa"/>
-          <w:tcMar/>
         </w:tcPr>
         <w:p>
           <w:pPr>
             <w:pStyle w:val="Encabezado"/>
-            <w:bidi w:val="0"/>
             <w:jc w:val="center"/>
           </w:pPr>
         </w:p>
@@ -1500,12 +2146,10 @@
       <w:tc>
         <w:tcPr>
           <w:tcW w:w="3585" w:type="dxa"/>
-          <w:tcMar/>
         </w:tcPr>
         <w:p>
           <w:pPr>
             <w:pStyle w:val="Encabezado"/>
-            <w:bidi w:val="0"/>
             <w:ind w:right="-115"/>
             <w:jc w:val="right"/>
           </w:pPr>
@@ -1516,14 +2160,13 @@
   <w:p>
     <w:pPr>
       <w:pStyle w:val="Piedepgina"/>
-      <w:bidi w:val="0"/>
     </w:pPr>
   </w:p>
 </w:ftr>
 </file>
 
 <file path=word/footnotes.xml><?xml version="1.0" encoding="utf-8"?>
-<w:footnotes xmlns:wpc="http://schemas.microsoft.com/office/word/2010/wordprocessingCanvas" xmlns:cx="http://schemas.microsoft.com/office/drawing/2014/chartex" xmlns:cx1="http://schemas.microsoft.com/office/drawing/2015/9/8/chartex" xmlns:cx2="http://schemas.microsoft.com/office/drawing/2015/10/21/chartex" xmlns:cx3="http://schemas.microsoft.com/office/drawing/2016/5/9/chartex" xmlns:cx4="http://schemas.microsoft.com/office/drawing/2016/5/10/chartex" xmlns:cx5="http://schemas.microsoft.com/office/drawing/2016/5/11/chartex" xmlns:cx6="http://schemas.microsoft.com/office/drawing/2016/5/12/chartex" xmlns:cx7="http://schemas.microsoft.com/office/drawing/2016/5/13/chartex" xmlns:cx8="http://schemas.microsoft.com/office/drawing/2016/5/14/chartex" xmlns:mc="http://schemas.openxmlformats.org/markup-compatibility/2006" xmlns:aink="http://schemas.microsoft.com/office/drawing/2016/ink" xmlns:am3d="http://schemas.microsoft.com/office/drawing/2017/model3d" xmlns:o="urn:schemas-microsoft-com:office:office" xmlns:r="http://schemas.openxmlformats.org/officeDocument/2006/relationships" xmlns:m="http://schemas.openxmlformats.org/officeDocument/2006/math" xmlns:v="urn:schemas-microsoft-com:vml" xmlns:wp14="http://schemas.microsoft.com/office/word/2010/wordprocessingDrawing" xmlns:wp="http://schemas.openxmlformats.org/drawingml/2006/wordprocessingDrawing" xmlns:w10="urn:schemas-microsoft-com:office:word" xmlns:w="http://schemas.openxmlformats.org/wordprocessingml/2006/main" xmlns:w14="http://schemas.microsoft.com/office/word/2010/wordml" xmlns:w15="http://schemas.microsoft.com/office/word/2012/wordml" xmlns:w16cid="http://schemas.microsoft.com/office/word/2016/wordml/cid" xmlns:w16se="http://schemas.microsoft.com/office/word/2015/wordml/symex" xmlns:wpg="http://schemas.microsoft.com/office/word/2010/wordprocessingGroup" xmlns:wpi="http://schemas.microsoft.com/office/word/2010/wordprocessingInk" xmlns:wne="http://schemas.microsoft.com/office/word/2006/wordml" xmlns:wps="http://schemas.microsoft.com/office/word/2010/wordprocessingShape" mc:Ignorable="w14 w15 w16se w16cid wp14">
+<w:footnotes xmlns:wpc="http://schemas.microsoft.com/office/word/2010/wordprocessingCanvas" xmlns:cx="http://schemas.microsoft.com/office/drawing/2014/chartex" xmlns:cx1="http://schemas.microsoft.com/office/drawing/2015/9/8/chartex" xmlns:cx2="http://schemas.microsoft.com/office/drawing/2015/10/21/chartex" xmlns:cx3="http://schemas.microsoft.com/office/drawing/2016/5/9/chartex" xmlns:cx4="http://schemas.microsoft.com/office/drawing/2016/5/10/chartex" xmlns:cx5="http://schemas.microsoft.com/office/drawing/2016/5/11/chartex" xmlns:cx6="http://schemas.microsoft.com/office/drawing/2016/5/12/chartex" xmlns:cx7="http://schemas.microsoft.com/office/drawing/2016/5/13/chartex" xmlns:cx8="http://schemas.microsoft.com/office/drawing/2016/5/14/chartex" xmlns:mc="http://schemas.openxmlformats.org/markup-compatibility/2006" xmlns:aink="http://schemas.microsoft.com/office/drawing/2016/ink" xmlns:am3d="http://schemas.microsoft.com/office/drawing/2017/model3d" xmlns:o="urn:schemas-microsoft-com:office:office" xmlns:r="http://schemas.openxmlformats.org/officeDocument/2006/relationships" xmlns:m="http://schemas.openxmlformats.org/officeDocument/2006/math" xmlns:v="urn:schemas-microsoft-com:vml" xmlns:wp14="http://schemas.microsoft.com/office/word/2010/wordprocessingDrawing" xmlns:wp="http://schemas.openxmlformats.org/drawingml/2006/wordprocessingDrawing" xmlns:w10="urn:schemas-microsoft-com:office:word" xmlns:w="http://schemas.openxmlformats.org/wordprocessingml/2006/main" xmlns:w14="http://schemas.microsoft.com/office/word/2010/wordml" xmlns:w15="http://schemas.microsoft.com/office/word/2012/wordml" xmlns:w16cex="http://schemas.microsoft.com/office/word/2018/wordml/cex" xmlns:w16cid="http://schemas.microsoft.com/office/word/2016/wordml/cid" xmlns:w16="http://schemas.microsoft.com/office/word/2018/wordml" xmlns:w16se="http://schemas.microsoft.com/office/word/2015/wordml/symex" xmlns:wpg="http://schemas.microsoft.com/office/word/2010/wordprocessingGroup" xmlns:wpi="http://schemas.microsoft.com/office/word/2010/wordprocessingInk" xmlns:wne="http://schemas.microsoft.com/office/word/2006/wordml" xmlns:wps="http://schemas.microsoft.com/office/word/2010/wordprocessingShape" mc:Ignorable="w14 w15 w16se w16cid w16 w16cex wp14">
   <w:footnote w:type="separator" w:id="-1">
     <w:p>
       <w:r>
@@ -1542,7 +2185,7 @@
 </file>
 
 <file path=word/header1.xml><?xml version="1.0" encoding="utf-8"?>
-<w:hdr xmlns:wpc="http://schemas.microsoft.com/office/word/2010/wordprocessingCanvas" xmlns:cx="http://schemas.microsoft.com/office/drawing/2014/chartex" xmlns:cx1="http://schemas.microsoft.com/office/drawing/2015/9/8/chartex" xmlns:cx2="http://schemas.microsoft.com/office/drawing/2015/10/21/chartex" xmlns:cx3="http://schemas.microsoft.com/office/drawing/2016/5/9/chartex" xmlns:cx4="http://schemas.microsoft.com/office/drawing/2016/5/10/chartex" xmlns:cx5="http://schemas.microsoft.com/office/drawing/2016/5/11/chartex" xmlns:cx6="http://schemas.microsoft.com/office/drawing/2016/5/12/chartex" xmlns:cx7="http://schemas.microsoft.com/office/drawing/2016/5/13/chartex" xmlns:cx8="http://schemas.microsoft.com/office/drawing/2016/5/14/chartex" xmlns:mc="http://schemas.openxmlformats.org/markup-compatibility/2006" xmlns:aink="http://schemas.microsoft.com/office/drawing/2016/ink" xmlns:am3d="http://schemas.microsoft.com/office/drawing/2017/model3d" xmlns:o="urn:schemas-microsoft-com:office:office" xmlns:r="http://schemas.openxmlformats.org/officeDocument/2006/relationships" xmlns:m="http://schemas.openxmlformats.org/officeDocument/2006/math" xmlns:v="urn:schemas-microsoft-com:vml" xmlns:wp14="http://schemas.microsoft.com/office/word/2010/wordprocessingDrawing" xmlns:wp="http://schemas.openxmlformats.org/drawingml/2006/wordprocessingDrawing" xmlns:w10="urn:schemas-microsoft-com:office:word" xmlns:w="http://schemas.openxmlformats.org/wordprocessingml/2006/main" xmlns:w14="http://schemas.microsoft.com/office/word/2010/wordml" xmlns:w15="http://schemas.microsoft.com/office/word/2012/wordml" xmlns:w16cid="http://schemas.microsoft.com/office/word/2016/wordml/cid" xmlns:w16se="http://schemas.microsoft.com/office/word/2015/wordml/symex" xmlns:wpg="http://schemas.microsoft.com/office/word/2010/wordprocessingGroup" xmlns:wpi="http://schemas.microsoft.com/office/word/2010/wordprocessingInk" xmlns:wne="http://schemas.microsoft.com/office/word/2006/wordml" xmlns:wps="http://schemas.microsoft.com/office/word/2010/wordprocessingShape" xmlns:a="http://schemas.openxmlformats.org/drawingml/2006/main" xmlns:adec="http://schemas.microsoft.com/office/drawing/2017/decorative" xmlns:pic="http://schemas.openxmlformats.org/drawingml/2006/picture" xmlns:a14="http://schemas.microsoft.com/office/drawing/2010/main" xmlns:asvg="http://schemas.microsoft.com/office/drawing/2016/SVG/main" mc:Ignorable="w14 w15 w16se w16cid wp14">
+<w:hdr xmlns:wpc="http://schemas.microsoft.com/office/word/2010/wordprocessingCanvas" xmlns:cx="http://schemas.microsoft.com/office/drawing/2014/chartex" xmlns:cx1="http://schemas.microsoft.com/office/drawing/2015/9/8/chartex" xmlns:cx2="http://schemas.microsoft.com/office/drawing/2015/10/21/chartex" xmlns:cx3="http://schemas.microsoft.com/office/drawing/2016/5/9/chartex" xmlns:cx4="http://schemas.microsoft.com/office/drawing/2016/5/10/chartex" xmlns:cx5="http://schemas.microsoft.com/office/drawing/2016/5/11/chartex" xmlns:cx6="http://schemas.microsoft.com/office/drawing/2016/5/12/chartex" xmlns:cx7="http://schemas.microsoft.com/office/drawing/2016/5/13/chartex" xmlns:cx8="http://schemas.microsoft.com/office/drawing/2016/5/14/chartex" xmlns:mc="http://schemas.openxmlformats.org/markup-compatibility/2006" xmlns:aink="http://schemas.microsoft.com/office/drawing/2016/ink" xmlns:am3d="http://schemas.microsoft.com/office/drawing/2017/model3d" xmlns:o="urn:schemas-microsoft-com:office:office" xmlns:r="http://schemas.openxmlformats.org/officeDocument/2006/relationships" xmlns:m="http://schemas.openxmlformats.org/officeDocument/2006/math" xmlns:v="urn:schemas-microsoft-com:vml" xmlns:wp14="http://schemas.microsoft.com/office/word/2010/wordprocessingDrawing" xmlns:wp="http://schemas.openxmlformats.org/drawingml/2006/wordprocessingDrawing" xmlns:w10="urn:schemas-microsoft-com:office:word" xmlns:w="http://schemas.openxmlformats.org/wordprocessingml/2006/main" xmlns:w14="http://schemas.microsoft.com/office/word/2010/wordml" xmlns:w15="http://schemas.microsoft.com/office/word/2012/wordml" xmlns:w16cex="http://schemas.microsoft.com/office/word/2018/wordml/cex" xmlns:w16cid="http://schemas.microsoft.com/office/word/2016/wordml/cid" xmlns:w16="http://schemas.microsoft.com/office/word/2018/wordml" xmlns:w16se="http://schemas.microsoft.com/office/word/2015/wordml/symex" xmlns:wpg="http://schemas.microsoft.com/office/word/2010/wordprocessingGroup" xmlns:wpi="http://schemas.microsoft.com/office/word/2010/wordprocessingInk" xmlns:wne="http://schemas.microsoft.com/office/word/2006/wordml" xmlns:wps="http://schemas.microsoft.com/office/word/2010/wordprocessingShape" xmlns:a="http://schemas.openxmlformats.org/drawingml/2006/main" xmlns:adec="http://schemas.microsoft.com/office/drawing/2017/decorative" xmlns:pic="http://schemas.openxmlformats.org/drawingml/2006/picture" xmlns:a14="http://schemas.microsoft.com/office/drawing/2010/main" xmlns:asvg="http://schemas.microsoft.com/office/drawing/2016/SVG/main" mc:Ignorable="w14 w15 w16se w16cid w16 w16cex wp14">
   <w:p>
     <w:pPr>
       <w:pStyle w:val="Encabezado"/>
@@ -1617,16 +2260,456 @@
         </wp:anchor>
       </w:drawing>
     </w:r>
-    <w:r>
-      <w:rPr/>
-      <w:t/>
-    </w:r>
   </w:p>
 </w:hdr>
 </file>
 
 <file path=word/numbering.xml><?xml version="1.0" encoding="utf-8"?>
-<w:numbering xmlns:wpc="http://schemas.microsoft.com/office/word/2010/wordprocessingCanvas" xmlns:cx="http://schemas.microsoft.com/office/drawing/2014/chartex" xmlns:cx1="http://schemas.microsoft.com/office/drawing/2015/9/8/chartex" xmlns:cx2="http://schemas.microsoft.com/office/drawing/2015/10/21/chartex" xmlns:cx3="http://schemas.microsoft.com/office/drawing/2016/5/9/chartex" xmlns:cx4="http://schemas.microsoft.com/office/drawing/2016/5/10/chartex" xmlns:cx5="http://schemas.microsoft.com/office/drawing/2016/5/11/chartex" xmlns:cx6="http://schemas.microsoft.com/office/drawing/2016/5/12/chartex" xmlns:cx7="http://schemas.microsoft.com/office/drawing/2016/5/13/chartex" xmlns:cx8="http://schemas.microsoft.com/office/drawing/2016/5/14/chartex" xmlns:mc="http://schemas.openxmlformats.org/markup-compatibility/2006" xmlns:aink="http://schemas.microsoft.com/office/drawing/2016/ink" xmlns:am3d="http://schemas.microsoft.com/office/drawing/2017/model3d" xmlns:o="urn:schemas-microsoft-com:office:office" xmlns:r="http://schemas.openxmlformats.org/officeDocument/2006/relationships" xmlns:m="http://schemas.openxmlformats.org/officeDocument/2006/math" xmlns:v="urn:schemas-microsoft-com:vml" xmlns:wp14="http://schemas.microsoft.com/office/word/2010/wordprocessingDrawing" xmlns:wp="http://schemas.openxmlformats.org/drawingml/2006/wordprocessingDrawing" xmlns:w10="urn:schemas-microsoft-com:office:word" xmlns:w="http://schemas.openxmlformats.org/wordprocessingml/2006/main" xmlns:w14="http://schemas.microsoft.com/office/word/2010/wordml" xmlns:w15="http://schemas.microsoft.com/office/word/2012/wordml" xmlns:w16cid="http://schemas.microsoft.com/office/word/2016/wordml/cid" xmlns:w16se="http://schemas.microsoft.com/office/word/2015/wordml/symex" xmlns:wpg="http://schemas.microsoft.com/office/word/2010/wordprocessingGroup" xmlns:wpi="http://schemas.microsoft.com/office/word/2010/wordprocessingInk" xmlns:wne="http://schemas.microsoft.com/office/word/2006/wordml" xmlns:wps="http://schemas.microsoft.com/office/word/2010/wordprocessingShape" mc:Ignorable="w14 w15 w16se w16cid wp14">
+<w:numbering xmlns:wpc="http://schemas.microsoft.com/office/word/2010/wordprocessingCanvas" xmlns:cx="http://schemas.microsoft.com/office/drawing/2014/chartex" xmlns:cx1="http://schemas.microsoft.com/office/drawing/2015/9/8/chartex" xmlns:cx2="http://schemas.microsoft.com/office/drawing/2015/10/21/chartex" xmlns:cx3="http://schemas.microsoft.com/office/drawing/2016/5/9/chartex" xmlns:cx4="http://schemas.microsoft.com/office/drawing/2016/5/10/chartex" xmlns:cx5="http://schemas.microsoft.com/office/drawing/2016/5/11/chartex" xmlns:cx6="http://schemas.microsoft.com/office/drawing/2016/5/12/chartex" xmlns:cx7="http://schemas.microsoft.com/office/drawing/2016/5/13/chartex" xmlns:cx8="http://schemas.microsoft.com/office/drawing/2016/5/14/chartex" xmlns:mc="http://schemas.openxmlformats.org/markup-compatibility/2006" xmlns:aink="http://schemas.microsoft.com/office/drawing/2016/ink" xmlns:am3d="http://schemas.microsoft.com/office/drawing/2017/model3d" xmlns:o="urn:schemas-microsoft-com:office:office" xmlns:r="http://schemas.openxmlformats.org/officeDocument/2006/relationships" xmlns:m="http://schemas.openxmlformats.org/officeDocument/2006/math" xmlns:v="urn:schemas-microsoft-com:vml" xmlns:wp14="http://schemas.microsoft.com/office/word/2010/wordprocessingDrawing" xmlns:wp="http://schemas.openxmlformats.org/drawingml/2006/wordprocessingDrawing" xmlns:w10="urn:schemas-microsoft-com:office:word" xmlns:w="http://schemas.openxmlformats.org/wordprocessingml/2006/main" xmlns:w14="http://schemas.microsoft.com/office/word/2010/wordml" xmlns:w15="http://schemas.microsoft.com/office/word/2012/wordml" xmlns:w16cex="http://schemas.microsoft.com/office/word/2018/wordml/cex" xmlns:w16cid="http://schemas.microsoft.com/office/word/2016/wordml/cid" xmlns:w16="http://schemas.microsoft.com/office/word/2018/wordml" xmlns:w16se="http://schemas.microsoft.com/office/word/2015/wordml/symex" xmlns:wpg="http://schemas.microsoft.com/office/word/2010/wordprocessingGroup" xmlns:wpi="http://schemas.microsoft.com/office/word/2010/wordprocessingInk" xmlns:wne="http://schemas.microsoft.com/office/word/2006/wordml" xmlns:wps="http://schemas.microsoft.com/office/word/2010/wordprocessingShape" mc:Ignorable="w14 w15 w16se w16cid w16 w16cex wp14">
+  <w:abstractNum xmlns:w="http://schemas.openxmlformats.org/wordprocessingml/2006/main" w:abstractNumId="16">
+    <w:multiLevelType xmlns:w="http://schemas.openxmlformats.org/wordprocessingml/2006/main" w:val="hybridMultilevel"/>
+    <w:lvl xmlns:w="http://schemas.openxmlformats.org/wordprocessingml/2006/main" w:ilvl="0">
+      <w:start w:val="1"/>
+      <w:numFmt w:val="bullet"/>
+      <w:lvlText w:val=""/>
+      <w:lvlJc w:val="left"/>
+      <w:pPr>
+        <w:ind w:left="720" w:hanging="360"/>
+      </w:pPr>
+      <w:rPr>
+        <w:rFonts w:hint="default" w:ascii="Symbol" w:hAnsi="Symbol"/>
+      </w:rPr>
+    </w:lvl>
+    <w:lvl xmlns:w="http://schemas.openxmlformats.org/wordprocessingml/2006/main" w:ilvl="1">
+      <w:start w:val="1"/>
+      <w:numFmt w:val="decimal"/>
+      <w:lvlText w:val="%1.%2."/>
+      <w:lvlJc w:val="left"/>
+      <w:pPr>
+        <w:ind w:left="1440" w:hanging="360"/>
+      </w:pPr>
+      <w:rPr>
+        <w:rFonts w:hint="default" w:ascii="" w:hAnsi=""/>
+      </w:rPr>
+    </w:lvl>
+    <w:lvl xmlns:w="http://schemas.openxmlformats.org/wordprocessingml/2006/main" w:ilvl="2">
+      <w:start w:val="1"/>
+      <w:numFmt w:val="decimal"/>
+      <w:lvlText w:val="%1.%2.%3."/>
+      <w:lvlJc w:val="left"/>
+      <w:pPr>
+        <w:ind w:left="2160" w:hanging="360"/>
+      </w:pPr>
+      <w:rPr>
+        <w:rFonts w:hint="default" w:ascii="" w:hAnsi=""/>
+      </w:rPr>
+    </w:lvl>
+    <w:lvl xmlns:w="http://schemas.openxmlformats.org/wordprocessingml/2006/main" w:ilvl="3">
+      <w:start w:val="1"/>
+      <w:numFmt w:val="decimal"/>
+      <w:lvlText w:val="%1.%2.%3.%4."/>
+      <w:lvlJc w:val="left"/>
+      <w:pPr>
+        <w:ind w:left="2880" w:hanging="360"/>
+      </w:pPr>
+      <w:rPr>
+        <w:rFonts w:hint="default" w:ascii="" w:hAnsi=""/>
+      </w:rPr>
+    </w:lvl>
+    <w:lvl xmlns:w="http://schemas.openxmlformats.org/wordprocessingml/2006/main" w:ilvl="4">
+      <w:start w:val="1"/>
+      <w:numFmt w:val="decimal"/>
+      <w:lvlText w:val="%1.%2.%3.%4.%5."/>
+      <w:lvlJc w:val="left"/>
+      <w:pPr>
+        <w:ind w:left="3600" w:hanging="360"/>
+      </w:pPr>
+      <w:rPr>
+        <w:rFonts w:hint="default" w:ascii="" w:hAnsi=""/>
+      </w:rPr>
+    </w:lvl>
+    <w:lvl xmlns:w="http://schemas.openxmlformats.org/wordprocessingml/2006/main" w:ilvl="5">
+      <w:start w:val="1"/>
+      <w:numFmt w:val="decimal"/>
+      <w:lvlText w:val="%1.%2.%3.%4.%5.%6."/>
+      <w:lvlJc w:val="left"/>
+      <w:pPr>
+        <w:ind w:left="4320" w:hanging="360"/>
+      </w:pPr>
+      <w:rPr>
+        <w:rFonts w:hint="default" w:ascii="" w:hAnsi=""/>
+      </w:rPr>
+    </w:lvl>
+    <w:lvl xmlns:w="http://schemas.openxmlformats.org/wordprocessingml/2006/main" w:ilvl="6">
+      <w:start w:val="1"/>
+      <w:numFmt w:val="decimal"/>
+      <w:lvlText w:val="%1.%2.%3.%4.%5.%6.%7."/>
+      <w:lvlJc w:val="left"/>
+      <w:pPr>
+        <w:ind w:left="5040" w:hanging="360"/>
+      </w:pPr>
+      <w:rPr>
+        <w:rFonts w:hint="default" w:ascii="" w:hAnsi=""/>
+      </w:rPr>
+    </w:lvl>
+    <w:lvl xmlns:w="http://schemas.openxmlformats.org/wordprocessingml/2006/main" w:ilvl="7">
+      <w:start w:val="1"/>
+      <w:numFmt w:val="decimal"/>
+      <w:lvlText w:val="%1.%2.%3.%4.%5.%6.%7.%8."/>
+      <w:lvlJc w:val="left"/>
+      <w:pPr>
+        <w:ind w:left="5760" w:hanging="360"/>
+      </w:pPr>
+      <w:rPr>
+        <w:rFonts w:hint="default" w:ascii="" w:hAnsi=""/>
+      </w:rPr>
+    </w:lvl>
+    <w:lvl xmlns:w="http://schemas.openxmlformats.org/wordprocessingml/2006/main" w:ilvl="8">
+      <w:start w:val="1"/>
+      <w:numFmt w:val="decimal"/>
+      <w:lvlText w:val="%1.%2.%3.%4.%5.%6.%7.%8.%9."/>
+      <w:lvlJc w:val="left"/>
+      <w:pPr>
+        <w:ind w:left="6480" w:hanging="360"/>
+      </w:pPr>
+      <w:rPr>
+        <w:rFonts w:hint="default" w:ascii="" w:hAnsi=""/>
+      </w:rPr>
+    </w:lvl>
+  </w:abstractNum>
+  <w:abstractNum xmlns:w="http://schemas.openxmlformats.org/wordprocessingml/2006/main" w:abstractNumId="15">
+    <w:multiLevelType xmlns:w="http://schemas.openxmlformats.org/wordprocessingml/2006/main" w:val="hybridMultilevel"/>
+    <w:lvl xmlns:w="http://schemas.openxmlformats.org/wordprocessingml/2006/main" w:ilvl="0">
+      <w:start w:val="1"/>
+      <w:numFmt w:val="bullet"/>
+      <w:lvlText w:val=""/>
+      <w:lvlJc w:val="left"/>
+      <w:pPr>
+        <w:ind w:left="720" w:hanging="360"/>
+      </w:pPr>
+      <w:rPr>
+        <w:rFonts w:hint="default" w:ascii="Symbol" w:hAnsi="Symbol"/>
+      </w:rPr>
+    </w:lvl>
+    <w:lvl xmlns:w="http://schemas.openxmlformats.org/wordprocessingml/2006/main" w:ilvl="1">
+      <w:start w:val="1"/>
+      <w:numFmt w:val="bullet"/>
+      <w:lvlText w:val="o"/>
+      <w:lvlJc w:val="left"/>
+      <w:pPr>
+        <w:ind w:left="1440" w:hanging="360"/>
+      </w:pPr>
+      <w:rPr>
+        <w:rFonts w:hint="default" w:ascii="Courier New" w:hAnsi="Courier New"/>
+      </w:rPr>
+    </w:lvl>
+    <w:lvl xmlns:w="http://schemas.openxmlformats.org/wordprocessingml/2006/main" w:ilvl="2">
+      <w:start w:val="1"/>
+      <w:numFmt w:val="bullet"/>
+      <w:lvlText w:val=""/>
+      <w:lvlJc w:val="left"/>
+      <w:pPr>
+        <w:ind w:left="2160" w:hanging="360"/>
+      </w:pPr>
+      <w:rPr>
+        <w:rFonts w:hint="default" w:ascii="Wingdings" w:hAnsi="Wingdings"/>
+      </w:rPr>
+    </w:lvl>
+    <w:lvl xmlns:w="http://schemas.openxmlformats.org/wordprocessingml/2006/main" w:ilvl="3">
+      <w:start w:val="1"/>
+      <w:numFmt w:val="bullet"/>
+      <w:lvlText w:val=""/>
+      <w:lvlJc w:val="left"/>
+      <w:pPr>
+        <w:ind w:left="2880" w:hanging="360"/>
+      </w:pPr>
+      <w:rPr>
+        <w:rFonts w:hint="default" w:ascii="Symbol" w:hAnsi="Symbol"/>
+      </w:rPr>
+    </w:lvl>
+    <w:lvl xmlns:w="http://schemas.openxmlformats.org/wordprocessingml/2006/main" w:ilvl="4">
+      <w:start w:val="1"/>
+      <w:numFmt w:val="bullet"/>
+      <w:lvlText w:val="o"/>
+      <w:lvlJc w:val="left"/>
+      <w:pPr>
+        <w:ind w:left="3600" w:hanging="360"/>
+      </w:pPr>
+      <w:rPr>
+        <w:rFonts w:hint="default" w:ascii="Courier New" w:hAnsi="Courier New"/>
+      </w:rPr>
+    </w:lvl>
+    <w:lvl xmlns:w="http://schemas.openxmlformats.org/wordprocessingml/2006/main" w:ilvl="5">
+      <w:start w:val="1"/>
+      <w:numFmt w:val="bullet"/>
+      <w:lvlText w:val=""/>
+      <w:lvlJc w:val="left"/>
+      <w:pPr>
+        <w:ind w:left="4320" w:hanging="360"/>
+      </w:pPr>
+      <w:rPr>
+        <w:rFonts w:hint="default" w:ascii="Wingdings" w:hAnsi="Wingdings"/>
+      </w:rPr>
+    </w:lvl>
+    <w:lvl xmlns:w="http://schemas.openxmlformats.org/wordprocessingml/2006/main" w:ilvl="6">
+      <w:start w:val="1"/>
+      <w:numFmt w:val="bullet"/>
+      <w:lvlText w:val=""/>
+      <w:lvlJc w:val="left"/>
+      <w:pPr>
+        <w:ind w:left="5040" w:hanging="360"/>
+      </w:pPr>
+      <w:rPr>
+        <w:rFonts w:hint="default" w:ascii="Symbol" w:hAnsi="Symbol"/>
+      </w:rPr>
+    </w:lvl>
+    <w:lvl xmlns:w="http://schemas.openxmlformats.org/wordprocessingml/2006/main" w:ilvl="7">
+      <w:start w:val="1"/>
+      <w:numFmt w:val="bullet"/>
+      <w:lvlText w:val="o"/>
+      <w:lvlJc w:val="left"/>
+      <w:pPr>
+        <w:ind w:left="5760" w:hanging="360"/>
+      </w:pPr>
+      <w:rPr>
+        <w:rFonts w:hint="default" w:ascii="Courier New" w:hAnsi="Courier New"/>
+      </w:rPr>
+    </w:lvl>
+    <w:lvl xmlns:w="http://schemas.openxmlformats.org/wordprocessingml/2006/main" w:ilvl="8">
+      <w:start w:val="1"/>
+      <w:numFmt w:val="bullet"/>
+      <w:lvlText w:val=""/>
+      <w:lvlJc w:val="left"/>
+      <w:pPr>
+        <w:ind w:left="6480" w:hanging="360"/>
+      </w:pPr>
+      <w:rPr>
+        <w:rFonts w:hint="default" w:ascii="Wingdings" w:hAnsi="Wingdings"/>
+      </w:rPr>
+    </w:lvl>
+  </w:abstractNum>
+  <w:abstractNum xmlns:w="http://schemas.openxmlformats.org/wordprocessingml/2006/main" w:abstractNumId="14">
+    <w:multiLevelType xmlns:w="http://schemas.openxmlformats.org/wordprocessingml/2006/main" w:val="hybridMultilevel"/>
+    <w:lvl xmlns:w="http://schemas.openxmlformats.org/wordprocessingml/2006/main" w:ilvl="0">
+      <w:start w:val="1"/>
+      <w:numFmt w:val="bullet"/>
+      <w:lvlText w:val=""/>
+      <w:lvlJc w:val="left"/>
+      <w:pPr>
+        <w:ind w:left="720" w:hanging="360"/>
+      </w:pPr>
+      <w:rPr>
+        <w:rFonts w:hint="default" w:ascii="Symbol" w:hAnsi="Symbol"/>
+      </w:rPr>
+    </w:lvl>
+    <w:lvl xmlns:w="http://schemas.openxmlformats.org/wordprocessingml/2006/main" w:ilvl="1">
+      <w:start w:val="1"/>
+      <w:numFmt w:val="bullet"/>
+      <w:lvlText w:val="o"/>
+      <w:lvlJc w:val="left"/>
+      <w:pPr>
+        <w:ind w:left="1440" w:hanging="360"/>
+      </w:pPr>
+      <w:rPr>
+        <w:rFonts w:hint="default" w:ascii="Courier New" w:hAnsi="Courier New"/>
+      </w:rPr>
+    </w:lvl>
+    <w:lvl xmlns:w="http://schemas.openxmlformats.org/wordprocessingml/2006/main" w:ilvl="2">
+      <w:start w:val="1"/>
+      <w:numFmt w:val="bullet"/>
+      <w:lvlText w:val=""/>
+      <w:lvlJc w:val="left"/>
+      <w:pPr>
+        <w:ind w:left="2160" w:hanging="360"/>
+      </w:pPr>
+      <w:rPr>
+        <w:rFonts w:hint="default" w:ascii="Wingdings" w:hAnsi="Wingdings"/>
+      </w:rPr>
+    </w:lvl>
+    <w:lvl xmlns:w="http://schemas.openxmlformats.org/wordprocessingml/2006/main" w:ilvl="3">
+      <w:start w:val="1"/>
+      <w:numFmt w:val="bullet"/>
+      <w:lvlText w:val=""/>
+      <w:lvlJc w:val="left"/>
+      <w:pPr>
+        <w:ind w:left="2880" w:hanging="360"/>
+      </w:pPr>
+      <w:rPr>
+        <w:rFonts w:hint="default" w:ascii="Symbol" w:hAnsi="Symbol"/>
+      </w:rPr>
+    </w:lvl>
+    <w:lvl xmlns:w="http://schemas.openxmlformats.org/wordprocessingml/2006/main" w:ilvl="4">
+      <w:start w:val="1"/>
+      <w:numFmt w:val="bullet"/>
+      <w:lvlText w:val="o"/>
+      <w:lvlJc w:val="left"/>
+      <w:pPr>
+        <w:ind w:left="3600" w:hanging="360"/>
+      </w:pPr>
+      <w:rPr>
+        <w:rFonts w:hint="default" w:ascii="Courier New" w:hAnsi="Courier New"/>
+      </w:rPr>
+    </w:lvl>
+    <w:lvl xmlns:w="http://schemas.openxmlformats.org/wordprocessingml/2006/main" w:ilvl="5">
+      <w:start w:val="1"/>
+      <w:numFmt w:val="bullet"/>
+      <w:lvlText w:val=""/>
+      <w:lvlJc w:val="left"/>
+      <w:pPr>
+        <w:ind w:left="4320" w:hanging="360"/>
+      </w:pPr>
+      <w:rPr>
+        <w:rFonts w:hint="default" w:ascii="Wingdings" w:hAnsi="Wingdings"/>
+      </w:rPr>
+    </w:lvl>
+    <w:lvl xmlns:w="http://schemas.openxmlformats.org/wordprocessingml/2006/main" w:ilvl="6">
+      <w:start w:val="1"/>
+      <w:numFmt w:val="bullet"/>
+      <w:lvlText w:val=""/>
+      <w:lvlJc w:val="left"/>
+      <w:pPr>
+        <w:ind w:left="5040" w:hanging="360"/>
+      </w:pPr>
+      <w:rPr>
+        <w:rFonts w:hint="default" w:ascii="Symbol" w:hAnsi="Symbol"/>
+      </w:rPr>
+    </w:lvl>
+    <w:lvl xmlns:w="http://schemas.openxmlformats.org/wordprocessingml/2006/main" w:ilvl="7">
+      <w:start w:val="1"/>
+      <w:numFmt w:val="bullet"/>
+      <w:lvlText w:val="o"/>
+      <w:lvlJc w:val="left"/>
+      <w:pPr>
+        <w:ind w:left="5760" w:hanging="360"/>
+      </w:pPr>
+      <w:rPr>
+        <w:rFonts w:hint="default" w:ascii="Courier New" w:hAnsi="Courier New"/>
+      </w:rPr>
+    </w:lvl>
+    <w:lvl xmlns:w="http://schemas.openxmlformats.org/wordprocessingml/2006/main" w:ilvl="8">
+      <w:start w:val="1"/>
+      <w:numFmt w:val="bullet"/>
+      <w:lvlText w:val=""/>
+      <w:lvlJc w:val="left"/>
+      <w:pPr>
+        <w:ind w:left="6480" w:hanging="360"/>
+      </w:pPr>
+      <w:rPr>
+        <w:rFonts w:hint="default" w:ascii="Wingdings" w:hAnsi="Wingdings"/>
+      </w:rPr>
+    </w:lvl>
+  </w:abstractNum>
+  <w:abstractNum xmlns:w="http://schemas.openxmlformats.org/wordprocessingml/2006/main" w:abstractNumId="13">
+    <w:multiLevelType xmlns:w="http://schemas.openxmlformats.org/wordprocessingml/2006/main" w:val="hybridMultilevel"/>
+    <w:lvl xmlns:w="http://schemas.openxmlformats.org/wordprocessingml/2006/main" w:ilvl="0">
+      <w:start w:val="1"/>
+      <w:numFmt w:val="bullet"/>
+      <w:lvlText w:val=""/>
+      <w:lvlJc w:val="left"/>
+      <w:pPr>
+        <w:ind w:left="720" w:hanging="360"/>
+      </w:pPr>
+      <w:rPr>
+        <w:rFonts w:hint="default" w:ascii="Symbol" w:hAnsi="Symbol"/>
+      </w:rPr>
+    </w:lvl>
+    <w:lvl xmlns:w="http://schemas.openxmlformats.org/wordprocessingml/2006/main" w:ilvl="1">
+      <w:start w:val="1"/>
+      <w:numFmt w:val="bullet"/>
+      <w:lvlText w:val="o"/>
+      <w:lvlJc w:val="left"/>
+      <w:pPr>
+        <w:ind w:left="1440" w:hanging="360"/>
+      </w:pPr>
+      <w:rPr>
+        <w:rFonts w:hint="default" w:ascii="Courier New" w:hAnsi="Courier New"/>
+      </w:rPr>
+    </w:lvl>
+    <w:lvl xmlns:w="http://schemas.openxmlformats.org/wordprocessingml/2006/main" w:ilvl="2">
+      <w:start w:val="1"/>
+      <w:numFmt w:val="bullet"/>
+      <w:lvlText w:val=""/>
+      <w:lvlJc w:val="left"/>
+      <w:pPr>
+        <w:ind w:left="2160" w:hanging="360"/>
+      </w:pPr>
+      <w:rPr>
+        <w:rFonts w:hint="default" w:ascii="Wingdings" w:hAnsi="Wingdings"/>
+      </w:rPr>
+    </w:lvl>
+    <w:lvl xmlns:w="http://schemas.openxmlformats.org/wordprocessingml/2006/main" w:ilvl="3">
+      <w:start w:val="1"/>
+      <w:numFmt w:val="bullet"/>
+      <w:lvlText w:val=""/>
+      <w:lvlJc w:val="left"/>
+      <w:pPr>
+        <w:ind w:left="2880" w:hanging="360"/>
+      </w:pPr>
+      <w:rPr>
+        <w:rFonts w:hint="default" w:ascii="Symbol" w:hAnsi="Symbol"/>
+      </w:rPr>
+    </w:lvl>
+    <w:lvl xmlns:w="http://schemas.openxmlformats.org/wordprocessingml/2006/main" w:ilvl="4">
+      <w:start w:val="1"/>
+      <w:numFmt w:val="bullet"/>
+      <w:lvlText w:val="o"/>
+      <w:lvlJc w:val="left"/>
+      <w:pPr>
+        <w:ind w:left="3600" w:hanging="360"/>
+      </w:pPr>
+      <w:rPr>
+        <w:rFonts w:hint="default" w:ascii="Courier New" w:hAnsi="Courier New"/>
+      </w:rPr>
+    </w:lvl>
+    <w:lvl xmlns:w="http://schemas.openxmlformats.org/wordprocessingml/2006/main" w:ilvl="5">
+      <w:start w:val="1"/>
+      <w:numFmt w:val="bullet"/>
+      <w:lvlText w:val=""/>
+      <w:lvlJc w:val="left"/>
+      <w:pPr>
+        <w:ind w:left="4320" w:hanging="360"/>
+      </w:pPr>
+      <w:rPr>
+        <w:rFonts w:hint="default" w:ascii="Wingdings" w:hAnsi="Wingdings"/>
+      </w:rPr>
+    </w:lvl>
+    <w:lvl xmlns:w="http://schemas.openxmlformats.org/wordprocessingml/2006/main" w:ilvl="6">
+      <w:start w:val="1"/>
+      <w:numFmt w:val="bullet"/>
+      <w:lvlText w:val=""/>
+      <w:lvlJc w:val="left"/>
+      <w:pPr>
+        <w:ind w:left="5040" w:hanging="360"/>
+      </w:pPr>
+      <w:rPr>
+        <w:rFonts w:hint="default" w:ascii="Symbol" w:hAnsi="Symbol"/>
+      </w:rPr>
+    </w:lvl>
+    <w:lvl xmlns:w="http://schemas.openxmlformats.org/wordprocessingml/2006/main" w:ilvl="7">
+      <w:start w:val="1"/>
+      <w:numFmt w:val="bullet"/>
+      <w:lvlText w:val="o"/>
+      <w:lvlJc w:val="left"/>
+      <w:pPr>
+        <w:ind w:left="5760" w:hanging="360"/>
+      </w:pPr>
+      <w:rPr>
+        <w:rFonts w:hint="default" w:ascii="Courier New" w:hAnsi="Courier New"/>
+      </w:rPr>
+    </w:lvl>
+    <w:lvl xmlns:w="http://schemas.openxmlformats.org/wordprocessingml/2006/main" w:ilvl="8">
+      <w:start w:val="1"/>
+      <w:numFmt w:val="bullet"/>
+      <w:lvlText w:val=""/>
+      <w:lvlJc w:val="left"/>
+      <w:pPr>
+        <w:ind w:left="6480" w:hanging="360"/>
+      </w:pPr>
+      <w:rPr>
+        <w:rFonts w:hint="default" w:ascii="Wingdings" w:hAnsi="Wingdings"/>
+      </w:rPr>
+    </w:lvl>
+  </w:abstractNum>
   <w:abstractNum w:abstractNumId="0" w15:restartNumberingAfterBreak="0">
     <w:nsid w:val="FFFFFF7C"/>
     <w:multiLevelType w:val="singleLevel"/>
@@ -1647,7 +2730,7 @@
   </w:abstractNum>
   <w:abstractNum w:abstractNumId="1" w15:restartNumberingAfterBreak="0">
     <w:nsid w:val="FFFFFF7D"/>
-    <w:multiLevelType w:val="singleLevel"/>
+    <w:multiLevelType w:val="multilevel"/>
     <w:tmpl w:val="3E86087E"/>
     <w:lvl w:ilvl="0">
       <w:start w:val="1"/>
@@ -1662,10 +2745,50 @@
         <w:ind w:left="1440" w:hanging="360"/>
       </w:pPr>
     </w:lvl>
+    <w:lvl w:ilvl="1">
+      <w:numFmt w:val="decimal"/>
+      <w:lvlText w:val=""/>
+      <w:lvlJc w:val="left"/>
+    </w:lvl>
+    <w:lvl w:ilvl="2">
+      <w:numFmt w:val="decimal"/>
+      <w:lvlText w:val=""/>
+      <w:lvlJc w:val="left"/>
+    </w:lvl>
+    <w:lvl w:ilvl="3">
+      <w:numFmt w:val="decimal"/>
+      <w:lvlText w:val=""/>
+      <w:lvlJc w:val="left"/>
+    </w:lvl>
+    <w:lvl w:ilvl="4">
+      <w:numFmt w:val="decimal"/>
+      <w:lvlText w:val=""/>
+      <w:lvlJc w:val="left"/>
+    </w:lvl>
+    <w:lvl w:ilvl="5">
+      <w:numFmt w:val="decimal"/>
+      <w:lvlText w:val=""/>
+      <w:lvlJc w:val="left"/>
+    </w:lvl>
+    <w:lvl w:ilvl="6">
+      <w:numFmt w:val="decimal"/>
+      <w:lvlText w:val=""/>
+      <w:lvlJc w:val="left"/>
+    </w:lvl>
+    <w:lvl w:ilvl="7">
+      <w:numFmt w:val="decimal"/>
+      <w:lvlText w:val=""/>
+      <w:lvlJc w:val="left"/>
+    </w:lvl>
+    <w:lvl w:ilvl="8">
+      <w:numFmt w:val="decimal"/>
+      <w:lvlText w:val=""/>
+      <w:lvlJc w:val="left"/>
+    </w:lvl>
   </w:abstractNum>
   <w:abstractNum w:abstractNumId="2" w15:restartNumberingAfterBreak="0">
     <w:nsid w:val="FFFFFF7E"/>
-    <w:multiLevelType w:val="singleLevel"/>
+    <w:multiLevelType w:val="multilevel"/>
     <w:tmpl w:val="F09897C4"/>
     <w:lvl w:ilvl="0">
       <w:start w:val="1"/>
@@ -1679,6 +2802,46 @@
         </w:tabs>
         <w:ind w:left="1080" w:hanging="360"/>
       </w:pPr>
+    </w:lvl>
+    <w:lvl w:ilvl="1">
+      <w:numFmt w:val="decimal"/>
+      <w:lvlText w:val=""/>
+      <w:lvlJc w:val="left"/>
+    </w:lvl>
+    <w:lvl w:ilvl="2">
+      <w:numFmt w:val="decimal"/>
+      <w:lvlText w:val=""/>
+      <w:lvlJc w:val="left"/>
+    </w:lvl>
+    <w:lvl w:ilvl="3">
+      <w:numFmt w:val="decimal"/>
+      <w:lvlText w:val=""/>
+      <w:lvlJc w:val="left"/>
+    </w:lvl>
+    <w:lvl w:ilvl="4">
+      <w:numFmt w:val="decimal"/>
+      <w:lvlText w:val=""/>
+      <w:lvlJc w:val="left"/>
+    </w:lvl>
+    <w:lvl w:ilvl="5">
+      <w:numFmt w:val="decimal"/>
+      <w:lvlText w:val=""/>
+      <w:lvlJc w:val="left"/>
+    </w:lvl>
+    <w:lvl w:ilvl="6">
+      <w:numFmt w:val="decimal"/>
+      <w:lvlText w:val=""/>
+      <w:lvlJc w:val="left"/>
+    </w:lvl>
+    <w:lvl w:ilvl="7">
+      <w:numFmt w:val="decimal"/>
+      <w:lvlText w:val=""/>
+      <w:lvlJc w:val="left"/>
+    </w:lvl>
+    <w:lvl w:ilvl="8">
+      <w:numFmt w:val="decimal"/>
+      <w:lvlText w:val=""/>
+      <w:lvlJc w:val="left"/>
     </w:lvl>
   </w:abstractNum>
   <w:abstractNum w:abstractNumId="3" w15:restartNumberingAfterBreak="0">
@@ -1722,7 +2885,7 @@
   </w:abstractNum>
   <w:abstractNum w:abstractNumId="5" w15:restartNumberingAfterBreak="0">
     <w:nsid w:val="FFFFFF81"/>
-    <w:multiLevelType w:val="singleLevel"/>
+    <w:multiLevelType w:val="multilevel"/>
     <w:tmpl w:val="F6A47FD2"/>
     <w:lvl w:ilvl="0">
       <w:start w:val="1"/>
@@ -1740,10 +2903,50 @@
         <w:rFonts w:hint="default" w:ascii="Symbol" w:hAnsi="Symbol"/>
       </w:rPr>
     </w:lvl>
+    <w:lvl w:ilvl="1">
+      <w:numFmt w:val="decimal"/>
+      <w:lvlText w:val=""/>
+      <w:lvlJc w:val="left"/>
+    </w:lvl>
+    <w:lvl w:ilvl="2">
+      <w:numFmt w:val="decimal"/>
+      <w:lvlText w:val=""/>
+      <w:lvlJc w:val="left"/>
+    </w:lvl>
+    <w:lvl w:ilvl="3">
+      <w:numFmt w:val="decimal"/>
+      <w:lvlText w:val=""/>
+      <w:lvlJc w:val="left"/>
+    </w:lvl>
+    <w:lvl w:ilvl="4">
+      <w:numFmt w:val="decimal"/>
+      <w:lvlText w:val=""/>
+      <w:lvlJc w:val="left"/>
+    </w:lvl>
+    <w:lvl w:ilvl="5">
+      <w:numFmt w:val="decimal"/>
+      <w:lvlText w:val=""/>
+      <w:lvlJc w:val="left"/>
+    </w:lvl>
+    <w:lvl w:ilvl="6">
+      <w:numFmt w:val="decimal"/>
+      <w:lvlText w:val=""/>
+      <w:lvlJc w:val="left"/>
+    </w:lvl>
+    <w:lvl w:ilvl="7">
+      <w:numFmt w:val="decimal"/>
+      <w:lvlText w:val=""/>
+      <w:lvlJc w:val="left"/>
+    </w:lvl>
+    <w:lvl w:ilvl="8">
+      <w:numFmt w:val="decimal"/>
+      <w:lvlText w:val=""/>
+      <w:lvlJc w:val="left"/>
+    </w:lvl>
   </w:abstractNum>
   <w:abstractNum w:abstractNumId="6" w15:restartNumberingAfterBreak="0">
     <w:nsid w:val="FFFFFF82"/>
-    <w:multiLevelType w:val="singleLevel"/>
+    <w:multiLevelType w:val="multilevel"/>
     <w:tmpl w:val="C3647B0E"/>
     <w:lvl w:ilvl="0">
       <w:start w:val="1"/>
@@ -1760,6 +2963,46 @@
       <w:rPr>
         <w:rFonts w:hint="default" w:ascii="Symbol" w:hAnsi="Symbol"/>
       </w:rPr>
+    </w:lvl>
+    <w:lvl w:ilvl="1">
+      <w:numFmt w:val="decimal"/>
+      <w:lvlText w:val=""/>
+      <w:lvlJc w:val="left"/>
+    </w:lvl>
+    <w:lvl w:ilvl="2">
+      <w:numFmt w:val="decimal"/>
+      <w:lvlText w:val=""/>
+      <w:lvlJc w:val="left"/>
+    </w:lvl>
+    <w:lvl w:ilvl="3">
+      <w:numFmt w:val="decimal"/>
+      <w:lvlText w:val=""/>
+      <w:lvlJc w:val="left"/>
+    </w:lvl>
+    <w:lvl w:ilvl="4">
+      <w:numFmt w:val="decimal"/>
+      <w:lvlText w:val=""/>
+      <w:lvlJc w:val="left"/>
+    </w:lvl>
+    <w:lvl w:ilvl="5">
+      <w:numFmt w:val="decimal"/>
+      <w:lvlText w:val=""/>
+      <w:lvlJc w:val="left"/>
+    </w:lvl>
+    <w:lvl w:ilvl="6">
+      <w:numFmt w:val="decimal"/>
+      <w:lvlText w:val=""/>
+      <w:lvlJc w:val="left"/>
+    </w:lvl>
+    <w:lvl w:ilvl="7">
+      <w:numFmt w:val="decimal"/>
+      <w:lvlText w:val=""/>
+      <w:lvlJc w:val="left"/>
+    </w:lvl>
+    <w:lvl w:ilvl="8">
+      <w:numFmt w:val="decimal"/>
+      <w:lvlText w:val=""/>
+      <w:lvlJc w:val="left"/>
     </w:lvl>
   </w:abstractNum>
   <w:abstractNum w:abstractNumId="7" w15:restartNumberingAfterBreak="0">
@@ -2093,6 +3336,18 @@
       </w:pPr>
     </w:lvl>
   </w:abstractNum>
+  <w:num w:numId="17">
+    <w:abstractNumId w:val="16"/>
+  </w:num>
+  <w:num w:numId="16">
+    <w:abstractNumId w:val="15"/>
+  </w:num>
+  <w:num w:numId="15">
+    <w:abstractNumId w:val="14"/>
+  </w:num>
+  <w:num w:numId="14">
+    <w:abstractNumId w:val="13"/>
+  </w:num>
   <w:num w:numId="1">
     <w:abstractNumId w:val="10"/>
   </w:num>
@@ -2136,7 +3391,7 @@
 </file>
 
 <file path=word/styles.xml><?xml version="1.0" encoding="utf-8"?>
-<w:styles xmlns:mc="http://schemas.openxmlformats.org/markup-compatibility/2006" xmlns:r="http://schemas.openxmlformats.org/officeDocument/2006/relationships" xmlns:w="http://schemas.openxmlformats.org/wordprocessingml/2006/main" xmlns:w14="http://schemas.microsoft.com/office/word/2010/wordml" xmlns:w15="http://schemas.microsoft.com/office/word/2012/wordml" xmlns:w16cid="http://schemas.microsoft.com/office/word/2016/wordml/cid" xmlns:w16se="http://schemas.microsoft.com/office/word/2015/wordml/symex" mc:Ignorable="w14 w15 w16se w16cid">
+<w:styles xmlns:mc="http://schemas.openxmlformats.org/markup-compatibility/2006" xmlns:r="http://schemas.openxmlformats.org/officeDocument/2006/relationships" xmlns:w="http://schemas.openxmlformats.org/wordprocessingml/2006/main" xmlns:w14="http://schemas.microsoft.com/office/word/2010/wordml" xmlns:w15="http://schemas.microsoft.com/office/word/2012/wordml" xmlns:w16cex="http://schemas.microsoft.com/office/word/2018/wordml/cex" xmlns:w16cid="http://schemas.microsoft.com/office/word/2016/wordml/cid" xmlns:w16="http://schemas.microsoft.com/office/word/2018/wordml" xmlns:w16se="http://schemas.microsoft.com/office/word/2015/wordml/symex" mc:Ignorable="w14 w15 w16se w16cid w16 w16cex">
   <w:docDefaults>
     <w:rPrDefault>
       <w:rPr>
@@ -26967,37 +28222,8 @@
 </file>
 
 <file path=word/glossary/document.xml><?xml version="1.0" encoding="utf-8"?>
-<w:glossaryDocument xmlns:wpc="http://schemas.microsoft.com/office/word/2010/wordprocessingCanvas" xmlns:cx="http://schemas.microsoft.com/office/drawing/2014/chartex" xmlns:cx1="http://schemas.microsoft.com/office/drawing/2015/9/8/chartex" xmlns:cx2="http://schemas.microsoft.com/office/drawing/2015/10/21/chartex" xmlns:cx3="http://schemas.microsoft.com/office/drawing/2016/5/9/chartex" xmlns:cx4="http://schemas.microsoft.com/office/drawing/2016/5/10/chartex" xmlns:cx5="http://schemas.microsoft.com/office/drawing/2016/5/11/chartex" xmlns:cx6="http://schemas.microsoft.com/office/drawing/2016/5/12/chartex" xmlns:cx7="http://schemas.microsoft.com/office/drawing/2016/5/13/chartex" xmlns:cx8="http://schemas.microsoft.com/office/drawing/2016/5/14/chartex" xmlns:mc="http://schemas.openxmlformats.org/markup-compatibility/2006" xmlns:aink="http://schemas.microsoft.com/office/drawing/2016/ink" xmlns:am3d="http://schemas.microsoft.com/office/drawing/2017/model3d" xmlns:o="urn:schemas-microsoft-com:office:office" xmlns:r="http://schemas.openxmlformats.org/officeDocument/2006/relationships" xmlns:m="http://schemas.openxmlformats.org/officeDocument/2006/math" xmlns:v="urn:schemas-microsoft-com:vml" xmlns:wp14="http://schemas.microsoft.com/office/word/2010/wordprocessingDrawing" xmlns:wp="http://schemas.openxmlformats.org/drawingml/2006/wordprocessingDrawing" xmlns:w10="urn:schemas-microsoft-com:office:word" xmlns:w="http://schemas.openxmlformats.org/wordprocessingml/2006/main" xmlns:w14="http://schemas.microsoft.com/office/word/2010/wordml" xmlns:w15="http://schemas.microsoft.com/office/word/2012/wordml" xmlns:w16cid="http://schemas.microsoft.com/office/word/2016/wordml/cid" xmlns:w16se="http://schemas.microsoft.com/office/word/2015/wordml/symex" xmlns:wpg="http://schemas.microsoft.com/office/word/2010/wordprocessingGroup" xmlns:wpi="http://schemas.microsoft.com/office/word/2010/wordprocessingInk" xmlns:wne="http://schemas.microsoft.com/office/word/2006/wordml" xmlns:wps="http://schemas.microsoft.com/office/word/2010/wordprocessingShape" mc:Ignorable="w14 w15 w16se w16cid wp14">
+<w:glossaryDocument xmlns:wpc="http://schemas.microsoft.com/office/word/2010/wordprocessingCanvas" xmlns:cx="http://schemas.microsoft.com/office/drawing/2014/chartex" xmlns:cx1="http://schemas.microsoft.com/office/drawing/2015/9/8/chartex" xmlns:cx2="http://schemas.microsoft.com/office/drawing/2015/10/21/chartex" xmlns:cx3="http://schemas.microsoft.com/office/drawing/2016/5/9/chartex" xmlns:cx4="http://schemas.microsoft.com/office/drawing/2016/5/10/chartex" xmlns:cx5="http://schemas.microsoft.com/office/drawing/2016/5/11/chartex" xmlns:cx6="http://schemas.microsoft.com/office/drawing/2016/5/12/chartex" xmlns:cx7="http://schemas.microsoft.com/office/drawing/2016/5/13/chartex" xmlns:cx8="http://schemas.microsoft.com/office/drawing/2016/5/14/chartex" xmlns:mc="http://schemas.openxmlformats.org/markup-compatibility/2006" xmlns:aink="http://schemas.microsoft.com/office/drawing/2016/ink" xmlns:am3d="http://schemas.microsoft.com/office/drawing/2017/model3d" xmlns:o="urn:schemas-microsoft-com:office:office" xmlns:r="http://schemas.openxmlformats.org/officeDocument/2006/relationships" xmlns:m="http://schemas.openxmlformats.org/officeDocument/2006/math" xmlns:v="urn:schemas-microsoft-com:vml" xmlns:wp14="http://schemas.microsoft.com/office/word/2010/wordprocessingDrawing" xmlns:wp="http://schemas.openxmlformats.org/drawingml/2006/wordprocessingDrawing" xmlns:w10="urn:schemas-microsoft-com:office:word" xmlns:w="http://schemas.openxmlformats.org/wordprocessingml/2006/main" xmlns:w14="http://schemas.microsoft.com/office/word/2010/wordml" xmlns:w15="http://schemas.microsoft.com/office/word/2012/wordml" xmlns:w16cex="http://schemas.microsoft.com/office/word/2018/wordml/cex" xmlns:w16cid="http://schemas.microsoft.com/office/word/2016/wordml/cid" xmlns:w16="http://schemas.microsoft.com/office/word/2018/wordml" xmlns:w16se="http://schemas.microsoft.com/office/word/2015/wordml/symex" xmlns:wpg="http://schemas.microsoft.com/office/word/2010/wordprocessingGroup" xmlns:wpi="http://schemas.microsoft.com/office/word/2010/wordprocessingInk" xmlns:wne="http://schemas.microsoft.com/office/word/2006/wordml" xmlns:wps="http://schemas.microsoft.com/office/word/2010/wordprocessingShape" mc:Ignorable="w14 w15 w16se w16cid w16 w16cex wp14">
   <w:docParts>
-    <w:docPart>
-      <w:docPartPr>
-        <w:name w:val="21A35A8C4A164630B09059633822EAE5"/>
-        <w:category>
-          <w:name w:val="General"/>
-          <w:gallery w:val="placeholder"/>
-        </w:category>
-        <w:types>
-          <w:type w:val="bbPlcHdr"/>
-        </w:types>
-        <w:behaviors>
-          <w:behavior w:val="content"/>
-        </w:behaviors>
-        <w:guid w:val="{87BAD028-51C7-4EB4-BB3B-BE857F2A88E1}"/>
-      </w:docPartPr>
-      <w:docPartBody>
-        <w:p>
-          <w:pPr>
-            <w:pStyle w:val="21A35A8C4A164630B09059633822EAE5"/>
-          </w:pPr>
-          <w:r>
-            <w:rPr>
-              <w:lang w:bidi="es-ES"/>
-            </w:rPr>
-            <w:t>Perfil</w:t>
-          </w:r>
-        </w:p>
-      </w:docPartBody>
-    </w:docPart>
     <w:docPart>
       <w:docPartPr>
         <w:name w:val="75EEEF2B16CB4F47BD4CA15B17CA395D"/>
@@ -27015,9 +28241,6 @@
       </w:docPartPr>
       <w:docPartBody>
         <w:p>
-          <w:pPr>
-            <w:pStyle w:val="75EEEF2B16CB4F47BD4CA15B17CA395D"/>
-          </w:pPr>
           <w:r>
             <w:rPr>
               <w:lang w:bidi="es-ES"/>
@@ -27044,9 +28267,6 @@
       </w:docPartPr>
       <w:docPartBody>
         <w:p>
-          <w:pPr>
-            <w:pStyle w:val="765975F7527B4F728E2E02799328643E"/>
-          </w:pPr>
           <w:r>
             <w:rPr>
               <w:lang w:bidi="es-ES"/>
@@ -27073,9 +28293,6 @@
       </w:docPartPr>
       <w:docPartBody>
         <w:p>
-          <w:pPr>
-            <w:pStyle w:val="98E0D32DE03E47A38852E4B642919C00"/>
-          </w:pPr>
           <w:r>
             <w:rPr>
               <w:lang w:bidi="es-ES"/>
@@ -27102,9 +28319,6 @@
       </w:docPartPr>
       <w:docPartBody>
         <w:p>
-          <w:pPr>
-            <w:pStyle w:val="88560468767C4F5A95C55FB72E3FF291"/>
-          </w:pPr>
           <w:r>
             <w:rPr>
               <w:lang w:bidi="es-ES"/>
@@ -27131,43 +28345,11 @@
       </w:docPartPr>
       <w:docPartBody>
         <w:p>
-          <w:pPr>
-            <w:pStyle w:val="2FCFDE8D62744B768EEF59D11DB74D25"/>
-          </w:pPr>
           <w:r>
             <w:rPr>
               <w:lang w:bidi="es-ES"/>
             </w:rPr>
             <w:t>Aficiones</w:t>
-          </w:r>
-        </w:p>
-      </w:docPartBody>
-    </w:docPart>
-    <w:docPart>
-      <w:docPartPr>
-        <w:name w:val="F609697124C645BF94A190B15A6166F2"/>
-        <w:category>
-          <w:name w:val="General"/>
-          <w:gallery w:val="placeholder"/>
-        </w:category>
-        <w:types>
-          <w:type w:val="bbPlcHdr"/>
-        </w:types>
-        <w:behaviors>
-          <w:behavior w:val="content"/>
-        </w:behaviors>
-        <w:guid w:val="{D2296175-6218-4337-800E-598D73134171}"/>
-      </w:docPartPr>
-      <w:docPartBody>
-        <w:p>
-          <w:pPr>
-            <w:pStyle w:val="F609697124C645BF94A190B15A6166F2"/>
-          </w:pPr>
-          <w:r>
-            <w:rPr>
-              <w:lang w:bidi="es-ES"/>
-            </w:rPr>
-            <w:t>EDUCACIÓN</w:t>
           </w:r>
         </w:p>
       </w:docPartBody>
@@ -27189,9 +28371,6 @@
       </w:docPartPr>
       <w:docPartBody>
         <w:p>
-          <w:pPr>
-            <w:pStyle w:val="1CC12AF21D38466DB8B20AFFFF5224A8"/>
-          </w:pPr>
           <w:r>
             <w:rPr>
               <w:lang w:bidi="es-ES"/>
@@ -27206,7 +28385,7 @@
 </file>
 
 <file path=word/glossary/fontTable.xml><?xml version="1.0" encoding="utf-8"?>
-<w:fonts xmlns:mc="http://schemas.openxmlformats.org/markup-compatibility/2006" xmlns:r="http://schemas.openxmlformats.org/officeDocument/2006/relationships" xmlns:w="http://schemas.openxmlformats.org/wordprocessingml/2006/main" xmlns:w14="http://schemas.microsoft.com/office/word/2010/wordml" xmlns:w15="http://schemas.microsoft.com/office/word/2012/wordml" xmlns:w16cid="http://schemas.microsoft.com/office/word/2016/wordml/cid" xmlns:w16se="http://schemas.microsoft.com/office/word/2015/wordml/symex" mc:Ignorable="w14 w15 w16se w16cid">
+<w:fonts xmlns:mc="http://schemas.openxmlformats.org/markup-compatibility/2006" xmlns:r="http://schemas.openxmlformats.org/officeDocument/2006/relationships" xmlns:w="http://schemas.openxmlformats.org/wordprocessingml/2006/main" xmlns:w14="http://schemas.microsoft.com/office/word/2010/wordml" xmlns:w15="http://schemas.microsoft.com/office/word/2012/wordml" xmlns:w16cex="http://schemas.microsoft.com/office/word/2018/wordml/cex" xmlns:w16cid="http://schemas.microsoft.com/office/word/2016/wordml/cid" xmlns:w16="http://schemas.microsoft.com/office/word/2018/wordml" xmlns:w16se="http://schemas.microsoft.com/office/word/2015/wordml/symex" mc:Ignorable="w14 w15 w16se w16cid w16 w16cex">
   <w:font w:name="Symbol">
     <w:panose1 w:val="05050102010706020507"/>
     <w:charset w:val="02"/>
@@ -27222,13 +28401,13 @@
     <w:sig w:usb0="E0002EFF" w:usb1="C000785B" w:usb2="00000009" w:usb3="00000000" w:csb0="000001FF" w:csb1="00000000"/>
   </w:font>
   <w:font w:name="Century Gothic">
+    <w:altName w:val="Century Gothic"/>
     <w:charset w:val="00"/>
     <w:family w:val="swiss"/>
     <w:pitch w:val="variable"/>
     <w:sig w:usb0="00000287" w:usb1="00000000" w:usb2="00000000" w:usb3="00000000" w:csb0="0000009F" w:csb1="00000000"/>
   </w:font>
   <w:font w:name="Meiryo">
-    <w:altName w:val="メイリオ"/>
     <w:charset w:val="80"/>
     <w:family w:val="swiss"/>
     <w:pitch w:val="variable"/>
@@ -27256,7 +28435,6 @@
     <w:sig w:usb0="80000287" w:usb1="2ACF3C50" w:usb2="00000016" w:usb3="00000000" w:csb0="0004001F" w:csb1="00000000"/>
   </w:font>
   <w:font w:name="Bembo">
-    <w:altName w:val="Bembo"/>
     <w:charset w:val="00"/>
     <w:family w:val="roman"/>
     <w:pitch w:val="variable"/>
@@ -27269,6 +28447,21 @@
     <w:pitch w:val="variable"/>
     <w:sig w:usb0="E4002EFF" w:usb1="C000247B" w:usb2="00000009" w:usb3="00000000" w:csb0="000001FF" w:csb1="00000000"/>
   </w:font>
+  <w:font w:name="Yu Mincho">
+    <w:altName w:val="游明朝"/>
+    <w:charset w:val="80"/>
+    <w:family w:val="roman"/>
+    <w:pitch w:val="variable"/>
+    <w:sig w:usb0="800002E7" w:usb1="2AC7FCFF" w:usb2="00000012" w:usb3="00000000" w:csb0="0002009F" w:csb1="00000000"/>
+  </w:font>
+  <w:font w:name="Yu Gothic Light">
+    <w:altName w:val="游ゴシック Light"/>
+    <w:panose1 w:val="020B0300000000000000"/>
+    <w:charset w:val="80"/>
+    <w:family w:val="swiss"/>
+    <w:pitch w:val="variable"/>
+    <w:sig w:usb0="E00002FF" w:usb1="2AC7FDFF" w:usb2="00000016" w:usb3="00000000" w:csb0="0002009F" w:csb1="00000000"/>
+  </w:font>
   <w:font w:name="Calibri Light">
     <w:panose1 w:val="020F0302020204030204"/>
     <w:charset w:val="00"/>
@@ -27280,7 +28473,7 @@
 </file>
 
 <file path=word/glossary/settings.xml><?xml version="1.0" encoding="utf-8"?>
-<w:settings xmlns:mc="http://schemas.openxmlformats.org/markup-compatibility/2006" xmlns:o="urn:schemas-microsoft-com:office:office" xmlns:r="http://schemas.openxmlformats.org/officeDocument/2006/relationships" xmlns:m="http://schemas.openxmlformats.org/officeDocument/2006/math" xmlns:v="urn:schemas-microsoft-com:vml" xmlns:w10="urn:schemas-microsoft-com:office:word" xmlns:w="http://schemas.openxmlformats.org/wordprocessingml/2006/main" xmlns:w14="http://schemas.microsoft.com/office/word/2010/wordml" xmlns:w15="http://schemas.microsoft.com/office/word/2012/wordml" xmlns:w16cid="http://schemas.microsoft.com/office/word/2016/wordml/cid" xmlns:w16se="http://schemas.microsoft.com/office/word/2015/wordml/symex" xmlns:sl="http://schemas.openxmlformats.org/schemaLibrary/2006/main" mc:Ignorable="w14 w15 w16se w16cid">
+<w:settings xmlns:mc="http://schemas.openxmlformats.org/markup-compatibility/2006" xmlns:o="urn:schemas-microsoft-com:office:office" xmlns:r="http://schemas.openxmlformats.org/officeDocument/2006/relationships" xmlns:m="http://schemas.openxmlformats.org/officeDocument/2006/math" xmlns:v="urn:schemas-microsoft-com:vml" xmlns:w10="urn:schemas-microsoft-com:office:word" xmlns:w="http://schemas.openxmlformats.org/wordprocessingml/2006/main" xmlns:w14="http://schemas.microsoft.com/office/word/2010/wordml" xmlns:w15="http://schemas.microsoft.com/office/word/2012/wordml" xmlns:w16cex="http://schemas.microsoft.com/office/word/2018/wordml/cex" xmlns:w16cid="http://schemas.microsoft.com/office/word/2016/wordml/cid" xmlns:w16="http://schemas.microsoft.com/office/word/2018/wordml" xmlns:w16se="http://schemas.microsoft.com/office/word/2015/wordml/symex" xmlns:sl="http://schemas.openxmlformats.org/schemaLibrary/2006/main" mc:Ignorable="w14 w15 w16se w16cid w16 w16cex">
   <w:view w:val="normal"/>
   <w:defaultTabStop w:val="708"/>
   <w:hyphenationZone w:val="425"/>
@@ -27299,6 +28492,7 @@
     <w:rsid w:val="000278FF"/>
     <w:rsid w:val="005A6943"/>
     <w:rsid w:val="007C7C68"/>
+    <w:rsid w:val="00890D13"/>
   </w:rsids>
   <m:mathPr>
     <m:mathFont m:val="Cambria Math"/>
@@ -27313,7 +28507,7 @@
     <m:intLim m:val="subSup"/>
     <m:naryLim m:val="undOvr"/>
   </m:mathPr>
-  <w:themeFontLang w:val="es-AR"/>
+  <w:themeFontLang w:val="es-AR" w:eastAsia="ja-JP" w:bidi="ar-SA"/>
   <w:clrSchemeMapping w:bg1="light1" w:t1="dark1" w:bg2="light2" w:t2="dark2" w:accent1="accent1" w:accent2="accent2" w:accent3="accent3" w:accent4="accent4" w:accent5="accent5" w:accent6="accent6" w:hyperlink="hyperlink" w:followedHyperlink="followedHyperlink"/>
   <w:decimalSymbol w:val=","/>
   <w:listSeparator w:val=";"/>
@@ -27322,7 +28516,7 @@
 </file>
 
 <file path=word/glossary/styles.xml><?xml version="1.0" encoding="utf-8"?>
-<w:styles xmlns:mc="http://schemas.openxmlformats.org/markup-compatibility/2006" xmlns:r="http://schemas.openxmlformats.org/officeDocument/2006/relationships" xmlns:w="http://schemas.openxmlformats.org/wordprocessingml/2006/main" xmlns:w14="http://schemas.microsoft.com/office/word/2010/wordml" xmlns:w15="http://schemas.microsoft.com/office/word/2012/wordml" xmlns:w16cid="http://schemas.microsoft.com/office/word/2016/wordml/cid" xmlns:w16se="http://schemas.microsoft.com/office/word/2015/wordml/symex" mc:Ignorable="w14 w15 w16se w16cid">
+<w:styles xmlns:mc="http://schemas.openxmlformats.org/markup-compatibility/2006" xmlns:r="http://schemas.openxmlformats.org/officeDocument/2006/relationships" xmlns:w="http://schemas.openxmlformats.org/wordprocessingml/2006/main" xmlns:w14="http://schemas.microsoft.com/office/word/2010/wordml" xmlns:w15="http://schemas.microsoft.com/office/word/2012/wordml" xmlns:w16cex="http://schemas.microsoft.com/office/word/2018/wordml/cex" xmlns:w16cid="http://schemas.microsoft.com/office/word/2016/wordml/cid" xmlns:w16="http://schemas.microsoft.com/office/word/2018/wordml" xmlns:w16se="http://schemas.microsoft.com/office/word/2015/wordml/symex" mc:Ignorable="w14 w15 w16se w16cid w16 w16cex">
   <w:docDefaults>
     <w:rPrDefault>
       <w:rPr>
@@ -27772,36 +28966,6 @@
     <w:semiHidden/>
     <w:unhideWhenUsed/>
   </w:style>
-  <w:style w:type="paragraph" w:customStyle="1" w:styleId="1665DACDDD984B3D83F26D5055FCD826">
-    <w:name w:val="1665DACDDD984B3D83F26D5055FCD826"/>
-  </w:style>
-  <w:style w:type="paragraph" w:customStyle="1" w:styleId="9DDDE182F6EF43A28A257B97E16FDDEB">
-    <w:name w:val="9DDDE182F6EF43A28A257B97E16FDDEB"/>
-  </w:style>
-  <w:style w:type="paragraph" w:customStyle="1" w:styleId="21A35A8C4A164630B09059633822EAE5">
-    <w:name w:val="21A35A8C4A164630B09059633822EAE5"/>
-  </w:style>
-  <w:style w:type="paragraph" w:customStyle="1" w:styleId="A62F5F5218D5464EA76507344E97EEFB">
-    <w:name w:val="A62F5F5218D5464EA76507344E97EEFB"/>
-  </w:style>
-  <w:style w:type="paragraph" w:customStyle="1" w:styleId="75EEEF2B16CB4F47BD4CA15B17CA395D">
-    <w:name w:val="75EEEF2B16CB4F47BD4CA15B17CA395D"/>
-  </w:style>
-  <w:style w:type="paragraph" w:customStyle="1" w:styleId="765975F7527B4F728E2E02799328643E">
-    <w:name w:val="765975F7527B4F728E2E02799328643E"/>
-  </w:style>
-  <w:style w:type="paragraph" w:customStyle="1" w:styleId="EE7FB2706589451C818685497E6D01D0">
-    <w:name w:val="EE7FB2706589451C818685497E6D01D0"/>
-  </w:style>
-  <w:style w:type="paragraph" w:customStyle="1" w:styleId="98E0D32DE03E47A38852E4B642919C00">
-    <w:name w:val="98E0D32DE03E47A38852E4B642919C00"/>
-  </w:style>
-  <w:style w:type="paragraph" w:customStyle="1" w:styleId="CA6B39B562954BD8B16C332B27177AA5">
-    <w:name w:val="CA6B39B562954BD8B16C332B27177AA5"/>
-  </w:style>
-  <w:style w:type="paragraph" w:customStyle="1" w:styleId="88560468767C4F5A95C55FB72E3FF291">
-    <w:name w:val="88560468767C4F5A95C55FB72E3FF291"/>
-  </w:style>
   <w:style w:type="character" w:styleId="Hipervnculo">
     <w:name w:val="Hyperlink"/>
     <w:basedOn w:val="Fuentedeprrafopredeter"/>
@@ -27812,99 +28976,6 @@
       <w:color w:val="C45911" w:themeColor="accent2" w:themeShade="BF"/>
       <w:u w:val="single"/>
     </w:rPr>
-  </w:style>
-  <w:style w:type="paragraph" w:customStyle="1" w:styleId="7840A2BBA43B4D369D635018330F9932">
-    <w:name w:val="7840A2BBA43B4D369D635018330F9932"/>
-  </w:style>
-  <w:style w:type="paragraph" w:customStyle="1" w:styleId="2FCFDE8D62744B768EEF59D11DB74D25">
-    <w:name w:val="2FCFDE8D62744B768EEF59D11DB74D25"/>
-  </w:style>
-  <w:style w:type="paragraph" w:customStyle="1" w:styleId="FC5999CB576E434FB21A83B9110263D7">
-    <w:name w:val="FC5999CB576E434FB21A83B9110263D7"/>
-  </w:style>
-  <w:style w:type="paragraph" w:customStyle="1" w:styleId="C8C0CABD4ED840BD8CD6295DBBA44526">
-    <w:name w:val="C8C0CABD4ED840BD8CD6295DBBA44526"/>
-  </w:style>
-  <w:style w:type="paragraph" w:customStyle="1" w:styleId="49BAF3DA67CB4AF99C3DAA0E62D630C0">
-    <w:name w:val="49BAF3DA67CB4AF99C3DAA0E62D630C0"/>
-  </w:style>
-  <w:style w:type="paragraph" w:customStyle="1" w:styleId="7F08D85D56914FA1955951C890897B29">
-    <w:name w:val="7F08D85D56914FA1955951C890897B29"/>
-  </w:style>
-  <w:style w:type="paragraph" w:customStyle="1" w:styleId="F609697124C645BF94A190B15A6166F2">
-    <w:name w:val="F609697124C645BF94A190B15A6166F2"/>
-  </w:style>
-  <w:style w:type="paragraph" w:customStyle="1" w:styleId="8152870708D54ECAA1BCB1BAA900EF47">
-    <w:name w:val="8152870708D54ECAA1BCB1BAA900EF47"/>
-  </w:style>
-  <w:style w:type="paragraph" w:customStyle="1" w:styleId="E205F045E3E244D4B64692B108A11335">
-    <w:name w:val="E205F045E3E244D4B64692B108A11335"/>
-  </w:style>
-  <w:style w:type="paragraph" w:customStyle="1" w:styleId="3C6C3DACD55B4310B6C991FEB86AC9FB">
-    <w:name w:val="3C6C3DACD55B4310B6C991FEB86AC9FB"/>
-  </w:style>
-  <w:style w:type="paragraph" w:customStyle="1" w:styleId="C80F7302E76B481AB56304BBE39C197E">
-    <w:name w:val="C80F7302E76B481AB56304BBE39C197E"/>
-  </w:style>
-  <w:style w:type="paragraph" w:customStyle="1" w:styleId="DCD2220238FE4951887C09F5CD8880DF">
-    <w:name w:val="DCD2220238FE4951887C09F5CD8880DF"/>
-  </w:style>
-  <w:style w:type="paragraph" w:customStyle="1" w:styleId="68D51B0D6C274CF1822A90E4CF07784F">
-    <w:name w:val="68D51B0D6C274CF1822A90E4CF07784F"/>
-  </w:style>
-  <w:style w:type="paragraph" w:customStyle="1" w:styleId="B7843E63D5594945A8E2463AEBC9A562">
-    <w:name w:val="B7843E63D5594945A8E2463AEBC9A562"/>
-  </w:style>
-  <w:style w:type="paragraph" w:customStyle="1" w:styleId="8AE94E8D026E43A2A5075717A4DF1B43">
-    <w:name w:val="8AE94E8D026E43A2A5075717A4DF1B43"/>
-  </w:style>
-  <w:style w:type="paragraph" w:customStyle="1" w:styleId="1CC12AF21D38466DB8B20AFFFF5224A8">
-    <w:name w:val="1CC12AF21D38466DB8B20AFFFF5224A8"/>
-  </w:style>
-  <w:style w:type="paragraph" w:customStyle="1" w:styleId="9B0F0ECA24184E2884F5BC11F1EABC47">
-    <w:name w:val="9B0F0ECA24184E2884F5BC11F1EABC47"/>
-  </w:style>
-  <w:style w:type="paragraph" w:customStyle="1" w:styleId="D84CDEBC0CFF41A984F8A8A625F87C7E">
-    <w:name w:val="D84CDEBC0CFF41A984F8A8A625F87C7E"/>
-  </w:style>
-  <w:style w:type="paragraph" w:customStyle="1" w:styleId="4D920E35D3084BD88E5B0343EA5753FF">
-    <w:name w:val="4D920E35D3084BD88E5B0343EA5753FF"/>
-  </w:style>
-  <w:style w:type="paragraph" w:customStyle="1" w:styleId="C334BCF176DE402EA0C54F182D7B8A09">
-    <w:name w:val="C334BCF176DE402EA0C54F182D7B8A09"/>
-  </w:style>
-  <w:style w:type="paragraph" w:customStyle="1" w:styleId="E9455895FA1E4C22ACDE399936D6CCFD">
-    <w:name w:val="E9455895FA1E4C22ACDE399936D6CCFD"/>
-  </w:style>
-  <w:style w:type="paragraph" w:customStyle="1" w:styleId="9FBDD17064BC401FACEE2B162D99AA2B">
-    <w:name w:val="9FBDD17064BC401FACEE2B162D99AA2B"/>
-  </w:style>
-  <w:style w:type="paragraph" w:customStyle="1" w:styleId="B1781B58F7BE45DA94C67C96D8DAD1E2">
-    <w:name w:val="B1781B58F7BE45DA94C67C96D8DAD1E2"/>
-  </w:style>
-  <w:style w:type="paragraph" w:customStyle="1" w:styleId="9BE963B672A941C983C78747E2F0D568">
-    <w:name w:val="9BE963B672A941C983C78747E2F0D568"/>
-  </w:style>
-  <w:style w:type="paragraph" w:customStyle="1" w:styleId="F07093842E634E2A8AD4BB709B162CE2">
-    <w:name w:val="F07093842E634E2A8AD4BB709B162CE2"/>
-  </w:style>
-  <w:style w:type="paragraph" w:customStyle="1" w:styleId="80756ED37A604917875DE7F687A22168">
-    <w:name w:val="80756ED37A604917875DE7F687A22168"/>
-  </w:style>
-  <w:style w:type="paragraph" w:customStyle="1" w:styleId="A276F5C531C349AE9EA5BA81E2651E17">
-    <w:name w:val="A276F5C531C349AE9EA5BA81E2651E17"/>
-  </w:style>
-  <w:style w:type="paragraph" w:customStyle="1" w:styleId="79246B0DC0354B789C8D907917B7FE6B">
-    <w:name w:val="79246B0DC0354B789C8D907917B7FE6B"/>
-  </w:style>
-  <w:style w:type="paragraph" w:customStyle="1" w:styleId="84CB691B5CDF4D1A8EE98069159F91C2">
-    <w:name w:val="84CB691B5CDF4D1A8EE98069159F91C2"/>
-  </w:style>
-  <w:style w:type="paragraph" w:customStyle="1" w:styleId="23F28476DAB84E0EB3EEC4B285438CF4">
-    <w:name w:val="23F28476DAB84E0EB3EEC4B285438CF4"/>
-  </w:style>
-  <w:style w:type="paragraph" w:customStyle="1" w:styleId="0C9976F069974D17A0D3645011EF3A62">
-    <w:name w:val="0C9976F069974D17A0D3645011EF3A62"/>
   </w:style>
   <w:style w:type="character" w:customStyle="1" w:styleId="Ttulo2Car">
     <w:name w:val="Título 2 Car"/>
@@ -27920,18 +28991,11 @@
       <w:lang w:val="es-ES" w:eastAsia="ja-JP"/>
     </w:rPr>
   </w:style>
-  <w:style w:type="paragraph" w:customStyle="1" w:styleId="F1FED8C477914722B287B4C58934CB1C">
-    <w:name w:val="F1FED8C477914722B287B4C58934CB1C"/>
-  </w:style>
-  <w:style w:type="paragraph" w:customStyle="1" w:styleId="F2DB5E8BA61E4104A6E0DDA90D739460">
-    <w:name w:val="F2DB5E8BA61E4104A6E0DDA90D739460"/>
-    <w:rsid w:val="005A6943"/>
-  </w:style>
 </w:styles>
 </file>
 
 <file path=word/glossary/webSettings.xml><?xml version="1.0" encoding="utf-8"?>
-<w:webSettings xmlns:mc="http://schemas.openxmlformats.org/markup-compatibility/2006" xmlns:r="http://schemas.openxmlformats.org/officeDocument/2006/relationships" xmlns:w="http://schemas.openxmlformats.org/wordprocessingml/2006/main" xmlns:w14="http://schemas.microsoft.com/office/word/2010/wordml" xmlns:w15="http://schemas.microsoft.com/office/word/2012/wordml" xmlns:w16cid="http://schemas.microsoft.com/office/word/2016/wordml/cid" xmlns:w16se="http://schemas.microsoft.com/office/word/2015/wordml/symex" mc:Ignorable="w14 w15 w16se w16cid">
+<w:webSettings xmlns:mc="http://schemas.openxmlformats.org/markup-compatibility/2006" xmlns:r="http://schemas.openxmlformats.org/officeDocument/2006/relationships" xmlns:w="http://schemas.openxmlformats.org/wordprocessingml/2006/main" xmlns:w14="http://schemas.microsoft.com/office/word/2010/wordml" xmlns:w15="http://schemas.microsoft.com/office/word/2012/wordml" xmlns:w16cex="http://schemas.microsoft.com/office/word/2018/wordml/cex" xmlns:w16cid="http://schemas.microsoft.com/office/word/2016/wordml/cid" xmlns:w16="http://schemas.microsoft.com/office/word/2018/wordml" xmlns:w16se="http://schemas.microsoft.com/office/word/2015/wordml/symex" mc:Ignorable="w14 w15 w16se w16cid w16 w16cex">
   <w:optimizeForBrowser/>
   <w:allowPNG/>
 </w:webSettings>
@@ -28199,14 +29263,6 @@
 </file>
 
 <file path=customXml/item1.xml><?xml version="1.0" encoding="utf-8"?>
-<p:properties xmlns:p="http://schemas.microsoft.com/office/2006/metadata/properties" xmlns:xsi="http://www.w3.org/2001/XMLSchema-instance" xmlns:pc="http://schemas.microsoft.com/office/infopath/2007/PartnerControls">
-  <documentManagement>
-    <MediaServiceKeyPoints xmlns="71af3243-3dd4-4a8d-8c0d-dd76da1f02a5" xsi:nil="true"/>
-  </documentManagement>
-</p:properties>
-</file>
-
-<file path=customXml/item2.xml><?xml version="1.0" encoding="utf-8"?>
 <ct:contentTypeSchema xmlns:ct="http://schemas.microsoft.com/office/2006/metadata/contentType" xmlns:ma="http://schemas.microsoft.com/office/2006/metadata/properties/metaAttributes" ct:_="" ma:_="" ma:contentTypeName="Document" ma:contentTypeID="0x01010079F111ED35F8CC479449609E8A0923A6" ma:contentTypeVersion="11" ma:contentTypeDescription="Create a new document." ma:contentTypeScope="" ma:versionID="1c2eb7a32e66fb6e4260f3771546a5e2">
   <xsd:schema xmlns:xsd="http://www.w3.org/2001/XMLSchema" xmlns:xs="http://www.w3.org/2001/XMLSchema" xmlns:p="http://schemas.microsoft.com/office/2006/metadata/properties" xmlns:ns2="71af3243-3dd4-4a8d-8c0d-dd76da1f02a5" xmlns:ns3="16c05727-aa75-4e4a-9b5f-8a80a1165891" targetNamespace="http://schemas.microsoft.com/office/2006/metadata/properties" ma:root="true" ma:fieldsID="04e1f6479c48b08974ba73b5ca973489" ns2:_="" ns3:_="">
     <xsd:import namespace="71af3243-3dd4-4a8d-8c0d-dd76da1f02a5"/>
@@ -28417,17 +29473,15 @@
 </ct:contentTypeSchema>
 </file>
 
-<file path=customXml/itemProps1.xml><?xml version="1.0" encoding="utf-8"?>
-<ds:datastoreItem xmlns:ds="http://schemas.openxmlformats.org/officeDocument/2006/customXml" ds:itemID="{DD14EC26-251D-443A-AF4F-B15D0F3B0F84}">
-  <ds:schemaRefs>
-    <ds:schemaRef ds:uri="http://schemas.microsoft.com/office/2006/metadata/properties"/>
-    <ds:schemaRef ds:uri="http://schemas.microsoft.com/office/infopath/2007/PartnerControls"/>
-    <ds:schemaRef ds:uri="71af3243-3dd4-4a8d-8c0d-dd76da1f02a5"/>
-  </ds:schemaRefs>
-</ds:datastoreItem>
+<file path=customXml/item2.xml><?xml version="1.0" encoding="utf-8"?>
+<p:properties xmlns:p="http://schemas.microsoft.com/office/2006/metadata/properties" xmlns:xsi="http://www.w3.org/2001/XMLSchema-instance" xmlns:pc="http://schemas.microsoft.com/office/infopath/2007/PartnerControls">
+  <documentManagement>
+    <MediaServiceKeyPoints xmlns="71af3243-3dd4-4a8d-8c0d-dd76da1f02a5" xsi:nil="true"/>
+  </documentManagement>
+</p:properties>
 </file>
 
-<file path=customXml/itemProps2.xml><?xml version="1.0" encoding="utf-8"?>
+<file path=customXml/itemProps1.xml><?xml version="1.0" encoding="utf-8"?>
 <ds:datastoreItem xmlns:ds="http://schemas.openxmlformats.org/officeDocument/2006/customXml" ds:itemID="{8143E149-BD72-41A7-8F13-AF59DE30D6FA}">
   <ds:schemaRefs>
     <ds:schemaRef ds:uri="http://schemas.microsoft.com/office/2006/metadata/contentType"/>
@@ -28444,4 +29498,14 @@
     <ds:schemaRef ds:uri="http://schemas.microsoft.com/internal/obd"/>
   </ds:schemaRefs>
 </ds:datastoreItem>
+</file>
+
+<file path=customXml/itemProps2.xml><?xml version="1.0" encoding="utf-8"?>
+<ds:datastoreItem xmlns:ds="http://schemas.openxmlformats.org/officeDocument/2006/customXml" ds:itemID="{DD14EC26-251D-443A-AF4F-B15D0F3B0F84}">
+  <ds:schemaRefs>
+    <ds:schemaRef ds:uri="http://schemas.microsoft.com/office/2006/metadata/properties"/>
+    <ds:schemaRef ds:uri="http://schemas.microsoft.com/office/infopath/2007/PartnerControls"/>
+    <ds:schemaRef ds:uri="71af3243-3dd4-4a8d-8c0d-dd76da1f02a5"/>
+  </ds:schemaRefs>
+</ds:datastoreItem>
 </file>
</xml_diff>

<commit_message>
feat: actaulizacion de datos personales y laborales
</commit_message>
<xml_diff>
--- a/src/assets/documents/EspinolaNeriAgustin.docx
+++ b/src/assets/documents/EspinolaNeriAgustin.docx
@@ -1,6 +1,6 @@
 
 <file path=word/document.xml><?xml version="1.0" encoding="utf-8"?>
-<w:document xmlns:wpc="http://schemas.microsoft.com/office/word/2010/wordprocessingCanvas" xmlns:cx="http://schemas.microsoft.com/office/drawing/2014/chartex" xmlns:cx1="http://schemas.microsoft.com/office/drawing/2015/9/8/chartex" xmlns:cx2="http://schemas.microsoft.com/office/drawing/2015/10/21/chartex" xmlns:cx3="http://schemas.microsoft.com/office/drawing/2016/5/9/chartex" xmlns:cx4="http://schemas.microsoft.com/office/drawing/2016/5/10/chartex" xmlns:cx5="http://schemas.microsoft.com/office/drawing/2016/5/11/chartex" xmlns:cx6="http://schemas.microsoft.com/office/drawing/2016/5/12/chartex" xmlns:cx7="http://schemas.microsoft.com/office/drawing/2016/5/13/chartex" xmlns:cx8="http://schemas.microsoft.com/office/drawing/2016/5/14/chartex" xmlns:mc="http://schemas.openxmlformats.org/markup-compatibility/2006" xmlns:aink="http://schemas.microsoft.com/office/drawing/2016/ink" xmlns:am3d="http://schemas.microsoft.com/office/drawing/2017/model3d" xmlns:o="urn:schemas-microsoft-com:office:office" xmlns:r="http://schemas.openxmlformats.org/officeDocument/2006/relationships" xmlns:m="http://schemas.openxmlformats.org/officeDocument/2006/math" xmlns:v="urn:schemas-microsoft-com:vml" xmlns:wp14="http://schemas.microsoft.com/office/word/2010/wordprocessingDrawing" xmlns:wp="http://schemas.openxmlformats.org/drawingml/2006/wordprocessingDrawing" xmlns:w10="urn:schemas-microsoft-com:office:word" xmlns:w="http://schemas.openxmlformats.org/wordprocessingml/2006/main" xmlns:w14="http://schemas.microsoft.com/office/word/2010/wordml" xmlns:w15="http://schemas.microsoft.com/office/word/2012/wordml" xmlns:w16cex="http://schemas.microsoft.com/office/word/2018/wordml/cex" xmlns:w16cid="http://schemas.microsoft.com/office/word/2016/wordml/cid" xmlns:w16="http://schemas.microsoft.com/office/word/2018/wordml" xmlns:w16se="http://schemas.microsoft.com/office/word/2015/wordml/symex" xmlns:wpg="http://schemas.microsoft.com/office/word/2010/wordprocessingGroup" xmlns:wpi="http://schemas.microsoft.com/office/word/2010/wordprocessingInk" xmlns:wne="http://schemas.microsoft.com/office/word/2006/wordml" xmlns:wps="http://schemas.microsoft.com/office/word/2010/wordprocessingShape" xmlns:a="http://schemas.openxmlformats.org/drawingml/2006/main" xmlns:pic="http://schemas.openxmlformats.org/drawingml/2006/picture" xmlns:a14="http://schemas.microsoft.com/office/drawing/2010/main" mc:Ignorable="w14 w15 w16se w16cid w16 w16cex wp14">
+<w:document xmlns:wpc="http://schemas.microsoft.com/office/word/2010/wordprocessingCanvas" xmlns:cx="http://schemas.microsoft.com/office/drawing/2014/chartex" xmlns:cx1="http://schemas.microsoft.com/office/drawing/2015/9/8/chartex" xmlns:cx2="http://schemas.microsoft.com/office/drawing/2015/10/21/chartex" xmlns:cx3="http://schemas.microsoft.com/office/drawing/2016/5/9/chartex" xmlns:cx4="http://schemas.microsoft.com/office/drawing/2016/5/10/chartex" xmlns:cx5="http://schemas.microsoft.com/office/drawing/2016/5/11/chartex" xmlns:cx6="http://schemas.microsoft.com/office/drawing/2016/5/12/chartex" xmlns:cx7="http://schemas.microsoft.com/office/drawing/2016/5/13/chartex" xmlns:cx8="http://schemas.microsoft.com/office/drawing/2016/5/14/chartex" xmlns:mc="http://schemas.openxmlformats.org/markup-compatibility/2006" xmlns:aink="http://schemas.microsoft.com/office/drawing/2016/ink" xmlns:am3d="http://schemas.microsoft.com/office/drawing/2017/model3d" xmlns:o="urn:schemas-microsoft-com:office:office" xmlns:oel="http://schemas.microsoft.com/office/2019/extlst" xmlns:r="http://schemas.openxmlformats.org/officeDocument/2006/relationships" xmlns:m="http://schemas.openxmlformats.org/officeDocument/2006/math" xmlns:v="urn:schemas-microsoft-com:vml" xmlns:wp14="http://schemas.microsoft.com/office/word/2010/wordprocessingDrawing" xmlns:wp="http://schemas.openxmlformats.org/drawingml/2006/wordprocessingDrawing" xmlns:w10="urn:schemas-microsoft-com:office:word" xmlns:w="http://schemas.openxmlformats.org/wordprocessingml/2006/main" xmlns:w14="http://schemas.microsoft.com/office/word/2010/wordml" xmlns:w15="http://schemas.microsoft.com/office/word/2012/wordml" xmlns:w16cex="http://schemas.microsoft.com/office/word/2018/wordml/cex" xmlns:w16cid="http://schemas.microsoft.com/office/word/2016/wordml/cid" xmlns:w16="http://schemas.microsoft.com/office/word/2018/wordml" xmlns:w16sdtdh="http://schemas.microsoft.com/office/word/2020/wordml/sdtdatahash" xmlns:w16se="http://schemas.microsoft.com/office/word/2015/wordml/symex" xmlns:wpg="http://schemas.microsoft.com/office/word/2010/wordprocessingGroup" xmlns:wpi="http://schemas.microsoft.com/office/word/2010/wordprocessingInk" xmlns:wne="http://schemas.microsoft.com/office/word/2006/wordml" xmlns:wps="http://schemas.microsoft.com/office/word/2010/wordprocessingShape" xmlns:a="http://schemas.openxmlformats.org/drawingml/2006/main" xmlns:pic="http://schemas.openxmlformats.org/drawingml/2006/picture" xmlns:a14="http://schemas.microsoft.com/office/drawing/2010/main" mc:Ignorable="w14 w15 w16se w16cid w16 w16cex w16sdtdh wp14">
   <w:body>
     <w:tbl>
       <w:tblPr>
@@ -34,6 +34,9 @@
                 <w:tab w:val="left" w:pos="990"/>
               </w:tabs>
               <w:jc w:val="center"/>
+              <w:rPr>
+                <w:rFonts w:ascii="Aptos" w:hAnsi="Aptos"/>
+              </w:rPr>
             </w:pPr>
           </w:p>
           <w:p>
@@ -42,26 +45,33 @@
                 <w:tab w:val="left" w:pos="990"/>
               </w:tabs>
               <w:jc w:val="center"/>
+              <w:rPr>
+                <w:rFonts w:ascii="Aptos" w:hAnsi="Aptos"/>
+              </w:rPr>
             </w:pPr>
             <w:r>
+              <w:rPr>
+                <w:rFonts w:ascii="Aptos" w:hAnsi="Aptos"/>
+                <w:noProof/>
+              </w:rPr>
               <w:drawing>
-                <wp:inline wp14:editId="6CB852DF" wp14:anchorId="583145C5">
+                <wp:inline distT="0" distB="0" distL="0" distR="0" wp14:anchorId="583145C5" wp14:editId="6CB852DF">
                   <wp:extent cx="2528792" cy="2817439"/>
                   <wp:effectExtent l="0" t="0" r="5080" b="2540"/>
-                  <wp:docPr id="707523470" name="Imagen 707523470" title=""/>
+                  <wp:docPr id="707523470" name="Picture 707523470"/>
                   <wp:cNvGraphicFramePr>
-                    <a:graphicFrameLocks noChangeAspect="1"/>
+                    <a:graphicFrameLocks xmlns:a="http://schemas.openxmlformats.org/drawingml/2006/main" noChangeAspect="1"/>
                   </wp:cNvGraphicFramePr>
-                  <a:graphic>
+                  <a:graphic xmlns:a="http://schemas.openxmlformats.org/drawingml/2006/main">
                     <a:graphicData uri="http://schemas.openxmlformats.org/drawingml/2006/picture">
-                      <pic:pic>
+                      <pic:pic xmlns:pic="http://schemas.openxmlformats.org/drawingml/2006/picture">
                         <pic:nvPicPr>
                           <pic:cNvPr id="0" name="Imagen 707523470"/>
                           <pic:cNvPicPr/>
                         </pic:nvPicPr>
                         <pic:blipFill>
-                          <a:blip r:embed="Rcfe9a92882444aa9">
-                            <a:extLst xmlns:a="http://schemas.openxmlformats.org/drawingml/2006/main">
+                          <a:blip r:embed="rId9">
+                            <a:extLst>
                               <a:ext uri="{28A0092B-C50C-407E-A947-70E740481C1C}">
                                 <a14:useLocalDpi xmlns:a14="http://schemas.microsoft.com/office/drawing/2010/main" val="0"/>
                               </a:ext>
@@ -72,7 +82,7 @@
                           </a:stretch>
                         </pic:blipFill>
                         <pic:spPr>
-                          <a:xfrm rot="0" flipH="0" flipV="0">
+                          <a:xfrm>
                             <a:off x="0" y="0"/>
                             <a:ext cx="2528792" cy="2817439"/>
                           </a:xfrm>
@@ -99,7 +109,7 @@
                 <w:tab w:val="left" w:pos="990"/>
               </w:tabs>
               <w:rPr>
-                <w:rFonts w:ascii="Bembo" w:hAnsi="Bembo"/>
+                <w:rFonts w:ascii="Aptos" w:hAnsi="Aptos"/>
               </w:rPr>
             </w:pPr>
           </w:p>
@@ -114,12 +124,12 @@
             <w:pPr>
               <w:pStyle w:val="Ttulo"/>
               <w:rPr>
-                <w:rFonts w:ascii="Bembo" w:hAnsi="Bembo"/>
+                <w:rFonts w:ascii="Aptos" w:hAnsi="Aptos"/>
               </w:rPr>
             </w:pPr>
             <w:r>
               <w:rPr>
-                <w:rFonts w:ascii="Bembo" w:hAnsi="Bembo"/>
+                <w:rFonts w:ascii="Aptos" w:hAnsi="Aptos"/>
               </w:rPr>
               <w:t>Neri</w:t>
             </w:r>
@@ -128,12 +138,12 @@
             <w:pPr>
               <w:pStyle w:val="Ttulo"/>
               <w:rPr>
-                <w:rFonts w:ascii="Bembo" w:hAnsi="Bembo"/>
+                <w:rFonts w:ascii="Aptos" w:hAnsi="Aptos"/>
               </w:rPr>
             </w:pPr>
             <w:r>
               <w:rPr>
-                <w:rFonts w:ascii="Bembo" w:hAnsi="Bembo"/>
+                <w:rFonts w:ascii="Aptos" w:hAnsi="Aptos"/>
               </w:rPr>
               <w:t>Espínola</w:t>
             </w:r>
@@ -142,34 +152,22 @@
             <w:pPr>
               <w:pStyle w:val="Subttulo"/>
               <w:rPr>
-                <w:rFonts w:ascii="Bembo" w:hAnsi="Bembo"/>
-                <w:sz w:val="22"/>
-                <w:szCs w:val="22"/>
+                <w:rFonts w:ascii="Aptos" w:hAnsi="Aptos"/>
+                <w:b/>
+                <w:bCs/>
+                <w:sz w:val="20"/>
+                <w:szCs w:val="20"/>
               </w:rPr>
             </w:pPr>
             <w:r>
               <w:rPr>
-                <w:rFonts w:ascii="Bembo" w:hAnsi="Bembo"/>
-                <w:sz w:val="22"/>
-                <w:szCs w:val="22"/>
+                <w:rFonts w:ascii="Aptos" w:hAnsi="Aptos"/>
+                <w:b/>
+                <w:bCs/>
+                <w:sz w:val="20"/>
+                <w:szCs w:val="20"/>
               </w:rPr>
-              <w:t>Argentino. Soltero. Nacido el 09/05/1989. CUIL 2</w:t>
-            </w:r>
-            <w:r>
-              <w:rPr>
-                <w:rFonts w:ascii="Bembo" w:hAnsi="Bembo"/>
-                <w:sz w:val="22"/>
-                <w:szCs w:val="22"/>
-              </w:rPr>
-              <w:t>0</w:t>
-            </w:r>
-            <w:r>
-              <w:rPr>
-                <w:rFonts w:ascii="Bembo" w:hAnsi="Bembo"/>
-                <w:sz w:val="22"/>
-                <w:szCs w:val="22"/>
-              </w:rPr>
-              <w:t>-34472866-7</w:t>
+              <w:t>Argentino. Soltero. Nacido el 09/05/1989. CUIL 20-34472866-7</w:t>
             </w:r>
           </w:p>
         </w:tc>
@@ -183,13 +181,13 @@
           <w:p>
             <w:pPr>
               <w:rPr>
-                <w:rFonts w:ascii="Bembo" w:hAnsi="Bembo"/>
+                <w:rFonts w:ascii="Aptos" w:hAnsi="Aptos"/>
                 <w:lang w:bidi="es-ES"/>
               </w:rPr>
             </w:pPr>
             <w:r>
               <w:rPr>
-                <w:rFonts w:ascii="Bembo" w:hAnsi="Bembo" w:eastAsiaTheme="majorEastAsia" w:cstheme="majorBidi"/>
+                <w:rFonts w:ascii="Aptos" w:hAnsi="Aptos" w:eastAsiaTheme="majorEastAsia" w:cstheme="majorBidi"/>
                 <w:b/>
                 <w:bCs/>
                 <w:caps/>
@@ -203,17 +201,20 @@
           <w:p>
             <w:pPr>
               <w:rPr>
-                <w:rFonts w:ascii="Bembo" w:hAnsi="Bembo"/>
+                <w:rFonts w:ascii="Aptos" w:hAnsi="Aptos"/>
               </w:rPr>
             </w:pPr>
           </w:p>
           <w:p>
             <w:pPr>
               <w:jc w:val="both"/>
+              <w:rPr>
+                <w:rFonts w:ascii="Aptos" w:hAnsi="Aptos"/>
+              </w:rPr>
             </w:pPr>
             <w:r>
               <w:rPr>
-                <w:rFonts w:ascii="Bembo" w:hAnsi="Bembo" w:eastAsia="Bembo" w:cs="Bembo"/>
+                <w:rFonts w:ascii="Aptos" w:hAnsi="Aptos" w:eastAsia="Bembo" w:cs="Bembo"/>
                 <w:sz w:val="20"/>
                 <w:szCs w:val="20"/>
               </w:rPr>
@@ -224,14 +225,14 @@
             <w:pPr>
               <w:jc w:val="both"/>
               <w:rPr>
-                <w:rFonts w:ascii="Bembo" w:hAnsi="Bembo"/>
+                <w:rFonts w:ascii="Aptos" w:hAnsi="Aptos"/>
                 <w:sz w:val="20"/>
                 <w:szCs w:val="20"/>
               </w:rPr>
             </w:pPr>
             <w:r>
               <w:rPr>
-                <w:rFonts w:ascii="Bembo" w:hAnsi="Bembo" w:eastAsia="Bembo" w:cs="Bembo"/>
+                <w:rFonts w:ascii="Aptos" w:hAnsi="Aptos" w:eastAsia="Bembo" w:cs="Bembo"/>
                 <w:sz w:val="20"/>
                 <w:szCs w:val="20"/>
               </w:rPr>
@@ -239,7 +240,7 @@
             </w:r>
             <w:r>
               <w:rPr>
-                <w:rFonts w:ascii="Bembo" w:hAnsi="Bembo"/>
+                <w:rFonts w:ascii="Aptos" w:hAnsi="Aptos"/>
                 <w:sz w:val="20"/>
                 <w:szCs w:val="20"/>
               </w:rPr>
@@ -249,7 +250,7 @@
           <w:sdt>
             <w:sdtPr>
               <w:rPr>
-                <w:rFonts w:ascii="Bembo" w:hAnsi="Bembo"/>
+                <w:rFonts w:ascii="Aptos" w:hAnsi="Aptos"/>
               </w:rPr>
               <w:id w:val="-1954003311"/>
               <w:placeholder>
@@ -259,29 +260,33 @@
               <w:showingPlcHdr/>
               <w15:appearance w15:val="hidden"/>
             </w:sdtPr>
-            <w:sdtEndPr/>
             <w:sdtContent>
               <w:p>
                 <w:pPr>
                   <w:pStyle w:val="Ttulo3"/>
                   <w:rPr>
-                    <w:rFonts w:ascii="Bembo" w:hAnsi="Bembo"/>
+                    <w:rFonts w:ascii="Aptos" w:hAnsi="Aptos"/>
                   </w:rPr>
                 </w:pPr>
                 <w:r>
                   <w:rPr>
-                    <w:rFonts w:ascii="Bembo" w:hAnsi="Bembo"/>
+                    <w:rFonts w:ascii="Aptos" w:hAnsi="Aptos"/>
                     <w:lang w:bidi="es-ES"/>
                   </w:rPr>
                   <w:t>Contacto</w:t>
                 </w:r>
               </w:p>
             </w:sdtContent>
+            <w:sdtEndPr>
+              <w:rPr>
+                <w:rFonts w:ascii="Aptos" w:hAnsi="Aptos"/>
+              </w:rPr>
+            </w:sdtEndPr>
           </w:sdt>
           <w:sdt>
             <w:sdtPr>
               <w:rPr>
-                <w:rFonts w:ascii="Bembo" w:hAnsi="Bembo"/>
+                <w:rFonts w:ascii="Aptos" w:hAnsi="Aptos"/>
               </w:rPr>
               <w:id w:val="1111563247"/>
               <w:placeholder>
@@ -291,35 +296,39 @@
               <w:showingPlcHdr/>
               <w15:appearance w15:val="hidden"/>
             </w:sdtPr>
-            <w:sdtEndPr/>
             <w:sdtContent>
               <w:p>
                 <w:pPr>
                   <w:rPr>
-                    <w:rFonts w:ascii="Bembo" w:hAnsi="Bembo"/>
+                    <w:rFonts w:ascii="Aptos" w:hAnsi="Aptos"/>
                   </w:rPr>
                 </w:pPr>
                 <w:r>
                   <w:rPr>
-                    <w:rFonts w:ascii="Bembo" w:hAnsi="Bembo"/>
+                    <w:rFonts w:ascii="Aptos" w:hAnsi="Aptos"/>
                     <w:lang w:bidi="es-ES"/>
                   </w:rPr>
                   <w:t>TELÉFONO:</w:t>
                 </w:r>
               </w:p>
             </w:sdtContent>
+            <w:sdtEndPr>
+              <w:rPr>
+                <w:rFonts w:ascii="Aptos" w:hAnsi="Aptos"/>
+              </w:rPr>
+            </w:sdtEndPr>
           </w:sdt>
           <w:p>
             <w:pPr>
               <w:rPr>
-                <w:rFonts w:ascii="Bembo" w:hAnsi="Bembo"/>
+                <w:rFonts w:ascii="Aptos" w:hAnsi="Aptos"/>
                 <w:sz w:val="20"/>
                 <w:szCs w:val="20"/>
               </w:rPr>
             </w:pPr>
             <w:r>
               <w:rPr>
-                <w:rFonts w:ascii="Bembo" w:hAnsi="Bembo"/>
+                <w:rFonts w:ascii="Aptos" w:hAnsi="Aptos"/>
                 <w:sz w:val="20"/>
                 <w:szCs w:val="20"/>
               </w:rPr>
@@ -329,14 +338,14 @@
           <w:p>
             <w:pPr>
               <w:rPr>
-                <w:rFonts w:ascii="Bembo" w:hAnsi="Bembo"/>
+                <w:rFonts w:ascii="Aptos" w:hAnsi="Aptos"/>
               </w:rPr>
             </w:pPr>
           </w:p>
           <w:sdt>
             <w:sdtPr>
               <w:rPr>
-                <w:rFonts w:ascii="Bembo" w:hAnsi="Bembo"/>
+                <w:rFonts w:ascii="Aptos" w:hAnsi="Aptos"/>
               </w:rPr>
               <w:id w:val="67859272"/>
               <w:placeholder>
@@ -346,17 +355,16 @@
               <w:showingPlcHdr/>
               <w15:appearance w15:val="hidden"/>
             </w:sdtPr>
-            <w:sdtEndPr/>
             <w:sdtContent>
               <w:p>
                 <w:pPr>
                   <w:rPr>
-                    <w:rFonts w:ascii="Bembo" w:hAnsi="Bembo"/>
+                    <w:rFonts w:ascii="Aptos" w:hAnsi="Aptos"/>
                   </w:rPr>
                 </w:pPr>
                 <w:r>
                   <w:rPr>
-                    <w:rFonts w:ascii="Bembo" w:hAnsi="Bembo" w:eastAsiaTheme="majorEastAsia" w:cstheme="majorBidi"/>
+                    <w:rFonts w:ascii="Aptos" w:hAnsi="Aptos" w:eastAsiaTheme="majorEastAsia" w:cstheme="majorBidi"/>
                     <w:b/>
                     <w:bCs/>
                     <w:caps/>
@@ -368,16 +376,26 @@
                 </w:r>
               </w:p>
             </w:sdtContent>
+            <w:sdtEndPr>
+              <w:rPr>
+                <w:rFonts w:ascii="Aptos" w:hAnsi="Aptos"/>
+              </w:rPr>
+            </w:sdtEndPr>
           </w:sdt>
           <w:p>
-            <w:hyperlink r:id="R343450e364f04ec2">
+            <w:pPr>
+              <w:rPr>
+                <w:rFonts w:ascii="Aptos" w:hAnsi="Aptos"/>
+              </w:rPr>
+            </w:pPr>
+            <w:hyperlink r:id="rId10">
               <w:r>
                 <w:rPr>
                   <w:rStyle w:val="Hipervnculo"/>
-                  <w:rFonts w:ascii="Bembo" w:hAnsi="Bembo" w:eastAsia="Bembo" w:cs="Bembo"/>
+                  <w:rFonts w:ascii="Aptos" w:hAnsi="Aptos" w:eastAsia="Bembo" w:cs="Bembo"/>
                   <w:sz w:val="20"/>
                   <w:szCs w:val="20"/>
-                  <w:lang w:val="en-US"/>
+                  <w:lang w:val="es-AR"/>
                 </w:rPr>
                 <w:t>https://soynerin.github.io/</w:t>
               </w:r>
@@ -386,15 +404,15 @@
           <w:p>
             <w:pPr>
               <w:rPr>
-                <w:rFonts w:ascii="Bembo" w:hAnsi="Bembo"/>
-                <w:lang w:val="en-US"/>
+                <w:rFonts w:ascii="Aptos" w:hAnsi="Aptos"/>
+                <w:lang w:val="es-AR"/>
               </w:rPr>
             </w:pPr>
           </w:p>
           <w:sdt>
             <w:sdtPr>
               <w:rPr>
-                <w:rFonts w:ascii="Bembo" w:hAnsi="Bembo"/>
+                <w:rFonts w:ascii="Aptos" w:hAnsi="Aptos"/>
               </w:rPr>
               <w:id w:val="-240260293"/>
               <w:placeholder>
@@ -404,17 +422,16 @@
               <w:showingPlcHdr/>
               <w15:appearance w15:val="hidden"/>
             </w:sdtPr>
-            <w:sdtEndPr/>
             <w:sdtContent>
               <w:p>
                 <w:pPr>
                   <w:rPr>
-                    <w:rFonts w:ascii="Bembo" w:hAnsi="Bembo"/>
+                    <w:rFonts w:ascii="Aptos" w:hAnsi="Aptos"/>
                   </w:rPr>
                 </w:pPr>
                 <w:r>
                   <w:rPr>
-                    <w:rFonts w:ascii="Bembo" w:hAnsi="Bembo" w:eastAsiaTheme="majorEastAsia" w:cstheme="majorBidi"/>
+                    <w:rFonts w:ascii="Aptos" w:hAnsi="Aptos" w:eastAsiaTheme="majorEastAsia" w:cstheme="majorBidi"/>
                     <w:b/>
                     <w:bCs/>
                     <w:caps/>
@@ -426,20 +443,25 @@
                 </w:r>
               </w:p>
             </w:sdtContent>
+            <w:sdtEndPr>
+              <w:rPr>
+                <w:rFonts w:ascii="Aptos" w:hAnsi="Aptos"/>
+              </w:rPr>
+            </w:sdtEndPr>
           </w:sdt>
           <w:p>
             <w:pPr>
               <w:rPr>
                 <w:rStyle w:val="Hipervnculo"/>
-                <w:rFonts w:ascii="Bembo" w:hAnsi="Bembo"/>
+                <w:rFonts w:ascii="Aptos" w:hAnsi="Aptos"/>
                 <w:sz w:val="20"/>
                 <w:szCs w:val="20"/>
               </w:rPr>
             </w:pPr>
             <w:r>
               <w:rPr>
-                <w:rFonts w:ascii="Bembo" w:hAnsi="Bembo"/>
-                <w:color w:val="B85A22" w:themeColor="accent2" w:themeTint="FF" w:themeShade="BF"/>
+                <w:rFonts w:ascii="Aptos" w:hAnsi="Aptos"/>
+                <w:color w:val="B85A22" w:themeColor="accent2" w:themeShade="BF"/>
                 <w:sz w:val="20"/>
                 <w:szCs w:val="20"/>
                 <w:u w:val="single"/>
@@ -450,7 +472,7 @@
           <w:sdt>
             <w:sdtPr>
               <w:rPr>
-                <w:rFonts w:ascii="Bembo" w:hAnsi="Bembo"/>
+                <w:rFonts w:ascii="Aptos" w:hAnsi="Aptos"/>
               </w:rPr>
               <w:id w:val="-1444214663"/>
               <w:placeholder>
@@ -460,36 +482,40 @@
               <w:showingPlcHdr/>
               <w15:appearance w15:val="hidden"/>
             </w:sdtPr>
-            <w:sdtEndPr/>
             <w:sdtContent>
               <w:p>
                 <w:pPr>
                   <w:pStyle w:val="Ttulo3"/>
                   <w:rPr>
-                    <w:rFonts w:ascii="Bembo" w:hAnsi="Bembo"/>
+                    <w:rFonts w:ascii="Aptos" w:hAnsi="Aptos"/>
                   </w:rPr>
                 </w:pPr>
                 <w:r>
                   <w:rPr>
-                    <w:rFonts w:ascii="Bembo" w:hAnsi="Bembo"/>
+                    <w:rFonts w:ascii="Aptos" w:hAnsi="Aptos"/>
                     <w:lang w:bidi="es-ES"/>
                   </w:rPr>
                   <w:t>Aficiones</w:t>
                 </w:r>
               </w:p>
             </w:sdtContent>
+            <w:sdtEndPr>
+              <w:rPr>
+                <w:rFonts w:ascii="Aptos" w:hAnsi="Aptos"/>
+              </w:rPr>
+            </w:sdtEndPr>
           </w:sdt>
           <w:p>
             <w:pPr>
               <w:rPr>
-                <w:rFonts w:ascii="Bembo" w:hAnsi="Bembo"/>
+                <w:rFonts w:ascii="Aptos" w:hAnsi="Aptos"/>
                 <w:sz w:val="20"/>
                 <w:szCs w:val="20"/>
               </w:rPr>
             </w:pPr>
             <w:r>
               <w:rPr>
-                <w:rFonts w:ascii="Bembo" w:hAnsi="Bembo"/>
+                <w:rFonts w:ascii="Aptos" w:hAnsi="Aptos"/>
                 <w:sz w:val="20"/>
                 <w:szCs w:val="20"/>
               </w:rPr>
@@ -498,16 +524,14 @@
           </w:p>
           <w:p>
             <w:pPr>
-              <w:pStyle w:val="Normal"/>
               <w:rPr>
-                <w:rFonts w:ascii="Century Gothic" w:hAnsi="Century Gothic" w:eastAsia="メイリオ" w:cs="Arial"/>
-                <w:sz w:val="18"/>
+                <w:rFonts w:ascii="Aptos" w:hAnsi="Aptos" w:eastAsia="Meiryo" w:cs="Arial"/>
                 <w:szCs w:val="18"/>
               </w:rPr>
             </w:pPr>
             <w:r>
               <w:rPr>
-                <w:rFonts w:ascii="Bembo" w:hAnsi="Bembo" w:eastAsia="メイリオ" w:cs="Arial"/>
+                <w:rFonts w:ascii="Aptos" w:hAnsi="Aptos" w:eastAsia="Meiryo" w:cs="Arial"/>
                 <w:sz w:val="20"/>
                 <w:szCs w:val="20"/>
               </w:rPr>
@@ -517,47 +541,38 @@
           <w:p>
             <w:pPr>
               <w:rPr>
-                <w:rFonts w:ascii="Bembo" w:hAnsi="Bembo"/>
+                <w:rFonts w:ascii="Aptos" w:hAnsi="Aptos"/>
                 <w:sz w:val="20"/>
                 <w:szCs w:val="20"/>
               </w:rPr>
             </w:pPr>
             <w:r>
               <w:rPr>
-                <w:rFonts w:ascii="Bembo" w:hAnsi="Bembo"/>
+                <w:rFonts w:ascii="Aptos" w:hAnsi="Aptos"/>
                 <w:sz w:val="20"/>
                 <w:szCs w:val="20"/>
               </w:rPr>
-              <w:t>Trabajos de carpintería.</w:t>
+              <w:t xml:space="preserve">Restaurar/arreglar equipos </w:t>
             </w:r>
-          </w:p>
-          <w:p>
-            <w:pPr>
+            <w:r>
               <w:rPr>
-                <w:rFonts w:ascii="Bembo" w:hAnsi="Bembo"/>
+                <w:rFonts w:ascii="Aptos" w:hAnsi="Aptos"/>
                 <w:sz w:val="20"/>
                 <w:szCs w:val="20"/>
               </w:rPr>
-            </w:pPr>
-            <w:r>
-              <w:rPr>
-                <w:rFonts w:ascii="Bembo" w:hAnsi="Bembo"/>
-                <w:sz w:val="20"/>
-                <w:szCs w:val="20"/>
-              </w:rPr>
-              <w:t>Tocar la guitarra.</w:t>
+              <w:t>electrónicos</w:t>
             </w:r>
           </w:p>
           <w:p>
             <w:pPr>
               <w:pStyle w:val="Ttulo3"/>
               <w:rPr>
-                <w:rFonts w:ascii="Bembo" w:hAnsi="Bembo"/>
+                <w:rFonts w:ascii="Aptos" w:hAnsi="Aptos"/>
               </w:rPr>
             </w:pPr>
             <w:r>
               <w:rPr>
-                <w:rFonts w:ascii="Bembo" w:hAnsi="Bembo"/>
+                <w:rFonts w:ascii="Aptos" w:hAnsi="Aptos"/>
               </w:rPr>
               <w:t>HABILIDADES TÉCNICAS</w:t>
             </w:r>
@@ -565,14 +580,14 @@
           <w:p>
             <w:pPr>
               <w:rPr>
-                <w:rFonts w:ascii="Bembo" w:hAnsi="Bembo"/>
+                <w:rFonts w:ascii="Aptos" w:hAnsi="Aptos"/>
                 <w:sz w:val="20"/>
                 <w:szCs w:val="20"/>
               </w:rPr>
             </w:pPr>
             <w:r>
               <w:rPr>
-                <w:rFonts w:ascii="Bembo" w:hAnsi="Bembo"/>
+                <w:rFonts w:ascii="Aptos" w:hAnsi="Aptos"/>
                 <w:sz w:val="20"/>
                 <w:szCs w:val="20"/>
               </w:rPr>
@@ -581,18 +596,19 @@
           </w:p>
           <w:p>
             <w:pPr>
-              <w:pStyle w:val="Normal"/>
               <w:rPr>
-                <w:rFonts w:ascii="Bembo" w:hAnsi="Bembo"/>
+                <w:rFonts w:ascii="Aptos" w:hAnsi="Aptos"/>
                 <w:sz w:val="20"/>
                 <w:szCs w:val="20"/>
+                <w:lang w:val="en-US"/>
               </w:rPr>
             </w:pPr>
             <w:r>
               <w:rPr>
-                <w:rFonts w:ascii="Bembo" w:hAnsi="Bembo"/>
+                <w:rFonts w:ascii="Aptos" w:hAnsi="Aptos"/>
                 <w:sz w:val="20"/>
                 <w:szCs w:val="20"/>
+                <w:lang w:val="en-US"/>
               </w:rPr>
               <w:t>Xamarin Forms</w:t>
             </w:r>
@@ -600,16 +616,18 @@
           <w:p>
             <w:pPr>
               <w:rPr>
-                <w:rFonts w:ascii="Bembo" w:hAnsi="Bembo"/>
+                <w:rFonts w:ascii="Aptos" w:hAnsi="Aptos"/>
                 <w:sz w:val="20"/>
                 <w:szCs w:val="20"/>
+                <w:lang w:val="en-US"/>
               </w:rPr>
             </w:pPr>
             <w:r>
               <w:rPr>
-                <w:rFonts w:ascii="Bembo" w:hAnsi="Bembo"/>
+                <w:rFonts w:ascii="Aptos" w:hAnsi="Aptos"/>
                 <w:sz w:val="20"/>
                 <w:szCs w:val="20"/>
+                <w:lang w:val="en-US"/>
               </w:rPr>
               <w:t>API REST</w:t>
             </w:r>
@@ -617,102 +635,84 @@
           <w:p>
             <w:pPr>
               <w:rPr>
-                <w:rFonts w:ascii="Bembo" w:hAnsi="Bembo"/>
+                <w:rFonts w:ascii="Aptos" w:hAnsi="Aptos"/>
                 <w:sz w:val="20"/>
                 <w:szCs w:val="20"/>
+                <w:lang w:val="en-US"/>
               </w:rPr>
             </w:pPr>
             <w:r>
               <w:rPr>
-                <w:rFonts w:ascii="Bembo" w:hAnsi="Bembo"/>
+                <w:rFonts w:ascii="Aptos" w:hAnsi="Aptos"/>
                 <w:sz w:val="20"/>
                 <w:szCs w:val="20"/>
+                <w:lang w:val="en-US"/>
               </w:rPr>
-              <w:t>Git | GitFlow</w:t>
+              <w:t xml:space="preserve">Git | </w:t>
+            </w:r>
+            <w:r>
+              <w:rPr>
+                <w:rFonts w:ascii="Aptos" w:hAnsi="Aptos"/>
+                <w:sz w:val="20"/>
+                <w:szCs w:val="20"/>
+                <w:lang w:val="en-US"/>
+              </w:rPr>
+              <w:t>Gitflow</w:t>
             </w:r>
           </w:p>
           <w:p>
             <w:pPr>
               <w:rPr>
-                <w:rFonts w:ascii="Bembo" w:hAnsi="Bembo"/>
+                <w:rFonts w:ascii="Aptos" w:hAnsi="Aptos"/>
                 <w:sz w:val="20"/>
                 <w:szCs w:val="20"/>
+                <w:lang w:val="en-US"/>
               </w:rPr>
             </w:pPr>
             <w:r>
               <w:rPr>
-                <w:rFonts w:ascii="Bembo" w:hAnsi="Bembo"/>
+                <w:rFonts w:ascii="Aptos" w:hAnsi="Aptos"/>
                 <w:sz w:val="20"/>
                 <w:szCs w:val="20"/>
+                <w:lang w:val="en-US"/>
               </w:rPr>
-              <w:t>HTML5 | SASS | JavaScript ES6</w:t>
+              <w:t>HTML5 | SASS | JavaScript ES6+</w:t>
             </w:r>
           </w:p>
           <w:p>
             <w:pPr>
               <w:rPr>
-                <w:rFonts w:ascii="Bembo" w:hAnsi="Bembo"/>
+                <w:rFonts w:ascii="Aptos" w:hAnsi="Aptos"/>
                 <w:sz w:val="20"/>
                 <w:szCs w:val="20"/>
+                <w:lang w:val="en-US"/>
               </w:rPr>
             </w:pPr>
             <w:r>
               <w:rPr>
-                <w:rFonts w:ascii="Bembo" w:hAnsi="Bembo"/>
+                <w:rFonts w:ascii="Aptos" w:hAnsi="Aptos"/>
                 <w:sz w:val="20"/>
                 <w:szCs w:val="20"/>
+                <w:lang w:val="en-US"/>
               </w:rPr>
-              <w:t>Bootstrap 4.x</w:t>
+              <w:t>Bootstrap | Tailwind CSS</w:t>
             </w:r>
           </w:p>
           <w:p>
             <w:pPr>
               <w:rPr>
-                <w:rFonts w:ascii="Bembo" w:hAnsi="Bembo"/>
+                <w:rFonts w:ascii="Aptos" w:hAnsi="Aptos"/>
                 <w:sz w:val="20"/>
                 <w:szCs w:val="20"/>
+                <w:lang w:val="en-US"/>
               </w:rPr>
             </w:pPr>
             <w:r>
               <w:rPr>
-                <w:rFonts w:ascii="Bembo" w:hAnsi="Bembo"/>
+                <w:rFonts w:ascii="Aptos" w:hAnsi="Aptos"/>
                 <w:sz w:val="20"/>
                 <w:szCs w:val="20"/>
-              </w:rPr>
-              <w:t>Angular 8+</w:t>
-            </w:r>
-          </w:p>
-          <w:p>
-            <w:pPr>
-              <w:pStyle w:val="Normal"/>
-              <w:rPr>
-                <w:rFonts w:ascii="Bembo" w:hAnsi="Bembo"/>
-                <w:sz w:val="20"/>
-                <w:szCs w:val="20"/>
-              </w:rPr>
-            </w:pPr>
-            <w:r>
-              <w:rPr>
-                <w:rFonts w:ascii="Bembo" w:hAnsi="Bembo"/>
-                <w:sz w:val="20"/>
-                <w:szCs w:val="20"/>
-              </w:rPr>
-              <w:t>IONIC 6</w:t>
-            </w:r>
-          </w:p>
-          <w:p>
-            <w:pPr>
-              <w:rPr>
-                <w:rFonts w:ascii="Bembo" w:hAnsi="Bembo"/>
-                <w:sz w:val="20"/>
-                <w:szCs w:val="20"/>
-              </w:rPr>
-            </w:pPr>
-            <w:r>
-              <w:rPr>
-                <w:rFonts w:ascii="Bembo" w:hAnsi="Bembo"/>
-                <w:sz w:val="20"/>
-                <w:szCs w:val="20"/>
+                <w:lang w:val="en-US"/>
               </w:rPr>
               <w:t>SQL (Oracle &amp; SQLite)</w:t>
             </w:r>
@@ -720,42 +720,18 @@
           <w:p>
             <w:pPr>
               <w:rPr>
-                <w:rFonts w:ascii="Bembo" w:hAnsi="Bembo"/>
+                <w:rFonts w:ascii="Aptos" w:hAnsi="Aptos"/>
                 <w:sz w:val="20"/>
                 <w:szCs w:val="20"/>
+                <w:lang w:val="en-US"/>
               </w:rPr>
             </w:pPr>
             <w:r>
               <w:rPr>
-                <w:rFonts w:ascii="Bembo" w:hAnsi="Bembo"/>
+                <w:rFonts w:ascii="Aptos" w:hAnsi="Aptos"/>
                 <w:sz w:val="20"/>
                 <w:szCs w:val="20"/>
-              </w:rPr>
-              <w:t xml:space="preserve">SOLID </w:t>
-            </w:r>
-            <w:r>
-              <w:rPr>
-                <w:rFonts w:ascii="Bembo" w:hAnsi="Bembo"/>
-                <w:sz w:val="20"/>
-                <w:szCs w:val="20"/>
-              </w:rPr>
-              <w:t>Patterns</w:t>
-            </w:r>
-          </w:p>
-          <w:p>
-            <w:pPr>
-              <w:pStyle w:val="Normal"/>
-              <w:rPr>
-                <w:rFonts w:ascii="Bembo" w:hAnsi="Bembo"/>
-                <w:sz w:val="20"/>
-                <w:szCs w:val="20"/>
-              </w:rPr>
-            </w:pPr>
-            <w:r>
-              <w:rPr>
-                <w:rFonts w:ascii="Bembo" w:hAnsi="Bembo"/>
-                <w:sz w:val="20"/>
-                <w:szCs w:val="20"/>
+                <w:lang w:val="en-US"/>
               </w:rPr>
               <w:t>Azure DevOps</w:t>
             </w:r>
@@ -763,9 +739,69 @@
           <w:p>
             <w:pPr>
               <w:rPr>
-                <w:rFonts w:ascii="Bembo" w:hAnsi="Bembo"/>
+                <w:rFonts w:ascii="Aptos" w:hAnsi="Aptos"/>
                 <w:sz w:val="20"/>
                 <w:szCs w:val="20"/>
+                <w:lang w:val="en-US"/>
+              </w:rPr>
+            </w:pPr>
+            <w:r>
+              <w:rPr>
+                <w:rFonts w:ascii="Aptos" w:hAnsi="Aptos"/>
+                <w:sz w:val="20"/>
+                <w:szCs w:val="20"/>
+                <w:lang w:val="en-US"/>
+              </w:rPr>
+              <w:t>ReactJS</w:t>
+            </w:r>
+          </w:p>
+          <w:p>
+            <w:pPr>
+              <w:pStyle w:val="Normal"/>
+              <w:rPr>
+                <w:rFonts w:ascii="Aptos" w:hAnsi="Aptos"/>
+                <w:sz w:val="20"/>
+                <w:szCs w:val="20"/>
+                <w:lang w:val="en-US"/>
+              </w:rPr>
+            </w:pPr>
+            <w:r>
+              <w:rPr>
+                <w:rFonts w:ascii="Aptos" w:hAnsi="Aptos"/>
+                <w:sz w:val="20"/>
+                <w:szCs w:val="20"/>
+                <w:lang w:val="en-US"/>
+              </w:rPr>
+              <w:t>NodeJS</w:t>
+            </w:r>
+          </w:p>
+          <w:p>
+            <w:pPr>
+              <w:pStyle w:val="Normal"/>
+              <w:rPr>
+                <w:rFonts w:ascii="Aptos" w:hAnsi="Aptos"/>
+                <w:sz w:val="20"/>
+                <w:szCs w:val="20"/>
+                <w:lang w:val="en-US"/>
+              </w:rPr>
+            </w:pPr>
+            <w:r>
+              <w:rPr>
+                <w:rFonts w:ascii="Aptos" w:hAnsi="Aptos"/>
+                <w:sz w:val="20"/>
+                <w:szCs w:val="20"/>
+                <w:lang w:val="en-US"/>
+              </w:rPr>
+              <w:t>MongoBD</w:t>
+            </w:r>
+          </w:p>
+          <w:p>
+            <w:pPr>
+              <w:rPr>
+                <w:rFonts w:ascii="Aptos" w:hAnsi="Aptos"/>
+                <w:sz w:val="20"/>
+                <w:szCs w:val="20"/>
+                <w:lang w:val="en-US"/>
               </w:rPr>
             </w:pPr>
           </w:p>
@@ -773,30 +809,35 @@
             <w:pPr>
               <w:pStyle w:val="Ttulo3"/>
               <w:rPr>
-                <w:rFonts w:ascii="Bembo" w:hAnsi="Bembo"/>
+                <w:rFonts w:ascii="Aptos" w:hAnsi="Aptos"/>
+                <w:lang w:val="es-AR"/>
               </w:rPr>
             </w:pPr>
             <w:r>
               <w:rPr>
-                <w:rFonts w:ascii="Bembo" w:hAnsi="Bembo"/>
+                <w:rFonts w:ascii="Aptos" w:hAnsi="Aptos"/>
+                <w:lang w:val="es-AR"/>
               </w:rPr>
               <w:t>IDIOMA</w:t>
             </w:r>
           </w:p>
           <w:p>
             <w:pPr>
-              <w:pStyle w:val="Normal"/>
+              <w:rPr>
+                <w:rFonts w:ascii="Aptos" w:hAnsi="Aptos"/>
+              </w:rPr>
             </w:pPr>
             <w:r>
-              <w:rPr/>
-              <w:t>Inglés nivel Intermedio tanto oral como escrito.</w:t>
+              <w:rPr>
+                <w:rFonts w:ascii="Aptos" w:hAnsi="Aptos"/>
+              </w:rPr>
+              <w:t>Inglés B1</w:t>
             </w:r>
           </w:p>
           <w:p>
             <w:pPr>
-              <w:pStyle w:val="Normal"/>
               <w:rPr>
-                <w:rFonts w:ascii="Bembo" w:hAnsi="Bembo"/>
+                <w:rFonts w:ascii="Aptos" w:hAnsi="Aptos"/>
                 <w:sz w:val="20"/>
                 <w:szCs w:val="20"/>
               </w:rPr>
@@ -814,7 +855,7 @@
                 <w:tab w:val="left" w:pos="990"/>
               </w:tabs>
               <w:rPr>
-                <w:rFonts w:ascii="Bembo" w:hAnsi="Bembo"/>
+                <w:rFonts w:ascii="Aptos" w:hAnsi="Aptos"/>
               </w:rPr>
             </w:pPr>
           </w:p>
@@ -824,13 +865,19 @@
             <w:tcW w:w="6470" w:type="dxa"/>
             <w:tcMar/>
           </w:tcPr>
-          <w:p/>
+          <w:p>
+            <w:pPr>
+              <w:rPr>
+                <w:rFonts w:ascii="Aptos" w:hAnsi="Aptos"/>
+              </w:rPr>
+            </w:pPr>
+          </w:p>
           <w:p>
             <w:pPr>
               <w:pStyle w:val="Ttulo4"/>
               <w:spacing w:line="259" w:lineRule="auto"/>
               <w:rPr>
-                <w:rFonts w:ascii="Bembo" w:hAnsi="Bembo" w:eastAsiaTheme="majorEastAsia" w:cstheme="majorBidi"/>
+                <w:rFonts w:ascii="Aptos" w:hAnsi="Aptos" w:eastAsiaTheme="majorEastAsia" w:cstheme="majorBidi"/>
                 <w:bCs/>
                 <w:caps/>
                 <w:color w:val="548AB7" w:themeColor="accent1" w:themeShade="BF"/>
@@ -840,7 +887,7 @@
             </w:pPr>
             <w:r>
               <w:rPr>
-                <w:rFonts w:ascii="Bembo" w:hAnsi="Bembo" w:eastAsiaTheme="majorEastAsia" w:cstheme="majorBidi"/>
+                <w:rFonts w:ascii="Aptos" w:hAnsi="Aptos" w:eastAsiaTheme="majorEastAsia" w:cstheme="majorBidi"/>
                 <w:bCs/>
                 <w:caps/>
                 <w:color w:val="548AB7" w:themeColor="accent1" w:themeShade="BF"/>
@@ -854,23 +901,28 @@
             <w:pPr>
               <w:pStyle w:val="Ttulo4"/>
               <w:spacing w:line="259" w:lineRule="auto"/>
+              <w:rPr>
+                <w:rFonts w:ascii="Aptos" w:hAnsi="Aptos"/>
+              </w:rPr>
             </w:pPr>
             <w:r>
-              <w:rPr/>
-              <w:t xml:space="preserve">Desarrollo Front End </w:t>
+              <w:rPr>
+                <w:rFonts w:ascii="Aptos" w:hAnsi="Aptos"/>
+              </w:rPr>
+              <w:t xml:space="preserve">Desarrollo FrontEnd </w:t>
             </w:r>
           </w:p>
           <w:p>
             <w:pPr>
               <w:rPr>
-                <w:rFonts w:ascii="Bembo" w:hAnsi="Bembo"/>
+                <w:rFonts w:ascii="Aptos" w:hAnsi="Aptos"/>
                 <w:sz w:val="20"/>
                 <w:szCs w:val="20"/>
               </w:rPr>
             </w:pPr>
             <w:r>
               <w:rPr>
-                <w:rFonts w:ascii="Bembo" w:hAnsi="Bembo"/>
+                <w:rFonts w:ascii="Aptos" w:hAnsi="Aptos"/>
                 <w:sz w:val="20"/>
                 <w:szCs w:val="20"/>
               </w:rPr>
@@ -882,17 +934,16 @@
               <w:pStyle w:val="Prrafodelista"/>
               <w:numPr>
                 <w:ilvl w:val="0"/>
-                <w:numId w:val="17"/>
+                <w:numId w:val="2"/>
               </w:numPr>
               <w:rPr>
-                <w:rFonts w:ascii="Century Gothic" w:hAnsi="Century Gothic" w:eastAsia="Century Gothic" w:cs="Century Gothic" w:asciiTheme="minorAscii" w:hAnsiTheme="minorAscii" w:eastAsiaTheme="minorAscii" w:cstheme="minorAscii"/>
-                <w:sz w:val="18"/>
+                <w:rFonts w:ascii="Aptos" w:hAnsi="Aptos"/>
                 <w:szCs w:val="18"/>
               </w:rPr>
             </w:pPr>
             <w:r>
               <w:rPr>
-                <w:rFonts w:ascii="Bembo" w:hAnsi="Bembo" w:eastAsia="メイリオ" w:cs="Arial"/>
+                <w:rFonts w:ascii="Aptos" w:hAnsi="Aptos" w:eastAsia="Meiryo" w:cs="Arial"/>
                 <w:sz w:val="20"/>
                 <w:szCs w:val="20"/>
               </w:rPr>
@@ -900,11 +951,10 @@
             </w:r>
             <w:r>
               <w:rPr>
-                <w:rFonts w:ascii="Century Gothic" w:hAnsi="Century Gothic" w:eastAsia="メイリオ" w:cs="Arial"/>
-                <w:b w:val="1"/>
-                <w:bCs w:val="1"/>
+                <w:rFonts w:ascii="Aptos" w:hAnsi="Aptos" w:eastAsia="Meiryo" w:cs="Arial"/>
+                <w:b/>
+                <w:bCs/>
                 <w:color w:val="00B050"/>
-                <w:sz w:val="18"/>
                 <w:szCs w:val="18"/>
               </w:rPr>
               <w:t>Finalizado (12/2020)</w:t>
@@ -915,35 +965,42 @@
               <w:pStyle w:val="Prrafodelista"/>
               <w:numPr>
                 <w:ilvl w:val="1"/>
-                <w:numId w:val="17"/>
+                <w:numId w:val="2"/>
               </w:numPr>
               <w:rPr>
+                <w:rFonts w:ascii="Aptos" w:hAnsi="Aptos"/>
                 <w:sz w:val="20"/>
                 <w:szCs w:val="20"/>
               </w:rPr>
             </w:pPr>
             <w:r>
               <w:rPr>
-                <w:rFonts w:ascii="Century Gothic" w:hAnsi="Century Gothic" w:eastAsia="メイリオ" w:cs="Arial"/>
-                <w:sz w:val="18"/>
+                <w:rFonts w:ascii="Aptos" w:hAnsi="Aptos" w:eastAsia="Meiryo" w:cs="Arial"/>
                 <w:szCs w:val="18"/>
               </w:rPr>
               <w:t xml:space="preserve">Desarrollé un sitio Web para una Productora de Seguros </w:t>
             </w:r>
-            <w:hyperlink r:id="R9e54ad83bde54aca">
+            <w:hyperlink r:id="rId11">
               <w:r>
                 <w:rPr>
                   <w:rStyle w:val="Hipervnculo"/>
-                  <w:sz w:val="18"/>
+                  <w:rFonts w:ascii="Aptos" w:hAnsi="Aptos"/>
                   <w:szCs w:val="18"/>
                 </w:rPr>
-                <w:t>LINK &gt; MEREX.PAS</w:t>
+                <w:t>ENLACE</w:t>
+              </w:r>
+              <w:r>
+                <w:rPr>
+                  <w:rStyle w:val="Hipervnculo"/>
+                  <w:rFonts w:ascii="Aptos" w:hAnsi="Aptos"/>
+                  <w:szCs w:val="18"/>
+                </w:rPr>
+                <w:t xml:space="preserve"> &gt; MEREX.PAS</w:t>
               </w:r>
             </w:hyperlink>
             <w:r>
               <w:rPr>
-                <w:rFonts w:ascii="Century Gothic" w:hAnsi="Century Gothic" w:eastAsia="メイリオ" w:cs="Arial"/>
-                <w:sz w:val="18"/>
+                <w:rFonts w:ascii="Aptos" w:hAnsi="Aptos" w:eastAsia="Meiryo" w:cs="Arial"/>
                 <w:szCs w:val="18"/>
               </w:rPr>
               <w:t xml:space="preserve"> </w:t>
@@ -954,28 +1011,27 @@
               <w:pStyle w:val="Prrafodelista"/>
               <w:numPr>
                 <w:ilvl w:val="0"/>
-                <w:numId w:val="17"/>
+                <w:numId w:val="2"/>
               </w:numPr>
               <w:rPr>
+                <w:rFonts w:ascii="Aptos" w:hAnsi="Aptos"/>
                 <w:sz w:val="20"/>
                 <w:szCs w:val="20"/>
               </w:rPr>
             </w:pPr>
             <w:r>
               <w:rPr>
-                <w:rFonts w:ascii="Century Gothic" w:hAnsi="Century Gothic" w:eastAsia="メイリオ" w:cs="Arial"/>
-                <w:sz w:val="18"/>
+                <w:rFonts w:ascii="Aptos" w:hAnsi="Aptos" w:eastAsia="Meiryo" w:cs="Arial"/>
                 <w:szCs w:val="18"/>
               </w:rPr>
               <w:t xml:space="preserve">JavaScript | </w:t>
             </w:r>
             <w:r>
               <w:rPr>
-                <w:rFonts w:ascii="Century Gothic" w:hAnsi="Century Gothic" w:eastAsia="メイリオ" w:cs="Arial" w:eastAsiaTheme="minorEastAsia" w:cstheme="minorBidi"/>
-                <w:b w:val="1"/>
-                <w:bCs w:val="1"/>
+                <w:rFonts w:ascii="Aptos" w:hAnsi="Aptos"/>
+                <w:b/>
+                <w:bCs/>
                 <w:color w:val="00B050"/>
-                <w:sz w:val="18"/>
                 <w:szCs w:val="18"/>
               </w:rPr>
               <w:t>Finalizado (02/2021)</w:t>
@@ -986,29 +1042,37 @@
               <w:pStyle w:val="Prrafodelista"/>
               <w:numPr>
                 <w:ilvl w:val="1"/>
-                <w:numId w:val="17"/>
+                <w:numId w:val="2"/>
               </w:numPr>
               <w:rPr>
+                <w:rFonts w:ascii="Aptos" w:hAnsi="Aptos"/>
                 <w:sz w:val="20"/>
                 <w:szCs w:val="20"/>
               </w:rPr>
             </w:pPr>
             <w:r>
               <w:rPr>
-                <w:rFonts w:ascii="Century Gothic" w:hAnsi="Century Gothic" w:eastAsia="メイリオ" w:cs="Arial"/>
-                <w:sz w:val="18"/>
+                <w:rFonts w:ascii="Aptos" w:hAnsi="Aptos" w:eastAsia="Meiryo" w:cs="Arial"/>
                 <w:szCs w:val="18"/>
               </w:rPr>
               <w:t xml:space="preserve">Desarrollé un sitio Web que simula una calculadora de sueldos </w:t>
             </w:r>
-            <w:hyperlink r:id="R7a6e5cc74ae540dd">
+            <w:hyperlink r:id="rId12">
               <w:r>
                 <w:rPr>
                   <w:rStyle w:val="Hipervnculo"/>
-                  <w:sz w:val="18"/>
+                  <w:rFonts w:ascii="Aptos" w:hAnsi="Aptos"/>
                   <w:szCs w:val="18"/>
                 </w:rPr>
-                <w:t>LINK &gt; Calculadora Sueldos</w:t>
+                <w:t>ENLACE</w:t>
+              </w:r>
+              <w:r>
+                <w:rPr>
+                  <w:rStyle w:val="Hipervnculo"/>
+                  <w:rFonts w:ascii="Aptos" w:hAnsi="Aptos"/>
+                  <w:szCs w:val="18"/>
+                </w:rPr>
+                <w:t xml:space="preserve"> &gt; Calculadora Sueldos</w:t>
               </w:r>
             </w:hyperlink>
           </w:p>
@@ -1017,28 +1081,91 @@
               <w:pStyle w:val="Prrafodelista"/>
               <w:numPr>
                 <w:ilvl w:val="0"/>
-                <w:numId w:val="17"/>
+                <w:numId w:val="2"/>
               </w:numPr>
               <w:rPr>
+                <w:rFonts w:ascii="Aptos" w:hAnsi="Aptos"/>
                 <w:sz w:val="20"/>
                 <w:szCs w:val="20"/>
               </w:rPr>
             </w:pPr>
             <w:r>
               <w:rPr>
-                <w:rFonts w:ascii="Century Gothic" w:hAnsi="Century Gothic" w:eastAsia="メイリオ" w:cs="Arial"/>
-                <w:sz w:val="18"/>
-                <w:szCs w:val="18"/>
+                <w:rFonts w:ascii="Aptos" w:hAnsi="Aptos" w:eastAsia="Meiryo" w:cs="Arial"/>
               </w:rPr>
-              <w:t>ReatJS</w:t>
+              <w:t>Rea</w:t>
+            </w:r>
+            <w:r>
+              <w:rPr>
+                <w:rFonts w:ascii="Aptos" w:hAnsi="Aptos" w:eastAsia="Meiryo" w:cs="Arial"/>
+              </w:rPr>
+              <w:t>ct</w:t>
+            </w:r>
+            <w:r>
+              <w:rPr>
+                <w:rFonts w:ascii="Aptos" w:hAnsi="Aptos" w:eastAsia="Meiryo" w:cs="Arial"/>
+              </w:rPr>
+              <w:t>JS</w:t>
+            </w:r>
+            <w:r>
+              <w:rPr>
+                <w:rFonts w:ascii="Aptos" w:hAnsi="Aptos" w:eastAsia="Meiryo" w:cs="Arial"/>
+              </w:rPr>
+              <w:t xml:space="preserve"> | </w:t>
+            </w:r>
+            <w:r>
+              <w:rPr>
+                <w:rFonts w:ascii="Aptos" w:hAnsi="Aptos" w:eastAsia="Meiryo" w:cs="Arial"/>
+                <w:b/>
+                <w:bCs/>
+                <w:color w:val="00B050"/>
+              </w:rPr>
+              <w:t>Finalizado (02/2022)</w:t>
             </w:r>
           </w:p>
           <w:p>
             <w:pPr>
-              <w:pStyle w:val="Normal"/>
+              <w:pStyle w:val="Prrafodelista"/>
+              <w:numPr>
+                <w:ilvl w:val="1"/>
+                <w:numId w:val="2"/>
+              </w:numPr>
               <w:rPr>
-                <w:rFonts w:ascii="Century Gothic" w:hAnsi="Century Gothic" w:eastAsia="メイリオ" w:cs="Arial"/>
-                <w:sz w:val="18"/>
+                <w:rFonts w:ascii="Aptos" w:hAnsi="Aptos"/>
+                <w:sz w:val="20"/>
+                <w:szCs w:val="20"/>
+              </w:rPr>
+            </w:pPr>
+            <w:r>
+              <w:rPr>
+                <w:rFonts w:ascii="Aptos" w:hAnsi="Aptos" w:eastAsia="Meiryo" w:cs="Arial"/>
+                <w:szCs w:val="18"/>
+              </w:rPr>
+              <w:t xml:space="preserve">Desarrollé una demo con temática de e-commerce </w:t>
+            </w:r>
+            <w:hyperlink r:id="rId13">
+              <w:r>
+                <w:rPr>
+                  <w:rStyle w:val="Hipervnculo"/>
+                  <w:rFonts w:ascii="Aptos" w:hAnsi="Aptos"/>
+                  <w:szCs w:val="18"/>
+                </w:rPr>
+                <w:t>ENLACE</w:t>
+              </w:r>
+              <w:r>
+                <w:rPr>
+                  <w:rStyle w:val="Hipervnculo"/>
+                  <w:rFonts w:ascii="Aptos" w:hAnsi="Aptos"/>
+                  <w:szCs w:val="18"/>
+                </w:rPr>
+                <w:t xml:space="preserve"> &gt; MI CENTRO DE LUZ</w:t>
+              </w:r>
+            </w:hyperlink>
+          </w:p>
+          <w:p>
+            <w:pPr>
+              <w:rPr>
+                <w:rFonts w:ascii="Aptos" w:hAnsi="Aptos" w:eastAsia="Meiryo" w:cs="Arial"/>
                 <w:szCs w:val="18"/>
               </w:rPr>
             </w:pPr>
@@ -1047,33 +1174,61 @@
             <w:pPr>
               <w:pStyle w:val="Ttulo4"/>
               <w:spacing w:line="259" w:lineRule="auto"/>
+              <w:rPr>
+                <w:rFonts w:ascii="Aptos" w:hAnsi="Aptos"/>
+              </w:rPr>
             </w:pPr>
             <w:r>
-              <w:t>Tecnicatura Superior en Desarrollo de Software</w:t>
+              <w:rPr>
+                <w:rFonts w:ascii="Aptos" w:hAnsi="Aptos"/>
+              </w:rPr>
+              <w:t>Técnico</w:t>
+            </w:r>
+            <w:r>
+              <w:rPr>
+                <w:rFonts w:ascii="Aptos" w:hAnsi="Aptos"/>
+              </w:rPr>
+              <w:t xml:space="preserve"> Superior en Desarrollo de Software</w:t>
             </w:r>
           </w:p>
           <w:p>
             <w:pPr>
               <w:rPr>
-                <w:rFonts w:ascii="Bembo" w:hAnsi="Bembo"/>
+                <w:rFonts w:ascii="Aptos" w:hAnsi="Aptos"/>
                 <w:sz w:val="20"/>
                 <w:szCs w:val="20"/>
               </w:rPr>
             </w:pPr>
             <w:r>
               <w:rPr>
-                <w:rFonts w:ascii="Bembo" w:hAnsi="Bembo"/>
+                <w:rFonts w:ascii="Aptos" w:hAnsi="Aptos"/>
                 <w:sz w:val="20"/>
                 <w:szCs w:val="20"/>
               </w:rPr>
-              <w:t>2016/2021 - ISTEA (Instituto Superior Tecnológico Empresarial Argentino)</w:t>
+              <w:t>2016</w:t>
+            </w:r>
+            <w:r>
+              <w:rPr>
+                <w:rFonts w:ascii="Aptos" w:hAnsi="Aptos"/>
+                <w:sz w:val="20"/>
+                <w:szCs w:val="20"/>
+              </w:rPr>
+              <w:t xml:space="preserve"> - </w:t>
+            </w:r>
+            <w:r>
+              <w:rPr>
+                <w:rFonts w:ascii="Aptos" w:hAnsi="Aptos"/>
+                <w:sz w:val="20"/>
+                <w:szCs w:val="20"/>
+              </w:rPr>
+              <w:t>2021 - ISTEA (Instituto Superior Tecnológico Empresarial Argentino)</w:t>
             </w:r>
           </w:p>
           <w:p>
             <w:pPr>
               <w:pStyle w:val="Ttulo4"/>
               <w:rPr>
-                <w:rFonts w:ascii="Bembo" w:hAnsi="Bembo"/>
+                <w:rFonts w:ascii="Aptos" w:hAnsi="Aptos"/>
                 <w:sz w:val="20"/>
                 <w:szCs w:val="20"/>
               </w:rPr>
@@ -1083,12 +1238,15 @@
             <w:pPr>
               <w:pStyle w:val="Ttulo4"/>
               <w:rPr>
-                <w:rFonts w:ascii="Bembo" w:hAnsi="Bembo"/>
+                <w:rFonts w:ascii="Aptos" w:hAnsi="Aptos"/>
                 <w:sz w:val="20"/>
                 <w:szCs w:val="20"/>
               </w:rPr>
             </w:pPr>
             <w:r>
+              <w:rPr>
+                <w:rFonts w:ascii="Aptos" w:hAnsi="Aptos"/>
+              </w:rPr>
               <w:t>Bachiller, modalidad Economía y Gestión de las Organizaciones</w:t>
             </w:r>
           </w:p>
@@ -1096,24 +1254,32 @@
             <w:pPr>
               <w:pStyle w:val="Fecha"/>
               <w:rPr>
-                <w:rFonts w:ascii="Bembo" w:hAnsi="Bembo"/>
+                <w:rFonts w:ascii="Aptos" w:hAnsi="Aptos"/>
                 <w:sz w:val="20"/>
                 <w:szCs w:val="20"/>
               </w:rPr>
             </w:pPr>
             <w:r>
               <w:rPr>
-                <w:rFonts w:ascii="Bembo" w:hAnsi="Bembo"/>
+                <w:rFonts w:ascii="Aptos" w:hAnsi="Aptos"/>
                 <w:sz w:val="20"/>
                 <w:szCs w:val="20"/>
               </w:rPr>
-              <w:t xml:space="preserve">2003– 2006. Instituto Alejandro Bunge  </w:t>
+              <w:t>2003–2006.</w:t>
+            </w:r>
+            <w:r>
+              <w:rPr>
+                <w:rFonts w:ascii="Aptos" w:hAnsi="Aptos"/>
+                <w:sz w:val="20"/>
+                <w:szCs w:val="20"/>
+              </w:rPr>
+              <w:t xml:space="preserve"> Instituto Alejandro Bunge  </w:t>
             </w:r>
           </w:p>
           <w:sdt>
             <w:sdtPr>
               <w:rPr>
-                <w:rFonts w:ascii="Bembo" w:hAnsi="Bembo"/>
+                <w:rFonts w:ascii="Aptos" w:hAnsi="Aptos"/>
               </w:rPr>
               <w:id w:val="1001553383"/>
               <w:placeholder>
@@ -1123,18 +1289,17 @@
               <w:showingPlcHdr/>
               <w15:appearance w15:val="hidden"/>
             </w:sdtPr>
-            <w:sdtEndPr/>
             <w:sdtContent>
               <w:p>
                 <w:pPr>
                   <w:pStyle w:val="Ttulo2"/>
                   <w:rPr>
-                    <w:rFonts w:ascii="Bembo" w:hAnsi="Bembo"/>
+                    <w:rFonts w:ascii="Aptos" w:hAnsi="Aptos"/>
                   </w:rPr>
                 </w:pPr>
                 <w:r>
                   <w:rPr>
-                    <w:rFonts w:ascii="Bembo" w:hAnsi="Bembo"/>
+                    <w:rFonts w:ascii="Aptos" w:hAnsi="Aptos"/>
                     <w:color w:val="548AB7" w:themeColor="accent1" w:themeShade="BF"/>
                     <w:szCs w:val="22"/>
                     <w:lang w:bidi="es-ES"/>
@@ -1143,60 +1308,82 @@
                 </w:r>
               </w:p>
             </w:sdtContent>
+            <w:sdtEndPr>
+              <w:rPr>
+                <w:rFonts w:ascii="Aptos" w:hAnsi="Aptos"/>
+              </w:rPr>
+            </w:sdtEndPr>
           </w:sdt>
           <w:p>
+            <w:pPr>
+              <w:jc w:val="center"/>
+              <w:rPr>
+                <w:rFonts w:ascii="Aptos" w:hAnsi="Aptos"/>
+                <w:b/>
+                <w:bCs/>
+                <w:sz w:val="24"/>
+                <w:szCs w:val="24"/>
+              </w:rPr>
+            </w:pPr>
             <w:r>
               <w:rPr>
+                <w:rFonts w:ascii="Aptos" w:hAnsi="Aptos"/>
+                <w:b/>
+                <w:bCs/>
+                <w:sz w:val="24"/>
+                <w:szCs w:val="24"/>
+              </w:rPr>
+              <w:t>OSPe (Obra Social de Petroleros)</w:t>
+            </w:r>
+          </w:p>
+          <w:p>
+            <w:pPr>
+              <w:rPr>
+                <w:rFonts w:ascii="Aptos" w:hAnsi="Aptos"/>
+                <w:b/>
+                <w:bCs/>
+              </w:rPr>
+            </w:pPr>
+          </w:p>
+          <w:p>
+            <w:pPr>
+              <w:rPr>
+                <w:rFonts w:ascii="Aptos" w:hAnsi="Aptos"/>
+                <w:sz w:val="20"/>
+                <w:szCs w:val="20"/>
+              </w:rPr>
+            </w:pPr>
+            <w:r>
+              <w:rPr>
+                <w:rFonts w:ascii="Aptos" w:hAnsi="Aptos"/>
                 <w:b w:val="1"/>
                 <w:bCs w:val="1"/>
+                <w:sz w:val="20"/>
+                <w:szCs w:val="20"/>
               </w:rPr>
-              <w:t xml:space="preserve">Analista Desarrollador Web (Semi Senior avanzado) - </w:t>
-            </w:r>
-            <w:proofErr w:type="spellStart"/>
-            <w:r>
-              <w:rPr>
-                <w:b w:val="1"/>
-                <w:bCs w:val="1"/>
-              </w:rPr>
-              <w:t>OSPe</w:t>
-            </w:r>
-            <w:proofErr w:type="spellEnd"/>
-            <w:r>
-              <w:rPr>
-                <w:b w:val="1"/>
-                <w:bCs w:val="1"/>
-              </w:rPr>
-              <w:t xml:space="preserve"> (Obra Social de Petroleros)</w:t>
+              <w:t>Responsable de Desarrollo</w:t>
             </w:r>
           </w:p>
           <w:p>
             <w:pPr>
               <w:pStyle w:val="Ttulo4"/>
               <w:rPr>
-                <w:rFonts w:ascii="Bembo" w:hAnsi="Bembo"/>
+                <w:rFonts w:ascii="Aptos" w:hAnsi="Aptos"/>
                 <w:b w:val="0"/>
+                <w:bCs w:val="0"/>
                 <w:sz w:val="20"/>
                 <w:szCs w:val="20"/>
               </w:rPr>
             </w:pPr>
             <w:r>
               <w:rPr>
-                <w:rFonts w:ascii="Bembo" w:hAnsi="Bembo"/>
+                <w:rFonts w:ascii="Aptos" w:hAnsi="Aptos"/>
                 <w:b w:val="0"/>
+                <w:bCs w:val="0"/>
                 <w:sz w:val="20"/>
                 <w:szCs w:val="20"/>
               </w:rPr>
-              <w:t>07/2019 – Presente</w:t>
-            </w:r>
-          </w:p>
-          <w:p>
-            <w:r>
-              <w:rPr>
-                <w:rFonts w:ascii="Bembo" w:hAnsi="Bembo" w:eastAsia="Bembo" w:cs="Bembo"/>
-                <w:sz w:val="20"/>
-                <w:szCs w:val="20"/>
-              </w:rPr>
-              <w:t>Desarrollo, diseño y mantenimiento del subdomio web de la obra social OSPe - Trámites Online.</w:t>
+              <w:t>07/2023 – Presente</w:t>
             </w:r>
           </w:p>
           <w:p>
@@ -1204,21 +1391,17 @@
               <w:pStyle w:val="Prrafodelista"/>
               <w:numPr>
                 <w:ilvl w:val="0"/>
-                <w:numId w:val="16"/>
+                <w:numId w:val="1"/>
               </w:numPr>
               <w:rPr>
-                <w:rFonts w:ascii="Bembo" w:hAnsi="Bembo" w:eastAsia="Bembo" w:cs="Bembo" w:asciiTheme="minorAscii" w:hAnsiTheme="minorAscii" w:eastAsiaTheme="minorAscii" w:cstheme="minorAscii"/>
-                <w:sz w:val="20"/>
-                <w:szCs w:val="20"/>
+                <w:szCs w:val="18"/>
               </w:rPr>
             </w:pPr>
             <w:r>
               <w:rPr>
-                <w:rFonts w:ascii="Bembo" w:hAnsi="Bembo" w:eastAsia="Bembo" w:cs="Bembo"/>
-                <w:sz w:val="20"/>
-                <w:szCs w:val="20"/>
+                <w:szCs w:val="18"/>
               </w:rPr>
-              <w:t>Desarrollado en .NET Framework 4 (migrando a 4.8)</w:t>
+              <w:t>Organización y asignación de tareas</w:t>
             </w:r>
           </w:p>
           <w:p>
@@ -1226,16 +1409,292 @@
               <w:pStyle w:val="Prrafodelista"/>
               <w:numPr>
                 <w:ilvl w:val="0"/>
-                <w:numId w:val="16"/>
+                <w:numId w:val="1"/>
               </w:numPr>
               <w:rPr>
+                <w:szCs w:val="18"/>
+              </w:rPr>
+            </w:pPr>
+            <w:r>
+              <w:rPr>
+                <w:szCs w:val="18"/>
+              </w:rPr>
+              <w:t>Revisión y aprobación de código</w:t>
+            </w:r>
+          </w:p>
+          <w:p>
+            <w:pPr>
+              <w:pStyle w:val="Prrafodelista"/>
+              <w:numPr>
+                <w:ilvl w:val="0"/>
+                <w:numId w:val="1"/>
+              </w:numPr>
+              <w:rPr/>
+            </w:pPr>
+            <w:r>
+              <w:rPr/>
+              <w:t>Mejoras de arquitectura en proyectos Web</w:t>
+            </w:r>
+          </w:p>
+          <w:p>
+            <w:pPr>
+              <w:pStyle w:val="Prrafodelista"/>
+              <w:numPr>
+                <w:ilvl w:val="0"/>
+                <w:numId w:val="1"/>
+              </w:numPr>
+              <w:rPr/>
+            </w:pPr>
+            <w:r>
+              <w:rPr/>
+              <w:t xml:space="preserve">Investigación y prueba de nuevas </w:t>
+            </w:r>
+            <w:r>
+              <w:rPr/>
+              <w:t>librerías</w:t>
+            </w:r>
+            <w:r>
+              <w:rPr/>
+              <w:t>/</w:t>
+            </w:r>
+            <w:bookmarkStart w:name="_Int_jCtpNA5c" w:id="1170812692"/>
+            <w:r>
+              <w:rPr/>
+              <w:t>frameworks</w:t>
+            </w:r>
+            <w:bookmarkEnd w:id="1170812692"/>
+            <w:r>
+              <w:rPr/>
+              <w:t xml:space="preserve"> Web</w:t>
+            </w:r>
+          </w:p>
+          <w:p>
+            <w:pPr>
+              <w:pStyle w:val="Prrafodelista"/>
+              <w:numPr>
+                <w:ilvl w:val="1"/>
+                <w:numId w:val="1"/>
+              </w:numPr>
+              <w:rPr/>
+            </w:pPr>
+            <w:r>
+              <w:rPr/>
+              <w:t>React / Vue JS</w:t>
+            </w:r>
+          </w:p>
+          <w:p>
+            <w:pPr>
+              <w:pStyle w:val="Prrafodelista"/>
+              <w:numPr>
+                <w:ilvl w:val="1"/>
+                <w:numId w:val="1"/>
+              </w:numPr>
+              <w:rPr/>
+            </w:pPr>
+            <w:r>
+              <w:rPr/>
+              <w:t>Tailwind</w:t>
+            </w:r>
+            <w:r>
+              <w:rPr/>
+              <w:t xml:space="preserve"> CSS</w:t>
+            </w:r>
+          </w:p>
+          <w:p>
+            <w:pPr>
+              <w:pStyle w:val="Prrafodelista"/>
+              <w:numPr>
+                <w:ilvl w:val="1"/>
+                <w:numId w:val="1"/>
+              </w:numPr>
+              <w:rPr/>
+            </w:pPr>
+            <w:r>
+              <w:rPr/>
+              <w:t>PrimeReact / PrimeVue</w:t>
+            </w:r>
+          </w:p>
+          <w:p>
+            <w:pPr>
+              <w:pStyle w:val="Prrafodelista"/>
+              <w:numPr>
+                <w:ilvl w:val="0"/>
+                <w:numId w:val="1"/>
+              </w:numPr>
+              <w:rPr/>
+            </w:pPr>
+            <w:r>
+              <w:rPr/>
+              <w:t>Generar documentación técnica</w:t>
+            </w:r>
+          </w:p>
+          <w:p>
+            <w:pPr>
+              <w:rPr>
+                <w:rFonts w:ascii="Aptos" w:hAnsi="Aptos"/>
+                <w:b/>
+                <w:bCs/>
+              </w:rPr>
+            </w:pPr>
+          </w:p>
+          <w:p>
+            <w:pPr>
+              <w:rPr>
+                <w:rFonts w:ascii="Aptos" w:hAnsi="Aptos"/>
                 <w:sz w:val="20"/>
                 <w:szCs w:val="20"/>
               </w:rPr>
             </w:pPr>
             <w:r>
               <w:rPr>
-                <w:rFonts w:ascii="Bembo" w:hAnsi="Bembo" w:eastAsia="Bembo" w:cs="Bembo"/>
+                <w:rFonts w:ascii="Aptos" w:hAnsi="Aptos"/>
+                <w:b/>
+                <w:bCs/>
+                <w:sz w:val="20"/>
+                <w:szCs w:val="20"/>
+              </w:rPr>
+              <w:t>Analista Desarrollador Web</w:t>
+            </w:r>
+          </w:p>
+          <w:p>
+            <w:pPr>
+              <w:pStyle w:val="Ttulo4"/>
+              <w:rPr>
+                <w:rFonts w:ascii="Aptos" w:hAnsi="Aptos"/>
+                <w:b w:val="0"/>
+                <w:bCs w:val="0"/>
+                <w:sz w:val="20"/>
+                <w:szCs w:val="20"/>
+              </w:rPr>
+            </w:pPr>
+            <w:r>
+              <w:rPr>
+                <w:rFonts w:ascii="Aptos" w:hAnsi="Aptos"/>
+                <w:b w:val="0"/>
+                <w:bCs w:val="0"/>
+                <w:sz w:val="20"/>
+                <w:szCs w:val="20"/>
+              </w:rPr>
+              <w:t>07/2019 – 07/2023</w:t>
+            </w:r>
+          </w:p>
+          <w:p>
+            <w:pPr>
+              <w:rPr>
+                <w:rFonts w:ascii="Aptos" w:hAnsi="Aptos"/>
+              </w:rPr>
+            </w:pPr>
+            <w:r>
+              <w:rPr>
+                <w:rFonts w:ascii="Aptos" w:hAnsi="Aptos" w:eastAsia="Bembo" w:cs="Bembo"/>
+                <w:sz w:val="20"/>
+                <w:szCs w:val="20"/>
+              </w:rPr>
+              <w:t>Desarrollo, diseño</w:t>
+            </w:r>
+            <w:r>
+              <w:rPr>
+                <w:rFonts w:ascii="Aptos" w:hAnsi="Aptos" w:eastAsia="Bembo" w:cs="Bembo"/>
+                <w:sz w:val="20"/>
+                <w:szCs w:val="20"/>
+              </w:rPr>
+              <w:t>,</w:t>
+            </w:r>
+            <w:r>
+              <w:rPr>
+                <w:rFonts w:ascii="Aptos" w:hAnsi="Aptos" w:eastAsia="Bembo" w:cs="Bembo"/>
+                <w:sz w:val="20"/>
+                <w:szCs w:val="20"/>
+              </w:rPr>
+              <w:t xml:space="preserve"> mantenimiento </w:t>
+            </w:r>
+            <w:r>
+              <w:rPr>
+                <w:rFonts w:ascii="Aptos" w:hAnsi="Aptos" w:eastAsia="Bembo" w:cs="Bembo"/>
+                <w:sz w:val="20"/>
+                <w:szCs w:val="20"/>
+              </w:rPr>
+              <w:t xml:space="preserve">e implementación </w:t>
+            </w:r>
+            <w:r>
+              <w:rPr>
+                <w:rFonts w:ascii="Aptos" w:hAnsi="Aptos" w:eastAsia="Bembo" w:cs="Bembo"/>
+                <w:sz w:val="20"/>
+                <w:szCs w:val="20"/>
+              </w:rPr>
+              <w:t xml:space="preserve">del </w:t>
+            </w:r>
+            <w:r>
+              <w:rPr>
+                <w:rFonts w:ascii="Aptos" w:hAnsi="Aptos" w:eastAsia="Bembo" w:cs="Bembo"/>
+                <w:sz w:val="20"/>
+                <w:szCs w:val="20"/>
+              </w:rPr>
+              <w:t>subdominio</w:t>
+            </w:r>
+            <w:r>
+              <w:rPr>
+                <w:rFonts w:ascii="Aptos" w:hAnsi="Aptos" w:eastAsia="Bembo" w:cs="Bembo"/>
+                <w:sz w:val="20"/>
+                <w:szCs w:val="20"/>
+              </w:rPr>
+              <w:t xml:space="preserve"> web de la obra social OSPe - Trámites Online</w:t>
+            </w:r>
+            <w:r>
+              <w:rPr>
+                <w:rFonts w:ascii="Aptos" w:hAnsi="Aptos" w:eastAsia="Bembo" w:cs="Bembo"/>
+                <w:sz w:val="20"/>
+                <w:szCs w:val="20"/>
+              </w:rPr>
+              <w:t xml:space="preserve"> y del Sistema interno SAES</w:t>
+            </w:r>
+          </w:p>
+          <w:p>
+            <w:pPr>
+              <w:pStyle w:val="Prrafodelista"/>
+              <w:numPr>
+                <w:ilvl w:val="0"/>
+                <w:numId w:val="3"/>
+              </w:numPr>
+              <w:rPr>
+                <w:rFonts w:ascii="Aptos" w:hAnsi="Aptos"/>
+                <w:sz w:val="20"/>
+                <w:szCs w:val="20"/>
+              </w:rPr>
+            </w:pPr>
+            <w:r>
+              <w:rPr>
+                <w:rFonts w:ascii="Aptos" w:hAnsi="Aptos" w:eastAsia="Bembo" w:cs="Bembo"/>
+                <w:sz w:val="20"/>
+                <w:szCs w:val="20"/>
+              </w:rPr>
+              <w:t>Desarrollado en .NET Framework 4</w:t>
+            </w:r>
+            <w:r>
+              <w:rPr>
+                <w:rFonts w:ascii="Aptos" w:hAnsi="Aptos" w:eastAsia="Bembo" w:cs="Bembo"/>
+                <w:sz w:val="20"/>
+                <w:szCs w:val="20"/>
+              </w:rPr>
+              <w:t>.7</w:t>
+            </w:r>
+          </w:p>
+          <w:p>
+            <w:pPr>
+              <w:pStyle w:val="Prrafodelista"/>
+              <w:numPr>
+                <w:ilvl w:val="0"/>
+                <w:numId w:val="3"/>
+              </w:numPr>
+              <w:rPr>
+                <w:rFonts w:ascii="Aptos" w:hAnsi="Aptos"/>
+                <w:sz w:val="20"/>
+                <w:szCs w:val="20"/>
+              </w:rPr>
+            </w:pPr>
+            <w:r>
+              <w:rPr>
+                <w:rFonts w:ascii="Aptos" w:hAnsi="Aptos" w:eastAsia="Bembo" w:cs="Bembo"/>
                 <w:sz w:val="20"/>
                 <w:szCs w:val="20"/>
               </w:rPr>
@@ -1247,16 +1706,17 @@
               <w:pStyle w:val="Prrafodelista"/>
               <w:numPr>
                 <w:ilvl w:val="0"/>
-                <w:numId w:val="16"/>
+                <w:numId w:val="3"/>
               </w:numPr>
               <w:rPr>
+                <w:rFonts w:ascii="Aptos" w:hAnsi="Aptos"/>
                 <w:sz w:val="20"/>
                 <w:szCs w:val="20"/>
               </w:rPr>
             </w:pPr>
             <w:r>
               <w:rPr>
-                <w:rFonts w:ascii="Bembo" w:hAnsi="Bembo" w:eastAsia="Bembo" w:cs="Bembo"/>
+                <w:rFonts w:ascii="Aptos" w:hAnsi="Aptos" w:eastAsia="Bembo" w:cs="Bembo"/>
                 <w:sz w:val="20"/>
                 <w:szCs w:val="20"/>
               </w:rPr>
@@ -1268,16 +1728,17 @@
               <w:pStyle w:val="Prrafodelista"/>
               <w:numPr>
                 <w:ilvl w:val="0"/>
-                <w:numId w:val="16"/>
+                <w:numId w:val="3"/>
               </w:numPr>
               <w:rPr>
+                <w:rFonts w:ascii="Aptos" w:hAnsi="Aptos"/>
                 <w:sz w:val="20"/>
                 <w:szCs w:val="20"/>
               </w:rPr>
             </w:pPr>
             <w:r>
               <w:rPr>
-                <w:rFonts w:ascii="Bembo" w:hAnsi="Bembo" w:eastAsia="Bembo" w:cs="Bembo"/>
+                <w:rFonts w:ascii="Aptos" w:hAnsi="Aptos" w:eastAsia="Bembo" w:cs="Bembo"/>
                 <w:sz w:val="20"/>
                 <w:szCs w:val="20"/>
               </w:rPr>
@@ -1289,20 +1750,21 @@
               <w:pStyle w:val="Prrafodelista"/>
               <w:numPr>
                 <w:ilvl w:val="0"/>
-                <w:numId w:val="16"/>
+                <w:numId w:val="3"/>
               </w:numPr>
               <w:rPr>
+                <w:rFonts w:ascii="Aptos" w:hAnsi="Aptos"/>
                 <w:sz w:val="20"/>
                 <w:szCs w:val="20"/>
               </w:rPr>
             </w:pPr>
             <w:r>
               <w:rPr>
-                <w:rFonts w:ascii="Bembo" w:hAnsi="Bembo" w:eastAsia="Bembo" w:cs="Bembo"/>
+                <w:rFonts w:ascii="Aptos" w:hAnsi="Aptos" w:eastAsia="Bembo" w:cs="Bembo"/>
                 <w:sz w:val="20"/>
                 <w:szCs w:val="20"/>
               </w:rPr>
-              <w:t>Implementé el flujo de trabajo con Git y Gitflow</w:t>
+              <w:t>Participación en proyecto de servicios internos con .NET Core 5</w:t>
             </w:r>
           </w:p>
           <w:p>
@@ -1310,19 +1772,51 @@
               <w:pStyle w:val="Prrafodelista"/>
               <w:numPr>
                 <w:ilvl w:val="0"/>
-                <w:numId w:val="16"/>
+                <w:numId w:val="3"/>
               </w:numPr>
               <w:rPr>
+                <w:rFonts w:ascii="Aptos" w:hAnsi="Aptos"/>
                 <w:sz w:val="20"/>
                 <w:szCs w:val="20"/>
               </w:rPr>
             </w:pPr>
             <w:r>
               <w:rPr>
-                <w:rFonts w:ascii="Bembo" w:hAnsi="Bembo" w:eastAsia="Bembo" w:cs="Bembo"/>
+                <w:rFonts w:ascii="Aptos" w:hAnsi="Aptos" w:eastAsia="Bembo" w:cs="Bembo"/>
                 <w:sz w:val="20"/>
                 <w:szCs w:val="20"/>
               </w:rPr>
+              <w:t>Implementé el flujo de trabajo con Git y Gitflow</w:t>
+            </w:r>
+            <w:r>
+              <w:rPr>
+                <w:rFonts w:ascii="Aptos" w:hAnsi="Aptos" w:eastAsia="Bembo" w:cs="Bembo"/>
+                <w:sz w:val="20"/>
+                <w:szCs w:val="20"/>
+              </w:rPr>
+              <w:t xml:space="preserve"> con Sourcetree</w:t>
+            </w:r>
+          </w:p>
+          <w:p>
+            <w:pPr>
+              <w:pStyle w:val="Prrafodelista"/>
+              <w:numPr>
+                <w:ilvl w:val="0"/>
+                <w:numId w:val="3"/>
+              </w:numPr>
+              <w:rPr>
+                <w:rFonts w:ascii="Aptos" w:hAnsi="Aptos"/>
+                <w:sz w:val="20"/>
+                <w:szCs w:val="20"/>
+              </w:rPr>
+            </w:pPr>
+            <w:r>
+              <w:rPr>
+                <w:rFonts w:ascii="Aptos" w:hAnsi="Aptos" w:eastAsia="Bembo" w:cs="Bembo"/>
+                <w:sz w:val="20"/>
+                <w:szCs w:val="20"/>
+              </w:rPr>
+              <w:lastRenderedPageBreak/>
               <w:t>Implementación continua de mejoras con SOLID</w:t>
             </w:r>
           </w:p>
@@ -1331,47 +1825,39 @@
               <w:pStyle w:val="Prrafodelista"/>
               <w:numPr>
                 <w:ilvl w:val="0"/>
-                <w:numId w:val="16"/>
+                <w:numId w:val="3"/>
               </w:numPr>
               <w:rPr>
+                <w:rFonts w:ascii="Aptos" w:hAnsi="Aptos"/>
                 <w:sz w:val="20"/>
                 <w:szCs w:val="20"/>
               </w:rPr>
             </w:pPr>
             <w:r>
               <w:rPr>
-                <w:rFonts w:ascii="Bembo" w:hAnsi="Bembo" w:eastAsia="Bembo" w:cs="Bembo"/>
+                <w:rFonts w:ascii="Aptos" w:hAnsi="Aptos" w:eastAsia="Bembo" w:cs="Bembo"/>
                 <w:sz w:val="20"/>
                 <w:szCs w:val="20"/>
               </w:rPr>
-              <w:t xml:space="preserve">Creación de paquetes </w:t>
+              <w:t>Creación de paquetes Nuget</w:t>
             </w:r>
-            <w:proofErr w:type="spellStart"/>
-            <w:r>
-              <w:rPr>
-                <w:rFonts w:ascii="Bembo" w:hAnsi="Bembo" w:eastAsia="Bembo" w:cs="Bembo"/>
-                <w:sz w:val="20"/>
-                <w:szCs w:val="20"/>
-              </w:rPr>
-              <w:t>Nuget</w:t>
-            </w:r>
-            <w:proofErr w:type="spellEnd"/>
           </w:p>
           <w:p>
             <w:pPr>
               <w:pStyle w:val="Prrafodelista"/>
               <w:numPr>
                 <w:ilvl w:val="0"/>
-                <w:numId w:val="16"/>
+                <w:numId w:val="3"/>
               </w:numPr>
               <w:rPr>
+                <w:rFonts w:ascii="Aptos" w:hAnsi="Aptos"/>
                 <w:sz w:val="20"/>
                 <w:szCs w:val="20"/>
               </w:rPr>
             </w:pPr>
             <w:r>
               <w:rPr>
-                <w:rFonts w:ascii="Bembo" w:hAnsi="Bembo" w:eastAsia="Bembo" w:cs="Bembo"/>
+                <w:rFonts w:ascii="Aptos" w:hAnsi="Aptos" w:eastAsia="Bembo" w:cs="Bembo"/>
                 <w:sz w:val="20"/>
                 <w:szCs w:val="20"/>
               </w:rPr>
@@ -1383,58 +1869,87 @@
               <w:pStyle w:val="Prrafodelista"/>
               <w:numPr>
                 <w:ilvl w:val="0"/>
-                <w:numId w:val="16"/>
+                <w:numId w:val="3"/>
               </w:numPr>
               <w:rPr>
+                <w:rFonts w:ascii="Aptos" w:hAnsi="Aptos"/>
                 <w:sz w:val="20"/>
                 <w:szCs w:val="20"/>
               </w:rPr>
             </w:pPr>
             <w:r>
               <w:rPr>
-                <w:rFonts w:ascii="Bembo" w:hAnsi="Bembo" w:eastAsia="Bembo" w:cs="Bembo"/>
+                <w:rFonts w:ascii="Aptos" w:hAnsi="Aptos" w:eastAsia="Bembo" w:cs="Bembo"/>
                 <w:sz w:val="20"/>
                 <w:szCs w:val="20"/>
               </w:rPr>
               <w:t xml:space="preserve">Metodología de trabajo Agile; uso Azure </w:t>
             </w:r>
-            <w:proofErr w:type="spellStart"/>
             <w:r>
               <w:rPr>
-                <w:rFonts w:ascii="Bembo" w:hAnsi="Bembo" w:eastAsia="Bembo" w:cs="Bembo"/>
+                <w:rFonts w:ascii="Aptos" w:hAnsi="Aptos" w:eastAsia="Bembo" w:cs="Bembo"/>
                 <w:sz w:val="20"/>
                 <w:szCs w:val="20"/>
               </w:rPr>
-              <w:t>Boards</w:t>
+              <w:t>DevOps</w:t>
             </w:r>
-            <w:proofErr w:type="spellEnd"/>
           </w:p>
           <w:p>
             <w:pPr>
               <w:pStyle w:val="Prrafodelista"/>
               <w:numPr>
                 <w:ilvl w:val="0"/>
-                <w:numId w:val="16"/>
+                <w:numId w:val="3"/>
               </w:numPr>
               <w:rPr>
+                <w:rFonts w:ascii="Aptos" w:hAnsi="Aptos"/>
                 <w:sz w:val="20"/>
                 <w:szCs w:val="20"/>
               </w:rPr>
             </w:pPr>
             <w:r>
               <w:rPr>
-                <w:rFonts w:ascii="Bembo" w:hAnsi="Bembo" w:eastAsia="Bembo" w:cs="Bembo"/>
+                <w:rFonts w:ascii="Aptos" w:hAnsi="Aptos" w:eastAsia="Bembo" w:cs="Bembo"/>
                 <w:sz w:val="20"/>
                 <w:szCs w:val="20"/>
               </w:rPr>
-              <w:t>Capacitación continua en IONIC 6+ y Angular 10+</w:t>
+              <w:t>Capacitación continua en IONIC</w:t>
+            </w:r>
+            <w:r>
+              <w:rPr>
+                <w:rFonts w:ascii="Aptos" w:hAnsi="Aptos" w:eastAsia="Bembo" w:cs="Bembo"/>
+                <w:sz w:val="20"/>
+                <w:szCs w:val="20"/>
+              </w:rPr>
+              <w:t>, Angular y ReactJS</w:t>
             </w:r>
           </w:p>
           <w:p>
             <w:pPr>
-              <w:pStyle w:val="Normal"/>
+              <w:pStyle w:val="Prrafodelista"/>
+              <w:numPr>
+                <w:ilvl w:val="0"/>
+                <w:numId w:val="3"/>
+              </w:numPr>
               <w:rPr>
-                <w:rFonts w:ascii="Bembo" w:hAnsi="Bembo" w:eastAsia="Bembo" w:cs="Bembo"/>
+                <w:rFonts w:ascii="Aptos" w:hAnsi="Aptos"/>
+                <w:sz w:val="20"/>
+                <w:szCs w:val="20"/>
+              </w:rPr>
+            </w:pPr>
+            <w:r>
+              <w:rPr>
+                <w:rFonts w:ascii="Aptos" w:hAnsi="Aptos" w:eastAsia="Bembo" w:cs="Bembo"/>
+                <w:sz w:val="20"/>
+                <w:szCs w:val="20"/>
+              </w:rPr>
+              <w:t>Uso de Postman con documentación</w:t>
+            </w:r>
+          </w:p>
+          <w:p>
+            <w:pPr>
+              <w:rPr>
+                <w:rFonts w:ascii="Aptos" w:hAnsi="Aptos" w:eastAsia="Bembo" w:cs="Bembo"/>
                 <w:sz w:val="20"/>
                 <w:szCs w:val="20"/>
               </w:rPr>
@@ -1442,29 +1957,67 @@
           </w:p>
           <w:p>
             <w:pPr>
-              <w:pStyle w:val="Ttulo4"/>
+              <w:jc w:val="center"/>
               <w:rPr>
-                <w:rFonts w:ascii="Bembo" w:hAnsi="Bembo"/>
-                <w:sz w:val="20"/>
-                <w:szCs w:val="20"/>
+                <w:rFonts w:ascii="Aptos" w:hAnsi="Aptos"/>
+                <w:b/>
+                <w:bCs/>
+                <w:sz w:val="24"/>
+                <w:szCs w:val="24"/>
               </w:rPr>
             </w:pPr>
             <w:r>
-              <w:rPr/>
-              <w:t>Analista Desarrollador Mobile (Semi senior) - Hasar Sistemas</w:t>
+              <w:rPr>
+                <w:rFonts w:ascii="Aptos" w:hAnsi="Aptos"/>
+                <w:b/>
+                <w:bCs/>
+                <w:sz w:val="24"/>
+                <w:szCs w:val="24"/>
+              </w:rPr>
+              <w:t>Hasar Sistemas</w:t>
             </w:r>
           </w:p>
           <w:p>
             <w:pPr>
+              <w:jc w:val="center"/>
               <w:rPr>
-                <w:rFonts w:ascii="Bembo" w:hAnsi="Bembo"/>
+                <w:rFonts w:ascii="Aptos" w:hAnsi="Aptos" w:eastAsia="Bembo" w:cs="Bembo"/>
+                <w:b/>
+                <w:bCs/>
+                <w:sz w:val="24"/>
+                <w:szCs w:val="24"/>
+              </w:rPr>
+            </w:pPr>
+          </w:p>
+          <w:p>
+            <w:pPr>
+              <w:pStyle w:val="Ttulo4"/>
+              <w:rPr>
+                <w:rFonts w:ascii="Aptos" w:hAnsi="Aptos"/>
                 <w:sz w:val="20"/>
                 <w:szCs w:val="20"/>
               </w:rPr>
             </w:pPr>
             <w:r>
               <w:rPr>
-                <w:rFonts w:ascii="Bembo" w:hAnsi="Bembo"/>
+                <w:rFonts w:ascii="Aptos" w:hAnsi="Aptos"/>
+                <w:sz w:val="20"/>
+                <w:szCs w:val="20"/>
+              </w:rPr>
+              <w:t>Analista Desarrollador Mobile (Semi senior)</w:t>
+            </w:r>
+          </w:p>
+          <w:p>
+            <w:pPr>
+              <w:rPr>
+                <w:rFonts w:ascii="Aptos" w:hAnsi="Aptos"/>
+                <w:sz w:val="20"/>
+                <w:szCs w:val="20"/>
+              </w:rPr>
+            </w:pPr>
+            <w:r>
+              <w:rPr>
+                <w:rFonts w:ascii="Aptos" w:hAnsi="Aptos"/>
                 <w:sz w:val="20"/>
                 <w:szCs w:val="20"/>
               </w:rPr>
@@ -1474,54 +2027,18 @@
           <w:p>
             <w:pPr>
               <w:rPr>
-                <w:rFonts w:ascii="Bembo" w:hAnsi="Bembo"/>
+                <w:rFonts w:ascii="Aptos" w:hAnsi="Aptos"/>
                 <w:sz w:val="20"/>
                 <w:szCs w:val="20"/>
               </w:rPr>
             </w:pPr>
             <w:r>
               <w:rPr>
-                <w:rFonts w:ascii="Bembo" w:hAnsi="Bembo" w:eastAsia="Bembo" w:cs="Bembo"/>
+                <w:rFonts w:ascii="Aptos" w:hAnsi="Aptos" w:eastAsia="Bembo" w:cs="Bembo"/>
                 <w:sz w:val="20"/>
                 <w:szCs w:val="20"/>
               </w:rPr>
-              <w:t xml:space="preserve">Trabajé en el proyecto de aplicación Ruta40 desarrollado para Android con </w:t>
-            </w:r>
-            <w:proofErr w:type="spellStart"/>
-            <w:r>
-              <w:rPr>
-                <w:rFonts w:ascii="Bembo" w:hAnsi="Bembo" w:eastAsia="Bembo" w:cs="Bembo"/>
-                <w:sz w:val="20"/>
-                <w:szCs w:val="20"/>
-              </w:rPr>
-              <w:t>Xamarin</w:t>
-            </w:r>
-            <w:proofErr w:type="spellEnd"/>
-            <w:r>
-              <w:rPr>
-                <w:rFonts w:ascii="Bembo" w:hAnsi="Bembo" w:eastAsia="Bembo" w:cs="Bembo"/>
-                <w:sz w:val="20"/>
-                <w:szCs w:val="20"/>
-              </w:rPr>
-              <w:t xml:space="preserve"> </w:t>
-            </w:r>
-            <w:proofErr w:type="spellStart"/>
-            <w:r>
-              <w:rPr>
-                <w:rFonts w:ascii="Bembo" w:hAnsi="Bembo" w:eastAsia="Bembo" w:cs="Bembo"/>
-                <w:sz w:val="20"/>
-                <w:szCs w:val="20"/>
-              </w:rPr>
-              <w:t>Forms</w:t>
-            </w:r>
-            <w:proofErr w:type="spellEnd"/>
-            <w:r>
-              <w:rPr>
-                <w:rFonts w:ascii="Bembo" w:hAnsi="Bembo" w:eastAsia="Bembo" w:cs="Bembo"/>
-                <w:sz w:val="20"/>
-                <w:szCs w:val="20"/>
-              </w:rPr>
-              <w:t xml:space="preserve"> 3.x</w:t>
+              <w:t>Trabajé en el proyecto de aplicación Ruta40 desarrollado para Android con Xamarin Forms 3.x</w:t>
             </w:r>
           </w:p>
           <w:p>
@@ -1529,17 +2046,17 @@
               <w:pStyle w:val="Prrafodelista"/>
               <w:numPr>
                 <w:ilvl w:val="0"/>
-                <w:numId w:val="15"/>
+                <w:numId w:val="4"/>
               </w:numPr>
               <w:rPr>
-                <w:rFonts w:ascii="Bembo" w:hAnsi="Bembo" w:eastAsia="Bembo" w:cs="Bembo" w:asciiTheme="minorAscii" w:hAnsiTheme="minorAscii" w:eastAsiaTheme="minorAscii" w:cstheme="minorAscii"/>
+                <w:rFonts w:ascii="Aptos" w:hAnsi="Aptos"/>
                 <w:sz w:val="20"/>
                 <w:szCs w:val="20"/>
               </w:rPr>
             </w:pPr>
             <w:r>
               <w:rPr>
-                <w:rFonts w:ascii="Bembo" w:hAnsi="Bembo" w:eastAsia="Bembo" w:cs="Bembo"/>
+                <w:rFonts w:ascii="Aptos" w:hAnsi="Aptos" w:eastAsia="Bembo" w:cs="Bembo"/>
                 <w:sz w:val="20"/>
                 <w:szCs w:val="20"/>
               </w:rPr>
@@ -1551,17 +2068,17 @@
               <w:pStyle w:val="Prrafodelista"/>
               <w:numPr>
                 <w:ilvl w:val="0"/>
-                <w:numId w:val="15"/>
+                <w:numId w:val="4"/>
               </w:numPr>
               <w:rPr>
-                <w:rFonts w:ascii="Bembo" w:hAnsi="Bembo" w:eastAsia="Bembo" w:cs="Bembo" w:asciiTheme="minorAscii" w:hAnsiTheme="minorAscii" w:eastAsiaTheme="minorAscii" w:cstheme="minorAscii"/>
+                <w:rFonts w:ascii="Aptos" w:hAnsi="Aptos"/>
                 <w:sz w:val="20"/>
                 <w:szCs w:val="20"/>
               </w:rPr>
             </w:pPr>
             <w:r>
               <w:rPr>
-                <w:rFonts w:ascii="Bembo" w:hAnsi="Bembo" w:eastAsia="Bembo" w:cs="Bembo"/>
+                <w:rFonts w:ascii="Aptos" w:hAnsi="Aptos" w:eastAsia="Bembo" w:cs="Bembo"/>
                 <w:sz w:val="20"/>
                 <w:szCs w:val="20"/>
               </w:rPr>
@@ -1573,16 +2090,17 @@
               <w:pStyle w:val="Prrafodelista"/>
               <w:numPr>
                 <w:ilvl w:val="0"/>
-                <w:numId w:val="15"/>
+                <w:numId w:val="4"/>
               </w:numPr>
               <w:rPr>
+                <w:rFonts w:ascii="Aptos" w:hAnsi="Aptos"/>
                 <w:sz w:val="20"/>
                 <w:szCs w:val="20"/>
               </w:rPr>
             </w:pPr>
             <w:r>
               <w:rPr>
-                <w:rFonts w:ascii="Bembo" w:hAnsi="Bembo" w:eastAsia="Bembo" w:cs="Bembo"/>
+                <w:rFonts w:ascii="Aptos" w:hAnsi="Aptos" w:eastAsia="Bembo" w:cs="Bembo"/>
                 <w:sz w:val="20"/>
                 <w:szCs w:val="20"/>
               </w:rPr>
@@ -1594,16 +2112,17 @@
               <w:pStyle w:val="Prrafodelista"/>
               <w:numPr>
                 <w:ilvl w:val="0"/>
-                <w:numId w:val="15"/>
+                <w:numId w:val="4"/>
               </w:numPr>
               <w:rPr>
+                <w:rFonts w:ascii="Aptos" w:hAnsi="Aptos"/>
                 <w:sz w:val="20"/>
                 <w:szCs w:val="20"/>
               </w:rPr>
             </w:pPr>
             <w:r>
               <w:rPr>
-                <w:rFonts w:ascii="Bembo" w:hAnsi="Bembo" w:eastAsia="Bembo" w:cs="Bembo"/>
+                <w:rFonts w:ascii="Aptos" w:hAnsi="Aptos" w:eastAsia="Bembo" w:cs="Bembo"/>
                 <w:sz w:val="20"/>
                 <w:szCs w:val="20"/>
               </w:rPr>
@@ -1615,146 +2134,23 @@
               <w:pStyle w:val="Prrafodelista"/>
               <w:numPr>
                 <w:ilvl w:val="0"/>
-                <w:numId w:val="15"/>
+                <w:numId w:val="4"/>
               </w:numPr>
               <w:rPr>
+                <w:rFonts w:ascii="Aptos" w:hAnsi="Aptos"/>
                 <w:sz w:val="20"/>
                 <w:szCs w:val="20"/>
+                <w:lang w:val="en-US"/>
               </w:rPr>
             </w:pPr>
             <w:r>
               <w:rPr>
-                <w:rFonts w:ascii="Bembo" w:hAnsi="Bembo" w:eastAsia="Bembo" w:cs="Bembo"/>
+                <w:rFonts w:ascii="Aptos" w:hAnsi="Aptos" w:eastAsia="Bembo" w:cs="Bembo"/>
                 <w:sz w:val="20"/>
                 <w:szCs w:val="20"/>
+                <w:lang w:val="en-US"/>
               </w:rPr>
-              <w:t xml:space="preserve">Conocimientos adquiridos en DDD, </w:t>
-            </w:r>
-            <w:proofErr w:type="spellStart"/>
-            <w:r>
-              <w:rPr>
-                <w:rFonts w:ascii="Bembo" w:hAnsi="Bembo" w:eastAsia="Bembo" w:cs="Bembo"/>
-                <w:sz w:val="20"/>
-                <w:szCs w:val="20"/>
-              </w:rPr>
-              <w:t>Unit</w:t>
-            </w:r>
-            <w:proofErr w:type="spellEnd"/>
-            <w:r>
-              <w:rPr>
-                <w:rFonts w:ascii="Bembo" w:hAnsi="Bembo" w:eastAsia="Bembo" w:cs="Bembo"/>
-                <w:sz w:val="20"/>
-                <w:szCs w:val="20"/>
-              </w:rPr>
-              <w:t xml:space="preserve"> </w:t>
-            </w:r>
-            <w:proofErr w:type="spellStart"/>
-            <w:r>
-              <w:rPr>
-                <w:rFonts w:ascii="Bembo" w:hAnsi="Bembo" w:eastAsia="Bembo" w:cs="Bembo"/>
-                <w:sz w:val="20"/>
-                <w:szCs w:val="20"/>
-              </w:rPr>
-              <w:t>od</w:t>
-            </w:r>
-            <w:proofErr w:type="spellEnd"/>
-            <w:r>
-              <w:rPr>
-                <w:rFonts w:ascii="Bembo" w:hAnsi="Bembo" w:eastAsia="Bembo" w:cs="Bembo"/>
-                <w:sz w:val="20"/>
-                <w:szCs w:val="20"/>
-              </w:rPr>
-              <w:t xml:space="preserve"> </w:t>
-            </w:r>
-            <w:proofErr w:type="spellStart"/>
-            <w:r>
-              <w:rPr>
-                <w:rFonts w:ascii="Bembo" w:hAnsi="Bembo" w:eastAsia="Bembo" w:cs="Bembo"/>
-                <w:sz w:val="20"/>
-                <w:szCs w:val="20"/>
-              </w:rPr>
-              <w:t>Work</w:t>
-            </w:r>
-            <w:proofErr w:type="spellEnd"/>
-            <w:r>
-              <w:rPr>
-                <w:rFonts w:ascii="Bembo" w:hAnsi="Bembo" w:eastAsia="Bembo" w:cs="Bembo"/>
-                <w:sz w:val="20"/>
-                <w:szCs w:val="20"/>
-              </w:rPr>
-              <w:t xml:space="preserve">, </w:t>
-            </w:r>
-            <w:proofErr w:type="spellStart"/>
-            <w:r>
-              <w:rPr>
-                <w:rFonts w:ascii="Bembo" w:hAnsi="Bembo" w:eastAsia="Bembo" w:cs="Bembo"/>
-                <w:sz w:val="20"/>
-                <w:szCs w:val="20"/>
-              </w:rPr>
-              <w:t>Inversion</w:t>
-            </w:r>
-            <w:proofErr w:type="spellEnd"/>
-            <w:r>
-              <w:rPr>
-                <w:rFonts w:ascii="Bembo" w:hAnsi="Bembo" w:eastAsia="Bembo" w:cs="Bembo"/>
-                <w:sz w:val="20"/>
-                <w:szCs w:val="20"/>
-              </w:rPr>
-              <w:t xml:space="preserve"> </w:t>
-            </w:r>
-            <w:proofErr w:type="spellStart"/>
-            <w:r>
-              <w:rPr>
-                <w:rFonts w:ascii="Bembo" w:hAnsi="Bembo" w:eastAsia="Bembo" w:cs="Bembo"/>
-                <w:sz w:val="20"/>
-                <w:szCs w:val="20"/>
-              </w:rPr>
-              <w:t>of</w:t>
-            </w:r>
-            <w:proofErr w:type="spellEnd"/>
-            <w:r>
-              <w:rPr>
-                <w:rFonts w:ascii="Bembo" w:hAnsi="Bembo" w:eastAsia="Bembo" w:cs="Bembo"/>
-                <w:sz w:val="20"/>
-                <w:szCs w:val="20"/>
-              </w:rPr>
-              <w:t xml:space="preserve"> Control and </w:t>
-            </w:r>
-            <w:proofErr w:type="spellStart"/>
-            <w:r>
-              <w:rPr>
-                <w:rFonts w:ascii="Bembo" w:hAnsi="Bembo" w:eastAsia="Bembo" w:cs="Bembo"/>
-                <w:sz w:val="20"/>
-                <w:szCs w:val="20"/>
-              </w:rPr>
-              <w:t>Dependency</w:t>
-            </w:r>
-            <w:proofErr w:type="spellEnd"/>
-            <w:r>
-              <w:rPr>
-                <w:rFonts w:ascii="Bembo" w:hAnsi="Bembo" w:eastAsia="Bembo" w:cs="Bembo"/>
-                <w:sz w:val="20"/>
-                <w:szCs w:val="20"/>
-              </w:rPr>
-              <w:t xml:space="preserve"> </w:t>
-            </w:r>
-            <w:proofErr w:type="spellStart"/>
-            <w:r>
-              <w:rPr>
-                <w:rFonts w:ascii="Bembo" w:hAnsi="Bembo" w:eastAsia="Bembo" w:cs="Bembo"/>
-                <w:sz w:val="20"/>
-                <w:szCs w:val="20"/>
-              </w:rPr>
-              <w:t>Injection</w:t>
-            </w:r>
-            <w:proofErr w:type="spellEnd"/>
-            <w:r>
-              <w:rPr>
-                <w:rFonts w:ascii="Bembo" w:hAnsi="Bembo" w:eastAsia="Bembo" w:cs="Bembo"/>
-                <w:sz w:val="20"/>
-                <w:szCs w:val="20"/>
-              </w:rPr>
-              <w:t>, Lazy loading</w:t>
+              <w:t>Conocimientos adquiridos en DDD, Unit of Work, Inversion of Control and Dependency Injection, Lazy loading</w:t>
             </w:r>
           </w:p>
           <w:p>
@@ -1762,16 +2158,17 @@
               <w:pStyle w:val="Prrafodelista"/>
               <w:numPr>
                 <w:ilvl w:val="0"/>
-                <w:numId w:val="15"/>
+                <w:numId w:val="4"/>
               </w:numPr>
               <w:rPr>
+                <w:rFonts w:ascii="Aptos" w:hAnsi="Aptos"/>
                 <w:sz w:val="20"/>
                 <w:szCs w:val="20"/>
               </w:rPr>
             </w:pPr>
             <w:r>
               <w:rPr>
-                <w:rFonts w:ascii="Bembo" w:hAnsi="Bembo" w:eastAsia="Bembo" w:cs="Bembo"/>
+                <w:rFonts w:ascii="Aptos" w:hAnsi="Aptos" w:eastAsia="Bembo" w:cs="Bembo"/>
                 <w:sz w:val="20"/>
                 <w:szCs w:val="20"/>
               </w:rPr>
@@ -1783,17 +2180,17 @@
               <w:pStyle w:val="Prrafodelista"/>
               <w:numPr>
                 <w:ilvl w:val="0"/>
-                <w:numId w:val="15"/>
+                <w:numId w:val="4"/>
               </w:numPr>
               <w:rPr>
-                <w:rFonts w:ascii="Bembo" w:hAnsi="Bembo" w:eastAsia="Bembo" w:cs="Bembo" w:asciiTheme="minorAscii" w:hAnsiTheme="minorAscii" w:eastAsiaTheme="minorAscii" w:cstheme="minorAscii"/>
+                <w:rFonts w:ascii="Aptos" w:hAnsi="Aptos"/>
                 <w:sz w:val="20"/>
                 <w:szCs w:val="20"/>
               </w:rPr>
             </w:pPr>
             <w:r>
               <w:rPr>
-                <w:rFonts w:ascii="Bembo" w:hAnsi="Bembo" w:eastAsia="Bembo" w:cs="Bembo"/>
+                <w:rFonts w:ascii="Aptos" w:hAnsi="Aptos" w:eastAsia="Bembo" w:cs="Bembo"/>
                 <w:sz w:val="20"/>
                 <w:szCs w:val="20"/>
               </w:rPr>
@@ -1805,27 +2202,27 @@
               <w:pStyle w:val="Prrafodelista"/>
               <w:numPr>
                 <w:ilvl w:val="0"/>
-                <w:numId w:val="15"/>
+                <w:numId w:val="4"/>
               </w:numPr>
               <w:rPr>
+                <w:rFonts w:ascii="Aptos" w:hAnsi="Aptos"/>
                 <w:sz w:val="20"/>
                 <w:szCs w:val="20"/>
               </w:rPr>
             </w:pPr>
             <w:r>
               <w:rPr>
-                <w:rFonts w:ascii="Bembo" w:hAnsi="Bembo" w:eastAsia="Bembo" w:cs="Bembo"/>
+                <w:rFonts w:ascii="Aptos" w:hAnsi="Aptos" w:eastAsia="Bembo" w:cs="Bembo"/>
                 <w:sz w:val="20"/>
                 <w:szCs w:val="20"/>
               </w:rPr>
-              <w:t>Capacitación en React</w:t>
+              <w:t>Capacitación en ReactJS</w:t>
             </w:r>
           </w:p>
           <w:p>
             <w:pPr>
-              <w:pStyle w:val="Normal"/>
               <w:rPr>
-                <w:rFonts w:ascii="Bembo" w:hAnsi="Bembo" w:eastAsia="Bembo" w:cs="Bembo"/>
+                <w:rFonts w:ascii="Aptos" w:hAnsi="Aptos" w:eastAsia="Bembo" w:cs="Bembo"/>
                 <w:sz w:val="20"/>
                 <w:szCs w:val="20"/>
               </w:rPr>
@@ -1834,40 +2231,22 @@
           <w:p>
             <w:pPr>
               <w:rPr>
-                <w:rFonts w:ascii="Bembo" w:hAnsi="Bembo"/>
+                <w:rFonts w:ascii="Aptos" w:hAnsi="Aptos"/>
                 <w:sz w:val="20"/>
                 <w:szCs w:val="20"/>
               </w:rPr>
             </w:pPr>
             <w:r>
               <w:rPr>
-                <w:rFonts w:ascii="Bembo" w:hAnsi="Bembo" w:eastAsia="Bembo" w:cs="Bembo"/>
+                <w:rFonts w:ascii="Aptos" w:hAnsi="Aptos" w:eastAsia="Bembo" w:cs="Bembo"/>
                 <w:sz w:val="20"/>
                 <w:szCs w:val="20"/>
               </w:rPr>
-              <w:t xml:space="preserve">En 3 oportunidades viaje a Colombia para la implementación y soporte de la aplicación </w:t>
-            </w:r>
-            <w:proofErr w:type="spellStart"/>
-            <w:r>
-              <w:rPr>
-                <w:rFonts w:ascii="Bembo" w:hAnsi="Bembo" w:eastAsia="Bembo" w:cs="Bembo"/>
-                <w:sz w:val="20"/>
-                <w:szCs w:val="20"/>
-              </w:rPr>
-              <w:t>on-site</w:t>
-            </w:r>
-            <w:proofErr w:type="spellEnd"/>
-            <w:r>
-              <w:rPr>
-                <w:rFonts w:ascii="Bembo" w:hAnsi="Bembo" w:eastAsia="Bembo" w:cs="Bembo"/>
-                <w:sz w:val="20"/>
-                <w:szCs w:val="20"/>
-              </w:rPr>
-              <w:t xml:space="preserve"> junto con el cliente</w:t>
+              <w:t>En 3 oportunidades viaje a Colombia para la implementación y soporte de la aplicación on-site junto con el cliente</w:t>
             </w:r>
             <w:r>
               <w:rPr>
-                <w:rFonts w:ascii="Bembo" w:hAnsi="Bembo"/>
+                <w:rFonts w:ascii="Aptos" w:hAnsi="Aptos"/>
                 <w:sz w:val="20"/>
                 <w:szCs w:val="20"/>
               </w:rPr>
@@ -1876,18 +2255,8 @@
           </w:p>
           <w:p>
             <w:pPr>
-              <w:pStyle w:val="Normal"/>
               <w:rPr>
-                <w:rFonts w:ascii="Bembo" w:hAnsi="Bembo"/>
-                <w:sz w:val="20"/>
-                <w:szCs w:val="20"/>
-              </w:rPr>
-            </w:pPr>
-          </w:p>
-          <w:p>
-            <w:pPr>
-              <w:rPr>
-                <w:rFonts w:ascii="Bembo" w:hAnsi="Bembo"/>
+                <w:rFonts w:ascii="Aptos" w:hAnsi="Aptos"/>
                 <w:sz w:val="20"/>
                 <w:szCs w:val="20"/>
               </w:rPr>
@@ -1896,43 +2265,62 @@
           <w:p>
             <w:pPr>
               <w:pStyle w:val="Ttulo4"/>
+              <w:jc w:val="center"/>
               <w:rPr>
-                <w:rFonts w:ascii="Bembo" w:hAnsi="Bembo"/>
-                <w:sz w:val="20"/>
-                <w:szCs w:val="20"/>
+                <w:rFonts w:ascii="Aptos" w:hAnsi="Aptos"/>
+                <w:sz w:val="24"/>
+                <w:szCs w:val="24"/>
               </w:rPr>
             </w:pPr>
             <w:r>
-              <w:rPr/>
-              <w:t xml:space="preserve">Desarrollador de Aplicaciones de Escritorio para Windows – </w:t>
-            </w:r>
-            <w:proofErr w:type="spellStart"/>
-            <w:r>
-              <w:rPr/>
-              <w:t>Capgemini</w:t>
-            </w:r>
-            <w:proofErr w:type="spellEnd"/>
-            <w:r>
-              <w:rPr/>
-              <w:t xml:space="preserve"> Argentina</w:t>
+              <w:rPr>
+                <w:rFonts w:ascii="Aptos" w:hAnsi="Aptos"/>
+                <w:sz w:val="24"/>
+                <w:szCs w:val="24"/>
+              </w:rPr>
+              <w:t>Capgemini Argentina</w:t>
             </w:r>
           </w:p>
           <w:p>
             <w:pPr>
               <w:pStyle w:val="Ttulo4"/>
               <w:rPr>
-                <w:rFonts w:ascii="Bembo" w:hAnsi="Bembo"/>
-                <w:b w:val="0"/>
-                <w:bCs w:val="0"/>
+                <w:rFonts w:ascii="Aptos" w:hAnsi="Aptos"/>
+              </w:rPr>
+            </w:pPr>
+          </w:p>
+          <w:p>
+            <w:pPr>
+              <w:pStyle w:val="Ttulo4"/>
+              <w:rPr>
+                <w:rFonts w:ascii="Aptos" w:hAnsi="Aptos"/>
                 <w:sz w:val="20"/>
                 <w:szCs w:val="20"/>
               </w:rPr>
             </w:pPr>
             <w:r>
               <w:rPr>
-                <w:rFonts w:ascii="Bembo" w:hAnsi="Bembo"/>
+                <w:rFonts w:ascii="Aptos" w:hAnsi="Aptos"/>
+                <w:sz w:val="20"/>
+                <w:szCs w:val="20"/>
+              </w:rPr>
+              <w:t>Desarrollador de Aplicaciones de Escritorio para Windows</w:t>
+            </w:r>
+          </w:p>
+          <w:p>
+            <w:pPr>
+              <w:pStyle w:val="Ttulo4"/>
+              <w:rPr>
+                <w:rFonts w:ascii="Aptos" w:hAnsi="Aptos"/>
                 <w:b w:val="0"/>
-                <w:bCs w:val="0"/>
+                <w:sz w:val="20"/>
+                <w:szCs w:val="20"/>
+              </w:rPr>
+            </w:pPr>
+            <w:r>
+              <w:rPr>
+                <w:rFonts w:ascii="Aptos" w:hAnsi="Aptos"/>
+                <w:b w:val="0"/>
                 <w:sz w:val="20"/>
                 <w:szCs w:val="20"/>
               </w:rPr>
@@ -1942,25 +2330,28 @@
           <w:p>
             <w:pPr>
               <w:rPr>
-                <w:rFonts w:ascii="Bembo" w:hAnsi="Bembo" w:eastAsia="Bembo" w:cs="Bembo"/>
+                <w:rFonts w:ascii="Aptos" w:hAnsi="Aptos" w:eastAsia="Bembo" w:cs="Bembo"/>
                 <w:sz w:val="20"/>
                 <w:szCs w:val="20"/>
               </w:rPr>
             </w:pPr>
             <w:r>
               <w:rPr>
-                <w:rFonts w:ascii="Bembo" w:hAnsi="Bembo" w:eastAsia="Bembo" w:cs="Bembo"/>
+                <w:rFonts w:ascii="Aptos" w:hAnsi="Aptos" w:eastAsia="Bembo" w:cs="Bembo"/>
                 <w:sz w:val="20"/>
                 <w:szCs w:val="20"/>
               </w:rPr>
               <w:t xml:space="preserve">Fui parte del equipo de trabajo de ISBAN - Santander Río. </w:t>
             </w:r>
             <w:r>
+              <w:rPr>
+                <w:rFonts w:ascii="Aptos" w:hAnsi="Aptos"/>
+              </w:rPr>
               <w:br/>
             </w:r>
             <w:r>
               <w:rPr>
-                <w:rFonts w:ascii="Bembo" w:hAnsi="Bembo" w:eastAsia="Bembo" w:cs="Bembo"/>
+                <w:rFonts w:ascii="Aptos" w:hAnsi="Aptos" w:eastAsia="Bembo" w:cs="Bembo"/>
                 <w:sz w:val="20"/>
                 <w:szCs w:val="20"/>
               </w:rPr>
@@ -1972,17 +2363,17 @@
               <w:pStyle w:val="Prrafodelista"/>
               <w:numPr>
                 <w:ilvl w:val="0"/>
-                <w:numId w:val="14"/>
+                <w:numId w:val="5"/>
               </w:numPr>
               <w:rPr>
-                <w:rFonts w:ascii="Bembo" w:hAnsi="Bembo" w:eastAsia="Bembo" w:cs="Bembo" w:asciiTheme="minorAscii" w:hAnsiTheme="minorAscii" w:eastAsiaTheme="minorAscii" w:cstheme="minorAscii"/>
+                <w:rFonts w:ascii="Aptos" w:hAnsi="Aptos"/>
                 <w:sz w:val="20"/>
                 <w:szCs w:val="20"/>
               </w:rPr>
             </w:pPr>
             <w:r>
               <w:rPr>
-                <w:rFonts w:ascii="Bembo" w:hAnsi="Bembo" w:eastAsia="Bembo" w:cs="Bembo"/>
+                <w:rFonts w:ascii="Aptos" w:hAnsi="Aptos" w:eastAsia="Bembo" w:cs="Bembo"/>
                 <w:sz w:val="20"/>
                 <w:szCs w:val="20"/>
               </w:rPr>
@@ -1994,16 +2385,17 @@
               <w:pStyle w:val="Prrafodelista"/>
               <w:numPr>
                 <w:ilvl w:val="0"/>
-                <w:numId w:val="14"/>
+                <w:numId w:val="5"/>
               </w:numPr>
               <w:rPr>
+                <w:rFonts w:ascii="Aptos" w:hAnsi="Aptos"/>
                 <w:sz w:val="20"/>
                 <w:szCs w:val="20"/>
               </w:rPr>
             </w:pPr>
             <w:r>
               <w:rPr>
-                <w:rFonts w:ascii="Bembo" w:hAnsi="Bembo" w:eastAsia="Bembo" w:cs="Bembo"/>
+                <w:rFonts w:ascii="Aptos" w:hAnsi="Aptos" w:eastAsia="Bembo" w:cs="Bembo"/>
                 <w:sz w:val="20"/>
                 <w:szCs w:val="20"/>
               </w:rPr>
@@ -2014,12 +2406,12 @@
             <w:pPr>
               <w:pStyle w:val="Ttulo2"/>
               <w:rPr>
-                <w:rFonts w:ascii="Bembo" w:hAnsi="Bembo"/>
+                <w:rFonts w:ascii="Aptos" w:hAnsi="Aptos"/>
               </w:rPr>
             </w:pPr>
             <w:r>
               <w:rPr>
-                <w:rFonts w:ascii="Bembo" w:hAnsi="Bembo"/>
+                <w:rFonts w:ascii="Aptos" w:hAnsi="Aptos"/>
                 <w:color w:val="548AB7" w:themeColor="accent1" w:themeShade="BF"/>
                 <w:szCs w:val="22"/>
                 <w:lang w:bidi="es-ES"/>
@@ -2028,40 +2420,180 @@
             </w:r>
           </w:p>
           <w:p>
+            <w:pPr>
+              <w:rPr>
+                <w:rFonts w:ascii="Aptos" w:hAnsi="Aptos" w:eastAsia="Bembo" w:cs="Bembo"/>
+                <w:szCs w:val="18"/>
+              </w:rPr>
+            </w:pPr>
             <w:r>
               <w:rPr>
-                <w:rFonts w:ascii="Bembo" w:hAnsi="Bembo" w:eastAsia="Bembo" w:cs="Bembo"/>
+                <w:rFonts w:ascii="Aptos" w:hAnsi="Aptos" w:eastAsia="Bembo" w:cs="Bembo"/>
                 <w:szCs w:val="18"/>
               </w:rPr>
-              <w:t>Curso Udemy: Angular: De cero a experto creando aplicaciones (Angular 9+)</w:t>
+              <w:t xml:space="preserve">Curso Udemy: </w:t>
+            </w:r>
+            <w:r>
+              <w:rPr>
+                <w:rFonts w:ascii="Aptos" w:hAnsi="Aptos" w:eastAsia="Bembo" w:cs="Bembo"/>
+                <w:szCs w:val="18"/>
+              </w:rPr>
+              <w:t>JavaScript Moderno Guía Definitiva Construye +20 Proyectos</w:t>
+            </w:r>
+            <w:r>
+              <w:rPr>
+                <w:rFonts w:ascii="Aptos" w:hAnsi="Aptos" w:eastAsia="Bembo" w:cs="Bembo"/>
+                <w:szCs w:val="18"/>
+              </w:rPr>
+              <w:t xml:space="preserve"> | </w:t>
+            </w:r>
+            <w:r>
+              <w:rPr>
+                <w:rFonts w:ascii="Aptos" w:hAnsi="Aptos" w:eastAsia="Bembo" w:cs="Bembo"/>
+                <w:b/>
+                <w:bCs/>
+                <w:color w:val="FFC000"/>
+                <w:szCs w:val="18"/>
+              </w:rPr>
+              <w:t>En Curso</w:t>
             </w:r>
           </w:p>
           <w:p>
             <w:pPr>
               <w:rPr>
-                <w:rFonts w:ascii="Bembo" w:hAnsi="Bembo" w:eastAsia="Bembo" w:cs="Bembo"/>
+                <w:rFonts w:ascii="Aptos" w:hAnsi="Aptos"/>
               </w:rPr>
             </w:pPr>
             <w:r>
               <w:rPr>
-                <w:rFonts w:ascii="Bembo" w:hAnsi="Bembo" w:eastAsia="Bembo" w:cs="Bembo"/>
+                <w:rFonts w:ascii="Aptos" w:hAnsi="Aptos" w:eastAsia="Bembo" w:cs="Bembo"/>
+                <w:szCs w:val="18"/>
               </w:rPr>
-              <w:t>Curso Udemy: Git y GitHub Completo Desde Cero (Conpletado)</w:t>
+              <w:t>Curso Udemy: Angular: De cero a experto creando aplicaciones (Angular 9+)</w:t>
+            </w:r>
+            <w:r>
+              <w:rPr>
+                <w:rFonts w:ascii="Aptos" w:hAnsi="Aptos" w:eastAsia="Bembo" w:cs="Bembo"/>
+                <w:szCs w:val="18"/>
+              </w:rPr>
+              <w:t xml:space="preserve"> | </w:t>
+            </w:r>
+            <w:r>
+              <w:rPr>
+                <w:rFonts w:ascii="Aptos" w:hAnsi="Aptos" w:eastAsia="Bembo" w:cs="Bembo"/>
+                <w:b/>
+                <w:bCs/>
+                <w:color w:val="FFC000"/>
+                <w:szCs w:val="18"/>
+              </w:rPr>
+              <w:t>En Curso</w:t>
             </w:r>
           </w:p>
           <w:p>
             <w:pPr>
-              <w:pStyle w:val="Normal"/>
               <w:rPr>
-                <w:rFonts w:ascii="Bembo" w:hAnsi="Bembo" w:eastAsia="Bembo" w:cs="Bembo"/>
+                <w:rFonts w:ascii="Aptos" w:hAnsi="Aptos" w:eastAsia="Bembo" w:cs="Bembo"/>
               </w:rPr>
             </w:pPr>
             <w:r>
               <w:rPr>
-                <w:rFonts w:ascii="Bembo" w:hAnsi="Bembo" w:eastAsia="Bembo" w:cs="Bembo"/>
+                <w:rFonts w:ascii="Aptos" w:hAnsi="Aptos" w:eastAsia="Bembo" w:cs="Bembo"/>
               </w:rPr>
-              <w:t>Curso Udemy: jQuery: De cero a avanzado mediante ejercicios prácticos (Conpletado)</w:t>
+              <w:t xml:space="preserve">Curso Udemy: Git y GitHub Completo Desde Cero | </w:t>
             </w:r>
+            <w:r>
+              <w:rPr>
+                <w:rFonts w:ascii="Aptos" w:hAnsi="Aptos" w:eastAsia="Meiryo" w:cs="Arial"/>
+                <w:b/>
+                <w:bCs/>
+                <w:color w:val="00B050"/>
+              </w:rPr>
+              <w:t>Finalizado</w:t>
+            </w:r>
+          </w:p>
+          <w:p>
+            <w:pPr>
+              <w:rPr>
+                <w:rFonts w:ascii="Aptos" w:hAnsi="Aptos" w:eastAsia="Bembo" w:cs="Bembo"/>
+              </w:rPr>
+            </w:pPr>
+            <w:r>
+              <w:rPr>
+                <w:rFonts w:ascii="Aptos" w:hAnsi="Aptos" w:eastAsia="Bembo" w:cs="Bembo"/>
+              </w:rPr>
+              <w:t xml:space="preserve">Curso Udemy: jQuery: De cero a avanzado mediante ejercicios prácticos | </w:t>
+            </w:r>
+            <w:r>
+              <w:rPr>
+                <w:rFonts w:ascii="Aptos" w:hAnsi="Aptos" w:eastAsia="Meiryo" w:cs="Arial"/>
+                <w:b/>
+                <w:bCs/>
+                <w:color w:val="00B050"/>
+              </w:rPr>
+              <w:t>Finalizado</w:t>
+            </w:r>
+          </w:p>
+        </w:tc>
+      </w:tr>
+      <w:tr>
+        <w:tc>
+          <w:tcPr>
+            <w:tcW w:w="3600" w:type="dxa"/>
+            <w:tcMar/>
+          </w:tcPr>
+          <w:p>
+            <w:pPr>
+              <w:rPr>
+                <w:rFonts w:ascii="Aptos" w:hAnsi="Aptos" w:eastAsia="Meiryo" w:cs="Arial"/>
+                <w:b/>
+                <w:bCs/>
+                <w:caps/>
+                <w:color w:val="548AB7" w:themeColor="accent1" w:themeShade="BF"/>
+                <w:szCs w:val="18"/>
+                <w:lang w:bidi="es-ES"/>
+              </w:rPr>
+            </w:pPr>
+          </w:p>
+          <w:p>
+            <w:pPr>
+              <w:rPr>
+                <w:rFonts w:ascii="Aptos" w:hAnsi="Aptos" w:eastAsia="Meiryo" w:cs="Arial"/>
+                <w:b/>
+                <w:bCs/>
+                <w:caps/>
+                <w:color w:val="548AB7" w:themeColor="accent1" w:themeShade="BF"/>
+                <w:szCs w:val="18"/>
+                <w:lang w:bidi="es-ES"/>
+              </w:rPr>
+            </w:pPr>
+          </w:p>
+        </w:tc>
+        <w:tc>
+          <w:tcPr>
+            <w:tcW w:w="720" w:type="dxa"/>
+            <w:tcMar/>
+          </w:tcPr>
+          <w:p>
+            <w:pPr>
+              <w:rPr>
+                <w:rFonts w:ascii="Aptos" w:hAnsi="Aptos" w:eastAsia="Meiryo" w:cs="Arial"/>
+                <w:szCs w:val="18"/>
+              </w:rPr>
+            </w:pPr>
+          </w:p>
+        </w:tc>
+        <w:tc>
+          <w:tcPr>
+            <w:tcW w:w="6470" w:type="dxa"/>
+            <w:tcMar/>
+          </w:tcPr>
+          <w:p>
+            <w:pPr>
+              <w:rPr>
+                <w:rFonts w:ascii="Aptos" w:hAnsi="Aptos" w:eastAsia="Meiryo" w:cs="Arial"/>
+                <w:szCs w:val="18"/>
+              </w:rPr>
+            </w:pPr>
           </w:p>
         </w:tc>
       </w:tr>
@@ -2072,13 +2604,13 @@
           <w:tab w:val="left" w:pos="990"/>
         </w:tabs>
         <w:rPr>
-          <w:rFonts w:ascii="Bembo" w:hAnsi="Bembo"/>
+          <w:rFonts w:ascii="Aptos" w:hAnsi="Aptos"/>
         </w:rPr>
       </w:pPr>
     </w:p>
     <w:sectPr>
-      <w:headerReference w:type="default" r:id="rId11"/>
-      <w:footerReference w:type="default" r:id="rId12"/>
+      <w:headerReference w:type="default" r:id="rId14"/>
+      <w:footerReference w:type="default" r:id="rId15"/>
       <w:pgSz w:w="11906" w:h="16838" w:orient="portrait" w:code="9"/>
       <w:pgMar w:top="720" w:right="720" w:bottom="720" w:left="720" w:header="720" w:footer="720" w:gutter="0"/>
       <w:cols w:space="720"/>
@@ -2089,7 +2621,7 @@
 </file>
 
 <file path=word/endnotes.xml><?xml version="1.0" encoding="utf-8"?>
-<w:endnotes xmlns:wpc="http://schemas.microsoft.com/office/word/2010/wordprocessingCanvas" xmlns:cx="http://schemas.microsoft.com/office/drawing/2014/chartex" xmlns:cx1="http://schemas.microsoft.com/office/drawing/2015/9/8/chartex" xmlns:cx2="http://schemas.microsoft.com/office/drawing/2015/10/21/chartex" xmlns:cx3="http://schemas.microsoft.com/office/drawing/2016/5/9/chartex" xmlns:cx4="http://schemas.microsoft.com/office/drawing/2016/5/10/chartex" xmlns:cx5="http://schemas.microsoft.com/office/drawing/2016/5/11/chartex" xmlns:cx6="http://schemas.microsoft.com/office/drawing/2016/5/12/chartex" xmlns:cx7="http://schemas.microsoft.com/office/drawing/2016/5/13/chartex" xmlns:cx8="http://schemas.microsoft.com/office/drawing/2016/5/14/chartex" xmlns:mc="http://schemas.openxmlformats.org/markup-compatibility/2006" xmlns:aink="http://schemas.microsoft.com/office/drawing/2016/ink" xmlns:am3d="http://schemas.microsoft.com/office/drawing/2017/model3d" xmlns:o="urn:schemas-microsoft-com:office:office" xmlns:r="http://schemas.openxmlformats.org/officeDocument/2006/relationships" xmlns:m="http://schemas.openxmlformats.org/officeDocument/2006/math" xmlns:v="urn:schemas-microsoft-com:vml" xmlns:wp14="http://schemas.microsoft.com/office/word/2010/wordprocessingDrawing" xmlns:wp="http://schemas.openxmlformats.org/drawingml/2006/wordprocessingDrawing" xmlns:w10="urn:schemas-microsoft-com:office:word" xmlns:w="http://schemas.openxmlformats.org/wordprocessingml/2006/main" xmlns:w14="http://schemas.microsoft.com/office/word/2010/wordml" xmlns:w15="http://schemas.microsoft.com/office/word/2012/wordml" xmlns:w16cex="http://schemas.microsoft.com/office/word/2018/wordml/cex" xmlns:w16cid="http://schemas.microsoft.com/office/word/2016/wordml/cid" xmlns:w16="http://schemas.microsoft.com/office/word/2018/wordml" xmlns:w16se="http://schemas.microsoft.com/office/word/2015/wordml/symex" xmlns:wpg="http://schemas.microsoft.com/office/word/2010/wordprocessingGroup" xmlns:wpi="http://schemas.microsoft.com/office/word/2010/wordprocessingInk" xmlns:wne="http://schemas.microsoft.com/office/word/2006/wordml" xmlns:wps="http://schemas.microsoft.com/office/word/2010/wordprocessingShape" mc:Ignorable="w14 w15 w16se w16cid w16 w16cex wp14">
+<w:endnotes xmlns:wpc="http://schemas.microsoft.com/office/word/2010/wordprocessingCanvas" xmlns:cx="http://schemas.microsoft.com/office/drawing/2014/chartex" xmlns:cx1="http://schemas.microsoft.com/office/drawing/2015/9/8/chartex" xmlns:cx2="http://schemas.microsoft.com/office/drawing/2015/10/21/chartex" xmlns:cx3="http://schemas.microsoft.com/office/drawing/2016/5/9/chartex" xmlns:cx4="http://schemas.microsoft.com/office/drawing/2016/5/10/chartex" xmlns:cx5="http://schemas.microsoft.com/office/drawing/2016/5/11/chartex" xmlns:cx6="http://schemas.microsoft.com/office/drawing/2016/5/12/chartex" xmlns:cx7="http://schemas.microsoft.com/office/drawing/2016/5/13/chartex" xmlns:cx8="http://schemas.microsoft.com/office/drawing/2016/5/14/chartex" xmlns:mc="http://schemas.openxmlformats.org/markup-compatibility/2006" xmlns:aink="http://schemas.microsoft.com/office/drawing/2016/ink" xmlns:am3d="http://schemas.microsoft.com/office/drawing/2017/model3d" xmlns:o="urn:schemas-microsoft-com:office:office" xmlns:oel="http://schemas.microsoft.com/office/2019/extlst" xmlns:r="http://schemas.openxmlformats.org/officeDocument/2006/relationships" xmlns:m="http://schemas.openxmlformats.org/officeDocument/2006/math" xmlns:v="urn:schemas-microsoft-com:vml" xmlns:wp14="http://schemas.microsoft.com/office/word/2010/wordprocessingDrawing" xmlns:wp="http://schemas.openxmlformats.org/drawingml/2006/wordprocessingDrawing" xmlns:w10="urn:schemas-microsoft-com:office:word" xmlns:w="http://schemas.openxmlformats.org/wordprocessingml/2006/main" xmlns:w14="http://schemas.microsoft.com/office/word/2010/wordml" xmlns:w15="http://schemas.microsoft.com/office/word/2012/wordml" xmlns:w16cex="http://schemas.microsoft.com/office/word/2018/wordml/cex" xmlns:w16cid="http://schemas.microsoft.com/office/word/2016/wordml/cid" xmlns:w16="http://schemas.microsoft.com/office/word/2018/wordml" xmlns:w16sdtdh="http://schemas.microsoft.com/office/word/2020/wordml/sdtdatahash" xmlns:w16se="http://schemas.microsoft.com/office/word/2015/wordml/symex" xmlns:wpg="http://schemas.microsoft.com/office/word/2010/wordprocessingGroup" xmlns:wpi="http://schemas.microsoft.com/office/word/2010/wordprocessingInk" xmlns:wne="http://schemas.microsoft.com/office/word/2006/wordml" xmlns:wps="http://schemas.microsoft.com/office/word/2010/wordprocessingShape" mc:Ignorable="w14 w15 w16se w16cid w16 w16cex w16sdtdh wp14">
   <w:endnote w:type="separator" w:id="-1">
     <w:p>
       <w:r>
@@ -2104,11 +2636,14 @@
       </w:r>
     </w:p>
   </w:endnote>
+  <w:endnote w:type="continuationNotice" w:id="1">
+    <w:p/>
+  </w:endnote>
 </w:endnotes>
 </file>
 
 <file path=word/footer1.xml><?xml version="1.0" encoding="utf-8"?>
-<w:ftr xmlns:wpc="http://schemas.microsoft.com/office/word/2010/wordprocessingCanvas" xmlns:cx="http://schemas.microsoft.com/office/drawing/2014/chartex" xmlns:cx1="http://schemas.microsoft.com/office/drawing/2015/9/8/chartex" xmlns:cx2="http://schemas.microsoft.com/office/drawing/2015/10/21/chartex" xmlns:cx3="http://schemas.microsoft.com/office/drawing/2016/5/9/chartex" xmlns:cx4="http://schemas.microsoft.com/office/drawing/2016/5/10/chartex" xmlns:cx5="http://schemas.microsoft.com/office/drawing/2016/5/11/chartex" xmlns:cx6="http://schemas.microsoft.com/office/drawing/2016/5/12/chartex" xmlns:cx7="http://schemas.microsoft.com/office/drawing/2016/5/13/chartex" xmlns:cx8="http://schemas.microsoft.com/office/drawing/2016/5/14/chartex" xmlns:mc="http://schemas.openxmlformats.org/markup-compatibility/2006" xmlns:aink="http://schemas.microsoft.com/office/drawing/2016/ink" xmlns:am3d="http://schemas.microsoft.com/office/drawing/2017/model3d" xmlns:o="urn:schemas-microsoft-com:office:office" xmlns:r="http://schemas.openxmlformats.org/officeDocument/2006/relationships" xmlns:m="http://schemas.openxmlformats.org/officeDocument/2006/math" xmlns:v="urn:schemas-microsoft-com:vml" xmlns:wp14="http://schemas.microsoft.com/office/word/2010/wordprocessingDrawing" xmlns:wp="http://schemas.openxmlformats.org/drawingml/2006/wordprocessingDrawing" xmlns:w10="urn:schemas-microsoft-com:office:word" xmlns:w="http://schemas.openxmlformats.org/wordprocessingml/2006/main" xmlns:w14="http://schemas.microsoft.com/office/word/2010/wordml" xmlns:w15="http://schemas.microsoft.com/office/word/2012/wordml" xmlns:w16cex="http://schemas.microsoft.com/office/word/2018/wordml/cex" xmlns:w16cid="http://schemas.microsoft.com/office/word/2016/wordml/cid" xmlns:w16="http://schemas.microsoft.com/office/word/2018/wordml" xmlns:w16se="http://schemas.microsoft.com/office/word/2015/wordml/symex" xmlns:wpg="http://schemas.microsoft.com/office/word/2010/wordprocessingGroup" xmlns:wpi="http://schemas.microsoft.com/office/word/2010/wordprocessingInk" xmlns:wne="http://schemas.microsoft.com/office/word/2006/wordml" xmlns:wps="http://schemas.microsoft.com/office/word/2010/wordprocessingShape" mc:Ignorable="w14 w15 w16se w16cid w16 w16cex wp14">
+<w:ftr xmlns:wpc="http://schemas.microsoft.com/office/word/2010/wordprocessingCanvas" xmlns:cx="http://schemas.microsoft.com/office/drawing/2014/chartex" xmlns:cx1="http://schemas.microsoft.com/office/drawing/2015/9/8/chartex" xmlns:cx2="http://schemas.microsoft.com/office/drawing/2015/10/21/chartex" xmlns:cx3="http://schemas.microsoft.com/office/drawing/2016/5/9/chartex" xmlns:cx4="http://schemas.microsoft.com/office/drawing/2016/5/10/chartex" xmlns:cx5="http://schemas.microsoft.com/office/drawing/2016/5/11/chartex" xmlns:cx6="http://schemas.microsoft.com/office/drawing/2016/5/12/chartex" xmlns:cx7="http://schemas.microsoft.com/office/drawing/2016/5/13/chartex" xmlns:cx8="http://schemas.microsoft.com/office/drawing/2016/5/14/chartex" xmlns:mc="http://schemas.openxmlformats.org/markup-compatibility/2006" xmlns:aink="http://schemas.microsoft.com/office/drawing/2016/ink" xmlns:am3d="http://schemas.microsoft.com/office/drawing/2017/model3d" xmlns:o="urn:schemas-microsoft-com:office:office" xmlns:oel="http://schemas.microsoft.com/office/2019/extlst" xmlns:r="http://schemas.openxmlformats.org/officeDocument/2006/relationships" xmlns:m="http://schemas.openxmlformats.org/officeDocument/2006/math" xmlns:v="urn:schemas-microsoft-com:vml" xmlns:wp14="http://schemas.microsoft.com/office/word/2010/wordprocessingDrawing" xmlns:wp="http://schemas.openxmlformats.org/drawingml/2006/wordprocessingDrawing" xmlns:w10="urn:schemas-microsoft-com:office:word" xmlns:w="http://schemas.openxmlformats.org/wordprocessingml/2006/main" xmlns:w14="http://schemas.microsoft.com/office/word/2010/wordml" xmlns:w15="http://schemas.microsoft.com/office/word/2012/wordml" xmlns:w16cex="http://schemas.microsoft.com/office/word/2018/wordml/cex" xmlns:w16cid="http://schemas.microsoft.com/office/word/2016/wordml/cid" xmlns:w16="http://schemas.microsoft.com/office/word/2018/wordml" xmlns:w16sdtdh="http://schemas.microsoft.com/office/word/2020/wordml/sdtdatahash" xmlns:w16se="http://schemas.microsoft.com/office/word/2015/wordml/symex" xmlns:wpg="http://schemas.microsoft.com/office/word/2010/wordprocessingGroup" xmlns:wpi="http://schemas.microsoft.com/office/word/2010/wordprocessingInk" xmlns:wne="http://schemas.microsoft.com/office/word/2006/wordml" xmlns:wps="http://schemas.microsoft.com/office/word/2010/wordprocessingShape" mc:Ignorable="w14 w15 w16se w16cid w16 w16cex w16sdtdh wp14">
   <w:tbl>
     <w:tblPr>
       <w:tblW w:w="0" w:type="auto"/>
@@ -2166,7 +2701,7 @@
 </file>
 
 <file path=word/footnotes.xml><?xml version="1.0" encoding="utf-8"?>
-<w:footnotes xmlns:wpc="http://schemas.microsoft.com/office/word/2010/wordprocessingCanvas" xmlns:cx="http://schemas.microsoft.com/office/drawing/2014/chartex" xmlns:cx1="http://schemas.microsoft.com/office/drawing/2015/9/8/chartex" xmlns:cx2="http://schemas.microsoft.com/office/drawing/2015/10/21/chartex" xmlns:cx3="http://schemas.microsoft.com/office/drawing/2016/5/9/chartex" xmlns:cx4="http://schemas.microsoft.com/office/drawing/2016/5/10/chartex" xmlns:cx5="http://schemas.microsoft.com/office/drawing/2016/5/11/chartex" xmlns:cx6="http://schemas.microsoft.com/office/drawing/2016/5/12/chartex" xmlns:cx7="http://schemas.microsoft.com/office/drawing/2016/5/13/chartex" xmlns:cx8="http://schemas.microsoft.com/office/drawing/2016/5/14/chartex" xmlns:mc="http://schemas.openxmlformats.org/markup-compatibility/2006" xmlns:aink="http://schemas.microsoft.com/office/drawing/2016/ink" xmlns:am3d="http://schemas.microsoft.com/office/drawing/2017/model3d" xmlns:o="urn:schemas-microsoft-com:office:office" xmlns:r="http://schemas.openxmlformats.org/officeDocument/2006/relationships" xmlns:m="http://schemas.openxmlformats.org/officeDocument/2006/math" xmlns:v="urn:schemas-microsoft-com:vml" xmlns:wp14="http://schemas.microsoft.com/office/word/2010/wordprocessingDrawing" xmlns:wp="http://schemas.openxmlformats.org/drawingml/2006/wordprocessingDrawing" xmlns:w10="urn:schemas-microsoft-com:office:word" xmlns:w="http://schemas.openxmlformats.org/wordprocessingml/2006/main" xmlns:w14="http://schemas.microsoft.com/office/word/2010/wordml" xmlns:w15="http://schemas.microsoft.com/office/word/2012/wordml" xmlns:w16cex="http://schemas.microsoft.com/office/word/2018/wordml/cex" xmlns:w16cid="http://schemas.microsoft.com/office/word/2016/wordml/cid" xmlns:w16="http://schemas.microsoft.com/office/word/2018/wordml" xmlns:w16se="http://schemas.microsoft.com/office/word/2015/wordml/symex" xmlns:wpg="http://schemas.microsoft.com/office/word/2010/wordprocessingGroup" xmlns:wpi="http://schemas.microsoft.com/office/word/2010/wordprocessingInk" xmlns:wne="http://schemas.microsoft.com/office/word/2006/wordml" xmlns:wps="http://schemas.microsoft.com/office/word/2010/wordprocessingShape" mc:Ignorable="w14 w15 w16se w16cid w16 w16cex wp14">
+<w:footnotes xmlns:wpc="http://schemas.microsoft.com/office/word/2010/wordprocessingCanvas" xmlns:cx="http://schemas.microsoft.com/office/drawing/2014/chartex" xmlns:cx1="http://schemas.microsoft.com/office/drawing/2015/9/8/chartex" xmlns:cx2="http://schemas.microsoft.com/office/drawing/2015/10/21/chartex" xmlns:cx3="http://schemas.microsoft.com/office/drawing/2016/5/9/chartex" xmlns:cx4="http://schemas.microsoft.com/office/drawing/2016/5/10/chartex" xmlns:cx5="http://schemas.microsoft.com/office/drawing/2016/5/11/chartex" xmlns:cx6="http://schemas.microsoft.com/office/drawing/2016/5/12/chartex" xmlns:cx7="http://schemas.microsoft.com/office/drawing/2016/5/13/chartex" xmlns:cx8="http://schemas.microsoft.com/office/drawing/2016/5/14/chartex" xmlns:mc="http://schemas.openxmlformats.org/markup-compatibility/2006" xmlns:aink="http://schemas.microsoft.com/office/drawing/2016/ink" xmlns:am3d="http://schemas.microsoft.com/office/drawing/2017/model3d" xmlns:o="urn:schemas-microsoft-com:office:office" xmlns:oel="http://schemas.microsoft.com/office/2019/extlst" xmlns:r="http://schemas.openxmlformats.org/officeDocument/2006/relationships" xmlns:m="http://schemas.openxmlformats.org/officeDocument/2006/math" xmlns:v="urn:schemas-microsoft-com:vml" xmlns:wp14="http://schemas.microsoft.com/office/word/2010/wordprocessingDrawing" xmlns:wp="http://schemas.openxmlformats.org/drawingml/2006/wordprocessingDrawing" xmlns:w10="urn:schemas-microsoft-com:office:word" xmlns:w="http://schemas.openxmlformats.org/wordprocessingml/2006/main" xmlns:w14="http://schemas.microsoft.com/office/word/2010/wordml" xmlns:w15="http://schemas.microsoft.com/office/word/2012/wordml" xmlns:w16cex="http://schemas.microsoft.com/office/word/2018/wordml/cex" xmlns:w16cid="http://schemas.microsoft.com/office/word/2016/wordml/cid" xmlns:w16="http://schemas.microsoft.com/office/word/2018/wordml" xmlns:w16sdtdh="http://schemas.microsoft.com/office/word/2020/wordml/sdtdatahash" xmlns:w16se="http://schemas.microsoft.com/office/word/2015/wordml/symex" xmlns:wpg="http://schemas.microsoft.com/office/word/2010/wordprocessingGroup" xmlns:wpi="http://schemas.microsoft.com/office/word/2010/wordprocessingInk" xmlns:wne="http://schemas.microsoft.com/office/word/2006/wordml" xmlns:wps="http://schemas.microsoft.com/office/word/2010/wordprocessingShape" mc:Ignorable="w14 w15 w16se w16cid w16 w16cex w16sdtdh wp14">
   <w:footnote w:type="separator" w:id="-1">
     <w:p>
       <w:r>
@@ -2181,11 +2716,14 @@
       </w:r>
     </w:p>
   </w:footnote>
+  <w:footnote w:type="continuationNotice" w:id="1">
+    <w:p/>
+  </w:footnote>
 </w:footnotes>
 </file>
 
 <file path=word/header1.xml><?xml version="1.0" encoding="utf-8"?>
-<w:hdr xmlns:wpc="http://schemas.microsoft.com/office/word/2010/wordprocessingCanvas" xmlns:cx="http://schemas.microsoft.com/office/drawing/2014/chartex" xmlns:cx1="http://schemas.microsoft.com/office/drawing/2015/9/8/chartex" xmlns:cx2="http://schemas.microsoft.com/office/drawing/2015/10/21/chartex" xmlns:cx3="http://schemas.microsoft.com/office/drawing/2016/5/9/chartex" xmlns:cx4="http://schemas.microsoft.com/office/drawing/2016/5/10/chartex" xmlns:cx5="http://schemas.microsoft.com/office/drawing/2016/5/11/chartex" xmlns:cx6="http://schemas.microsoft.com/office/drawing/2016/5/12/chartex" xmlns:cx7="http://schemas.microsoft.com/office/drawing/2016/5/13/chartex" xmlns:cx8="http://schemas.microsoft.com/office/drawing/2016/5/14/chartex" xmlns:mc="http://schemas.openxmlformats.org/markup-compatibility/2006" xmlns:aink="http://schemas.microsoft.com/office/drawing/2016/ink" xmlns:am3d="http://schemas.microsoft.com/office/drawing/2017/model3d" xmlns:o="urn:schemas-microsoft-com:office:office" xmlns:r="http://schemas.openxmlformats.org/officeDocument/2006/relationships" xmlns:m="http://schemas.openxmlformats.org/officeDocument/2006/math" xmlns:v="urn:schemas-microsoft-com:vml" xmlns:wp14="http://schemas.microsoft.com/office/word/2010/wordprocessingDrawing" xmlns:wp="http://schemas.openxmlformats.org/drawingml/2006/wordprocessingDrawing" xmlns:w10="urn:schemas-microsoft-com:office:word" xmlns:w="http://schemas.openxmlformats.org/wordprocessingml/2006/main" xmlns:w14="http://schemas.microsoft.com/office/word/2010/wordml" xmlns:w15="http://schemas.microsoft.com/office/word/2012/wordml" xmlns:w16cex="http://schemas.microsoft.com/office/word/2018/wordml/cex" xmlns:w16cid="http://schemas.microsoft.com/office/word/2016/wordml/cid" xmlns:w16="http://schemas.microsoft.com/office/word/2018/wordml" xmlns:w16se="http://schemas.microsoft.com/office/word/2015/wordml/symex" xmlns:wpg="http://schemas.microsoft.com/office/word/2010/wordprocessingGroup" xmlns:wpi="http://schemas.microsoft.com/office/word/2010/wordprocessingInk" xmlns:wne="http://schemas.microsoft.com/office/word/2006/wordml" xmlns:wps="http://schemas.microsoft.com/office/word/2010/wordprocessingShape" xmlns:a="http://schemas.openxmlformats.org/drawingml/2006/main" xmlns:adec="http://schemas.microsoft.com/office/drawing/2017/decorative" xmlns:pic="http://schemas.openxmlformats.org/drawingml/2006/picture" xmlns:a14="http://schemas.microsoft.com/office/drawing/2010/main" xmlns:asvg="http://schemas.microsoft.com/office/drawing/2016/SVG/main" mc:Ignorable="w14 w15 w16se w16cid w16 w16cex wp14">
+<w:hdr xmlns:wpc="http://schemas.microsoft.com/office/word/2010/wordprocessingCanvas" xmlns:cx="http://schemas.microsoft.com/office/drawing/2014/chartex" xmlns:cx1="http://schemas.microsoft.com/office/drawing/2015/9/8/chartex" xmlns:cx2="http://schemas.microsoft.com/office/drawing/2015/10/21/chartex" xmlns:cx3="http://schemas.microsoft.com/office/drawing/2016/5/9/chartex" xmlns:cx4="http://schemas.microsoft.com/office/drawing/2016/5/10/chartex" xmlns:cx5="http://schemas.microsoft.com/office/drawing/2016/5/11/chartex" xmlns:cx6="http://schemas.microsoft.com/office/drawing/2016/5/12/chartex" xmlns:cx7="http://schemas.microsoft.com/office/drawing/2016/5/13/chartex" xmlns:cx8="http://schemas.microsoft.com/office/drawing/2016/5/14/chartex" xmlns:mc="http://schemas.openxmlformats.org/markup-compatibility/2006" xmlns:aink="http://schemas.microsoft.com/office/drawing/2016/ink" xmlns:am3d="http://schemas.microsoft.com/office/drawing/2017/model3d" xmlns:o="urn:schemas-microsoft-com:office:office" xmlns:oel="http://schemas.microsoft.com/office/2019/extlst" xmlns:r="http://schemas.openxmlformats.org/officeDocument/2006/relationships" xmlns:m="http://schemas.openxmlformats.org/officeDocument/2006/math" xmlns:v="urn:schemas-microsoft-com:vml" xmlns:wp14="http://schemas.microsoft.com/office/word/2010/wordprocessingDrawing" xmlns:wp="http://schemas.openxmlformats.org/drawingml/2006/wordprocessingDrawing" xmlns:w10="urn:schemas-microsoft-com:office:word" xmlns:w="http://schemas.openxmlformats.org/wordprocessingml/2006/main" xmlns:w14="http://schemas.microsoft.com/office/word/2010/wordml" xmlns:w15="http://schemas.microsoft.com/office/word/2012/wordml" xmlns:w16cex="http://schemas.microsoft.com/office/word/2018/wordml/cex" xmlns:w16cid="http://schemas.microsoft.com/office/word/2016/wordml/cid" xmlns:w16="http://schemas.microsoft.com/office/word/2018/wordml" xmlns:w16sdtdh="http://schemas.microsoft.com/office/word/2020/wordml/sdtdatahash" xmlns:w16se="http://schemas.microsoft.com/office/word/2015/wordml/symex" xmlns:wpg="http://schemas.microsoft.com/office/word/2010/wordprocessingGroup" xmlns:wpi="http://schemas.microsoft.com/office/word/2010/wordprocessingInk" xmlns:wne="http://schemas.microsoft.com/office/word/2006/wordml" xmlns:wps="http://schemas.microsoft.com/office/word/2010/wordprocessingShape" xmlns:a="http://schemas.openxmlformats.org/drawingml/2006/main" xmlns:adec="http://schemas.microsoft.com/office/drawing/2017/decorative" xmlns:pic="http://schemas.openxmlformats.org/drawingml/2006/picture" xmlns:a14="http://schemas.microsoft.com/office/drawing/2010/main" xmlns:asvg="http://schemas.microsoft.com/office/drawing/2016/SVG/main" mc:Ignorable="w14 w15 w16se w16cid w16 w16cex w16sdtdh wp14">
   <w:p>
     <w:pPr>
       <w:pStyle w:val="Encabezado"/>
@@ -2207,7 +2745,7 @@
           <wp:extent cx="7260336" cy="9628632"/>
           <wp:effectExtent l="0" t="0" r="0" b="0"/>
           <wp:wrapNone/>
-          <wp:docPr id="1" name="Gráfico 3">
+          <wp:docPr id="1" name="Picture 1">
             <a:extLst xmlns:a="http://schemas.openxmlformats.org/drawingml/2006/main">
               <a:ext uri="{C183D7F6-B498-43B3-948B-1728B52AA6E4}">
                 <adec:decorative xmlns:adec="http://schemas.microsoft.com/office/drawing/2017/decorative" val="1"/>
@@ -2264,452 +2802,19 @@
 </w:hdr>
 </file>
 
+<file path=word/intelligence2.xml><?xml version="1.0" encoding="utf-8"?>
+<int2:intelligence xmlns:int2="http://schemas.microsoft.com/office/intelligence/2020/intelligence">
+  <int2:observations>
+    <int2:bookmark int2:bookmarkName="_Int_jCtpNA5c" int2:invalidationBookmarkName="" int2:hashCode="dWG/sBXY9TZ2DL" int2:id="fmhvPFMF">
+      <int2:state int2:type="AugLoop_Text_Critique" int2:value="Rejected"/>
+    </int2:bookmark>
+  </int2:observations>
+  <int2:intelligenceSettings/>
+</int2:intelligence>
+</file>
+
 <file path=word/numbering.xml><?xml version="1.0" encoding="utf-8"?>
-<w:numbering xmlns:wpc="http://schemas.microsoft.com/office/word/2010/wordprocessingCanvas" xmlns:cx="http://schemas.microsoft.com/office/drawing/2014/chartex" xmlns:cx1="http://schemas.microsoft.com/office/drawing/2015/9/8/chartex" xmlns:cx2="http://schemas.microsoft.com/office/drawing/2015/10/21/chartex" xmlns:cx3="http://schemas.microsoft.com/office/drawing/2016/5/9/chartex" xmlns:cx4="http://schemas.microsoft.com/office/drawing/2016/5/10/chartex" xmlns:cx5="http://schemas.microsoft.com/office/drawing/2016/5/11/chartex" xmlns:cx6="http://schemas.microsoft.com/office/drawing/2016/5/12/chartex" xmlns:cx7="http://schemas.microsoft.com/office/drawing/2016/5/13/chartex" xmlns:cx8="http://schemas.microsoft.com/office/drawing/2016/5/14/chartex" xmlns:mc="http://schemas.openxmlformats.org/markup-compatibility/2006" xmlns:aink="http://schemas.microsoft.com/office/drawing/2016/ink" xmlns:am3d="http://schemas.microsoft.com/office/drawing/2017/model3d" xmlns:o="urn:schemas-microsoft-com:office:office" xmlns:r="http://schemas.openxmlformats.org/officeDocument/2006/relationships" xmlns:m="http://schemas.openxmlformats.org/officeDocument/2006/math" xmlns:v="urn:schemas-microsoft-com:vml" xmlns:wp14="http://schemas.microsoft.com/office/word/2010/wordprocessingDrawing" xmlns:wp="http://schemas.openxmlformats.org/drawingml/2006/wordprocessingDrawing" xmlns:w10="urn:schemas-microsoft-com:office:word" xmlns:w="http://schemas.openxmlformats.org/wordprocessingml/2006/main" xmlns:w14="http://schemas.microsoft.com/office/word/2010/wordml" xmlns:w15="http://schemas.microsoft.com/office/word/2012/wordml" xmlns:w16cex="http://schemas.microsoft.com/office/word/2018/wordml/cex" xmlns:w16cid="http://schemas.microsoft.com/office/word/2016/wordml/cid" xmlns:w16="http://schemas.microsoft.com/office/word/2018/wordml" xmlns:w16se="http://schemas.microsoft.com/office/word/2015/wordml/symex" xmlns:wpg="http://schemas.microsoft.com/office/word/2010/wordprocessingGroup" xmlns:wpi="http://schemas.microsoft.com/office/word/2010/wordprocessingInk" xmlns:wne="http://schemas.microsoft.com/office/word/2006/wordml" xmlns:wps="http://schemas.microsoft.com/office/word/2010/wordprocessingShape" mc:Ignorable="w14 w15 w16se w16cid w16 w16cex wp14">
-  <w:abstractNum xmlns:w="http://schemas.openxmlformats.org/wordprocessingml/2006/main" w:abstractNumId="16">
-    <w:multiLevelType xmlns:w="http://schemas.openxmlformats.org/wordprocessingml/2006/main" w:val="hybridMultilevel"/>
-    <w:lvl xmlns:w="http://schemas.openxmlformats.org/wordprocessingml/2006/main" w:ilvl="0">
-      <w:start w:val="1"/>
-      <w:numFmt w:val="bullet"/>
-      <w:lvlText w:val=""/>
-      <w:lvlJc w:val="left"/>
-      <w:pPr>
-        <w:ind w:left="720" w:hanging="360"/>
-      </w:pPr>
-      <w:rPr>
-        <w:rFonts w:hint="default" w:ascii="Symbol" w:hAnsi="Symbol"/>
-      </w:rPr>
-    </w:lvl>
-    <w:lvl xmlns:w="http://schemas.openxmlformats.org/wordprocessingml/2006/main" w:ilvl="1">
-      <w:start w:val="1"/>
-      <w:numFmt w:val="decimal"/>
-      <w:lvlText w:val="%1.%2."/>
-      <w:lvlJc w:val="left"/>
-      <w:pPr>
-        <w:ind w:left="1440" w:hanging="360"/>
-      </w:pPr>
-      <w:rPr>
-        <w:rFonts w:hint="default" w:ascii="" w:hAnsi=""/>
-      </w:rPr>
-    </w:lvl>
-    <w:lvl xmlns:w="http://schemas.openxmlformats.org/wordprocessingml/2006/main" w:ilvl="2">
-      <w:start w:val="1"/>
-      <w:numFmt w:val="decimal"/>
-      <w:lvlText w:val="%1.%2.%3."/>
-      <w:lvlJc w:val="left"/>
-      <w:pPr>
-        <w:ind w:left="2160" w:hanging="360"/>
-      </w:pPr>
-      <w:rPr>
-        <w:rFonts w:hint="default" w:ascii="" w:hAnsi=""/>
-      </w:rPr>
-    </w:lvl>
-    <w:lvl xmlns:w="http://schemas.openxmlformats.org/wordprocessingml/2006/main" w:ilvl="3">
-      <w:start w:val="1"/>
-      <w:numFmt w:val="decimal"/>
-      <w:lvlText w:val="%1.%2.%3.%4."/>
-      <w:lvlJc w:val="left"/>
-      <w:pPr>
-        <w:ind w:left="2880" w:hanging="360"/>
-      </w:pPr>
-      <w:rPr>
-        <w:rFonts w:hint="default" w:ascii="" w:hAnsi=""/>
-      </w:rPr>
-    </w:lvl>
-    <w:lvl xmlns:w="http://schemas.openxmlformats.org/wordprocessingml/2006/main" w:ilvl="4">
-      <w:start w:val="1"/>
-      <w:numFmt w:val="decimal"/>
-      <w:lvlText w:val="%1.%2.%3.%4.%5."/>
-      <w:lvlJc w:val="left"/>
-      <w:pPr>
-        <w:ind w:left="3600" w:hanging="360"/>
-      </w:pPr>
-      <w:rPr>
-        <w:rFonts w:hint="default" w:ascii="" w:hAnsi=""/>
-      </w:rPr>
-    </w:lvl>
-    <w:lvl xmlns:w="http://schemas.openxmlformats.org/wordprocessingml/2006/main" w:ilvl="5">
-      <w:start w:val="1"/>
-      <w:numFmt w:val="decimal"/>
-      <w:lvlText w:val="%1.%2.%3.%4.%5.%6."/>
-      <w:lvlJc w:val="left"/>
-      <w:pPr>
-        <w:ind w:left="4320" w:hanging="360"/>
-      </w:pPr>
-      <w:rPr>
-        <w:rFonts w:hint="default" w:ascii="" w:hAnsi=""/>
-      </w:rPr>
-    </w:lvl>
-    <w:lvl xmlns:w="http://schemas.openxmlformats.org/wordprocessingml/2006/main" w:ilvl="6">
-      <w:start w:val="1"/>
-      <w:numFmt w:val="decimal"/>
-      <w:lvlText w:val="%1.%2.%3.%4.%5.%6.%7."/>
-      <w:lvlJc w:val="left"/>
-      <w:pPr>
-        <w:ind w:left="5040" w:hanging="360"/>
-      </w:pPr>
-      <w:rPr>
-        <w:rFonts w:hint="default" w:ascii="" w:hAnsi=""/>
-      </w:rPr>
-    </w:lvl>
-    <w:lvl xmlns:w="http://schemas.openxmlformats.org/wordprocessingml/2006/main" w:ilvl="7">
-      <w:start w:val="1"/>
-      <w:numFmt w:val="decimal"/>
-      <w:lvlText w:val="%1.%2.%3.%4.%5.%6.%7.%8."/>
-      <w:lvlJc w:val="left"/>
-      <w:pPr>
-        <w:ind w:left="5760" w:hanging="360"/>
-      </w:pPr>
-      <w:rPr>
-        <w:rFonts w:hint="default" w:ascii="" w:hAnsi=""/>
-      </w:rPr>
-    </w:lvl>
-    <w:lvl xmlns:w="http://schemas.openxmlformats.org/wordprocessingml/2006/main" w:ilvl="8">
-      <w:start w:val="1"/>
-      <w:numFmt w:val="decimal"/>
-      <w:lvlText w:val="%1.%2.%3.%4.%5.%6.%7.%8.%9."/>
-      <w:lvlJc w:val="left"/>
-      <w:pPr>
-        <w:ind w:left="6480" w:hanging="360"/>
-      </w:pPr>
-      <w:rPr>
-        <w:rFonts w:hint="default" w:ascii="" w:hAnsi=""/>
-      </w:rPr>
-    </w:lvl>
-  </w:abstractNum>
-  <w:abstractNum xmlns:w="http://schemas.openxmlformats.org/wordprocessingml/2006/main" w:abstractNumId="15">
-    <w:multiLevelType xmlns:w="http://schemas.openxmlformats.org/wordprocessingml/2006/main" w:val="hybridMultilevel"/>
-    <w:lvl xmlns:w="http://schemas.openxmlformats.org/wordprocessingml/2006/main" w:ilvl="0">
-      <w:start w:val="1"/>
-      <w:numFmt w:val="bullet"/>
-      <w:lvlText w:val=""/>
-      <w:lvlJc w:val="left"/>
-      <w:pPr>
-        <w:ind w:left="720" w:hanging="360"/>
-      </w:pPr>
-      <w:rPr>
-        <w:rFonts w:hint="default" w:ascii="Symbol" w:hAnsi="Symbol"/>
-      </w:rPr>
-    </w:lvl>
-    <w:lvl xmlns:w="http://schemas.openxmlformats.org/wordprocessingml/2006/main" w:ilvl="1">
-      <w:start w:val="1"/>
-      <w:numFmt w:val="bullet"/>
-      <w:lvlText w:val="o"/>
-      <w:lvlJc w:val="left"/>
-      <w:pPr>
-        <w:ind w:left="1440" w:hanging="360"/>
-      </w:pPr>
-      <w:rPr>
-        <w:rFonts w:hint="default" w:ascii="Courier New" w:hAnsi="Courier New"/>
-      </w:rPr>
-    </w:lvl>
-    <w:lvl xmlns:w="http://schemas.openxmlformats.org/wordprocessingml/2006/main" w:ilvl="2">
-      <w:start w:val="1"/>
-      <w:numFmt w:val="bullet"/>
-      <w:lvlText w:val=""/>
-      <w:lvlJc w:val="left"/>
-      <w:pPr>
-        <w:ind w:left="2160" w:hanging="360"/>
-      </w:pPr>
-      <w:rPr>
-        <w:rFonts w:hint="default" w:ascii="Wingdings" w:hAnsi="Wingdings"/>
-      </w:rPr>
-    </w:lvl>
-    <w:lvl xmlns:w="http://schemas.openxmlformats.org/wordprocessingml/2006/main" w:ilvl="3">
-      <w:start w:val="1"/>
-      <w:numFmt w:val="bullet"/>
-      <w:lvlText w:val=""/>
-      <w:lvlJc w:val="left"/>
-      <w:pPr>
-        <w:ind w:left="2880" w:hanging="360"/>
-      </w:pPr>
-      <w:rPr>
-        <w:rFonts w:hint="default" w:ascii="Symbol" w:hAnsi="Symbol"/>
-      </w:rPr>
-    </w:lvl>
-    <w:lvl xmlns:w="http://schemas.openxmlformats.org/wordprocessingml/2006/main" w:ilvl="4">
-      <w:start w:val="1"/>
-      <w:numFmt w:val="bullet"/>
-      <w:lvlText w:val="o"/>
-      <w:lvlJc w:val="left"/>
-      <w:pPr>
-        <w:ind w:left="3600" w:hanging="360"/>
-      </w:pPr>
-      <w:rPr>
-        <w:rFonts w:hint="default" w:ascii="Courier New" w:hAnsi="Courier New"/>
-      </w:rPr>
-    </w:lvl>
-    <w:lvl xmlns:w="http://schemas.openxmlformats.org/wordprocessingml/2006/main" w:ilvl="5">
-      <w:start w:val="1"/>
-      <w:numFmt w:val="bullet"/>
-      <w:lvlText w:val=""/>
-      <w:lvlJc w:val="left"/>
-      <w:pPr>
-        <w:ind w:left="4320" w:hanging="360"/>
-      </w:pPr>
-      <w:rPr>
-        <w:rFonts w:hint="default" w:ascii="Wingdings" w:hAnsi="Wingdings"/>
-      </w:rPr>
-    </w:lvl>
-    <w:lvl xmlns:w="http://schemas.openxmlformats.org/wordprocessingml/2006/main" w:ilvl="6">
-      <w:start w:val="1"/>
-      <w:numFmt w:val="bullet"/>
-      <w:lvlText w:val=""/>
-      <w:lvlJc w:val="left"/>
-      <w:pPr>
-        <w:ind w:left="5040" w:hanging="360"/>
-      </w:pPr>
-      <w:rPr>
-        <w:rFonts w:hint="default" w:ascii="Symbol" w:hAnsi="Symbol"/>
-      </w:rPr>
-    </w:lvl>
-    <w:lvl xmlns:w="http://schemas.openxmlformats.org/wordprocessingml/2006/main" w:ilvl="7">
-      <w:start w:val="1"/>
-      <w:numFmt w:val="bullet"/>
-      <w:lvlText w:val="o"/>
-      <w:lvlJc w:val="left"/>
-      <w:pPr>
-        <w:ind w:left="5760" w:hanging="360"/>
-      </w:pPr>
-      <w:rPr>
-        <w:rFonts w:hint="default" w:ascii="Courier New" w:hAnsi="Courier New"/>
-      </w:rPr>
-    </w:lvl>
-    <w:lvl xmlns:w="http://schemas.openxmlformats.org/wordprocessingml/2006/main" w:ilvl="8">
-      <w:start w:val="1"/>
-      <w:numFmt w:val="bullet"/>
-      <w:lvlText w:val=""/>
-      <w:lvlJc w:val="left"/>
-      <w:pPr>
-        <w:ind w:left="6480" w:hanging="360"/>
-      </w:pPr>
-      <w:rPr>
-        <w:rFonts w:hint="default" w:ascii="Wingdings" w:hAnsi="Wingdings"/>
-      </w:rPr>
-    </w:lvl>
-  </w:abstractNum>
-  <w:abstractNum xmlns:w="http://schemas.openxmlformats.org/wordprocessingml/2006/main" w:abstractNumId="14">
-    <w:multiLevelType xmlns:w="http://schemas.openxmlformats.org/wordprocessingml/2006/main" w:val="hybridMultilevel"/>
-    <w:lvl xmlns:w="http://schemas.openxmlformats.org/wordprocessingml/2006/main" w:ilvl="0">
-      <w:start w:val="1"/>
-      <w:numFmt w:val="bullet"/>
-      <w:lvlText w:val=""/>
-      <w:lvlJc w:val="left"/>
-      <w:pPr>
-        <w:ind w:left="720" w:hanging="360"/>
-      </w:pPr>
-      <w:rPr>
-        <w:rFonts w:hint="default" w:ascii="Symbol" w:hAnsi="Symbol"/>
-      </w:rPr>
-    </w:lvl>
-    <w:lvl xmlns:w="http://schemas.openxmlformats.org/wordprocessingml/2006/main" w:ilvl="1">
-      <w:start w:val="1"/>
-      <w:numFmt w:val="bullet"/>
-      <w:lvlText w:val="o"/>
-      <w:lvlJc w:val="left"/>
-      <w:pPr>
-        <w:ind w:left="1440" w:hanging="360"/>
-      </w:pPr>
-      <w:rPr>
-        <w:rFonts w:hint="default" w:ascii="Courier New" w:hAnsi="Courier New"/>
-      </w:rPr>
-    </w:lvl>
-    <w:lvl xmlns:w="http://schemas.openxmlformats.org/wordprocessingml/2006/main" w:ilvl="2">
-      <w:start w:val="1"/>
-      <w:numFmt w:val="bullet"/>
-      <w:lvlText w:val=""/>
-      <w:lvlJc w:val="left"/>
-      <w:pPr>
-        <w:ind w:left="2160" w:hanging="360"/>
-      </w:pPr>
-      <w:rPr>
-        <w:rFonts w:hint="default" w:ascii="Wingdings" w:hAnsi="Wingdings"/>
-      </w:rPr>
-    </w:lvl>
-    <w:lvl xmlns:w="http://schemas.openxmlformats.org/wordprocessingml/2006/main" w:ilvl="3">
-      <w:start w:val="1"/>
-      <w:numFmt w:val="bullet"/>
-      <w:lvlText w:val=""/>
-      <w:lvlJc w:val="left"/>
-      <w:pPr>
-        <w:ind w:left="2880" w:hanging="360"/>
-      </w:pPr>
-      <w:rPr>
-        <w:rFonts w:hint="default" w:ascii="Symbol" w:hAnsi="Symbol"/>
-      </w:rPr>
-    </w:lvl>
-    <w:lvl xmlns:w="http://schemas.openxmlformats.org/wordprocessingml/2006/main" w:ilvl="4">
-      <w:start w:val="1"/>
-      <w:numFmt w:val="bullet"/>
-      <w:lvlText w:val="o"/>
-      <w:lvlJc w:val="left"/>
-      <w:pPr>
-        <w:ind w:left="3600" w:hanging="360"/>
-      </w:pPr>
-      <w:rPr>
-        <w:rFonts w:hint="default" w:ascii="Courier New" w:hAnsi="Courier New"/>
-      </w:rPr>
-    </w:lvl>
-    <w:lvl xmlns:w="http://schemas.openxmlformats.org/wordprocessingml/2006/main" w:ilvl="5">
-      <w:start w:val="1"/>
-      <w:numFmt w:val="bullet"/>
-      <w:lvlText w:val=""/>
-      <w:lvlJc w:val="left"/>
-      <w:pPr>
-        <w:ind w:left="4320" w:hanging="360"/>
-      </w:pPr>
-      <w:rPr>
-        <w:rFonts w:hint="default" w:ascii="Wingdings" w:hAnsi="Wingdings"/>
-      </w:rPr>
-    </w:lvl>
-    <w:lvl xmlns:w="http://schemas.openxmlformats.org/wordprocessingml/2006/main" w:ilvl="6">
-      <w:start w:val="1"/>
-      <w:numFmt w:val="bullet"/>
-      <w:lvlText w:val=""/>
-      <w:lvlJc w:val="left"/>
-      <w:pPr>
-        <w:ind w:left="5040" w:hanging="360"/>
-      </w:pPr>
-      <w:rPr>
-        <w:rFonts w:hint="default" w:ascii="Symbol" w:hAnsi="Symbol"/>
-      </w:rPr>
-    </w:lvl>
-    <w:lvl xmlns:w="http://schemas.openxmlformats.org/wordprocessingml/2006/main" w:ilvl="7">
-      <w:start w:val="1"/>
-      <w:numFmt w:val="bullet"/>
-      <w:lvlText w:val="o"/>
-      <w:lvlJc w:val="left"/>
-      <w:pPr>
-        <w:ind w:left="5760" w:hanging="360"/>
-      </w:pPr>
-      <w:rPr>
-        <w:rFonts w:hint="default" w:ascii="Courier New" w:hAnsi="Courier New"/>
-      </w:rPr>
-    </w:lvl>
-    <w:lvl xmlns:w="http://schemas.openxmlformats.org/wordprocessingml/2006/main" w:ilvl="8">
-      <w:start w:val="1"/>
-      <w:numFmt w:val="bullet"/>
-      <w:lvlText w:val=""/>
-      <w:lvlJc w:val="left"/>
-      <w:pPr>
-        <w:ind w:left="6480" w:hanging="360"/>
-      </w:pPr>
-      <w:rPr>
-        <w:rFonts w:hint="default" w:ascii="Wingdings" w:hAnsi="Wingdings"/>
-      </w:rPr>
-    </w:lvl>
-  </w:abstractNum>
-  <w:abstractNum xmlns:w="http://schemas.openxmlformats.org/wordprocessingml/2006/main" w:abstractNumId="13">
-    <w:multiLevelType xmlns:w="http://schemas.openxmlformats.org/wordprocessingml/2006/main" w:val="hybridMultilevel"/>
-    <w:lvl xmlns:w="http://schemas.openxmlformats.org/wordprocessingml/2006/main" w:ilvl="0">
-      <w:start w:val="1"/>
-      <w:numFmt w:val="bullet"/>
-      <w:lvlText w:val=""/>
-      <w:lvlJc w:val="left"/>
-      <w:pPr>
-        <w:ind w:left="720" w:hanging="360"/>
-      </w:pPr>
-      <w:rPr>
-        <w:rFonts w:hint="default" w:ascii="Symbol" w:hAnsi="Symbol"/>
-      </w:rPr>
-    </w:lvl>
-    <w:lvl xmlns:w="http://schemas.openxmlformats.org/wordprocessingml/2006/main" w:ilvl="1">
-      <w:start w:val="1"/>
-      <w:numFmt w:val="bullet"/>
-      <w:lvlText w:val="o"/>
-      <w:lvlJc w:val="left"/>
-      <w:pPr>
-        <w:ind w:left="1440" w:hanging="360"/>
-      </w:pPr>
-      <w:rPr>
-        <w:rFonts w:hint="default" w:ascii="Courier New" w:hAnsi="Courier New"/>
-      </w:rPr>
-    </w:lvl>
-    <w:lvl xmlns:w="http://schemas.openxmlformats.org/wordprocessingml/2006/main" w:ilvl="2">
-      <w:start w:val="1"/>
-      <w:numFmt w:val="bullet"/>
-      <w:lvlText w:val=""/>
-      <w:lvlJc w:val="left"/>
-      <w:pPr>
-        <w:ind w:left="2160" w:hanging="360"/>
-      </w:pPr>
-      <w:rPr>
-        <w:rFonts w:hint="default" w:ascii="Wingdings" w:hAnsi="Wingdings"/>
-      </w:rPr>
-    </w:lvl>
-    <w:lvl xmlns:w="http://schemas.openxmlformats.org/wordprocessingml/2006/main" w:ilvl="3">
-      <w:start w:val="1"/>
-      <w:numFmt w:val="bullet"/>
-      <w:lvlText w:val=""/>
-      <w:lvlJc w:val="left"/>
-      <w:pPr>
-        <w:ind w:left="2880" w:hanging="360"/>
-      </w:pPr>
-      <w:rPr>
-        <w:rFonts w:hint="default" w:ascii="Symbol" w:hAnsi="Symbol"/>
-      </w:rPr>
-    </w:lvl>
-    <w:lvl xmlns:w="http://schemas.openxmlformats.org/wordprocessingml/2006/main" w:ilvl="4">
-      <w:start w:val="1"/>
-      <w:numFmt w:val="bullet"/>
-      <w:lvlText w:val="o"/>
-      <w:lvlJc w:val="left"/>
-      <w:pPr>
-        <w:ind w:left="3600" w:hanging="360"/>
-      </w:pPr>
-      <w:rPr>
-        <w:rFonts w:hint="default" w:ascii="Courier New" w:hAnsi="Courier New"/>
-      </w:rPr>
-    </w:lvl>
-    <w:lvl xmlns:w="http://schemas.openxmlformats.org/wordprocessingml/2006/main" w:ilvl="5">
-      <w:start w:val="1"/>
-      <w:numFmt w:val="bullet"/>
-      <w:lvlText w:val=""/>
-      <w:lvlJc w:val="left"/>
-      <w:pPr>
-        <w:ind w:left="4320" w:hanging="360"/>
-      </w:pPr>
-      <w:rPr>
-        <w:rFonts w:hint="default" w:ascii="Wingdings" w:hAnsi="Wingdings"/>
-      </w:rPr>
-    </w:lvl>
-    <w:lvl xmlns:w="http://schemas.openxmlformats.org/wordprocessingml/2006/main" w:ilvl="6">
-      <w:start w:val="1"/>
-      <w:numFmt w:val="bullet"/>
-      <w:lvlText w:val=""/>
-      <w:lvlJc w:val="left"/>
-      <w:pPr>
-        <w:ind w:left="5040" w:hanging="360"/>
-      </w:pPr>
-      <w:rPr>
-        <w:rFonts w:hint="default" w:ascii="Symbol" w:hAnsi="Symbol"/>
-      </w:rPr>
-    </w:lvl>
-    <w:lvl xmlns:w="http://schemas.openxmlformats.org/wordprocessingml/2006/main" w:ilvl="7">
-      <w:start w:val="1"/>
-      <w:numFmt w:val="bullet"/>
-      <w:lvlText w:val="o"/>
-      <w:lvlJc w:val="left"/>
-      <w:pPr>
-        <w:ind w:left="5760" w:hanging="360"/>
-      </w:pPr>
-      <w:rPr>
-        <w:rFonts w:hint="default" w:ascii="Courier New" w:hAnsi="Courier New"/>
-      </w:rPr>
-    </w:lvl>
-    <w:lvl xmlns:w="http://schemas.openxmlformats.org/wordprocessingml/2006/main" w:ilvl="8">
-      <w:start w:val="1"/>
-      <w:numFmt w:val="bullet"/>
-      <w:lvlText w:val=""/>
-      <w:lvlJc w:val="left"/>
-      <w:pPr>
-        <w:ind w:left="6480" w:hanging="360"/>
-      </w:pPr>
-      <w:rPr>
-        <w:rFonts w:hint="default" w:ascii="Wingdings" w:hAnsi="Wingdings"/>
-      </w:rPr>
-    </w:lvl>
-  </w:abstractNum>
+<w:numbering xmlns:wpc="http://schemas.microsoft.com/office/word/2010/wordprocessingCanvas" xmlns:cx="http://schemas.microsoft.com/office/drawing/2014/chartex" xmlns:cx1="http://schemas.microsoft.com/office/drawing/2015/9/8/chartex" xmlns:cx2="http://schemas.microsoft.com/office/drawing/2015/10/21/chartex" xmlns:cx3="http://schemas.microsoft.com/office/drawing/2016/5/9/chartex" xmlns:cx4="http://schemas.microsoft.com/office/drawing/2016/5/10/chartex" xmlns:cx5="http://schemas.microsoft.com/office/drawing/2016/5/11/chartex" xmlns:cx6="http://schemas.microsoft.com/office/drawing/2016/5/12/chartex" xmlns:cx7="http://schemas.microsoft.com/office/drawing/2016/5/13/chartex" xmlns:cx8="http://schemas.microsoft.com/office/drawing/2016/5/14/chartex" xmlns:mc="http://schemas.openxmlformats.org/markup-compatibility/2006" xmlns:aink="http://schemas.microsoft.com/office/drawing/2016/ink" xmlns:am3d="http://schemas.microsoft.com/office/drawing/2017/model3d" xmlns:o="urn:schemas-microsoft-com:office:office" xmlns:oel="http://schemas.microsoft.com/office/2019/extlst" xmlns:r="http://schemas.openxmlformats.org/officeDocument/2006/relationships" xmlns:m="http://schemas.openxmlformats.org/officeDocument/2006/math" xmlns:v="urn:schemas-microsoft-com:vml" xmlns:wp14="http://schemas.microsoft.com/office/word/2010/wordprocessingDrawing" xmlns:wp="http://schemas.openxmlformats.org/drawingml/2006/wordprocessingDrawing" xmlns:w10="urn:schemas-microsoft-com:office:word" xmlns:w="http://schemas.openxmlformats.org/wordprocessingml/2006/main" xmlns:w14="http://schemas.microsoft.com/office/word/2010/wordml" xmlns:w15="http://schemas.microsoft.com/office/word/2012/wordml" xmlns:w16cex="http://schemas.microsoft.com/office/word/2018/wordml/cex" xmlns:w16cid="http://schemas.microsoft.com/office/word/2016/wordml/cid" xmlns:w16="http://schemas.microsoft.com/office/word/2018/wordml" xmlns:w16sdtdh="http://schemas.microsoft.com/office/word/2020/wordml/sdtdatahash" xmlns:w16se="http://schemas.microsoft.com/office/word/2015/wordml/symex" xmlns:wpg="http://schemas.microsoft.com/office/word/2010/wordprocessingGroup" xmlns:wpi="http://schemas.microsoft.com/office/word/2010/wordprocessingInk" xmlns:wne="http://schemas.microsoft.com/office/word/2006/wordml" xmlns:wps="http://schemas.microsoft.com/office/word/2010/wordprocessingShape" mc:Ignorable="w14 w15 w16se w16cid w16 w16cex w16sdtdh wp14">
   <w:abstractNum w:abstractNumId="0" w15:restartNumberingAfterBreak="0">
     <w:nsid w:val="FFFFFF7C"/>
     <w:multiLevelType w:val="singleLevel"/>
@@ -3066,6 +3171,119 @@
     </w:lvl>
   </w:abstractNum>
   <w:abstractNum w:abstractNumId="10" w15:restartNumberingAfterBreak="0">
+    <w:nsid w:val="0F5868E3"/>
+    <w:multiLevelType w:val="hybridMultilevel"/>
+    <w:tmpl w:val="3C60C172"/>
+    <w:lvl w:ilvl="0" w:tplc="EEEED00A">
+      <w:start w:val="1"/>
+      <w:numFmt w:val="bullet"/>
+      <w:lvlText w:val=""/>
+      <w:lvlJc w:val="left"/>
+      <w:pPr>
+        <w:ind w:left="720" w:hanging="360"/>
+      </w:pPr>
+      <w:rPr>
+        <w:rFonts w:hint="default" w:ascii="Symbol" w:hAnsi="Symbol"/>
+      </w:rPr>
+    </w:lvl>
+    <w:lvl w:ilvl="1" w:tplc="9C7A66B6">
+      <w:start w:val="1"/>
+      <w:numFmt w:val="bullet"/>
+      <w:lvlText w:val="o"/>
+      <w:lvlJc w:val="left"/>
+      <w:pPr>
+        <w:ind w:left="1440" w:hanging="360"/>
+      </w:pPr>
+      <w:rPr>
+        <w:rFonts w:hint="default" w:ascii="Courier New" w:hAnsi="Courier New"/>
+      </w:rPr>
+    </w:lvl>
+    <w:lvl w:ilvl="2" w:tplc="D946F80A">
+      <w:start w:val="1"/>
+      <w:numFmt w:val="bullet"/>
+      <w:lvlText w:val=""/>
+      <w:lvlJc w:val="left"/>
+      <w:pPr>
+        <w:ind w:left="2160" w:hanging="360"/>
+      </w:pPr>
+      <w:rPr>
+        <w:rFonts w:hint="default" w:ascii="Wingdings" w:hAnsi="Wingdings"/>
+      </w:rPr>
+    </w:lvl>
+    <w:lvl w:ilvl="3" w:tplc="1B0C00D6">
+      <w:start w:val="1"/>
+      <w:numFmt w:val="bullet"/>
+      <w:lvlText w:val=""/>
+      <w:lvlJc w:val="left"/>
+      <w:pPr>
+        <w:ind w:left="2880" w:hanging="360"/>
+      </w:pPr>
+      <w:rPr>
+        <w:rFonts w:hint="default" w:ascii="Symbol" w:hAnsi="Symbol"/>
+      </w:rPr>
+    </w:lvl>
+    <w:lvl w:ilvl="4" w:tplc="4F584014">
+      <w:start w:val="1"/>
+      <w:numFmt w:val="bullet"/>
+      <w:lvlText w:val="o"/>
+      <w:lvlJc w:val="left"/>
+      <w:pPr>
+        <w:ind w:left="3600" w:hanging="360"/>
+      </w:pPr>
+      <w:rPr>
+        <w:rFonts w:hint="default" w:ascii="Courier New" w:hAnsi="Courier New"/>
+      </w:rPr>
+    </w:lvl>
+    <w:lvl w:ilvl="5" w:tplc="BAC6E366">
+      <w:start w:val="1"/>
+      <w:numFmt w:val="bullet"/>
+      <w:lvlText w:val=""/>
+      <w:lvlJc w:val="left"/>
+      <w:pPr>
+        <w:ind w:left="4320" w:hanging="360"/>
+      </w:pPr>
+      <w:rPr>
+        <w:rFonts w:hint="default" w:ascii="Wingdings" w:hAnsi="Wingdings"/>
+      </w:rPr>
+    </w:lvl>
+    <w:lvl w:ilvl="6" w:tplc="6D44475E">
+      <w:start w:val="1"/>
+      <w:numFmt w:val="bullet"/>
+      <w:lvlText w:val=""/>
+      <w:lvlJc w:val="left"/>
+      <w:pPr>
+        <w:ind w:left="5040" w:hanging="360"/>
+      </w:pPr>
+      <w:rPr>
+        <w:rFonts w:hint="default" w:ascii="Symbol" w:hAnsi="Symbol"/>
+      </w:rPr>
+    </w:lvl>
+    <w:lvl w:ilvl="7" w:tplc="325C6D7C">
+      <w:start w:val="1"/>
+      <w:numFmt w:val="bullet"/>
+      <w:lvlText w:val="o"/>
+      <w:lvlJc w:val="left"/>
+      <w:pPr>
+        <w:ind w:left="5760" w:hanging="360"/>
+      </w:pPr>
+      <w:rPr>
+        <w:rFonts w:hint="default" w:ascii="Courier New" w:hAnsi="Courier New"/>
+      </w:rPr>
+    </w:lvl>
+    <w:lvl w:ilvl="8" w:tplc="8AE86D86">
+      <w:start w:val="1"/>
+      <w:numFmt w:val="bullet"/>
+      <w:lvlText w:val=""/>
+      <w:lvlJc w:val="left"/>
+      <w:pPr>
+        <w:ind w:left="6480" w:hanging="360"/>
+      </w:pPr>
+      <w:rPr>
+        <w:rFonts w:hint="default" w:ascii="Wingdings" w:hAnsi="Wingdings"/>
+      </w:rPr>
+    </w:lvl>
+  </w:abstractNum>
+  <w:abstractNum w:abstractNumId="11" w15:restartNumberingAfterBreak="0">
     <w:nsid w:val="165C7D14"/>
     <w:multiLevelType w:val="multilevel"/>
     <w:tmpl w:val="0409001F"/>
@@ -3155,7 +3373,120 @@
       </w:pPr>
     </w:lvl>
   </w:abstractNum>
-  <w:abstractNum w:abstractNumId="11" w15:restartNumberingAfterBreak="0">
+  <w:abstractNum w:abstractNumId="12" w15:restartNumberingAfterBreak="0">
+    <w:nsid w:val="259F796C"/>
+    <w:multiLevelType w:val="multilevel"/>
+    <w:tmpl w:val="BD4A57B6"/>
+    <w:lvl w:ilvl="0">
+      <w:start w:val="1"/>
+      <w:numFmt w:val="bullet"/>
+      <w:lvlText w:val=""/>
+      <w:lvlJc w:val="left"/>
+      <w:pPr>
+        <w:ind w:left="720" w:hanging="360"/>
+      </w:pPr>
+      <w:rPr>
+        <w:rFonts w:hint="default" w:ascii="Symbol" w:hAnsi="Symbol"/>
+      </w:rPr>
+    </w:lvl>
+    <w:lvl w:ilvl="1">
+      <w:start w:val="1"/>
+      <w:numFmt w:val="bullet"/>
+      <w:lvlText w:val="o"/>
+      <w:lvlJc w:val="left"/>
+      <w:pPr>
+        <w:ind w:left="1440" w:hanging="360"/>
+      </w:pPr>
+      <w:rPr>
+        <w:rFonts w:hint="default" w:ascii="Courier New" w:hAnsi="Courier New" w:cs="Courier New"/>
+      </w:rPr>
+    </w:lvl>
+    <w:lvl w:ilvl="2">
+      <w:start w:val="1"/>
+      <w:numFmt w:val="decimal"/>
+      <w:lvlText w:val="%1.%2.%3."/>
+      <w:lvlJc w:val="left"/>
+      <w:pPr>
+        <w:ind w:left="2160" w:hanging="360"/>
+      </w:pPr>
+      <w:rPr>
+        <w:rFonts w:hint="default"/>
+      </w:rPr>
+    </w:lvl>
+    <w:lvl w:ilvl="3">
+      <w:start w:val="1"/>
+      <w:numFmt w:val="decimal"/>
+      <w:lvlText w:val="%1.%2.%3.%4."/>
+      <w:lvlJc w:val="left"/>
+      <w:pPr>
+        <w:ind w:left="2880" w:hanging="360"/>
+      </w:pPr>
+      <w:rPr>
+        <w:rFonts w:hint="default"/>
+      </w:rPr>
+    </w:lvl>
+    <w:lvl w:ilvl="4">
+      <w:start w:val="1"/>
+      <w:numFmt w:val="decimal"/>
+      <w:lvlText w:val="%1.%2.%3.%4.%5."/>
+      <w:lvlJc w:val="left"/>
+      <w:pPr>
+        <w:ind w:left="3600" w:hanging="360"/>
+      </w:pPr>
+      <w:rPr>
+        <w:rFonts w:hint="default"/>
+      </w:rPr>
+    </w:lvl>
+    <w:lvl w:ilvl="5">
+      <w:start w:val="1"/>
+      <w:numFmt w:val="decimal"/>
+      <w:lvlText w:val="%1.%2.%3.%4.%5.%6."/>
+      <w:lvlJc w:val="left"/>
+      <w:pPr>
+        <w:ind w:left="4320" w:hanging="360"/>
+      </w:pPr>
+      <w:rPr>
+        <w:rFonts w:hint="default"/>
+      </w:rPr>
+    </w:lvl>
+    <w:lvl w:ilvl="6">
+      <w:start w:val="1"/>
+      <w:numFmt w:val="decimal"/>
+      <w:lvlText w:val="%1.%2.%3.%4.%5.%6.%7."/>
+      <w:lvlJc w:val="left"/>
+      <w:pPr>
+        <w:ind w:left="5040" w:hanging="360"/>
+      </w:pPr>
+      <w:rPr>
+        <w:rFonts w:hint="default"/>
+      </w:rPr>
+    </w:lvl>
+    <w:lvl w:ilvl="7">
+      <w:start w:val="1"/>
+      <w:numFmt w:val="decimal"/>
+      <w:lvlText w:val="%1.%2.%3.%4.%5.%6.%7.%8."/>
+      <w:lvlJc w:val="left"/>
+      <w:pPr>
+        <w:ind w:left="5760" w:hanging="360"/>
+      </w:pPr>
+      <w:rPr>
+        <w:rFonts w:hint="default"/>
+      </w:rPr>
+    </w:lvl>
+    <w:lvl w:ilvl="8">
+      <w:start w:val="1"/>
+      <w:numFmt w:val="decimal"/>
+      <w:lvlText w:val="%1.%2.%3.%4.%5.%6.%7.%8.%9."/>
+      <w:lvlJc w:val="left"/>
+      <w:pPr>
+        <w:ind w:left="6480" w:hanging="360"/>
+      </w:pPr>
+      <w:rPr>
+        <w:rFonts w:hint="default"/>
+      </w:rPr>
+    </w:lvl>
+  </w:abstractNum>
+  <w:abstractNum w:abstractNumId="13" w15:restartNumberingAfterBreak="0">
     <w:nsid w:val="39745598"/>
     <w:multiLevelType w:val="multilevel"/>
     <w:tmpl w:val="0409001D"/>
@@ -3245,7 +3576,346 @@
       </w:pPr>
     </w:lvl>
   </w:abstractNum>
-  <w:abstractNum w:abstractNumId="12" w15:restartNumberingAfterBreak="0">
+  <w:abstractNum w:abstractNumId="14" w15:restartNumberingAfterBreak="0">
+    <w:nsid w:val="45E05A3F"/>
+    <w:multiLevelType w:val="hybridMultilevel"/>
+    <w:tmpl w:val="EDCC39F2"/>
+    <w:lvl w:ilvl="0" w:tplc="4458429E">
+      <w:start w:val="1"/>
+      <w:numFmt w:val="bullet"/>
+      <w:lvlText w:val=""/>
+      <w:lvlJc w:val="left"/>
+      <w:pPr>
+        <w:ind w:left="720" w:hanging="360"/>
+      </w:pPr>
+      <w:rPr>
+        <w:rFonts w:hint="default" w:ascii="Symbol" w:hAnsi="Symbol"/>
+      </w:rPr>
+    </w:lvl>
+    <w:lvl w:ilvl="1" w:tplc="0298C98C">
+      <w:start w:val="1"/>
+      <w:numFmt w:val="bullet"/>
+      <w:lvlText w:val="o"/>
+      <w:lvlJc w:val="left"/>
+      <w:pPr>
+        <w:ind w:left="1440" w:hanging="360"/>
+      </w:pPr>
+      <w:rPr>
+        <w:rFonts w:hint="default" w:ascii="Courier New" w:hAnsi="Courier New"/>
+      </w:rPr>
+    </w:lvl>
+    <w:lvl w:ilvl="2" w:tplc="B69C08EA">
+      <w:start w:val="1"/>
+      <w:numFmt w:val="bullet"/>
+      <w:lvlText w:val=""/>
+      <w:lvlJc w:val="left"/>
+      <w:pPr>
+        <w:ind w:left="2160" w:hanging="360"/>
+      </w:pPr>
+      <w:rPr>
+        <w:rFonts w:hint="default" w:ascii="Wingdings" w:hAnsi="Wingdings"/>
+      </w:rPr>
+    </w:lvl>
+    <w:lvl w:ilvl="3" w:tplc="32F2BB90">
+      <w:start w:val="1"/>
+      <w:numFmt w:val="bullet"/>
+      <w:lvlText w:val=""/>
+      <w:lvlJc w:val="left"/>
+      <w:pPr>
+        <w:ind w:left="2880" w:hanging="360"/>
+      </w:pPr>
+      <w:rPr>
+        <w:rFonts w:hint="default" w:ascii="Symbol" w:hAnsi="Symbol"/>
+      </w:rPr>
+    </w:lvl>
+    <w:lvl w:ilvl="4" w:tplc="05B4136C">
+      <w:start w:val="1"/>
+      <w:numFmt w:val="bullet"/>
+      <w:lvlText w:val="o"/>
+      <w:lvlJc w:val="left"/>
+      <w:pPr>
+        <w:ind w:left="3600" w:hanging="360"/>
+      </w:pPr>
+      <w:rPr>
+        <w:rFonts w:hint="default" w:ascii="Courier New" w:hAnsi="Courier New"/>
+      </w:rPr>
+    </w:lvl>
+    <w:lvl w:ilvl="5" w:tplc="9692EA00">
+      <w:start w:val="1"/>
+      <w:numFmt w:val="bullet"/>
+      <w:lvlText w:val=""/>
+      <w:lvlJc w:val="left"/>
+      <w:pPr>
+        <w:ind w:left="4320" w:hanging="360"/>
+      </w:pPr>
+      <w:rPr>
+        <w:rFonts w:hint="default" w:ascii="Wingdings" w:hAnsi="Wingdings"/>
+      </w:rPr>
+    </w:lvl>
+    <w:lvl w:ilvl="6" w:tplc="98DA6178">
+      <w:start w:val="1"/>
+      <w:numFmt w:val="bullet"/>
+      <w:lvlText w:val=""/>
+      <w:lvlJc w:val="left"/>
+      <w:pPr>
+        <w:ind w:left="5040" w:hanging="360"/>
+      </w:pPr>
+      <w:rPr>
+        <w:rFonts w:hint="default" w:ascii="Symbol" w:hAnsi="Symbol"/>
+      </w:rPr>
+    </w:lvl>
+    <w:lvl w:ilvl="7" w:tplc="961884F6">
+      <w:start w:val="1"/>
+      <w:numFmt w:val="bullet"/>
+      <w:lvlText w:val="o"/>
+      <w:lvlJc w:val="left"/>
+      <w:pPr>
+        <w:ind w:left="5760" w:hanging="360"/>
+      </w:pPr>
+      <w:rPr>
+        <w:rFonts w:hint="default" w:ascii="Courier New" w:hAnsi="Courier New"/>
+      </w:rPr>
+    </w:lvl>
+    <w:lvl w:ilvl="8" w:tplc="302C4D08">
+      <w:start w:val="1"/>
+      <w:numFmt w:val="bullet"/>
+      <w:lvlText w:val=""/>
+      <w:lvlJc w:val="left"/>
+      <w:pPr>
+        <w:ind w:left="6480" w:hanging="360"/>
+      </w:pPr>
+      <w:rPr>
+        <w:rFonts w:hint="default" w:ascii="Wingdings" w:hAnsi="Wingdings"/>
+      </w:rPr>
+    </w:lvl>
+  </w:abstractNum>
+  <w:abstractNum w:abstractNumId="15" w15:restartNumberingAfterBreak="0">
+    <w:nsid w:val="516A5106"/>
+    <w:multiLevelType w:val="hybridMultilevel"/>
+    <w:tmpl w:val="FFFFFFFF"/>
+    <w:lvl w:ilvl="0" w:tplc="DDAE007A">
+      <w:start w:val="1"/>
+      <w:numFmt w:val="bullet"/>
+      <w:lvlText w:val=""/>
+      <w:lvlJc w:val="left"/>
+      <w:pPr>
+        <w:ind w:left="720" w:hanging="360"/>
+      </w:pPr>
+      <w:rPr>
+        <w:rFonts w:hint="default" w:ascii="Symbol" w:hAnsi="Symbol"/>
+      </w:rPr>
+    </w:lvl>
+    <w:lvl w:ilvl="1" w:tplc="8334D130">
+      <w:start w:val="1"/>
+      <w:numFmt w:val="bullet"/>
+      <w:lvlText w:val="o"/>
+      <w:lvlJc w:val="left"/>
+      <w:pPr>
+        <w:ind w:left="1440" w:hanging="360"/>
+      </w:pPr>
+      <w:rPr>
+        <w:rFonts w:hint="default" w:ascii="Courier New" w:hAnsi="Courier New"/>
+      </w:rPr>
+    </w:lvl>
+    <w:lvl w:ilvl="2" w:tplc="A28ECCDA">
+      <w:start w:val="1"/>
+      <w:numFmt w:val="bullet"/>
+      <w:lvlText w:val=""/>
+      <w:lvlJc w:val="left"/>
+      <w:pPr>
+        <w:ind w:left="2160" w:hanging="360"/>
+      </w:pPr>
+      <w:rPr>
+        <w:rFonts w:hint="default" w:ascii="Wingdings" w:hAnsi="Wingdings"/>
+      </w:rPr>
+    </w:lvl>
+    <w:lvl w:ilvl="3" w:tplc="45400DB8">
+      <w:start w:val="1"/>
+      <w:numFmt w:val="bullet"/>
+      <w:lvlText w:val=""/>
+      <w:lvlJc w:val="left"/>
+      <w:pPr>
+        <w:ind w:left="2880" w:hanging="360"/>
+      </w:pPr>
+      <w:rPr>
+        <w:rFonts w:hint="default" w:ascii="Symbol" w:hAnsi="Symbol"/>
+      </w:rPr>
+    </w:lvl>
+    <w:lvl w:ilvl="4" w:tplc="B24ED892">
+      <w:start w:val="1"/>
+      <w:numFmt w:val="bullet"/>
+      <w:lvlText w:val="o"/>
+      <w:lvlJc w:val="left"/>
+      <w:pPr>
+        <w:ind w:left="3600" w:hanging="360"/>
+      </w:pPr>
+      <w:rPr>
+        <w:rFonts w:hint="default" w:ascii="Courier New" w:hAnsi="Courier New"/>
+      </w:rPr>
+    </w:lvl>
+    <w:lvl w:ilvl="5" w:tplc="F51A6F5A">
+      <w:start w:val="1"/>
+      <w:numFmt w:val="bullet"/>
+      <w:lvlText w:val=""/>
+      <w:lvlJc w:val="left"/>
+      <w:pPr>
+        <w:ind w:left="4320" w:hanging="360"/>
+      </w:pPr>
+      <w:rPr>
+        <w:rFonts w:hint="default" w:ascii="Wingdings" w:hAnsi="Wingdings"/>
+      </w:rPr>
+    </w:lvl>
+    <w:lvl w:ilvl="6" w:tplc="420E90C6">
+      <w:start w:val="1"/>
+      <w:numFmt w:val="bullet"/>
+      <w:lvlText w:val=""/>
+      <w:lvlJc w:val="left"/>
+      <w:pPr>
+        <w:ind w:left="5040" w:hanging="360"/>
+      </w:pPr>
+      <w:rPr>
+        <w:rFonts w:hint="default" w:ascii="Symbol" w:hAnsi="Symbol"/>
+      </w:rPr>
+    </w:lvl>
+    <w:lvl w:ilvl="7" w:tplc="9D78AFC0">
+      <w:start w:val="1"/>
+      <w:numFmt w:val="bullet"/>
+      <w:lvlText w:val="o"/>
+      <w:lvlJc w:val="left"/>
+      <w:pPr>
+        <w:ind w:left="5760" w:hanging="360"/>
+      </w:pPr>
+      <w:rPr>
+        <w:rFonts w:hint="default" w:ascii="Courier New" w:hAnsi="Courier New"/>
+      </w:rPr>
+    </w:lvl>
+    <w:lvl w:ilvl="8" w:tplc="CF72C728">
+      <w:start w:val="1"/>
+      <w:numFmt w:val="bullet"/>
+      <w:lvlText w:val=""/>
+      <w:lvlJc w:val="left"/>
+      <w:pPr>
+        <w:ind w:left="6480" w:hanging="360"/>
+      </w:pPr>
+      <w:rPr>
+        <w:rFonts w:hint="default" w:ascii="Wingdings" w:hAnsi="Wingdings"/>
+      </w:rPr>
+    </w:lvl>
+  </w:abstractNum>
+  <w:abstractNum w:abstractNumId="16" w15:restartNumberingAfterBreak="0">
+    <w:nsid w:val="560E2690"/>
+    <w:multiLevelType w:val="hybridMultilevel"/>
+    <w:tmpl w:val="4C502ACA"/>
+    <w:lvl w:ilvl="0" w:tplc="EC16CB5A">
+      <w:start w:val="1"/>
+      <w:numFmt w:val="bullet"/>
+      <w:lvlText w:val=""/>
+      <w:lvlJc w:val="left"/>
+      <w:pPr>
+        <w:ind w:left="720" w:hanging="360"/>
+      </w:pPr>
+      <w:rPr>
+        <w:rFonts w:hint="default" w:ascii="Symbol" w:hAnsi="Symbol"/>
+      </w:rPr>
+    </w:lvl>
+    <w:lvl w:ilvl="1" w:tplc="D18A3036">
+      <w:start w:val="1"/>
+      <w:numFmt w:val="bullet"/>
+      <w:lvlText w:val="o"/>
+      <w:lvlJc w:val="left"/>
+      <w:pPr>
+        <w:ind w:left="1440" w:hanging="360"/>
+      </w:pPr>
+      <w:rPr>
+        <w:rFonts w:hint="default" w:ascii="Courier New" w:hAnsi="Courier New"/>
+      </w:rPr>
+    </w:lvl>
+    <w:lvl w:ilvl="2" w:tplc="DCAEB14C">
+      <w:start w:val="1"/>
+      <w:numFmt w:val="bullet"/>
+      <w:lvlText w:val=""/>
+      <w:lvlJc w:val="left"/>
+      <w:pPr>
+        <w:ind w:left="2160" w:hanging="360"/>
+      </w:pPr>
+      <w:rPr>
+        <w:rFonts w:hint="default" w:ascii="Wingdings" w:hAnsi="Wingdings"/>
+      </w:rPr>
+    </w:lvl>
+    <w:lvl w:ilvl="3" w:tplc="56463912">
+      <w:start w:val="1"/>
+      <w:numFmt w:val="bullet"/>
+      <w:lvlText w:val=""/>
+      <w:lvlJc w:val="left"/>
+      <w:pPr>
+        <w:ind w:left="2880" w:hanging="360"/>
+      </w:pPr>
+      <w:rPr>
+        <w:rFonts w:hint="default" w:ascii="Symbol" w:hAnsi="Symbol"/>
+      </w:rPr>
+    </w:lvl>
+    <w:lvl w:ilvl="4" w:tplc="B3EAB1A8">
+      <w:start w:val="1"/>
+      <w:numFmt w:val="bullet"/>
+      <w:lvlText w:val="o"/>
+      <w:lvlJc w:val="left"/>
+      <w:pPr>
+        <w:ind w:left="3600" w:hanging="360"/>
+      </w:pPr>
+      <w:rPr>
+        <w:rFonts w:hint="default" w:ascii="Courier New" w:hAnsi="Courier New"/>
+      </w:rPr>
+    </w:lvl>
+    <w:lvl w:ilvl="5" w:tplc="EE54B256">
+      <w:start w:val="1"/>
+      <w:numFmt w:val="bullet"/>
+      <w:lvlText w:val=""/>
+      <w:lvlJc w:val="left"/>
+      <w:pPr>
+        <w:ind w:left="4320" w:hanging="360"/>
+      </w:pPr>
+      <w:rPr>
+        <w:rFonts w:hint="default" w:ascii="Wingdings" w:hAnsi="Wingdings"/>
+      </w:rPr>
+    </w:lvl>
+    <w:lvl w:ilvl="6" w:tplc="32A68D3C">
+      <w:start w:val="1"/>
+      <w:numFmt w:val="bullet"/>
+      <w:lvlText w:val=""/>
+      <w:lvlJc w:val="left"/>
+      <w:pPr>
+        <w:ind w:left="5040" w:hanging="360"/>
+      </w:pPr>
+      <w:rPr>
+        <w:rFonts w:hint="default" w:ascii="Symbol" w:hAnsi="Symbol"/>
+      </w:rPr>
+    </w:lvl>
+    <w:lvl w:ilvl="7" w:tplc="C3868970">
+      <w:start w:val="1"/>
+      <w:numFmt w:val="bullet"/>
+      <w:lvlText w:val="o"/>
+      <w:lvlJc w:val="left"/>
+      <w:pPr>
+        <w:ind w:left="5760" w:hanging="360"/>
+      </w:pPr>
+      <w:rPr>
+        <w:rFonts w:hint="default" w:ascii="Courier New" w:hAnsi="Courier New"/>
+      </w:rPr>
+    </w:lvl>
+    <w:lvl w:ilvl="8" w:tplc="F918CC96">
+      <w:start w:val="1"/>
+      <w:numFmt w:val="bullet"/>
+      <w:lvlText w:val=""/>
+      <w:lvlJc w:val="left"/>
+      <w:pPr>
+        <w:ind w:left="6480" w:hanging="360"/>
+      </w:pPr>
+      <w:rPr>
+        <w:rFonts w:hint="default" w:ascii="Wingdings" w:hAnsi="Wingdings"/>
+      </w:rPr>
+    </w:lvl>
+  </w:abstractNum>
+  <w:abstractNum w:abstractNumId="17" w15:restartNumberingAfterBreak="0">
     <w:nsid w:val="67573654"/>
     <w:multiLevelType w:val="multilevel"/>
     <w:tmpl w:val="04090023"/>
@@ -3336,62 +4006,65 @@
       </w:pPr>
     </w:lvl>
   </w:abstractNum>
-  <w:num w:numId="17">
+  <w:num w:numId="1" w16cid:durableId="673261995">
+    <w:abstractNumId w:val="15"/>
+  </w:num>
+  <w:num w:numId="2" w16cid:durableId="1620186171">
+    <w:abstractNumId w:val="12"/>
+  </w:num>
+  <w:num w:numId="3" w16cid:durableId="1624145602">
+    <w:abstractNumId w:val="14"/>
+  </w:num>
+  <w:num w:numId="4" w16cid:durableId="568998178">
     <w:abstractNumId w:val="16"/>
   </w:num>
-  <w:num w:numId="16">
-    <w:abstractNumId w:val="15"/>
+  <w:num w:numId="5" w16cid:durableId="564802496">
+    <w:abstractNumId w:val="10"/>
   </w:num>
-  <w:num w:numId="15">
-    <w:abstractNumId w:val="14"/>
+  <w:num w:numId="6" w16cid:durableId="1638140474">
+    <w:abstractNumId w:val="11"/>
   </w:num>
-  <w:num w:numId="14">
+  <w:num w:numId="7" w16cid:durableId="2079326295">
     <w:abstractNumId w:val="13"/>
   </w:num>
-  <w:num w:numId="1">
-    <w:abstractNumId w:val="10"/>
-  </w:num>
-  <w:num w:numId="2">
-    <w:abstractNumId w:val="11"/>
-  </w:num>
-  <w:num w:numId="3">
+  <w:num w:numId="8" w16cid:durableId="275258996">
     <w:abstractNumId w:val="8"/>
   </w:num>
-  <w:num w:numId="4">
+  <w:num w:numId="9" w16cid:durableId="1255868767">
     <w:abstractNumId w:val="3"/>
   </w:num>
-  <w:num w:numId="5">
+  <w:num w:numId="10" w16cid:durableId="2112581983">
     <w:abstractNumId w:val="2"/>
   </w:num>
-  <w:num w:numId="6">
+  <w:num w:numId="11" w16cid:durableId="261381684">
     <w:abstractNumId w:val="1"/>
   </w:num>
-  <w:num w:numId="7">
+  <w:num w:numId="12" w16cid:durableId="2109808804">
     <w:abstractNumId w:val="0"/>
   </w:num>
-  <w:num w:numId="8">
+  <w:num w:numId="13" w16cid:durableId="1258096802">
     <w:abstractNumId w:val="9"/>
   </w:num>
-  <w:num w:numId="9">
+  <w:num w:numId="14" w16cid:durableId="240871954">
     <w:abstractNumId w:val="7"/>
   </w:num>
-  <w:num w:numId="10">
+  <w:num w:numId="15" w16cid:durableId="1795054994">
     <w:abstractNumId w:val="6"/>
   </w:num>
-  <w:num w:numId="11">
+  <w:num w:numId="16" w16cid:durableId="763846982">
     <w:abstractNumId w:val="5"/>
   </w:num>
-  <w:num w:numId="12">
+  <w:num w:numId="17" w16cid:durableId="796336397">
     <w:abstractNumId w:val="4"/>
   </w:num>
-  <w:num w:numId="13">
-    <w:abstractNumId w:val="12"/>
+  <w:num w:numId="18" w16cid:durableId="43990931">
+    <w:abstractNumId w:val="17"/>
   </w:num>
 </w:numbering>
 </file>
 
 <file path=word/styles.xml><?xml version="1.0" encoding="utf-8"?>
-<w:styles xmlns:mc="http://schemas.openxmlformats.org/markup-compatibility/2006" xmlns:r="http://schemas.openxmlformats.org/officeDocument/2006/relationships" xmlns:w="http://schemas.openxmlformats.org/wordprocessingml/2006/main" xmlns:w14="http://schemas.microsoft.com/office/word/2010/wordml" xmlns:w15="http://schemas.microsoft.com/office/word/2012/wordml" xmlns:w16cex="http://schemas.microsoft.com/office/word/2018/wordml/cex" xmlns:w16cid="http://schemas.microsoft.com/office/word/2016/wordml/cid" xmlns:w16="http://schemas.microsoft.com/office/word/2018/wordml" xmlns:w16se="http://schemas.microsoft.com/office/word/2015/wordml/symex" mc:Ignorable="w14 w15 w16se w16cid w16 w16cex">
+<w:styles xmlns:mc="http://schemas.openxmlformats.org/markup-compatibility/2006" xmlns:r="http://schemas.openxmlformats.org/officeDocument/2006/relationships" xmlns:w="http://schemas.openxmlformats.org/wordprocessingml/2006/main" xmlns:w14="http://schemas.microsoft.com/office/word/2010/wordml" xmlns:w15="http://schemas.microsoft.com/office/word/2012/wordml" xmlns:w16cex="http://schemas.microsoft.com/office/word/2018/wordml/cex" xmlns:w16cid="http://schemas.microsoft.com/office/word/2016/wordml/cid" xmlns:w16="http://schemas.microsoft.com/office/word/2018/wordml" xmlns:w16sdtdh="http://schemas.microsoft.com/office/word/2020/wordml/sdtdatahash" xmlns:w16se="http://schemas.microsoft.com/office/word/2015/wordml/symex" mc:Ignorable="w14 w15 w16se w16cid w16 w16cex w16sdtdh">
   <w:docDefaults>
     <w:rPrDefault>
       <w:rPr>
@@ -4288,7 +4961,7 @@
     <w:rsid w:val="00EE4C8D"/>
     <w:pPr>
       <w:numPr>
-        <w:numId w:val="1"/>
+        <w:numId w:val="6"/>
       </w:numPr>
     </w:pPr>
   </w:style>
@@ -4301,7 +4974,7 @@
     <w:rsid w:val="00EE4C8D"/>
     <w:pPr>
       <w:numPr>
-        <w:numId w:val="2"/>
+        <w:numId w:val="7"/>
       </w:numPr>
     </w:pPr>
   </w:style>
@@ -10711,7 +11384,7 @@
     <w:rsid w:val="00EE4C8D"/>
     <w:pPr>
       <w:numPr>
-        <w:numId w:val="3"/>
+        <w:numId w:val="8"/>
       </w:numPr>
       <w:contextualSpacing/>
     </w:pPr>
@@ -10725,7 +11398,7 @@
     <w:rsid w:val="00EE4C8D"/>
     <w:pPr>
       <w:numPr>
-        <w:numId w:val="4"/>
+        <w:numId w:val="9"/>
       </w:numPr>
       <w:contextualSpacing/>
     </w:pPr>
@@ -10739,7 +11412,7 @@
     <w:rsid w:val="00EE4C8D"/>
     <w:pPr>
       <w:numPr>
-        <w:numId w:val="5"/>
+        <w:numId w:val="10"/>
       </w:numPr>
       <w:contextualSpacing/>
     </w:pPr>
@@ -10753,7 +11426,7 @@
     <w:rsid w:val="00EE4C8D"/>
     <w:pPr>
       <w:numPr>
-        <w:numId w:val="6"/>
+        <w:numId w:val="11"/>
       </w:numPr>
       <w:contextualSpacing/>
     </w:pPr>
@@ -10767,7 +11440,7 @@
     <w:rsid w:val="00EE4C8D"/>
     <w:pPr>
       <w:numPr>
-        <w:numId w:val="7"/>
+        <w:numId w:val="12"/>
       </w:numPr>
       <w:contextualSpacing/>
     </w:pPr>
@@ -10781,7 +11454,7 @@
     <w:rsid w:val="00EE4C8D"/>
     <w:pPr>
       <w:numPr>
-        <w:numId w:val="8"/>
+        <w:numId w:val="13"/>
       </w:numPr>
       <w:contextualSpacing/>
     </w:pPr>
@@ -10795,7 +11468,7 @@
     <w:rsid w:val="00EE4C8D"/>
     <w:pPr>
       <w:numPr>
-        <w:numId w:val="9"/>
+        <w:numId w:val="14"/>
       </w:numPr>
       <w:contextualSpacing/>
     </w:pPr>
@@ -10809,7 +11482,7 @@
     <w:rsid w:val="00EE4C8D"/>
     <w:pPr>
       <w:numPr>
-        <w:numId w:val="10"/>
+        <w:numId w:val="15"/>
       </w:numPr>
       <w:contextualSpacing/>
     </w:pPr>
@@ -10823,7 +11496,7 @@
     <w:rsid w:val="00EE4C8D"/>
     <w:pPr>
       <w:numPr>
-        <w:numId w:val="11"/>
+        <w:numId w:val="16"/>
       </w:numPr>
       <w:contextualSpacing/>
     </w:pPr>
@@ -10837,7 +11510,7 @@
     <w:rsid w:val="00EE4C8D"/>
     <w:pPr>
       <w:numPr>
-        <w:numId w:val="12"/>
+        <w:numId w:val="17"/>
       </w:numPr>
       <w:contextualSpacing/>
     </w:pPr>
@@ -13628,7 +14301,7 @@
     <w:rsid w:val="00EE4C8D"/>
     <w:pPr>
       <w:numPr>
-        <w:numId w:val="13"/>
+        <w:numId w:val="18"/>
       </w:numPr>
     </w:pPr>
   </w:style>
@@ -28218,11 +28891,23 @@
       <w:szCs w:val="18"/>
     </w:rPr>
   </w:style>
+  <w:style w:type="paragraph" w:styleId="Revisin">
+    <w:name w:val="Revision"/>
+    <w:hidden/>
+    <w:uiPriority w:val="99"/>
+    <w:semiHidden/>
+    <w:rsid w:val="00867814"/>
+    <w:rPr>
+      <w:rFonts w:ascii="Century Gothic" w:hAnsi="Century Gothic"/>
+      <w:sz w:val="18"/>
+      <w:szCs w:val="22"/>
+    </w:rPr>
+  </w:style>
 </w:styles>
 </file>
 
 <file path=word/glossary/document.xml><?xml version="1.0" encoding="utf-8"?>
-<w:glossaryDocument xmlns:wpc="http://schemas.microsoft.com/office/word/2010/wordprocessingCanvas" xmlns:cx="http://schemas.microsoft.com/office/drawing/2014/chartex" xmlns:cx1="http://schemas.microsoft.com/office/drawing/2015/9/8/chartex" xmlns:cx2="http://schemas.microsoft.com/office/drawing/2015/10/21/chartex" xmlns:cx3="http://schemas.microsoft.com/office/drawing/2016/5/9/chartex" xmlns:cx4="http://schemas.microsoft.com/office/drawing/2016/5/10/chartex" xmlns:cx5="http://schemas.microsoft.com/office/drawing/2016/5/11/chartex" xmlns:cx6="http://schemas.microsoft.com/office/drawing/2016/5/12/chartex" xmlns:cx7="http://schemas.microsoft.com/office/drawing/2016/5/13/chartex" xmlns:cx8="http://schemas.microsoft.com/office/drawing/2016/5/14/chartex" xmlns:mc="http://schemas.openxmlformats.org/markup-compatibility/2006" xmlns:aink="http://schemas.microsoft.com/office/drawing/2016/ink" xmlns:am3d="http://schemas.microsoft.com/office/drawing/2017/model3d" xmlns:o="urn:schemas-microsoft-com:office:office" xmlns:r="http://schemas.openxmlformats.org/officeDocument/2006/relationships" xmlns:m="http://schemas.openxmlformats.org/officeDocument/2006/math" xmlns:v="urn:schemas-microsoft-com:vml" xmlns:wp14="http://schemas.microsoft.com/office/word/2010/wordprocessingDrawing" xmlns:wp="http://schemas.openxmlformats.org/drawingml/2006/wordprocessingDrawing" xmlns:w10="urn:schemas-microsoft-com:office:word" xmlns:w="http://schemas.openxmlformats.org/wordprocessingml/2006/main" xmlns:w14="http://schemas.microsoft.com/office/word/2010/wordml" xmlns:w15="http://schemas.microsoft.com/office/word/2012/wordml" xmlns:w16cex="http://schemas.microsoft.com/office/word/2018/wordml/cex" xmlns:w16cid="http://schemas.microsoft.com/office/word/2016/wordml/cid" xmlns:w16="http://schemas.microsoft.com/office/word/2018/wordml" xmlns:w16se="http://schemas.microsoft.com/office/word/2015/wordml/symex" xmlns:wpg="http://schemas.microsoft.com/office/word/2010/wordprocessingGroup" xmlns:wpi="http://schemas.microsoft.com/office/word/2010/wordprocessingInk" xmlns:wne="http://schemas.microsoft.com/office/word/2006/wordml" xmlns:wps="http://schemas.microsoft.com/office/word/2010/wordprocessingShape" mc:Ignorable="w14 w15 w16se w16cid w16 w16cex wp14">
+<w:glossaryDocument xmlns:wpc="http://schemas.microsoft.com/office/word/2010/wordprocessingCanvas" xmlns:cx="http://schemas.microsoft.com/office/drawing/2014/chartex" xmlns:cx1="http://schemas.microsoft.com/office/drawing/2015/9/8/chartex" xmlns:cx2="http://schemas.microsoft.com/office/drawing/2015/10/21/chartex" xmlns:cx3="http://schemas.microsoft.com/office/drawing/2016/5/9/chartex" xmlns:cx4="http://schemas.microsoft.com/office/drawing/2016/5/10/chartex" xmlns:cx5="http://schemas.microsoft.com/office/drawing/2016/5/11/chartex" xmlns:cx6="http://schemas.microsoft.com/office/drawing/2016/5/12/chartex" xmlns:cx7="http://schemas.microsoft.com/office/drawing/2016/5/13/chartex" xmlns:cx8="http://schemas.microsoft.com/office/drawing/2016/5/14/chartex" xmlns:mc="http://schemas.openxmlformats.org/markup-compatibility/2006" xmlns:aink="http://schemas.microsoft.com/office/drawing/2016/ink" xmlns:am3d="http://schemas.microsoft.com/office/drawing/2017/model3d" xmlns:o="urn:schemas-microsoft-com:office:office" xmlns:oel="http://schemas.microsoft.com/office/2019/extlst" xmlns:r="http://schemas.openxmlformats.org/officeDocument/2006/relationships" xmlns:m="http://schemas.openxmlformats.org/officeDocument/2006/math" xmlns:v="urn:schemas-microsoft-com:vml" xmlns:wp14="http://schemas.microsoft.com/office/word/2010/wordprocessingDrawing" xmlns:wp="http://schemas.openxmlformats.org/drawingml/2006/wordprocessingDrawing" xmlns:w10="urn:schemas-microsoft-com:office:word" xmlns:w="http://schemas.openxmlformats.org/wordprocessingml/2006/main" xmlns:w14="http://schemas.microsoft.com/office/word/2010/wordml" xmlns:w15="http://schemas.microsoft.com/office/word/2012/wordml" xmlns:w16cex="http://schemas.microsoft.com/office/word/2018/wordml/cex" xmlns:w16cid="http://schemas.microsoft.com/office/word/2016/wordml/cid" xmlns:w16="http://schemas.microsoft.com/office/word/2018/wordml" xmlns:w16sdtdh="http://schemas.microsoft.com/office/word/2020/wordml/sdtdatahash" xmlns:w16se="http://schemas.microsoft.com/office/word/2015/wordml/symex" xmlns:wpg="http://schemas.microsoft.com/office/word/2010/wordprocessingGroup" xmlns:wpi="http://schemas.microsoft.com/office/word/2010/wordprocessingInk" xmlns:wne="http://schemas.microsoft.com/office/word/2006/wordml" xmlns:wps="http://schemas.microsoft.com/office/word/2010/wordprocessingShape" mc:Ignorable="w14 w15 w16se w16cid w16 w16cex w16sdtdh wp14">
   <w:docParts>
     <w:docPart>
       <w:docPartPr>
@@ -28385,7 +29070,7 @@
 </file>
 
 <file path=word/glossary/fontTable.xml><?xml version="1.0" encoding="utf-8"?>
-<w:fonts xmlns:mc="http://schemas.openxmlformats.org/markup-compatibility/2006" xmlns:r="http://schemas.openxmlformats.org/officeDocument/2006/relationships" xmlns:w="http://schemas.openxmlformats.org/wordprocessingml/2006/main" xmlns:w14="http://schemas.microsoft.com/office/word/2010/wordml" xmlns:w15="http://schemas.microsoft.com/office/word/2012/wordml" xmlns:w16cex="http://schemas.microsoft.com/office/word/2018/wordml/cex" xmlns:w16cid="http://schemas.microsoft.com/office/word/2016/wordml/cid" xmlns:w16="http://schemas.microsoft.com/office/word/2018/wordml" xmlns:w16se="http://schemas.microsoft.com/office/word/2015/wordml/symex" mc:Ignorable="w14 w15 w16se w16cid w16 w16cex">
+<w:fonts xmlns:mc="http://schemas.openxmlformats.org/markup-compatibility/2006" xmlns:r="http://schemas.openxmlformats.org/officeDocument/2006/relationships" xmlns:w="http://schemas.openxmlformats.org/wordprocessingml/2006/main" xmlns:w14="http://schemas.microsoft.com/office/word/2010/wordml" xmlns:w15="http://schemas.microsoft.com/office/word/2012/wordml" xmlns:w16cex="http://schemas.microsoft.com/office/word/2018/wordml/cex" xmlns:w16cid="http://schemas.microsoft.com/office/word/2016/wordml/cid" xmlns:w16="http://schemas.microsoft.com/office/word/2018/wordml" xmlns:w16sdtdh="http://schemas.microsoft.com/office/word/2020/wordml/sdtdatahash" xmlns:w16se="http://schemas.microsoft.com/office/word/2015/wordml/symex" mc:Ignorable="w14 w15 w16se w16cid w16 w16cex w16sdtdh">
   <w:font w:name="Symbol">
     <w:panose1 w:val="05050102010706020507"/>
     <w:charset w:val="02"/>
@@ -28400,14 +29085,30 @@
     <w:pitch w:val="variable"/>
     <w:sig w:usb0="E0002EFF" w:usb1="C000785B" w:usb2="00000009" w:usb3="00000000" w:csb0="000001FF" w:csb1="00000000"/>
   </w:font>
+  <w:font w:name="Courier New">
+    <w:panose1 w:val="02070309020205020404"/>
+    <w:charset w:val="00"/>
+    <w:family w:val="modern"/>
+    <w:pitch w:val="fixed"/>
+    <w:sig w:usb0="E0002EFF" w:usb1="C0007843" w:usb2="00000009" w:usb3="00000000" w:csb0="000001FF" w:csb1="00000000"/>
+  </w:font>
+  <w:font w:name="Wingdings">
+    <w:panose1 w:val="05000000000000000000"/>
+    <w:charset w:val="02"/>
+    <w:family w:val="auto"/>
+    <w:pitch w:val="variable"/>
+    <w:sig w:usb0="00000000" w:usb1="10000000" w:usb2="00000000" w:usb3="00000000" w:csb0="80000000" w:csb1="00000000"/>
+  </w:font>
   <w:font w:name="Century Gothic">
-    <w:altName w:val="Century Gothic"/>
+    <w:altName w:val="Cambria"/>
+    <w:panose1 w:val="020B0502020202020204"/>
     <w:charset w:val="00"/>
     <w:family w:val="swiss"/>
     <w:pitch w:val="variable"/>
     <w:sig w:usb0="00000287" w:usb1="00000000" w:usb2="00000000" w:usb3="00000000" w:csb0="0000009F" w:csb1="00000000"/>
   </w:font>
   <w:font w:name="Meiryo">
+    <w:altName w:val="メイリオ"/>
     <w:charset w:val="80"/>
     <w:family w:val="swiss"/>
     <w:pitch w:val="variable"/>
@@ -28434,7 +29135,15 @@
     <w:pitch w:val="variable"/>
     <w:sig w:usb0="80000287" w:usb1="2ACF3C50" w:usb2="00000016" w:usb3="00000000" w:csb0="0004001F" w:csb1="00000000"/>
   </w:font>
+  <w:font w:name="Aptos">
+    <w:altName w:val="Calibri"/>
+    <w:charset w:val="00"/>
+    <w:family w:val="swiss"/>
+    <w:pitch w:val="variable"/>
+    <w:sig w:usb0="20000287" w:usb1="00000003" w:usb2="00000000" w:usb3="00000000" w:csb0="0000019F" w:csb1="00000000"/>
+  </w:font>
   <w:font w:name="Bembo">
+    <w:altName w:val="Cambria"/>
     <w:charset w:val="00"/>
     <w:family w:val="roman"/>
     <w:pitch w:val="variable"/>
@@ -28473,7 +29182,7 @@
 </file>
 
 <file path=word/glossary/settings.xml><?xml version="1.0" encoding="utf-8"?>
-<w:settings xmlns:mc="http://schemas.openxmlformats.org/markup-compatibility/2006" xmlns:o="urn:schemas-microsoft-com:office:office" xmlns:r="http://schemas.openxmlformats.org/officeDocument/2006/relationships" xmlns:m="http://schemas.openxmlformats.org/officeDocument/2006/math" xmlns:v="urn:schemas-microsoft-com:vml" xmlns:w10="urn:schemas-microsoft-com:office:word" xmlns:w="http://schemas.openxmlformats.org/wordprocessingml/2006/main" xmlns:w14="http://schemas.microsoft.com/office/word/2010/wordml" xmlns:w15="http://schemas.microsoft.com/office/word/2012/wordml" xmlns:w16cex="http://schemas.microsoft.com/office/word/2018/wordml/cex" xmlns:w16cid="http://schemas.microsoft.com/office/word/2016/wordml/cid" xmlns:w16="http://schemas.microsoft.com/office/word/2018/wordml" xmlns:w16se="http://schemas.microsoft.com/office/word/2015/wordml/symex" xmlns:sl="http://schemas.openxmlformats.org/schemaLibrary/2006/main" mc:Ignorable="w14 w15 w16se w16cid w16 w16cex">
+<w:settings xmlns:mc="http://schemas.openxmlformats.org/markup-compatibility/2006" xmlns:o="urn:schemas-microsoft-com:office:office" xmlns:r="http://schemas.openxmlformats.org/officeDocument/2006/relationships" xmlns:m="http://schemas.openxmlformats.org/officeDocument/2006/math" xmlns:v="urn:schemas-microsoft-com:vml" xmlns:w10="urn:schemas-microsoft-com:office:word" xmlns:w="http://schemas.openxmlformats.org/wordprocessingml/2006/main" xmlns:w14="http://schemas.microsoft.com/office/word/2010/wordml" xmlns:w15="http://schemas.microsoft.com/office/word/2012/wordml" xmlns:w16cex="http://schemas.microsoft.com/office/word/2018/wordml/cex" xmlns:w16cid="http://schemas.microsoft.com/office/word/2016/wordml/cid" xmlns:w16="http://schemas.microsoft.com/office/word/2018/wordml" xmlns:w16sdtdh="http://schemas.microsoft.com/office/word/2020/wordml/sdtdatahash" xmlns:w16se="http://schemas.microsoft.com/office/word/2015/wordml/symex" xmlns:sl="http://schemas.openxmlformats.org/schemaLibrary/2006/main" mc:Ignorable="w14 w15 w16se w16cid w16 w16cex w16sdtdh">
   <w:view w:val="normal"/>
   <w:defaultTabStop w:val="708"/>
   <w:hyphenationZone w:val="425"/>
@@ -28490,9 +29199,19 @@
   <w:rsids>
     <w:rsidRoot w:val="005A6943"/>
     <w:rsid w:val="000278FF"/>
+    <w:rsid w:val="004C2299"/>
+    <w:rsid w:val="00512294"/>
     <w:rsid w:val="005A6943"/>
+    <w:rsid w:val="007968CC"/>
     <w:rsid w:val="007C7C68"/>
     <w:rsid w:val="00890D13"/>
+    <w:rsid w:val="009B3563"/>
+    <w:rsid w:val="009C6D96"/>
+    <w:rsid w:val="00B5263E"/>
+    <w:rsid w:val="00C1487C"/>
+    <w:rsid w:val="00C324F6"/>
+    <w:rsid w:val="00D94D4B"/>
+    <w:rsid w:val="00F70255"/>
   </w:rsids>
   <m:mathPr>
     <m:mathFont m:val="Cambria Math"/>
@@ -28516,7 +29235,7 @@
 </file>
 
 <file path=word/glossary/styles.xml><?xml version="1.0" encoding="utf-8"?>
-<w:styles xmlns:mc="http://schemas.openxmlformats.org/markup-compatibility/2006" xmlns:r="http://schemas.openxmlformats.org/officeDocument/2006/relationships" xmlns:w="http://schemas.openxmlformats.org/wordprocessingml/2006/main" xmlns:w14="http://schemas.microsoft.com/office/word/2010/wordml" xmlns:w15="http://schemas.microsoft.com/office/word/2012/wordml" xmlns:w16cex="http://schemas.microsoft.com/office/word/2018/wordml/cex" xmlns:w16cid="http://schemas.microsoft.com/office/word/2016/wordml/cid" xmlns:w16="http://schemas.microsoft.com/office/word/2018/wordml" xmlns:w16se="http://schemas.microsoft.com/office/word/2015/wordml/symex" mc:Ignorable="w14 w15 w16se w16cid w16 w16cex">
+<w:styles xmlns:mc="http://schemas.openxmlformats.org/markup-compatibility/2006" xmlns:r="http://schemas.openxmlformats.org/officeDocument/2006/relationships" xmlns:w="http://schemas.openxmlformats.org/wordprocessingml/2006/main" xmlns:w14="http://schemas.microsoft.com/office/word/2010/wordml" xmlns:w15="http://schemas.microsoft.com/office/word/2012/wordml" xmlns:w16cex="http://schemas.microsoft.com/office/word/2018/wordml/cex" xmlns:w16cid="http://schemas.microsoft.com/office/word/2016/wordml/cid" xmlns:w16="http://schemas.microsoft.com/office/word/2018/wordml" xmlns:w16sdtdh="http://schemas.microsoft.com/office/word/2020/wordml/sdtdatahash" xmlns:w16se="http://schemas.microsoft.com/office/word/2015/wordml/symex" mc:Ignorable="w14 w15 w16se w16cid w16 w16cex w16sdtdh">
   <w:docDefaults>
     <w:rPrDefault>
       <w:rPr>
@@ -28995,7 +29714,7 @@
 </file>
 
 <file path=word/glossary/webSettings.xml><?xml version="1.0" encoding="utf-8"?>
-<w:webSettings xmlns:mc="http://schemas.openxmlformats.org/markup-compatibility/2006" xmlns:r="http://schemas.openxmlformats.org/officeDocument/2006/relationships" xmlns:w="http://schemas.openxmlformats.org/wordprocessingml/2006/main" xmlns:w14="http://schemas.microsoft.com/office/word/2010/wordml" xmlns:w15="http://schemas.microsoft.com/office/word/2012/wordml" xmlns:w16cex="http://schemas.microsoft.com/office/word/2018/wordml/cex" xmlns:w16cid="http://schemas.microsoft.com/office/word/2016/wordml/cid" xmlns:w16="http://schemas.microsoft.com/office/word/2018/wordml" xmlns:w16se="http://schemas.microsoft.com/office/word/2015/wordml/symex" mc:Ignorable="w14 w15 w16se w16cid w16 w16cex">
+<w:webSettings xmlns:mc="http://schemas.openxmlformats.org/markup-compatibility/2006" xmlns:r="http://schemas.openxmlformats.org/officeDocument/2006/relationships" xmlns:w="http://schemas.openxmlformats.org/wordprocessingml/2006/main" xmlns:w14="http://schemas.microsoft.com/office/word/2010/wordml" xmlns:w15="http://schemas.microsoft.com/office/word/2012/wordml" xmlns:w16cex="http://schemas.microsoft.com/office/word/2018/wordml/cex" xmlns:w16cid="http://schemas.microsoft.com/office/word/2016/wordml/cid" xmlns:w16="http://schemas.microsoft.com/office/word/2018/wordml" xmlns:w16sdtdh="http://schemas.microsoft.com/office/word/2020/wordml/sdtdatahash" xmlns:w16se="http://schemas.microsoft.com/office/word/2015/wordml/symex" mc:Ignorable="w14 w15 w16se w16cid w16 w16cex w16sdtdh">
   <w:optimizeForBrowser/>
   <w:allowPNG/>
 </w:webSettings>

</xml_diff>